<commit_message>
modificacion de la introduccion del manual de procedimiento
</commit_message>
<xml_diff>
--- a/Manual sistema y procedimiento.docx
+++ b/Manual sistema y procedimiento.docx
@@ -557,7 +557,7 @@
                     <w:noProof/>
                     <w:lang w:bidi="es-ES"/>
                   </w:rPr>
-                  <w:t>17 junio</w:t>
+                  <w:t>18 junio</w:t>
                 </w:r>
                 <w:r>
                   <w:rPr>
@@ -1495,76 +1495,30 @@
     </w:p>
     <w:p>
       <w:pPr>
-        <w:spacing w:line="360" w:lineRule="auto"/>
         <w:ind w:left="504"/>
+        <w:jc w:val="both"/>
         <w:rPr>
           <w:rFonts w:ascii="Times New Roman" w:eastAsia="Arial Unicode MS" w:hAnsi="Times New Roman" w:cs="Times New Roman"/>
-          <w:b w:val="0"/>
           <w:bCs/>
-          <w:color w:val="auto"/>
           <w:sz w:val="24"/>
           <w:szCs w:val="24"/>
         </w:rPr>
       </w:pPr>
-      <w:r>
+    </w:p>
+    <w:p>
+      <w:pPr>
+        <w:ind w:left="504"/>
+        <w:jc w:val="both"/>
         <w:rPr>
           <w:rFonts w:ascii="Times New Roman" w:eastAsia="Arial Unicode MS" w:hAnsi="Times New Roman" w:cs="Times New Roman"/>
-          <w:b w:val="0"/>
           <w:bCs/>
-          <w:color w:val="auto"/>
           <w:sz w:val="24"/>
           <w:szCs w:val="24"/>
         </w:rPr>
-        <w:t xml:space="preserve">Manual de </w:t>
-      </w:r>
-      <w:r>
-        <w:rPr>
-          <w:rFonts w:ascii="Times New Roman" w:eastAsia="Arial Unicode MS" w:hAnsi="Times New Roman" w:cs="Times New Roman"/>
-          <w:b w:val="0"/>
-          <w:bCs/>
-          <w:color w:val="auto"/>
-          <w:sz w:val="24"/>
-          <w:szCs w:val="24"/>
-        </w:rPr>
-        <w:t>sistema y procedimiento</w:t>
-      </w:r>
-      <w:r>
-        <w:rPr>
-          <w:rFonts w:ascii="Times New Roman" w:eastAsia="Arial Unicode MS" w:hAnsi="Times New Roman" w:cs="Times New Roman"/>
-          <w:b w:val="0"/>
-          <w:bCs/>
-          <w:color w:val="auto"/>
-          <w:sz w:val="24"/>
-          <w:szCs w:val="24"/>
-        </w:rPr>
-        <w:t xml:space="preserve"> –</w:t>
-      </w:r>
-      <w:r>
-        <w:rPr>
-          <w:rFonts w:ascii="Times New Roman" w:eastAsia="Arial Unicode MS" w:hAnsi="Times New Roman" w:cs="Times New Roman"/>
-          <w:b w:val="0"/>
-          <w:bCs/>
-          <w:color w:val="auto"/>
-          <w:sz w:val="24"/>
-          <w:szCs w:val="24"/>
-        </w:rPr>
-        <w:t xml:space="preserve"> sistema de gestión y pago de planilla de pago</w:t>
-      </w:r>
-      <w:r>
-        <w:rPr>
-          <w:rFonts w:ascii="Times New Roman" w:eastAsia="Arial Unicode MS" w:hAnsi="Times New Roman" w:cs="Times New Roman"/>
-          <w:b w:val="0"/>
-          <w:bCs/>
-          <w:color w:val="auto"/>
-          <w:sz w:val="24"/>
-          <w:szCs w:val="24"/>
-        </w:rPr>
-        <w:t>.</w:t>
-      </w:r>
+      </w:pPr>
     </w:p>
     <w:p>
       <w:pPr>
-        <w:spacing w:line="360" w:lineRule="auto"/>
         <w:ind w:left="504"/>
         <w:jc w:val="both"/>
         <w:rPr>
@@ -1576,10 +1530,20 @@
           <w:szCs w:val="24"/>
         </w:rPr>
       </w:pPr>
+      <w:r>
+        <w:rPr>
+          <w:rFonts w:ascii="Times New Roman" w:eastAsia="Arial Unicode MS" w:hAnsi="Times New Roman" w:cs="Times New Roman"/>
+          <w:b w:val="0"/>
+          <w:bCs/>
+          <w:color w:val="auto"/>
+          <w:sz w:val="24"/>
+          <w:szCs w:val="24"/>
+        </w:rPr>
+        <w:t>El presente documento contiene los procedimientos y detalles del sistema de gestión y pagos de planilla de la Maquila de Oriente; el cual fue elaborado con el propósito de contar con un documento actualizado, que facilite el entendimiento del sistema y oriente al lector, sobre los procedimientos y pasos para usar el sistema de manera adecuada y poder gestionar con facilidad la planilla de los trabajadores.</w:t>
+      </w:r>
     </w:p>
     <w:p>
       <w:pPr>
-        <w:spacing w:line="360" w:lineRule="auto"/>
         <w:ind w:left="504"/>
         <w:jc w:val="both"/>
         <w:rPr>
@@ -1591,147 +1555,9 @@
           <w:szCs w:val="24"/>
         </w:rPr>
       </w:pPr>
-      <w:r>
-        <w:rPr>
-          <w:rFonts w:ascii="Times New Roman" w:eastAsia="Arial Unicode MS" w:hAnsi="Times New Roman" w:cs="Times New Roman"/>
-          <w:b w:val="0"/>
-          <w:bCs/>
-          <w:color w:val="auto"/>
-          <w:sz w:val="24"/>
-          <w:szCs w:val="24"/>
-        </w:rPr>
-        <w:t xml:space="preserve">Este manual fue escrito por </w:t>
-      </w:r>
-      <w:r>
-        <w:rPr>
-          <w:rFonts w:ascii="Times New Roman" w:eastAsia="Arial Unicode MS" w:hAnsi="Times New Roman" w:cs="Times New Roman"/>
-          <w:b w:val="0"/>
-          <w:bCs/>
-          <w:color w:val="auto"/>
-          <w:sz w:val="24"/>
-          <w:szCs w:val="24"/>
-        </w:rPr>
-        <w:t>la</w:t>
-      </w:r>
-      <w:r>
-        <w:rPr>
-          <w:rFonts w:ascii="Times New Roman" w:eastAsia="Arial Unicode MS" w:hAnsi="Times New Roman" w:cs="Times New Roman"/>
-          <w:b w:val="0"/>
-          <w:bCs/>
-          <w:color w:val="auto"/>
-          <w:sz w:val="24"/>
-          <w:szCs w:val="24"/>
-        </w:rPr>
-        <w:t xml:space="preserve"> empresa</w:t>
-      </w:r>
-      <w:r>
-        <w:rPr>
-          <w:rFonts w:ascii="Times New Roman" w:eastAsia="Arial Unicode MS" w:hAnsi="Times New Roman" w:cs="Times New Roman"/>
-          <w:b w:val="0"/>
-          <w:bCs/>
-          <w:color w:val="auto"/>
-          <w:sz w:val="24"/>
-          <w:szCs w:val="24"/>
-        </w:rPr>
-        <w:t xml:space="preserve"> DolphinSoft sv.</w:t>
-      </w:r>
     </w:p>
     <w:p>
       <w:pPr>
-        <w:spacing w:line="360" w:lineRule="auto"/>
-        <w:ind w:left="504"/>
-        <w:jc w:val="both"/>
-        <w:rPr>
-          <w:rFonts w:ascii="Times New Roman" w:eastAsia="Arial Unicode MS" w:hAnsi="Times New Roman" w:cs="Times New Roman"/>
-          <w:bCs/>
-          <w:color w:val="auto"/>
-          <w:sz w:val="24"/>
-          <w:szCs w:val="24"/>
-        </w:rPr>
-      </w:pPr>
-      <w:r>
-        <w:rPr>
-          <w:rFonts w:ascii="Times New Roman" w:eastAsia="Arial Unicode MS" w:hAnsi="Times New Roman" w:cs="Times New Roman"/>
-          <w:b w:val="0"/>
-          <w:color w:val="auto"/>
-          <w:sz w:val="24"/>
-          <w:szCs w:val="24"/>
-        </w:rPr>
-        <w:t xml:space="preserve">El propósito de este Manual es </w:t>
-      </w:r>
-      <w:r>
-        <w:rPr>
-          <w:rFonts w:ascii="Times New Roman" w:eastAsia="Arial Unicode MS" w:hAnsi="Times New Roman" w:cs="Times New Roman"/>
-          <w:b w:val="0"/>
-          <w:color w:val="auto"/>
-          <w:sz w:val="24"/>
-          <w:szCs w:val="24"/>
-        </w:rPr>
-        <w:t xml:space="preserve">representar todos los </w:t>
-      </w:r>
-      <w:r>
-        <w:rPr>
-          <w:rFonts w:ascii="Times New Roman" w:eastAsia="Arial Unicode MS" w:hAnsi="Times New Roman" w:cs="Times New Roman"/>
-          <w:b w:val="0"/>
-          <w:color w:val="auto"/>
-          <w:sz w:val="24"/>
-          <w:szCs w:val="24"/>
-        </w:rPr>
-        <w:t>procedimientos</w:t>
-      </w:r>
-      <w:r>
-        <w:rPr>
-          <w:rFonts w:ascii="Times New Roman" w:eastAsia="Arial Unicode MS" w:hAnsi="Times New Roman" w:cs="Times New Roman"/>
-          <w:b w:val="0"/>
-          <w:color w:val="auto"/>
-          <w:sz w:val="24"/>
-          <w:szCs w:val="24"/>
-        </w:rPr>
-        <w:t xml:space="preserve"> del sistema, detallando cada uno para la mejor compresión </w:t>
-      </w:r>
-    </w:p>
-    <w:p>
-      <w:pPr>
-        <w:pStyle w:val="Prrafodelista"/>
-        <w:ind w:left="864"/>
-        <w:jc w:val="both"/>
-        <w:rPr>
-          <w:rFonts w:ascii="Times New Roman" w:eastAsia="Arial Unicode MS" w:hAnsi="Times New Roman" w:cs="Times New Roman"/>
-          <w:bCs/>
-          <w:sz w:val="24"/>
-          <w:szCs w:val="24"/>
-        </w:rPr>
-      </w:pPr>
-    </w:p>
-    <w:p>
-      <w:pPr>
-        <w:spacing w:line="360" w:lineRule="auto"/>
-        <w:ind w:left="504"/>
-        <w:jc w:val="center"/>
-        <w:rPr>
-          <w:rFonts w:ascii="Times New Roman" w:eastAsia="Arial Unicode MS" w:hAnsi="Times New Roman" w:cs="Times New Roman"/>
-          <w:b w:val="0"/>
-          <w:bCs/>
-          <w:color w:val="auto"/>
-          <w:sz w:val="24"/>
-          <w:szCs w:val="24"/>
-        </w:rPr>
-      </w:pPr>
-      <w:r>
-        <w:rPr>
-          <w:rFonts w:ascii="Times New Roman" w:eastAsia="Arial Unicode MS" w:hAnsi="Times New Roman" w:cs="Times New Roman"/>
-          <w:b w:val="0"/>
-          <w:bCs/>
-          <w:color w:val="auto"/>
-          <w:sz w:val="24"/>
-          <w:szCs w:val="24"/>
-        </w:rPr>
-        <w:t>OBJETIVO</w:t>
-      </w:r>
-    </w:p>
-    <w:p>
-      <w:pPr>
-        <w:spacing w:line="360" w:lineRule="auto"/>
         <w:ind w:left="504"/>
         <w:jc w:val="both"/>
         <w:rPr>
@@ -1752,74 +1578,21 @@
           <w:sz w:val="24"/>
           <w:szCs w:val="24"/>
         </w:rPr>
-        <w:t>Definir l</w:t>
+        <w:t>El contenido de este documento presenta los objetivos del manual, la identificación de los procedimientos, la descripción de los procedimientos, los diagramas de flujo de los procedimientos, los diagramas de casos de uso, etc.</w:t>
       </w:r>
-      <w:r>
+    </w:p>
+    <w:p>
+      <w:pPr>
+        <w:ind w:left="504"/>
+        <w:jc w:val="both"/>
         <w:rPr>
           <w:rFonts w:ascii="Times New Roman" w:eastAsia="Arial Unicode MS" w:hAnsi="Times New Roman" w:cs="Times New Roman"/>
-          <w:b w:val="0"/>
           <w:bCs/>
-          <w:color w:val="auto"/>
           <w:sz w:val="24"/>
           <w:szCs w:val="24"/>
+          <w:u w:val="single"/>
         </w:rPr>
-        <w:t xml:space="preserve">os procedimientos </w:t>
-      </w:r>
-      <w:r>
-        <w:rPr>
-          <w:rFonts w:ascii="Times New Roman" w:eastAsia="Arial Unicode MS" w:hAnsi="Times New Roman" w:cs="Times New Roman"/>
-          <w:b w:val="0"/>
-          <w:bCs/>
-          <w:color w:val="auto"/>
-          <w:sz w:val="24"/>
-          <w:szCs w:val="24"/>
-        </w:rPr>
-        <w:t xml:space="preserve">específicos para </w:t>
-      </w:r>
-      <w:r>
-        <w:rPr>
-          <w:rFonts w:ascii="Times New Roman" w:eastAsia="Arial Unicode MS" w:hAnsi="Times New Roman" w:cs="Times New Roman"/>
-          <w:b w:val="0"/>
-          <w:bCs/>
-          <w:color w:val="auto"/>
-          <w:sz w:val="24"/>
-          <w:szCs w:val="24"/>
-        </w:rPr>
-        <w:t>sistema de gestión y pago de planillas de pago</w:t>
-      </w:r>
-      <w:r>
-        <w:rPr>
-          <w:rFonts w:ascii="Times New Roman" w:eastAsia="Arial Unicode MS" w:hAnsi="Times New Roman" w:cs="Times New Roman"/>
-          <w:b w:val="0"/>
-          <w:bCs/>
-          <w:color w:val="auto"/>
-          <w:sz w:val="24"/>
-          <w:szCs w:val="24"/>
-        </w:rPr>
-        <w:t xml:space="preserve"> de la </w:t>
-      </w:r>
-      <w:r>
-        <w:rPr>
-          <w:rFonts w:ascii="Times New Roman" w:eastAsia="Arial Unicode MS" w:hAnsi="Times New Roman" w:cs="Times New Roman"/>
-          <w:b w:val="0"/>
-          <w:bCs/>
-          <w:color w:val="auto"/>
-          <w:sz w:val="24"/>
-          <w:szCs w:val="24"/>
-        </w:rPr>
-        <w:t xml:space="preserve">maquila </w:t>
-      </w:r>
-      <w:r>
-        <w:rPr>
-          <w:rFonts w:ascii="Times New Roman" w:eastAsia="Arial Unicode MS" w:hAnsi="Times New Roman" w:cs="Times New Roman"/>
-          <w:b w:val="0"/>
-          <w:bCs/>
-          <w:color w:val="auto"/>
-          <w:sz w:val="24"/>
-          <w:szCs w:val="24"/>
-        </w:rPr>
-        <w:t xml:space="preserve">de oriente </w:t>
-      </w:r>
+      </w:pPr>
     </w:p>
     <w:p>
       <w:pPr>
@@ -1840,9 +1613,22 @@
       <w:pPr>
         <w:spacing w:after="200"/>
         <w:rPr>
-          <w:rFonts w:asciiTheme="majorHAnsi" w:eastAsiaTheme="majorEastAsia" w:hAnsiTheme="majorHAnsi" w:cstheme="majorBidi"/>
-          <w:color w:val="061F57" w:themeColor="text2" w:themeShade="BF"/>
-          <w:kern w:val="28"/>
+          <w:sz w:val="40"/>
+        </w:rPr>
+      </w:pPr>
+    </w:p>
+    <w:p>
+      <w:pPr>
+        <w:spacing w:after="200"/>
+        <w:rPr>
+          <w:sz w:val="40"/>
+        </w:rPr>
+      </w:pPr>
+    </w:p>
+    <w:p>
+      <w:pPr>
+        <w:spacing w:after="200"/>
+        <w:rPr>
           <w:sz w:val="40"/>
         </w:rPr>
       </w:pPr>
@@ -1871,718 +1657,140 @@
           <w:szCs w:val="22"/>
         </w:rPr>
         <w:lastRenderedPageBreak/>
-        <w:t xml:space="preserve"> </w:t>
+        <w:t>OBJETIVOS</w:t>
       </w:r>
-      <w:bookmarkStart w:id="1" w:name="_Toc74849478"/>
+    </w:p>
+    <w:p>
+      <w:pPr>
+        <w:spacing w:line="360" w:lineRule="auto"/>
+        <w:jc w:val="both"/>
+        <w:rPr>
+          <w:rFonts w:ascii="Times New Roman" w:eastAsia="Arial Unicode MS" w:hAnsi="Times New Roman" w:cs="Times New Roman"/>
+          <w:bCs/>
+          <w:sz w:val="24"/>
+          <w:szCs w:val="24"/>
+        </w:rPr>
+      </w:pPr>
+    </w:p>
+    <w:p>
+      <w:pPr>
+        <w:pStyle w:val="Prrafodelista"/>
+        <w:numPr>
+          <w:ilvl w:val="0"/>
+          <w:numId w:val="38"/>
+        </w:numPr>
+        <w:jc w:val="both"/>
+        <w:rPr>
+          <w:rFonts w:asciiTheme="majorHAnsi" w:eastAsiaTheme="majorEastAsia" w:hAnsiTheme="majorHAnsi" w:cstheme="majorBidi"/>
+          <w:color w:val="061F57" w:themeColor="text2" w:themeShade="BF"/>
+          <w:kern w:val="28"/>
+          <w:sz w:val="40"/>
+        </w:rPr>
+      </w:pPr>
       <w:r>
         <w:rPr>
-          <w:sz w:val="40"/>
-          <w:szCs w:val="22"/>
+          <w:rFonts w:ascii="Times New Roman" w:eastAsia="Arial Unicode MS" w:hAnsi="Times New Roman" w:cs="Times New Roman"/>
+          <w:bCs/>
+          <w:sz w:val="24"/>
+          <w:szCs w:val="32"/>
         </w:rPr>
-        <w:t>DESCRIPCION DE LOS PROCEDIMIENTOS</w:t>
+        <w:t>D</w:t>
       </w:r>
-      <w:bookmarkEnd w:id="1"/>
       <w:r>
         <w:rPr>
-          <w:sz w:val="40"/>
-          <w:szCs w:val="22"/>
+          <w:rFonts w:ascii="Times New Roman" w:eastAsia="Arial Unicode MS" w:hAnsi="Times New Roman" w:cs="Times New Roman"/>
+          <w:bCs/>
+          <w:sz w:val="24"/>
+          <w:szCs w:val="32"/>
         </w:rPr>
-        <w:tab/>
+        <w:t>esc</w:t>
+      </w:r>
+      <w:r>
+        <w:rPr>
+          <w:rFonts w:ascii="Times New Roman" w:eastAsia="Arial Unicode MS" w:hAnsi="Times New Roman" w:cs="Times New Roman"/>
+          <w:bCs/>
+          <w:sz w:val="24"/>
+          <w:szCs w:val="32"/>
+        </w:rPr>
+        <w:t xml:space="preserve">ribir de manera clara </w:t>
+      </w:r>
+      <w:r>
+        <w:rPr>
+          <w:rFonts w:ascii="Times New Roman" w:eastAsia="Arial Unicode MS" w:hAnsi="Times New Roman" w:cs="Times New Roman"/>
+          <w:bCs/>
+          <w:sz w:val="24"/>
+          <w:szCs w:val="32"/>
+        </w:rPr>
+        <w:t>los procedimientos</w:t>
+      </w:r>
+      <w:r>
+        <w:rPr>
+          <w:rFonts w:ascii="Times New Roman" w:eastAsia="Arial Unicode MS" w:hAnsi="Times New Roman" w:cs="Times New Roman"/>
+          <w:bCs/>
+          <w:sz w:val="24"/>
+          <w:szCs w:val="32"/>
+        </w:rPr>
+        <w:t xml:space="preserve"> del sistema</w:t>
+      </w:r>
+      <w:r>
+        <w:rPr>
+          <w:rFonts w:ascii="Times New Roman" w:eastAsia="Arial Unicode MS" w:hAnsi="Times New Roman" w:cs="Times New Roman"/>
+          <w:bCs/>
+          <w:sz w:val="24"/>
+          <w:szCs w:val="32"/>
+        </w:rPr>
+        <w:t xml:space="preserve"> de gestión de planilla para facilitar el funcionamiento de este.</w:t>
       </w:r>
     </w:p>
-    <w:tbl>
-      <w:tblPr>
-        <w:tblStyle w:val="Tablaconcuadrcula"/>
-        <w:tblW w:w="0" w:type="auto"/>
-        <w:tblInd w:w="504" w:type="dxa"/>
-        <w:tblLook w:val="04A0" w:firstRow="1" w:lastRow="0" w:firstColumn="1" w:lastColumn="0" w:noHBand="0" w:noVBand="1"/>
-      </w:tblPr>
-      <w:tblGrid>
-        <w:gridCol w:w="4722"/>
-        <w:gridCol w:w="4798"/>
-      </w:tblGrid>
-      <w:tr>
-        <w:trPr>
-          <w:trHeight w:val="1826"/>
-        </w:trPr>
-        <w:tc>
-          <w:tcPr>
-            <w:tcW w:w="5012" w:type="dxa"/>
-          </w:tcPr>
-          <w:p>
-            <w:pPr>
-              <w:pStyle w:val="Contenido"/>
-              <w:jc w:val="center"/>
-              <w:rPr>
-                <w:rFonts w:ascii="Times New Roman" w:hAnsi="Times New Roman" w:cs="Times New Roman"/>
-                <w:color w:val="auto"/>
-                <w:sz w:val="24"/>
-                <w:szCs w:val="20"/>
-              </w:rPr>
-            </w:pPr>
-            <w:r>
-              <w:rPr>
-                <w:rFonts w:ascii="Times New Roman" w:hAnsi="Times New Roman" w:cs="Times New Roman"/>
-                <w:color w:val="auto"/>
-                <w:sz w:val="24"/>
-                <w:szCs w:val="20"/>
-              </w:rPr>
-              <w:t>Procedimiento Usuarios</w:t>
-            </w:r>
-          </w:p>
-          <w:p>
-            <w:pPr>
-              <w:pStyle w:val="Contenido"/>
-              <w:jc w:val="center"/>
-              <w:rPr>
-                <w:rFonts w:ascii="Times New Roman" w:hAnsi="Times New Roman" w:cs="Times New Roman"/>
-                <w:color w:val="auto"/>
-                <w:sz w:val="24"/>
-                <w:szCs w:val="20"/>
-              </w:rPr>
-            </w:pPr>
-          </w:p>
-          <w:tbl>
-            <w:tblPr>
-              <w:tblStyle w:val="Tablaconcuadrcula"/>
-              <w:tblW w:w="0" w:type="auto"/>
-              <w:tblLook w:val="04A0" w:firstRow="1" w:lastRow="0" w:firstColumn="1" w:lastColumn="0" w:noHBand="0" w:noVBand="1"/>
-            </w:tblPr>
-            <w:tblGrid>
-              <w:gridCol w:w="2252"/>
-              <w:gridCol w:w="2244"/>
-            </w:tblGrid>
-            <w:tr>
-              <w:tc>
-                <w:tcPr>
-                  <w:tcW w:w="2267" w:type="dxa"/>
-                </w:tcPr>
-                <w:p>
-                  <w:pPr>
-                    <w:pStyle w:val="Contenido"/>
-                    <w:numPr>
-                      <w:ilvl w:val="0"/>
-                      <w:numId w:val="36"/>
-                    </w:numPr>
-                    <w:rPr>
-                      <w:rFonts w:ascii="Times New Roman" w:hAnsi="Times New Roman" w:cs="Times New Roman"/>
-                      <w:color w:val="auto"/>
-                      <w:sz w:val="24"/>
-                      <w:szCs w:val="20"/>
-                    </w:rPr>
-                  </w:pPr>
-                  <w:r>
-                    <w:rPr>
-                      <w:rFonts w:ascii="Times New Roman" w:hAnsi="Times New Roman" w:cs="Times New Roman"/>
-                      <w:color w:val="auto"/>
-                      <w:sz w:val="24"/>
-                      <w:szCs w:val="20"/>
-                    </w:rPr>
-                    <w:t xml:space="preserve"> Agregar</w:t>
-                  </w:r>
-                </w:p>
-              </w:tc>
-              <w:tc>
-                <w:tcPr>
-                  <w:tcW w:w="2267" w:type="dxa"/>
-                </w:tcPr>
-                <w:p>
-                  <w:pPr>
-                    <w:pStyle w:val="Contenido"/>
-                    <w:numPr>
-                      <w:ilvl w:val="0"/>
-                      <w:numId w:val="36"/>
-                    </w:numPr>
-                    <w:rPr>
-                      <w:rFonts w:ascii="Times New Roman" w:hAnsi="Times New Roman" w:cs="Times New Roman"/>
-                      <w:color w:val="auto"/>
-                      <w:sz w:val="24"/>
-                      <w:szCs w:val="20"/>
-                    </w:rPr>
-                  </w:pPr>
-                  <w:r>
-                    <w:rPr>
-                      <w:rFonts w:ascii="Times New Roman" w:hAnsi="Times New Roman" w:cs="Times New Roman"/>
-                      <w:color w:val="auto"/>
-                      <w:sz w:val="24"/>
-                      <w:szCs w:val="20"/>
-                    </w:rPr>
-                    <w:t>Eliminar</w:t>
-                  </w:r>
-                </w:p>
-                <w:p>
-                  <w:pPr>
-                    <w:pStyle w:val="Contenido"/>
-                    <w:rPr>
-                      <w:rFonts w:ascii="Times New Roman" w:hAnsi="Times New Roman" w:cs="Times New Roman"/>
-                      <w:color w:val="auto"/>
-                      <w:sz w:val="24"/>
-                      <w:szCs w:val="20"/>
-                    </w:rPr>
-                  </w:pPr>
-                </w:p>
-              </w:tc>
-            </w:tr>
-            <w:tr>
-              <w:tc>
-                <w:tcPr>
-                  <w:tcW w:w="2267" w:type="dxa"/>
-                </w:tcPr>
-                <w:p>
-                  <w:pPr>
-                    <w:pStyle w:val="Contenido"/>
-                    <w:numPr>
-                      <w:ilvl w:val="0"/>
-                      <w:numId w:val="36"/>
-                    </w:numPr>
-                    <w:rPr>
-                      <w:rFonts w:ascii="Times New Roman" w:hAnsi="Times New Roman" w:cs="Times New Roman"/>
-                      <w:color w:val="auto"/>
-                      <w:sz w:val="24"/>
-                      <w:szCs w:val="20"/>
-                    </w:rPr>
-                  </w:pPr>
-                  <w:r>
-                    <w:rPr>
-                      <w:rFonts w:ascii="Times New Roman" w:hAnsi="Times New Roman" w:cs="Times New Roman"/>
-                      <w:color w:val="auto"/>
-                      <w:sz w:val="24"/>
-                      <w:szCs w:val="20"/>
-                    </w:rPr>
-                    <w:t>Actualizar</w:t>
-                  </w:r>
-                </w:p>
-                <w:p>
-                  <w:pPr>
-                    <w:pStyle w:val="Contenido"/>
-                    <w:ind w:left="720"/>
-                    <w:rPr>
-                      <w:rFonts w:ascii="Times New Roman" w:hAnsi="Times New Roman" w:cs="Times New Roman"/>
-                      <w:color w:val="auto"/>
-                      <w:sz w:val="24"/>
-                      <w:szCs w:val="20"/>
-                    </w:rPr>
-                  </w:pPr>
-                </w:p>
-              </w:tc>
-              <w:tc>
-                <w:tcPr>
-                  <w:tcW w:w="2267" w:type="dxa"/>
-                </w:tcPr>
-                <w:p>
-                  <w:pPr>
-                    <w:pStyle w:val="Contenido"/>
-                    <w:numPr>
-                      <w:ilvl w:val="0"/>
-                      <w:numId w:val="35"/>
-                    </w:numPr>
-                    <w:jc w:val="both"/>
-                    <w:rPr>
-                      <w:rFonts w:ascii="Times New Roman" w:hAnsi="Times New Roman" w:cs="Times New Roman"/>
-                      <w:color w:val="auto"/>
-                      <w:sz w:val="24"/>
-                      <w:szCs w:val="20"/>
-                    </w:rPr>
-                  </w:pPr>
-                  <w:r>
-                    <w:rPr>
-                      <w:rFonts w:ascii="Times New Roman" w:hAnsi="Times New Roman" w:cs="Times New Roman"/>
-                      <w:color w:val="auto"/>
-                      <w:sz w:val="24"/>
-                      <w:szCs w:val="20"/>
-                    </w:rPr>
-                    <w:t>limpiar</w:t>
-                  </w:r>
-                </w:p>
-              </w:tc>
-            </w:tr>
-          </w:tbl>
-          <w:p>
-            <w:pPr>
-              <w:pStyle w:val="Contenido"/>
-              <w:rPr>
-                <w:rFonts w:ascii="Times New Roman" w:hAnsi="Times New Roman" w:cs="Times New Roman"/>
-                <w:color w:val="auto"/>
-                <w:sz w:val="24"/>
-                <w:szCs w:val="20"/>
-              </w:rPr>
-            </w:pPr>
-          </w:p>
-        </w:tc>
-        <w:tc>
-          <w:tcPr>
-            <w:tcW w:w="5012" w:type="dxa"/>
-          </w:tcPr>
-          <w:p>
-            <w:pPr>
-              <w:pStyle w:val="Contenido"/>
-              <w:jc w:val="center"/>
-              <w:rPr>
-                <w:rFonts w:ascii="Times New Roman" w:hAnsi="Times New Roman" w:cs="Times New Roman"/>
-                <w:color w:val="auto"/>
-                <w:sz w:val="24"/>
-                <w:szCs w:val="20"/>
-              </w:rPr>
-            </w:pPr>
-            <w:r>
-              <w:rPr>
-                <w:rFonts w:ascii="Times New Roman" w:hAnsi="Times New Roman" w:cs="Times New Roman"/>
-                <w:color w:val="auto"/>
-                <w:sz w:val="24"/>
-                <w:szCs w:val="20"/>
-              </w:rPr>
-              <w:t>Procedimiento Seguridad</w:t>
-            </w:r>
-          </w:p>
-          <w:p>
-            <w:pPr>
-              <w:pStyle w:val="Contenido"/>
-              <w:jc w:val="center"/>
-              <w:rPr>
-                <w:rFonts w:ascii="Times New Roman" w:hAnsi="Times New Roman" w:cs="Times New Roman"/>
-                <w:color w:val="auto"/>
-                <w:sz w:val="24"/>
-                <w:szCs w:val="20"/>
-              </w:rPr>
-            </w:pPr>
-          </w:p>
-          <w:p>
-            <w:pPr>
-              <w:pStyle w:val="Contenido"/>
-              <w:jc w:val="center"/>
-              <w:rPr>
-                <w:rFonts w:ascii="Times New Roman" w:hAnsi="Times New Roman" w:cs="Times New Roman"/>
-                <w:color w:val="auto"/>
-                <w:sz w:val="24"/>
-                <w:szCs w:val="20"/>
-              </w:rPr>
-            </w:pPr>
-          </w:p>
-          <w:tbl>
-            <w:tblPr>
-              <w:tblStyle w:val="Tablaconcuadrcula"/>
-              <w:tblW w:w="0" w:type="auto"/>
-              <w:tblLook w:val="04A0" w:firstRow="1" w:lastRow="0" w:firstColumn="1" w:lastColumn="0" w:noHBand="0" w:noVBand="1"/>
-            </w:tblPr>
-            <w:tblGrid>
-              <w:gridCol w:w="2201"/>
-              <w:gridCol w:w="2202"/>
-            </w:tblGrid>
-            <w:tr>
-              <w:tc>
-                <w:tcPr>
-                  <w:tcW w:w="2201" w:type="dxa"/>
-                </w:tcPr>
-                <w:p>
-                  <w:pPr>
-                    <w:pStyle w:val="Contenido"/>
-                    <w:numPr>
-                      <w:ilvl w:val="0"/>
-                      <w:numId w:val="35"/>
-                    </w:numPr>
-                    <w:jc w:val="center"/>
-                    <w:rPr>
-                      <w:rFonts w:ascii="Times New Roman" w:hAnsi="Times New Roman" w:cs="Times New Roman"/>
-                      <w:color w:val="auto"/>
-                      <w:sz w:val="24"/>
-                      <w:szCs w:val="20"/>
-                    </w:rPr>
-                  </w:pPr>
-                  <w:r>
-                    <w:rPr>
-                      <w:rFonts w:ascii="Times New Roman" w:hAnsi="Times New Roman" w:cs="Times New Roman"/>
-                      <w:color w:val="auto"/>
-                      <w:sz w:val="24"/>
-                      <w:szCs w:val="20"/>
-                    </w:rPr>
-                    <w:t>Encriptar</w:t>
-                  </w:r>
-                </w:p>
-              </w:tc>
-              <w:tc>
-                <w:tcPr>
-                  <w:tcW w:w="2202" w:type="dxa"/>
-                </w:tcPr>
-                <w:p>
-                  <w:pPr>
-                    <w:pStyle w:val="Contenido"/>
-                    <w:numPr>
-                      <w:ilvl w:val="0"/>
-                      <w:numId w:val="35"/>
-                    </w:numPr>
-                    <w:jc w:val="center"/>
-                    <w:rPr>
-                      <w:rFonts w:ascii="Times New Roman" w:hAnsi="Times New Roman" w:cs="Times New Roman"/>
-                      <w:color w:val="auto"/>
-                      <w:sz w:val="24"/>
-                      <w:szCs w:val="20"/>
-                    </w:rPr>
-                  </w:pPr>
-                  <w:r>
-                    <w:rPr>
-                      <w:rFonts w:ascii="Times New Roman" w:hAnsi="Times New Roman" w:cs="Times New Roman"/>
-                      <w:color w:val="auto"/>
-                      <w:sz w:val="24"/>
-                      <w:szCs w:val="20"/>
-                    </w:rPr>
-                    <w:t>Desencriptar</w:t>
-                  </w:r>
-                </w:p>
-              </w:tc>
-            </w:tr>
-          </w:tbl>
-          <w:p>
-            <w:pPr>
-              <w:pStyle w:val="Contenido"/>
-              <w:jc w:val="center"/>
-              <w:rPr>
-                <w:rFonts w:ascii="Times New Roman" w:hAnsi="Times New Roman" w:cs="Times New Roman"/>
-                <w:color w:val="auto"/>
-                <w:sz w:val="24"/>
-                <w:szCs w:val="20"/>
-              </w:rPr>
-            </w:pPr>
-          </w:p>
-        </w:tc>
-      </w:tr>
-      <w:tr>
-        <w:trPr>
-          <w:trHeight w:val="1838"/>
-        </w:trPr>
-        <w:tc>
-          <w:tcPr>
-            <w:tcW w:w="5012" w:type="dxa"/>
-          </w:tcPr>
-          <w:p>
-            <w:pPr>
-              <w:pStyle w:val="Contenido"/>
-              <w:jc w:val="center"/>
-              <w:rPr>
-                <w:rFonts w:ascii="Times New Roman" w:hAnsi="Times New Roman" w:cs="Times New Roman"/>
-                <w:color w:val="auto"/>
-                <w:sz w:val="24"/>
-                <w:szCs w:val="20"/>
-              </w:rPr>
-            </w:pPr>
-            <w:r>
-              <w:rPr>
-                <w:rFonts w:ascii="Times New Roman" w:hAnsi="Times New Roman" w:cs="Times New Roman"/>
-                <w:color w:val="auto"/>
-                <w:sz w:val="24"/>
-                <w:szCs w:val="20"/>
-              </w:rPr>
-              <w:t>Procedimiento Empleados</w:t>
-            </w:r>
-          </w:p>
-          <w:p>
-            <w:pPr>
-              <w:pStyle w:val="Contenido"/>
-              <w:rPr>
-                <w:rFonts w:ascii="Times New Roman" w:hAnsi="Times New Roman" w:cs="Times New Roman"/>
-                <w:color w:val="auto"/>
-                <w:sz w:val="24"/>
-                <w:szCs w:val="20"/>
-              </w:rPr>
-            </w:pPr>
-          </w:p>
-          <w:tbl>
-            <w:tblPr>
-              <w:tblStyle w:val="Tablaconcuadrcula"/>
-              <w:tblW w:w="0" w:type="auto"/>
-              <w:tblLook w:val="04A0" w:firstRow="1" w:lastRow="0" w:firstColumn="1" w:lastColumn="0" w:noHBand="0" w:noVBand="1"/>
-            </w:tblPr>
-            <w:tblGrid>
-              <w:gridCol w:w="2252"/>
-              <w:gridCol w:w="2244"/>
-            </w:tblGrid>
-            <w:tr>
-              <w:tc>
-                <w:tcPr>
-                  <w:tcW w:w="2267" w:type="dxa"/>
-                </w:tcPr>
-                <w:p>
-                  <w:pPr>
-                    <w:pStyle w:val="Contenido"/>
-                    <w:numPr>
-                      <w:ilvl w:val="0"/>
-                      <w:numId w:val="36"/>
-                    </w:numPr>
-                    <w:rPr>
-                      <w:rFonts w:ascii="Times New Roman" w:hAnsi="Times New Roman" w:cs="Times New Roman"/>
-                      <w:color w:val="auto"/>
-                      <w:sz w:val="24"/>
-                      <w:szCs w:val="20"/>
-                    </w:rPr>
-                  </w:pPr>
-                  <w:r>
-                    <w:rPr>
-                      <w:rFonts w:ascii="Times New Roman" w:hAnsi="Times New Roman" w:cs="Times New Roman"/>
-                      <w:color w:val="auto"/>
-                      <w:sz w:val="24"/>
-                      <w:szCs w:val="20"/>
-                    </w:rPr>
-                    <w:t>Agregar</w:t>
-                  </w:r>
-                </w:p>
-              </w:tc>
-              <w:tc>
-                <w:tcPr>
-                  <w:tcW w:w="2267" w:type="dxa"/>
-                </w:tcPr>
-                <w:p>
-                  <w:pPr>
-                    <w:pStyle w:val="Contenido"/>
-                    <w:numPr>
-                      <w:ilvl w:val="0"/>
-                      <w:numId w:val="36"/>
-                    </w:numPr>
-                    <w:rPr>
-                      <w:rFonts w:ascii="Times New Roman" w:hAnsi="Times New Roman" w:cs="Times New Roman"/>
-                      <w:color w:val="auto"/>
-                      <w:sz w:val="24"/>
-                      <w:szCs w:val="20"/>
-                    </w:rPr>
-                  </w:pPr>
-                  <w:r>
-                    <w:rPr>
-                      <w:rFonts w:ascii="Times New Roman" w:hAnsi="Times New Roman" w:cs="Times New Roman"/>
-                      <w:color w:val="auto"/>
-                      <w:sz w:val="24"/>
-                      <w:szCs w:val="20"/>
-                    </w:rPr>
-                    <w:t>Eliminar</w:t>
-                  </w:r>
-                </w:p>
-                <w:p>
-                  <w:pPr>
-                    <w:pStyle w:val="Contenido"/>
-                    <w:rPr>
-                      <w:rFonts w:ascii="Times New Roman" w:hAnsi="Times New Roman" w:cs="Times New Roman"/>
-                      <w:color w:val="auto"/>
-                      <w:sz w:val="24"/>
-                      <w:szCs w:val="20"/>
-                    </w:rPr>
-                  </w:pPr>
-                </w:p>
-              </w:tc>
-            </w:tr>
-            <w:tr>
-              <w:tc>
-                <w:tcPr>
-                  <w:tcW w:w="2267" w:type="dxa"/>
-                </w:tcPr>
-                <w:p>
-                  <w:pPr>
-                    <w:pStyle w:val="Contenido"/>
-                    <w:numPr>
-                      <w:ilvl w:val="0"/>
-                      <w:numId w:val="36"/>
-                    </w:numPr>
-                    <w:rPr>
-                      <w:rFonts w:ascii="Times New Roman" w:hAnsi="Times New Roman" w:cs="Times New Roman"/>
-                      <w:color w:val="auto"/>
-                      <w:sz w:val="24"/>
-                      <w:szCs w:val="20"/>
-                    </w:rPr>
-                  </w:pPr>
-                  <w:r>
-                    <w:rPr>
-                      <w:rFonts w:ascii="Times New Roman" w:hAnsi="Times New Roman" w:cs="Times New Roman"/>
-                      <w:color w:val="auto"/>
-                      <w:sz w:val="24"/>
-                      <w:szCs w:val="20"/>
-                    </w:rPr>
-                    <w:t>Actualizar</w:t>
-                  </w:r>
-                </w:p>
-                <w:p>
-                  <w:pPr>
-                    <w:pStyle w:val="Contenido"/>
-                    <w:ind w:left="720"/>
-                    <w:rPr>
-                      <w:rFonts w:ascii="Times New Roman" w:hAnsi="Times New Roman" w:cs="Times New Roman"/>
-                      <w:color w:val="auto"/>
-                      <w:sz w:val="24"/>
-                      <w:szCs w:val="20"/>
-                    </w:rPr>
-                  </w:pPr>
-                </w:p>
-              </w:tc>
-              <w:tc>
-                <w:tcPr>
-                  <w:tcW w:w="2267" w:type="dxa"/>
-                </w:tcPr>
-                <w:p>
-                  <w:pPr>
-                    <w:pStyle w:val="Contenido"/>
-                    <w:numPr>
-                      <w:ilvl w:val="0"/>
-                      <w:numId w:val="35"/>
-                    </w:numPr>
-                    <w:jc w:val="both"/>
-                    <w:rPr>
-                      <w:rFonts w:ascii="Times New Roman" w:hAnsi="Times New Roman" w:cs="Times New Roman"/>
-                      <w:color w:val="auto"/>
-                      <w:sz w:val="24"/>
-                      <w:szCs w:val="20"/>
-                    </w:rPr>
-                  </w:pPr>
-                  <w:r>
-                    <w:rPr>
-                      <w:rFonts w:ascii="Times New Roman" w:hAnsi="Times New Roman" w:cs="Times New Roman"/>
-                      <w:color w:val="auto"/>
-                      <w:sz w:val="24"/>
-                      <w:szCs w:val="20"/>
-                    </w:rPr>
-                    <w:t>limpiar</w:t>
-                  </w:r>
-                </w:p>
-              </w:tc>
-            </w:tr>
-          </w:tbl>
-          <w:p>
-            <w:pPr>
-              <w:pStyle w:val="Contenido"/>
-              <w:rPr>
-                <w:rFonts w:ascii="Times New Roman" w:hAnsi="Times New Roman" w:cs="Times New Roman"/>
-                <w:color w:val="auto"/>
-                <w:sz w:val="24"/>
-                <w:szCs w:val="20"/>
-              </w:rPr>
-            </w:pPr>
-          </w:p>
-        </w:tc>
-        <w:tc>
-          <w:tcPr>
-            <w:tcW w:w="5012" w:type="dxa"/>
-          </w:tcPr>
-          <w:p>
-            <w:pPr>
-              <w:pStyle w:val="Contenido"/>
-              <w:rPr>
-                <w:rFonts w:ascii="Times New Roman" w:hAnsi="Times New Roman" w:cs="Times New Roman"/>
-                <w:color w:val="auto"/>
-                <w:sz w:val="24"/>
-                <w:szCs w:val="20"/>
-              </w:rPr>
-            </w:pPr>
-          </w:p>
-        </w:tc>
-      </w:tr>
-      <w:tr>
-        <w:tc>
-          <w:tcPr>
-            <w:tcW w:w="5012" w:type="dxa"/>
-          </w:tcPr>
-          <w:p>
-            <w:pPr>
-              <w:pStyle w:val="Contenido"/>
-              <w:rPr>
-                <w:rFonts w:ascii="Times New Roman" w:hAnsi="Times New Roman" w:cs="Times New Roman"/>
-                <w:color w:val="auto"/>
-                <w:sz w:val="24"/>
-                <w:szCs w:val="20"/>
-              </w:rPr>
-            </w:pPr>
-          </w:p>
-        </w:tc>
-        <w:tc>
-          <w:tcPr>
-            <w:tcW w:w="5012" w:type="dxa"/>
-          </w:tcPr>
-          <w:p>
-            <w:pPr>
-              <w:pStyle w:val="Contenido"/>
-              <w:rPr>
-                <w:rFonts w:ascii="Times New Roman" w:hAnsi="Times New Roman" w:cs="Times New Roman"/>
-                <w:color w:val="auto"/>
-                <w:sz w:val="24"/>
-                <w:szCs w:val="20"/>
-              </w:rPr>
-            </w:pPr>
-          </w:p>
-        </w:tc>
-      </w:tr>
-      <w:tr>
-        <w:tc>
-          <w:tcPr>
-            <w:tcW w:w="5012" w:type="dxa"/>
-          </w:tcPr>
-          <w:p>
-            <w:pPr>
-              <w:pStyle w:val="Contenido"/>
-              <w:rPr>
-                <w:rFonts w:ascii="Times New Roman" w:hAnsi="Times New Roman" w:cs="Times New Roman"/>
-                <w:color w:val="auto"/>
-                <w:sz w:val="24"/>
-                <w:szCs w:val="20"/>
-              </w:rPr>
-            </w:pPr>
-          </w:p>
-        </w:tc>
-        <w:tc>
-          <w:tcPr>
-            <w:tcW w:w="5012" w:type="dxa"/>
-          </w:tcPr>
-          <w:p>
-            <w:pPr>
-              <w:pStyle w:val="Contenido"/>
-              <w:rPr>
-                <w:rFonts w:ascii="Times New Roman" w:hAnsi="Times New Roman" w:cs="Times New Roman"/>
-                <w:color w:val="auto"/>
-                <w:sz w:val="24"/>
-                <w:szCs w:val="20"/>
-              </w:rPr>
-            </w:pPr>
-          </w:p>
-        </w:tc>
-      </w:tr>
-      <w:tr>
-        <w:tc>
-          <w:tcPr>
-            <w:tcW w:w="5012" w:type="dxa"/>
-          </w:tcPr>
-          <w:p>
-            <w:pPr>
-              <w:pStyle w:val="Contenido"/>
-              <w:rPr>
-                <w:rFonts w:ascii="Times New Roman" w:hAnsi="Times New Roman" w:cs="Times New Roman"/>
-                <w:color w:val="auto"/>
-                <w:sz w:val="24"/>
-                <w:szCs w:val="20"/>
-              </w:rPr>
-            </w:pPr>
-          </w:p>
-        </w:tc>
-        <w:tc>
-          <w:tcPr>
-            <w:tcW w:w="5012" w:type="dxa"/>
-          </w:tcPr>
-          <w:p>
-            <w:pPr>
-              <w:pStyle w:val="Contenido"/>
-              <w:rPr>
-                <w:rFonts w:ascii="Times New Roman" w:hAnsi="Times New Roman" w:cs="Times New Roman"/>
-                <w:color w:val="auto"/>
-                <w:sz w:val="24"/>
-                <w:szCs w:val="20"/>
-              </w:rPr>
-            </w:pPr>
-          </w:p>
-        </w:tc>
-      </w:tr>
-    </w:tbl>
     <w:p>
       <w:pPr>
-        <w:pStyle w:val="Contenido"/>
-        <w:ind w:left="504"/>
+        <w:pStyle w:val="Prrafodelista"/>
+        <w:numPr>
+          <w:ilvl w:val="0"/>
+          <w:numId w:val="38"/>
+        </w:numPr>
+        <w:jc w:val="both"/>
         <w:rPr>
-          <w:rFonts w:ascii="Times New Roman" w:hAnsi="Times New Roman" w:cs="Times New Roman"/>
-          <w:color w:val="auto"/>
+          <w:rFonts w:asciiTheme="majorHAnsi" w:eastAsiaTheme="majorEastAsia" w:hAnsiTheme="majorHAnsi" w:cstheme="majorBidi"/>
+          <w:color w:val="061F57" w:themeColor="text2" w:themeShade="BF"/>
+          <w:kern w:val="28"/>
+          <w:sz w:val="40"/>
+        </w:rPr>
+      </w:pPr>
+      <w:r>
+        <w:rPr>
+          <w:rFonts w:ascii="Times New Roman" w:eastAsia="Arial Unicode MS" w:hAnsi="Times New Roman" w:cs="Times New Roman"/>
+          <w:bCs/>
           <w:sz w:val="24"/>
-          <w:szCs w:val="20"/>
+          <w:szCs w:val="32"/>
         </w:rPr>
-      </w:pPr>
+        <w:t>Facilitar el entendimiento del sistema de gestión de planillas mediante Diagramas de flujo, Diagrama de caso de uso.</w:t>
+      </w:r>
+    </w:p>
+    <w:p>
+      <w:pPr>
+        <w:pStyle w:val="Prrafodelista"/>
+        <w:numPr>
+          <w:ilvl w:val="0"/>
+          <w:numId w:val="38"/>
+        </w:numPr>
+        <w:jc w:val="both"/>
+        <w:rPr>
+          <w:rFonts w:asciiTheme="majorHAnsi" w:eastAsiaTheme="majorEastAsia" w:hAnsiTheme="majorHAnsi" w:cstheme="majorBidi"/>
+          <w:color w:val="061F57" w:themeColor="text2" w:themeShade="BF"/>
+          <w:kern w:val="28"/>
+          <w:sz w:val="40"/>
+        </w:rPr>
+      </w:pPr>
+      <w:r>
+        <w:rPr>
+          <w:rFonts w:ascii="Times New Roman" w:eastAsia="Arial Unicode MS" w:hAnsi="Times New Roman" w:cs="Times New Roman"/>
+          <w:bCs/>
+          <w:sz w:val="24"/>
+          <w:szCs w:val="32"/>
+        </w:rPr>
+        <w:t>Definir los tipos de usuario que pueden realizar cada procedimiento del sistema.</w:t>
+      </w:r>
     </w:p>
     <w:p>
       <w:pPr>
@@ -2594,58 +1802,6 @@
           <w:sz w:val="40"/>
         </w:rPr>
       </w:pPr>
-      <w:r>
-        <w:rPr>
-          <w:sz w:val="40"/>
-        </w:rPr>
-        <w:br w:type="page"/>
-      </w:r>
-    </w:p>
-    <w:p>
-      <w:pPr>
-        <w:pStyle w:val="Ttulo1"/>
-        <w:numPr>
-          <w:ilvl w:val="0"/>
-          <w:numId w:val="2"/>
-        </w:numPr>
-        <w:rPr>
-          <w:sz w:val="40"/>
-          <w:szCs w:val="22"/>
-        </w:rPr>
-      </w:pPr>
-      <w:bookmarkStart w:id="2" w:name="_Toc74849479"/>
-      <w:r>
-        <w:rPr>
-          <w:sz w:val="40"/>
-          <w:szCs w:val="22"/>
-        </w:rPr>
-        <w:lastRenderedPageBreak/>
-        <w:t>DIAGRAMA DE FLUJO</w:t>
-      </w:r>
-      <w:bookmarkEnd w:id="2"/>
-    </w:p>
-    <w:p>
-      <w:pPr>
-        <w:pStyle w:val="Ttulo1"/>
-        <w:rPr>
-          <w:sz w:val="40"/>
-          <w:szCs w:val="22"/>
-          <w:lang w:val="es-SV"/>
-        </w:rPr>
-      </w:pPr>
-    </w:p>
-    <w:p>
-      <w:pPr>
-        <w:pStyle w:val="Contenido"/>
-        <w:ind w:left="720"/>
-        <w:rPr>
-          <w:sz w:val="44"/>
-          <w:szCs w:val="24"/>
-        </w:rPr>
-      </w:pPr>
-      <w:r>
-        <w:t xml:space="preserve"> </w:t>
-      </w:r>
     </w:p>
     <w:sectPr>
       <w:headerReference w:type="default" r:id="rId11"/>
@@ -2702,6 +1858,14 @@
     <w:tblPr>
       <w:tblStyle w:val="Tablaconcuadrcula"/>
       <w:tblW w:w="0" w:type="auto"/>
+      <w:tblBorders>
+        <w:top w:val="none" w:sz="0" w:space="0" w:color="auto"/>
+        <w:left w:val="none" w:sz="0" w:space="0" w:color="auto"/>
+        <w:bottom w:val="none" w:sz="0" w:space="0" w:color="auto"/>
+        <w:right w:val="none" w:sz="0" w:space="0" w:color="auto"/>
+        <w:insideH w:val="none" w:sz="0" w:space="0" w:color="auto"/>
+        <w:insideV w:val="none" w:sz="0" w:space="0" w:color="auto"/>
+      </w:tblBorders>
       <w:tblLook w:val="04A0" w:firstRow="1" w:lastRow="0" w:firstColumn="1" w:lastColumn="0" w:noHBand="0" w:noVBand="1"/>
     </w:tblPr>
     <w:tblGrid>
@@ -2721,12 +1885,16 @@
             <w:rPr>
               <w:rFonts w:ascii="Times New Roman" w:hAnsi="Times New Roman" w:cs="Times New Roman"/>
               <w:noProof/>
+              <w:sz w:val="20"/>
+              <w:szCs w:val="16"/>
             </w:rPr>
           </w:pPr>
           <w:r>
             <w:rPr>
               <w:rFonts w:ascii="Times New Roman" w:hAnsi="Times New Roman" w:cs="Times New Roman"/>
               <w:noProof/>
+              <w:sz w:val="20"/>
+              <w:szCs w:val="16"/>
             </w:rPr>
             <w:t xml:space="preserve">Creado por </w:t>
           </w:r>
@@ -2743,12 +1911,16 @@
             <w:rPr>
               <w:rFonts w:ascii="Times New Roman" w:hAnsi="Times New Roman" w:cs="Times New Roman"/>
               <w:noProof/>
+              <w:sz w:val="20"/>
+              <w:szCs w:val="16"/>
             </w:rPr>
           </w:pPr>
           <w:r>
             <w:rPr>
               <w:rFonts w:ascii="Times New Roman" w:hAnsi="Times New Roman" w:cs="Times New Roman"/>
               <w:noProof/>
+              <w:sz w:val="20"/>
+              <w:szCs w:val="16"/>
             </w:rPr>
             <w:t>Revisado por</w:t>
           </w:r>
@@ -2765,28 +1937,18 @@
             <w:rPr>
               <w:rFonts w:ascii="Times New Roman" w:hAnsi="Times New Roman" w:cs="Times New Roman"/>
               <w:noProof/>
+              <w:sz w:val="20"/>
+              <w:szCs w:val="16"/>
             </w:rPr>
           </w:pPr>
           <w:r>
             <w:rPr>
               <w:rFonts w:ascii="Times New Roman" w:hAnsi="Times New Roman" w:cs="Times New Roman"/>
               <w:noProof/>
+              <w:sz w:val="20"/>
+              <w:szCs w:val="16"/>
             </w:rPr>
-            <w:t>Apro</w:t>
-          </w:r>
-          <w:r>
-            <w:rPr>
-              <w:rFonts w:ascii="Times New Roman" w:hAnsi="Times New Roman" w:cs="Times New Roman"/>
-              <w:noProof/>
-            </w:rPr>
-            <w:t>b</w:t>
-          </w:r>
-          <w:r>
-            <w:rPr>
-              <w:rFonts w:ascii="Times New Roman" w:hAnsi="Times New Roman" w:cs="Times New Roman"/>
-              <w:noProof/>
-            </w:rPr>
-            <w:t>ado por</w:t>
+            <w:t>Aprobado por</w:t>
           </w:r>
         </w:p>
       </w:tc>
@@ -2806,6 +1968,8 @@
               <w:bCs/>
               <w:noProof/>
               <w:color w:val="0F0D29" w:themeColor="text1"/>
+              <w:sz w:val="20"/>
+              <w:szCs w:val="16"/>
             </w:rPr>
           </w:pPr>
           <w:r>
@@ -2815,6 +1979,8 @@
               <w:bCs/>
               <w:noProof/>
               <w:color w:val="0F0D29" w:themeColor="text1"/>
+              <w:sz w:val="20"/>
+              <w:szCs w:val="16"/>
             </w:rPr>
             <w:t>DolphinSoft</w:t>
           </w:r>
@@ -2828,6 +1994,8 @@
               <w:b w:val="0"/>
               <w:bCs/>
               <w:noProof/>
+              <w:sz w:val="20"/>
+              <w:szCs w:val="16"/>
             </w:rPr>
           </w:pPr>
         </w:p>
@@ -2846,6 +2014,8 @@
               <w:bCs/>
               <w:noProof/>
               <w:color w:val="0F0D29" w:themeColor="text1"/>
+              <w:sz w:val="20"/>
+              <w:szCs w:val="16"/>
               <w:u w:val="single"/>
             </w:rPr>
           </w:pPr>
@@ -2856,6 +2026,8 @@
               <w:bCs/>
               <w:noProof/>
               <w:color w:val="0F0D29" w:themeColor="text1"/>
+              <w:sz w:val="20"/>
+              <w:szCs w:val="16"/>
               <w:u w:val="single"/>
             </w:rPr>
             <w:t>Gabriel Antonio Castillo</w:t>
@@ -2869,6 +2041,8 @@
               <w:rFonts w:ascii="Times New Roman" w:hAnsi="Times New Roman" w:cs="Times New Roman"/>
               <w:noProof/>
               <w:color w:val="0F0D29" w:themeColor="text1"/>
+              <w:sz w:val="20"/>
+              <w:szCs w:val="16"/>
             </w:rPr>
           </w:pPr>
           <w:r>
@@ -2876,6 +2050,8 @@
               <w:rFonts w:ascii="Times New Roman" w:hAnsi="Times New Roman" w:cs="Times New Roman"/>
               <w:noProof/>
               <w:color w:val="0F0D29" w:themeColor="text1"/>
+              <w:sz w:val="20"/>
+              <w:szCs w:val="16"/>
             </w:rPr>
             <w:t>Secretario</w:t>
           </w:r>
@@ -2895,6 +2071,8 @@
               <w:bCs/>
               <w:noProof/>
               <w:color w:val="0F0D29" w:themeColor="text1"/>
+              <w:sz w:val="20"/>
+              <w:szCs w:val="16"/>
               <w:u w:val="single"/>
             </w:rPr>
           </w:pPr>
@@ -2905,6 +2083,8 @@
               <w:bCs/>
               <w:noProof/>
               <w:color w:val="0F0D29" w:themeColor="text1"/>
+              <w:sz w:val="20"/>
+              <w:szCs w:val="16"/>
               <w:u w:val="single"/>
             </w:rPr>
             <w:t>Miguel Angel Ayala</w:t>
@@ -2918,6 +2098,8 @@
               <w:rFonts w:ascii="Times New Roman" w:hAnsi="Times New Roman" w:cs="Times New Roman"/>
               <w:noProof/>
               <w:color w:val="0F0D29" w:themeColor="text1"/>
+              <w:sz w:val="20"/>
+              <w:szCs w:val="16"/>
             </w:rPr>
           </w:pPr>
           <w:r>
@@ -2925,6 +2107,8 @@
               <w:rFonts w:ascii="Times New Roman" w:hAnsi="Times New Roman" w:cs="Times New Roman"/>
               <w:noProof/>
               <w:color w:val="0F0D29" w:themeColor="text1"/>
+              <w:sz w:val="20"/>
+              <w:szCs w:val="16"/>
             </w:rPr>
             <w:t>Scrum Master</w:t>
           </w:r>
@@ -5337,6 +4521,124 @@
     </w:lvl>
   </w:abstractNum>
   <w:abstractNum w:abstractNumId="15" w15:restartNumberingAfterBreak="0">
+    <w:nsid w:val="2F657972"/>
+    <w:multiLevelType w:val="multilevel"/>
+    <w:tmpl w:val="D540AA4E"/>
+    <w:lvl w:ilvl="0">
+      <w:start w:val="1"/>
+      <w:numFmt w:val="decimal"/>
+      <w:lvlText w:val="%1."/>
+      <w:lvlJc w:val="left"/>
+      <w:pPr>
+        <w:ind w:left="864" w:hanging="360"/>
+      </w:pPr>
+    </w:lvl>
+    <w:lvl w:ilvl="1">
+      <w:start w:val="1"/>
+      <w:numFmt w:val="decimal"/>
+      <w:isLgl/>
+      <w:lvlText w:val="%1.%2"/>
+      <w:lvlJc w:val="left"/>
+      <w:pPr>
+        <w:ind w:left="1044" w:hanging="540"/>
+      </w:pPr>
+      <w:rPr>
+        <w:rFonts w:hint="default"/>
+      </w:rPr>
+    </w:lvl>
+    <w:lvl w:ilvl="2">
+      <w:start w:val="1"/>
+      <w:numFmt w:val="decimal"/>
+      <w:isLgl/>
+      <w:lvlText w:val="%1.%2.%3"/>
+      <w:lvlJc w:val="left"/>
+      <w:pPr>
+        <w:ind w:left="1224" w:hanging="720"/>
+      </w:pPr>
+      <w:rPr>
+        <w:rFonts w:hint="default"/>
+      </w:rPr>
+    </w:lvl>
+    <w:lvl w:ilvl="3">
+      <w:start w:val="1"/>
+      <w:numFmt w:val="decimal"/>
+      <w:isLgl/>
+      <w:lvlText w:val="%1.%2.%3.%4"/>
+      <w:lvlJc w:val="left"/>
+      <w:pPr>
+        <w:ind w:left="1584" w:hanging="1080"/>
+      </w:pPr>
+      <w:rPr>
+        <w:rFonts w:hint="default"/>
+      </w:rPr>
+    </w:lvl>
+    <w:lvl w:ilvl="4">
+      <w:start w:val="1"/>
+      <w:numFmt w:val="decimal"/>
+      <w:isLgl/>
+      <w:lvlText w:val="%1.%2.%3.%4.%5"/>
+      <w:lvlJc w:val="left"/>
+      <w:pPr>
+        <w:ind w:left="1584" w:hanging="1080"/>
+      </w:pPr>
+      <w:rPr>
+        <w:rFonts w:hint="default"/>
+      </w:rPr>
+    </w:lvl>
+    <w:lvl w:ilvl="5">
+      <w:start w:val="1"/>
+      <w:numFmt w:val="decimal"/>
+      <w:isLgl/>
+      <w:lvlText w:val="%1.%2.%3.%4.%5.%6"/>
+      <w:lvlJc w:val="left"/>
+      <w:pPr>
+        <w:ind w:left="1944" w:hanging="1440"/>
+      </w:pPr>
+      <w:rPr>
+        <w:rFonts w:hint="default"/>
+      </w:rPr>
+    </w:lvl>
+    <w:lvl w:ilvl="6">
+      <w:start w:val="1"/>
+      <w:numFmt w:val="decimal"/>
+      <w:isLgl/>
+      <w:lvlText w:val="%1.%2.%3.%4.%5.%6.%7"/>
+      <w:lvlJc w:val="left"/>
+      <w:pPr>
+        <w:ind w:left="1944" w:hanging="1440"/>
+      </w:pPr>
+      <w:rPr>
+        <w:rFonts w:hint="default"/>
+      </w:rPr>
+    </w:lvl>
+    <w:lvl w:ilvl="7">
+      <w:start w:val="1"/>
+      <w:numFmt w:val="decimal"/>
+      <w:isLgl/>
+      <w:lvlText w:val="%1.%2.%3.%4.%5.%6.%7.%8"/>
+      <w:lvlJc w:val="left"/>
+      <w:pPr>
+        <w:ind w:left="2304" w:hanging="1800"/>
+      </w:pPr>
+      <w:rPr>
+        <w:rFonts w:hint="default"/>
+      </w:rPr>
+    </w:lvl>
+    <w:lvl w:ilvl="8">
+      <w:start w:val="1"/>
+      <w:numFmt w:val="decimal"/>
+      <w:isLgl/>
+      <w:lvlText w:val="%1.%2.%3.%4.%5.%6.%7.%8.%9"/>
+      <w:lvlJc w:val="left"/>
+      <w:pPr>
+        <w:ind w:left="2664" w:hanging="2160"/>
+      </w:pPr>
+      <w:rPr>
+        <w:rFonts w:hint="default"/>
+      </w:rPr>
+    </w:lvl>
+  </w:abstractNum>
+  <w:abstractNum w:abstractNumId="16" w15:restartNumberingAfterBreak="0">
     <w:nsid w:val="301F5FF0"/>
     <w:multiLevelType w:val="hybridMultilevel"/>
     <w:tmpl w:val="A192D35C"/>
@@ -5449,7 +4751,7 @@
       </w:rPr>
     </w:lvl>
   </w:abstractNum>
-  <w:abstractNum w:abstractNumId="16" w15:restartNumberingAfterBreak="0">
+  <w:abstractNum w:abstractNumId="17" w15:restartNumberingAfterBreak="0">
     <w:nsid w:val="308E0090"/>
     <w:multiLevelType w:val="multilevel"/>
     <w:tmpl w:val="D540AA4E"/>
@@ -5567,7 +4869,7 @@
       </w:rPr>
     </w:lvl>
   </w:abstractNum>
-  <w:abstractNum w:abstractNumId="17" w15:restartNumberingAfterBreak="0">
+  <w:abstractNum w:abstractNumId="18" w15:restartNumberingAfterBreak="0">
     <w:nsid w:val="31E2629A"/>
     <w:multiLevelType w:val="hybridMultilevel"/>
     <w:tmpl w:val="99642460"/>
@@ -5680,7 +4982,7 @@
       </w:rPr>
     </w:lvl>
   </w:abstractNum>
-  <w:abstractNum w:abstractNumId="18" w15:restartNumberingAfterBreak="0">
+  <w:abstractNum w:abstractNumId="19" w15:restartNumberingAfterBreak="0">
     <w:nsid w:val="32B33E63"/>
     <w:multiLevelType w:val="multilevel"/>
     <w:tmpl w:val="D540AA4E"/>
@@ -5798,7 +5100,7 @@
       </w:rPr>
     </w:lvl>
   </w:abstractNum>
-  <w:abstractNum w:abstractNumId="19" w15:restartNumberingAfterBreak="0">
+  <w:abstractNum w:abstractNumId="20" w15:restartNumberingAfterBreak="0">
     <w:nsid w:val="32F803F5"/>
     <w:multiLevelType w:val="multilevel"/>
     <w:tmpl w:val="67D25478"/>
@@ -5911,7 +5213,7 @@
       </w:rPr>
     </w:lvl>
   </w:abstractNum>
-  <w:abstractNum w:abstractNumId="20" w15:restartNumberingAfterBreak="0">
+  <w:abstractNum w:abstractNumId="21" w15:restartNumberingAfterBreak="0">
     <w:nsid w:val="34C403D2"/>
     <w:multiLevelType w:val="multilevel"/>
     <w:tmpl w:val="8AC650AA"/>
@@ -6032,7 +5334,7 @@
       </w:rPr>
     </w:lvl>
   </w:abstractNum>
-  <w:abstractNum w:abstractNumId="21" w15:restartNumberingAfterBreak="0">
+  <w:abstractNum w:abstractNumId="22" w15:restartNumberingAfterBreak="0">
     <w:nsid w:val="35F40FE5"/>
     <w:multiLevelType w:val="multilevel"/>
     <w:tmpl w:val="E4E24E2C"/>
@@ -6152,7 +5454,7 @@
       </w:rPr>
     </w:lvl>
   </w:abstractNum>
-  <w:abstractNum w:abstractNumId="22" w15:restartNumberingAfterBreak="0">
+  <w:abstractNum w:abstractNumId="23" w15:restartNumberingAfterBreak="0">
     <w:nsid w:val="3A237EDB"/>
     <w:multiLevelType w:val="hybridMultilevel"/>
     <w:tmpl w:val="BC00DFCE"/>
@@ -6265,7 +5567,7 @@
       </w:rPr>
     </w:lvl>
   </w:abstractNum>
-  <w:abstractNum w:abstractNumId="23" w15:restartNumberingAfterBreak="0">
+  <w:abstractNum w:abstractNumId="24" w15:restartNumberingAfterBreak="0">
     <w:nsid w:val="432A63D8"/>
     <w:multiLevelType w:val="hybridMultilevel"/>
     <w:tmpl w:val="63FC31BA"/>
@@ -6378,7 +5680,7 @@
       </w:rPr>
     </w:lvl>
   </w:abstractNum>
-  <w:abstractNum w:abstractNumId="24" w15:restartNumberingAfterBreak="0">
+  <w:abstractNum w:abstractNumId="25" w15:restartNumberingAfterBreak="0">
     <w:nsid w:val="44524755"/>
     <w:multiLevelType w:val="multilevel"/>
     <w:tmpl w:val="D540AA4E"/>
@@ -6496,7 +5798,7 @@
       </w:rPr>
     </w:lvl>
   </w:abstractNum>
-  <w:abstractNum w:abstractNumId="25" w15:restartNumberingAfterBreak="0">
+  <w:abstractNum w:abstractNumId="26" w15:restartNumberingAfterBreak="0">
     <w:nsid w:val="47571CE4"/>
     <w:multiLevelType w:val="multilevel"/>
     <w:tmpl w:val="D540AA4E"/>
@@ -6614,7 +5916,7 @@
       </w:rPr>
     </w:lvl>
   </w:abstractNum>
-  <w:abstractNum w:abstractNumId="26" w15:restartNumberingAfterBreak="0">
+  <w:abstractNum w:abstractNumId="27" w15:restartNumberingAfterBreak="0">
     <w:nsid w:val="4DA169E9"/>
     <w:multiLevelType w:val="hybridMultilevel"/>
     <w:tmpl w:val="B7584056"/>
@@ -6727,7 +6029,7 @@
       </w:rPr>
     </w:lvl>
   </w:abstractNum>
-  <w:abstractNum w:abstractNumId="27" w15:restartNumberingAfterBreak="0">
+  <w:abstractNum w:abstractNumId="28" w15:restartNumberingAfterBreak="0">
     <w:nsid w:val="53D717EE"/>
     <w:multiLevelType w:val="hybridMultilevel"/>
     <w:tmpl w:val="71960916"/>
@@ -6813,7 +6115,7 @@
       </w:pPr>
     </w:lvl>
   </w:abstractNum>
-  <w:abstractNum w:abstractNumId="28" w15:restartNumberingAfterBreak="0">
+  <w:abstractNum w:abstractNumId="29" w15:restartNumberingAfterBreak="0">
     <w:nsid w:val="540B7426"/>
     <w:multiLevelType w:val="hybridMultilevel"/>
     <w:tmpl w:val="65D8714A"/>
@@ -6926,7 +6228,7 @@
       </w:rPr>
     </w:lvl>
   </w:abstractNum>
-  <w:abstractNum w:abstractNumId="29" w15:restartNumberingAfterBreak="0">
+  <w:abstractNum w:abstractNumId="30" w15:restartNumberingAfterBreak="0">
     <w:nsid w:val="577440D6"/>
     <w:multiLevelType w:val="hybridMultilevel"/>
     <w:tmpl w:val="0C2E9312"/>
@@ -7039,7 +6341,7 @@
       </w:rPr>
     </w:lvl>
   </w:abstractNum>
-  <w:abstractNum w:abstractNumId="30" w15:restartNumberingAfterBreak="0">
+  <w:abstractNum w:abstractNumId="31" w15:restartNumberingAfterBreak="0">
     <w:nsid w:val="5A3036C7"/>
     <w:multiLevelType w:val="hybridMultilevel"/>
     <w:tmpl w:val="67F80046"/>
@@ -7152,7 +6454,7 @@
       </w:rPr>
     </w:lvl>
   </w:abstractNum>
-  <w:abstractNum w:abstractNumId="31" w15:restartNumberingAfterBreak="0">
+  <w:abstractNum w:abstractNumId="32" w15:restartNumberingAfterBreak="0">
     <w:nsid w:val="641373E9"/>
     <w:multiLevelType w:val="multilevel"/>
     <w:tmpl w:val="D540AA4E"/>
@@ -7270,7 +6572,7 @@
       </w:rPr>
     </w:lvl>
   </w:abstractNum>
-  <w:abstractNum w:abstractNumId="32" w15:restartNumberingAfterBreak="0">
+  <w:abstractNum w:abstractNumId="33" w15:restartNumberingAfterBreak="0">
     <w:nsid w:val="6F09732E"/>
     <w:multiLevelType w:val="multilevel"/>
     <w:tmpl w:val="8AC650AA"/>
@@ -7391,7 +6693,7 @@
       </w:rPr>
     </w:lvl>
   </w:abstractNum>
-  <w:abstractNum w:abstractNumId="33" w15:restartNumberingAfterBreak="0">
+  <w:abstractNum w:abstractNumId="34" w15:restartNumberingAfterBreak="0">
     <w:nsid w:val="799A6233"/>
     <w:multiLevelType w:val="multilevel"/>
     <w:tmpl w:val="D540AA4E"/>
@@ -7509,7 +6811,7 @@
       </w:rPr>
     </w:lvl>
   </w:abstractNum>
-  <w:abstractNum w:abstractNumId="34" w15:restartNumberingAfterBreak="0">
+  <w:abstractNum w:abstractNumId="35" w15:restartNumberingAfterBreak="0">
     <w:nsid w:val="7B3B6089"/>
     <w:multiLevelType w:val="multilevel"/>
     <w:tmpl w:val="D540AA4E"/>
@@ -7627,7 +6929,7 @@
       </w:rPr>
     </w:lvl>
   </w:abstractNum>
-  <w:abstractNum w:abstractNumId="35" w15:restartNumberingAfterBreak="0">
+  <w:abstractNum w:abstractNumId="36" w15:restartNumberingAfterBreak="0">
     <w:nsid w:val="7BFE19F3"/>
     <w:multiLevelType w:val="multilevel"/>
     <w:tmpl w:val="D540AA4E"/>
@@ -7745,47 +7047,160 @@
       </w:rPr>
     </w:lvl>
   </w:abstractNum>
+  <w:abstractNum w:abstractNumId="37" w15:restartNumberingAfterBreak="0">
+    <w:nsid w:val="7E141978"/>
+    <w:multiLevelType w:val="hybridMultilevel"/>
+    <w:tmpl w:val="9FD67998"/>
+    <w:lvl w:ilvl="0" w:tplc="440A0001">
+      <w:start w:val="1"/>
+      <w:numFmt w:val="bullet"/>
+      <w:lvlText w:val=""/>
+      <w:lvlJc w:val="left"/>
+      <w:pPr>
+        <w:ind w:left="1224" w:hanging="360"/>
+      </w:pPr>
+      <w:rPr>
+        <w:rFonts w:ascii="Symbol" w:hAnsi="Symbol" w:hint="default"/>
+      </w:rPr>
+    </w:lvl>
+    <w:lvl w:ilvl="1" w:tplc="440A0003" w:tentative="1">
+      <w:start w:val="1"/>
+      <w:numFmt w:val="bullet"/>
+      <w:lvlText w:val="o"/>
+      <w:lvlJc w:val="left"/>
+      <w:pPr>
+        <w:ind w:left="1944" w:hanging="360"/>
+      </w:pPr>
+      <w:rPr>
+        <w:rFonts w:ascii="Courier New" w:hAnsi="Courier New" w:cs="Courier New" w:hint="default"/>
+      </w:rPr>
+    </w:lvl>
+    <w:lvl w:ilvl="2" w:tplc="440A0005" w:tentative="1">
+      <w:start w:val="1"/>
+      <w:numFmt w:val="bullet"/>
+      <w:lvlText w:val=""/>
+      <w:lvlJc w:val="left"/>
+      <w:pPr>
+        <w:ind w:left="2664" w:hanging="360"/>
+      </w:pPr>
+      <w:rPr>
+        <w:rFonts w:ascii="Wingdings" w:hAnsi="Wingdings" w:hint="default"/>
+      </w:rPr>
+    </w:lvl>
+    <w:lvl w:ilvl="3" w:tplc="440A0001" w:tentative="1">
+      <w:start w:val="1"/>
+      <w:numFmt w:val="bullet"/>
+      <w:lvlText w:val=""/>
+      <w:lvlJc w:val="left"/>
+      <w:pPr>
+        <w:ind w:left="3384" w:hanging="360"/>
+      </w:pPr>
+      <w:rPr>
+        <w:rFonts w:ascii="Symbol" w:hAnsi="Symbol" w:hint="default"/>
+      </w:rPr>
+    </w:lvl>
+    <w:lvl w:ilvl="4" w:tplc="440A0003" w:tentative="1">
+      <w:start w:val="1"/>
+      <w:numFmt w:val="bullet"/>
+      <w:lvlText w:val="o"/>
+      <w:lvlJc w:val="left"/>
+      <w:pPr>
+        <w:ind w:left="4104" w:hanging="360"/>
+      </w:pPr>
+      <w:rPr>
+        <w:rFonts w:ascii="Courier New" w:hAnsi="Courier New" w:cs="Courier New" w:hint="default"/>
+      </w:rPr>
+    </w:lvl>
+    <w:lvl w:ilvl="5" w:tplc="440A0005" w:tentative="1">
+      <w:start w:val="1"/>
+      <w:numFmt w:val="bullet"/>
+      <w:lvlText w:val=""/>
+      <w:lvlJc w:val="left"/>
+      <w:pPr>
+        <w:ind w:left="4824" w:hanging="360"/>
+      </w:pPr>
+      <w:rPr>
+        <w:rFonts w:ascii="Wingdings" w:hAnsi="Wingdings" w:hint="default"/>
+      </w:rPr>
+    </w:lvl>
+    <w:lvl w:ilvl="6" w:tplc="440A0001" w:tentative="1">
+      <w:start w:val="1"/>
+      <w:numFmt w:val="bullet"/>
+      <w:lvlText w:val=""/>
+      <w:lvlJc w:val="left"/>
+      <w:pPr>
+        <w:ind w:left="5544" w:hanging="360"/>
+      </w:pPr>
+      <w:rPr>
+        <w:rFonts w:ascii="Symbol" w:hAnsi="Symbol" w:hint="default"/>
+      </w:rPr>
+    </w:lvl>
+    <w:lvl w:ilvl="7" w:tplc="440A0003" w:tentative="1">
+      <w:start w:val="1"/>
+      <w:numFmt w:val="bullet"/>
+      <w:lvlText w:val="o"/>
+      <w:lvlJc w:val="left"/>
+      <w:pPr>
+        <w:ind w:left="6264" w:hanging="360"/>
+      </w:pPr>
+      <w:rPr>
+        <w:rFonts w:ascii="Courier New" w:hAnsi="Courier New" w:cs="Courier New" w:hint="default"/>
+      </w:rPr>
+    </w:lvl>
+    <w:lvl w:ilvl="8" w:tplc="440A0005" w:tentative="1">
+      <w:start w:val="1"/>
+      <w:numFmt w:val="bullet"/>
+      <w:lvlText w:val=""/>
+      <w:lvlJc w:val="left"/>
+      <w:pPr>
+        <w:ind w:left="6984" w:hanging="360"/>
+      </w:pPr>
+      <w:rPr>
+        <w:rFonts w:ascii="Wingdings" w:hAnsi="Wingdings" w:hint="default"/>
+      </w:rPr>
+    </w:lvl>
+  </w:abstractNum>
   <w:num w:numId="1">
-    <w:abstractNumId w:val="19"/>
+    <w:abstractNumId w:val="20"/>
   </w:num>
   <w:num w:numId="2">
-    <w:abstractNumId w:val="18"/>
+    <w:abstractNumId w:val="19"/>
   </w:num>
   <w:num w:numId="3">
     <w:abstractNumId w:val="9"/>
   </w:num>
   <w:num w:numId="4">
-    <w:abstractNumId w:val="16"/>
+    <w:abstractNumId w:val="17"/>
   </w:num>
   <w:num w:numId="5">
-    <w:abstractNumId w:val="25"/>
+    <w:abstractNumId w:val="26"/>
   </w:num>
   <w:num w:numId="6">
-    <w:abstractNumId w:val="31"/>
+    <w:abstractNumId w:val="32"/>
   </w:num>
   <w:num w:numId="7">
-    <w:abstractNumId w:val="34"/>
+    <w:abstractNumId w:val="35"/>
   </w:num>
   <w:num w:numId="8">
-    <w:abstractNumId w:val="23"/>
+    <w:abstractNumId w:val="24"/>
   </w:num>
   <w:num w:numId="9">
-    <w:abstractNumId w:val="35"/>
+    <w:abstractNumId w:val="36"/>
   </w:num>
   <w:num w:numId="10">
-    <w:abstractNumId w:val="24"/>
+    <w:abstractNumId w:val="25"/>
   </w:num>
   <w:num w:numId="11">
     <w:abstractNumId w:val="14"/>
   </w:num>
   <w:num w:numId="12">
-    <w:abstractNumId w:val="20"/>
+    <w:abstractNumId w:val="21"/>
   </w:num>
   <w:num w:numId="13">
     <w:abstractNumId w:val="10"/>
   </w:num>
   <w:num w:numId="14">
-    <w:abstractNumId w:val="21"/>
+    <w:abstractNumId w:val="22"/>
   </w:num>
   <w:num w:numId="15">
     <w:abstractNumId w:val="1"/>
@@ -7797,7 +7212,7 @@
     <w:abstractNumId w:val="8"/>
   </w:num>
   <w:num w:numId="18">
-    <w:abstractNumId w:val="32"/>
+    <w:abstractNumId w:val="33"/>
   </w:num>
   <w:num w:numId="19">
     <w:abstractNumId w:val="7"/>
@@ -7812,46 +7227,52 @@
     <w:abstractNumId w:val="11"/>
   </w:num>
   <w:num w:numId="23">
-    <w:abstractNumId w:val="22"/>
+    <w:abstractNumId w:val="23"/>
   </w:num>
   <w:num w:numId="24">
-    <w:abstractNumId w:val="28"/>
+    <w:abstractNumId w:val="29"/>
   </w:num>
   <w:num w:numId="25">
     <w:abstractNumId w:val="3"/>
   </w:num>
   <w:num w:numId="26">
-    <w:abstractNumId w:val="29"/>
+    <w:abstractNumId w:val="30"/>
   </w:num>
   <w:num w:numId="27">
-    <w:abstractNumId w:val="33"/>
+    <w:abstractNumId w:val="34"/>
   </w:num>
   <w:num w:numId="28">
     <w:abstractNumId w:val="0"/>
   </w:num>
   <w:num w:numId="29">
-    <w:abstractNumId w:val="30"/>
+    <w:abstractNumId w:val="31"/>
   </w:num>
   <w:num w:numId="30">
     <w:abstractNumId w:val="6"/>
   </w:num>
   <w:num w:numId="31">
-    <w:abstractNumId w:val="27"/>
+    <w:abstractNumId w:val="28"/>
   </w:num>
   <w:num w:numId="32">
     <w:abstractNumId w:val="12"/>
   </w:num>
   <w:num w:numId="33">
-    <w:abstractNumId w:val="26"/>
+    <w:abstractNumId w:val="27"/>
   </w:num>
   <w:num w:numId="34">
     <w:abstractNumId w:val="2"/>
   </w:num>
   <w:num w:numId="35">
-    <w:abstractNumId w:val="17"/>
+    <w:abstractNumId w:val="18"/>
   </w:num>
   <w:num w:numId="36">
+    <w:abstractNumId w:val="16"/>
+  </w:num>
+  <w:num w:numId="37">
     <w:abstractNumId w:val="15"/>
+  </w:num>
+  <w:num w:numId="38">
+    <w:abstractNumId w:val="37"/>
   </w:num>
 </w:numbering>
 </file>
@@ -8924,7 +8345,7 @@
     <w:charset w:val="00"/>
     <w:family w:val="roman"/>
     <w:pitch w:val="variable"/>
-    <w:sig w:usb0="E0002AFF" w:usb1="C0007843" w:usb2="00000009" w:usb3="00000000" w:csb0="000001FF" w:csb1="00000000"/>
+    <w:sig w:usb0="E0002EFF" w:usb1="C000785B" w:usb2="00000009" w:usb3="00000000" w:csb0="000001FF" w:csb1="00000000"/>
   </w:font>
   <w:font w:name="Symbol">
     <w:panose1 w:val="05050102010706020507"/>
@@ -8960,14 +8381,14 @@
     <w:charset w:val="00"/>
     <w:family w:val="swiss"/>
     <w:pitch w:val="variable"/>
-    <w:sig w:usb0="E0002AFF" w:usb1="4000ACFF" w:usb2="00000001" w:usb3="00000000" w:csb0="000001FF" w:csb1="00000000"/>
+    <w:sig w:usb0="E4002EFF" w:usb1="C000247B" w:usb2="00000009" w:usb3="00000000" w:csb0="000001FF" w:csb1="00000000"/>
   </w:font>
   <w:font w:name="Arial">
     <w:panose1 w:val="020B0604020202020204"/>
     <w:charset w:val="00"/>
     <w:family w:val="swiss"/>
     <w:pitch w:val="variable"/>
-    <w:sig w:usb0="E0002AFF" w:usb1="C0007843" w:usb2="00000009" w:usb3="00000000" w:csb0="000001FF" w:csb1="00000000"/>
+    <w:sig w:usb0="E0002EFF" w:usb1="C000785B" w:usb2="00000009" w:usb3="00000000" w:csb0="000001FF" w:csb1="00000000"/>
   </w:font>
   <w:font w:name="MS Gothic">
     <w:altName w:val="ＭＳ ゴシック"/>
@@ -8975,7 +8396,7 @@
     <w:charset w:val="80"/>
     <w:family w:val="modern"/>
     <w:pitch w:val="fixed"/>
-    <w:sig w:usb0="E00002FF" w:usb1="6AC7FDFB" w:usb2="00000012" w:usb3="00000000" w:csb0="0002009F" w:csb1="00000000"/>
+    <w:sig w:usb0="E00002FF" w:usb1="6AC7FDFB" w:usb2="08000012" w:usb3="00000000" w:csb0="0002009F" w:csb1="00000000"/>
   </w:font>
   <w:font w:name="Tahoma">
     <w:panose1 w:val="020B0604030504040204"/>
@@ -8996,7 +8417,7 @@
     <w:charset w:val="00"/>
     <w:family w:val="swiss"/>
     <w:pitch w:val="variable"/>
-    <w:sig w:usb0="E0002AFF" w:usb1="C000247B" w:usb2="00000009" w:usb3="00000000" w:csb0="000001FF" w:csb1="00000000"/>
+    <w:sig w:usb0="E4002EFF" w:usb1="C000247B" w:usb2="00000009" w:usb3="00000000" w:csb0="000001FF" w:csb1="00000000"/>
   </w:font>
 </w:fonts>
 </file>
@@ -9022,6 +8443,7 @@
     <w:rsid w:val="00131164"/>
     <w:rsid w:val="002A6E24"/>
     <w:rsid w:val="0059465C"/>
+    <w:rsid w:val="00A77E65"/>
     <w:rsid w:val="00CD331F"/>
   </w:rsids>
   <m:mathPr>
@@ -9039,7 +8461,7 @@
   </m:mathPr>
   <w:themeFontLang w:val="es-SV"/>
   <w:clrSchemeMapping w:bg1="light1" w:t1="dark1" w:bg2="light2" w:t2="dark2" w:accent1="accent1" w:accent2="accent2" w:accent3="accent3" w:accent4="accent4" w:accent5="accent5" w:accent6="accent6" w:hyperlink="hyperlink" w:followedHyperlink="followedHyperlink"/>
-  <w:decimalSymbol w:val=","/>
+  <w:decimalSymbol w:val="."/>
   <w:listSeparator w:val=";"/>
   <w15:chartTrackingRefBased/>
 </w:settings>

</xml_diff>

<commit_message>
Modificacion Descrpcion de procedimientos
</commit_message>
<xml_diff>
--- a/Manual sistema y procedimiento.docx
+++ b/Manual sistema y procedimiento.docx
@@ -662,9 +662,11 @@
             </w:pPr>
           </w:p>
           <w:p>
+            <w:proofErr w:type="spellStart"/>
             <w:r>
               <w:t>DolphinSoft</w:t>
             </w:r>
+            <w:proofErr w:type="spellEnd"/>
             <w:r>
               <w:t>.</w:t>
             </w:r>
@@ -676,12 +678,28 @@
           </w:p>
           <w:p>
             <w:r>
-              <w:t xml:space="preserve">Scrum Team: </w:t>
+              <w:t xml:space="preserve">Scrum </w:t>
+            </w:r>
+            <w:proofErr w:type="spellStart"/>
+            <w:r>
+              <w:t>Team</w:t>
+            </w:r>
+            <w:proofErr w:type="spellEnd"/>
+            <w:r>
+              <w:t xml:space="preserve">: </w:t>
             </w:r>
           </w:p>
           <w:p>
             <w:r>
-              <w:t xml:space="preserve">Gabriel Antonio Castillo Alegria </w:t>
+              <w:t xml:space="preserve">Gabriel Antonio Castillo </w:t>
+            </w:r>
+            <w:proofErr w:type="spellStart"/>
+            <w:r>
+              <w:t>Alegria</w:t>
+            </w:r>
+            <w:proofErr w:type="spellEnd"/>
+            <w:r>
+              <w:t xml:space="preserve"> </w:t>
             </w:r>
           </w:p>
           <w:p>
@@ -1801,6 +1819,3019 @@
           <w:kern w:val="28"/>
           <w:sz w:val="40"/>
         </w:rPr>
+      </w:pPr>
+    </w:p>
+    <w:p>
+      <w:pPr>
+        <w:spacing w:after="200"/>
+        <w:rPr>
+          <w:rFonts w:asciiTheme="majorHAnsi" w:eastAsiaTheme="majorEastAsia" w:hAnsiTheme="majorHAnsi" w:cstheme="majorBidi"/>
+          <w:color w:val="061F57" w:themeColor="text2" w:themeShade="BF"/>
+          <w:kern w:val="28"/>
+          <w:sz w:val="40"/>
+        </w:rPr>
+      </w:pPr>
+      <w:r>
+        <w:rPr>
+          <w:rFonts w:asciiTheme="majorHAnsi" w:eastAsiaTheme="majorEastAsia" w:hAnsiTheme="majorHAnsi" w:cstheme="majorBidi"/>
+          <w:color w:val="061F57" w:themeColor="text2" w:themeShade="BF"/>
+          <w:kern w:val="28"/>
+          <w:sz w:val="40"/>
+        </w:rPr>
+        <w:br w:type="page"/>
+      </w:r>
+    </w:p>
+    <w:p>
+      <w:pPr>
+        <w:pStyle w:val="Ttulo1"/>
+        <w:numPr>
+          <w:ilvl w:val="0"/>
+          <w:numId w:val="2"/>
+        </w:numPr>
+        <w:spacing w:after="200"/>
+        <w:rPr>
+          <w:sz w:val="40"/>
+          <w:szCs w:val="22"/>
+        </w:rPr>
+      </w:pPr>
+      <w:r>
+        <w:rPr>
+          <w:sz w:val="40"/>
+          <w:szCs w:val="22"/>
+        </w:rPr>
+        <w:lastRenderedPageBreak/>
+        <w:t>Descripción de los Procedimientos que realiza el sistema</w:t>
+      </w:r>
+    </w:p>
+    <w:p/>
+    <w:p>
+      <w:pPr>
+        <w:jc w:val="center"/>
+        <w:rPr>
+          <w:rFonts w:ascii="Times New Roman" w:eastAsia="Arial Unicode MS" w:hAnsi="Times New Roman" w:cs="Times New Roman"/>
+          <w:color w:val="auto"/>
+          <w:szCs w:val="28"/>
+        </w:rPr>
+      </w:pPr>
+      <w:r>
+        <w:rPr>
+          <w:rFonts w:ascii="Times New Roman" w:eastAsia="Arial Unicode MS" w:hAnsi="Times New Roman" w:cs="Times New Roman"/>
+          <w:color w:val="auto"/>
+          <w:szCs w:val="28"/>
+        </w:rPr>
+        <w:t>Procedimientos Iniciar Sesión</w:t>
+      </w:r>
+    </w:p>
+    <w:p>
+      <w:pPr>
+        <w:jc w:val="center"/>
+        <w:rPr>
+          <w:rFonts w:ascii="Times New Roman" w:eastAsia="Arial Unicode MS" w:hAnsi="Times New Roman" w:cs="Times New Roman"/>
+          <w:b w:val="0"/>
+          <w:bCs/>
+          <w:color w:val="auto"/>
+          <w:szCs w:val="28"/>
+        </w:rPr>
+      </w:pPr>
+    </w:p>
+    <w:tbl>
+      <w:tblPr>
+        <w:tblStyle w:val="Tablaconcuadrcula"/>
+        <w:tblW w:w="0" w:type="auto"/>
+        <w:tblLook w:val="04A0" w:firstRow="1" w:lastRow="0" w:firstColumn="1" w:lastColumn="0" w:noHBand="0" w:noVBand="1"/>
+      </w:tblPr>
+      <w:tblGrid>
+        <w:gridCol w:w="10024"/>
+      </w:tblGrid>
+      <w:tr>
+        <w:tc>
+          <w:tcPr>
+            <w:tcW w:w="10024" w:type="dxa"/>
+            <w:shd w:val="clear" w:color="auto" w:fill="D9D9D9" w:themeFill="background1" w:themeFillShade="D9"/>
+          </w:tcPr>
+          <w:p>
+            <w:pPr>
+              <w:rPr>
+                <w:rFonts w:ascii="Times New Roman" w:hAnsi="Times New Roman" w:cs="Times New Roman"/>
+                <w:color w:val="auto"/>
+              </w:rPr>
+            </w:pPr>
+            <w:r>
+              <w:rPr>
+                <w:rFonts w:ascii="Times New Roman" w:hAnsi="Times New Roman" w:cs="Times New Roman"/>
+                <w:color w:val="auto"/>
+              </w:rPr>
+              <w:t>1.NOMBRE DEL PROCEDIMIENTO</w:t>
+            </w:r>
+            <w:r>
+              <w:rPr>
+                <w:rFonts w:ascii="Times New Roman" w:hAnsi="Times New Roman" w:cs="Times New Roman"/>
+                <w:color w:val="auto"/>
+              </w:rPr>
+              <w:t>:</w:t>
+            </w:r>
+          </w:p>
+        </w:tc>
+      </w:tr>
+      <w:tr>
+        <w:tc>
+          <w:tcPr>
+            <w:tcW w:w="10024" w:type="dxa"/>
+          </w:tcPr>
+          <w:p>
+            <w:pPr>
+              <w:rPr>
+                <w:rFonts w:ascii="Times New Roman" w:eastAsiaTheme="majorEastAsia" w:hAnsi="Times New Roman" w:cs="Times New Roman"/>
+                <w:b w:val="0"/>
+                <w:bCs/>
+                <w:color w:val="auto"/>
+                <w:kern w:val="28"/>
+                <w:sz w:val="24"/>
+                <w:szCs w:val="20"/>
+              </w:rPr>
+            </w:pPr>
+            <w:r>
+              <w:rPr>
+                <w:rFonts w:ascii="Times New Roman" w:eastAsiaTheme="majorEastAsia" w:hAnsi="Times New Roman" w:cs="Times New Roman"/>
+                <w:b w:val="0"/>
+                <w:bCs/>
+                <w:color w:val="auto"/>
+                <w:kern w:val="28"/>
+                <w:sz w:val="24"/>
+                <w:szCs w:val="20"/>
+              </w:rPr>
+              <w:t>Iniciar Sesión</w:t>
+            </w:r>
+          </w:p>
+        </w:tc>
+      </w:tr>
+      <w:tr>
+        <w:tc>
+          <w:tcPr>
+            <w:tcW w:w="10024" w:type="dxa"/>
+            <w:shd w:val="clear" w:color="auto" w:fill="D9D9D9" w:themeFill="background1" w:themeFillShade="D9"/>
+          </w:tcPr>
+          <w:p>
+            <w:pPr>
+              <w:tabs>
+                <w:tab w:val="left" w:pos="2055"/>
+              </w:tabs>
+              <w:rPr>
+                <w:rFonts w:ascii="Times New Roman" w:eastAsiaTheme="majorEastAsia" w:hAnsi="Times New Roman" w:cs="Times New Roman"/>
+                <w:color w:val="auto"/>
+                <w:kern w:val="28"/>
+                <w:sz w:val="24"/>
+                <w:szCs w:val="20"/>
+              </w:rPr>
+            </w:pPr>
+            <w:r>
+              <w:rPr>
+                <w:rFonts w:ascii="Times New Roman" w:eastAsiaTheme="majorEastAsia" w:hAnsi="Times New Roman" w:cs="Times New Roman"/>
+                <w:color w:val="auto"/>
+                <w:kern w:val="28"/>
+              </w:rPr>
+              <w:t>OBJETIVO</w:t>
+            </w:r>
+            <w:r>
+              <w:rPr>
+                <w:rFonts w:ascii="Times New Roman" w:eastAsiaTheme="majorEastAsia" w:hAnsi="Times New Roman" w:cs="Times New Roman"/>
+                <w:color w:val="auto"/>
+                <w:kern w:val="28"/>
+              </w:rPr>
+              <w:t>:</w:t>
+            </w:r>
+          </w:p>
+        </w:tc>
+      </w:tr>
+      <w:tr>
+        <w:tc>
+          <w:tcPr>
+            <w:tcW w:w="10024" w:type="dxa"/>
+          </w:tcPr>
+          <w:p>
+            <w:pPr>
+              <w:rPr>
+                <w:rFonts w:ascii="Times New Roman" w:eastAsiaTheme="majorEastAsia" w:hAnsi="Times New Roman" w:cs="Times New Roman"/>
+                <w:b w:val="0"/>
+                <w:bCs/>
+                <w:color w:val="auto"/>
+                <w:kern w:val="28"/>
+                <w:sz w:val="24"/>
+                <w:szCs w:val="20"/>
+              </w:rPr>
+            </w:pPr>
+            <w:r>
+              <w:rPr>
+                <w:rFonts w:ascii="Times New Roman" w:eastAsiaTheme="majorEastAsia" w:hAnsi="Times New Roman" w:cs="Times New Roman"/>
+                <w:b w:val="0"/>
+                <w:bCs/>
+                <w:color w:val="auto"/>
+                <w:kern w:val="28"/>
+                <w:sz w:val="24"/>
+                <w:szCs w:val="20"/>
+              </w:rPr>
+              <w:t>Poder acceder a las opciones o menú del sistema</w:t>
+            </w:r>
+          </w:p>
+        </w:tc>
+      </w:tr>
+      <w:tr>
+        <w:tc>
+          <w:tcPr>
+            <w:tcW w:w="10024" w:type="dxa"/>
+            <w:shd w:val="clear" w:color="auto" w:fill="D9D9D9" w:themeFill="background1" w:themeFillShade="D9"/>
+          </w:tcPr>
+          <w:p>
+            <w:pPr>
+              <w:rPr>
+                <w:rFonts w:ascii="Times New Roman" w:eastAsiaTheme="majorEastAsia" w:hAnsi="Times New Roman" w:cs="Times New Roman"/>
+                <w:color w:val="auto"/>
+                <w:kern w:val="28"/>
+                <w:szCs w:val="28"/>
+              </w:rPr>
+            </w:pPr>
+            <w:r>
+              <w:rPr>
+                <w:rFonts w:ascii="Times New Roman" w:eastAsiaTheme="majorEastAsia" w:hAnsi="Times New Roman" w:cs="Times New Roman"/>
+                <w:color w:val="auto"/>
+                <w:kern w:val="28"/>
+                <w:szCs w:val="28"/>
+              </w:rPr>
+              <w:t>DESCRIPCION:</w:t>
+            </w:r>
+          </w:p>
+        </w:tc>
+      </w:tr>
+      <w:tr>
+        <w:trPr>
+          <w:trHeight w:val="847"/>
+        </w:trPr>
+        <w:tc>
+          <w:tcPr>
+            <w:tcW w:w="10024" w:type="dxa"/>
+            <w:shd w:val="clear" w:color="auto" w:fill="auto"/>
+          </w:tcPr>
+          <w:p>
+            <w:pPr>
+              <w:tabs>
+                <w:tab w:val="left" w:pos="360"/>
+                <w:tab w:val="left" w:pos="2925"/>
+              </w:tabs>
+              <w:rPr>
+                <w:rFonts w:ascii="Times New Roman" w:eastAsiaTheme="majorEastAsia" w:hAnsi="Times New Roman" w:cs="Times New Roman"/>
+                <w:b w:val="0"/>
+                <w:bCs/>
+                <w:color w:val="auto"/>
+                <w:sz w:val="24"/>
+                <w:szCs w:val="20"/>
+              </w:rPr>
+            </w:pPr>
+            <w:r>
+              <w:rPr>
+                <w:rFonts w:ascii="Times New Roman" w:eastAsiaTheme="majorEastAsia" w:hAnsi="Times New Roman" w:cs="Times New Roman"/>
+                <w:b w:val="0"/>
+                <w:bCs/>
+                <w:color w:val="auto"/>
+                <w:sz w:val="24"/>
+                <w:szCs w:val="20"/>
+              </w:rPr>
+              <w:t>Este procedimiento consiste en iniciar sesión en el sistema para poder acceder a las</w:t>
+            </w:r>
+            <w:r>
+              <w:rPr>
+                <w:rFonts w:ascii="Times New Roman" w:eastAsiaTheme="majorEastAsia" w:hAnsi="Times New Roman" w:cs="Times New Roman"/>
+                <w:b w:val="0"/>
+                <w:bCs/>
+                <w:color w:val="auto"/>
+                <w:sz w:val="24"/>
+                <w:szCs w:val="20"/>
+              </w:rPr>
+              <w:t xml:space="preserve"> opciones del sistema, Esto con un usuario y una contraseña registradas en la base de datos</w:t>
+            </w:r>
+            <w:r>
+              <w:rPr>
+                <w:rFonts w:ascii="Times New Roman" w:eastAsiaTheme="majorEastAsia" w:hAnsi="Times New Roman" w:cs="Times New Roman"/>
+                <w:b w:val="0"/>
+                <w:bCs/>
+                <w:color w:val="auto"/>
+                <w:sz w:val="24"/>
+                <w:szCs w:val="20"/>
+              </w:rPr>
+              <w:t xml:space="preserve"> y validando estos datos, si son correctos o existen en el sistema</w:t>
+            </w:r>
+            <w:r>
+              <w:rPr>
+                <w:rFonts w:ascii="Times New Roman" w:eastAsiaTheme="majorEastAsia" w:hAnsi="Times New Roman" w:cs="Times New Roman"/>
+                <w:b w:val="0"/>
+                <w:bCs/>
+                <w:color w:val="auto"/>
+                <w:sz w:val="24"/>
+                <w:szCs w:val="20"/>
+              </w:rPr>
+              <w:t xml:space="preserve">. </w:t>
+            </w:r>
+            <w:r>
+              <w:rPr>
+                <w:rFonts w:ascii="Times New Roman" w:eastAsiaTheme="majorEastAsia" w:hAnsi="Times New Roman" w:cs="Times New Roman"/>
+                <w:b w:val="0"/>
+                <w:bCs/>
+                <w:sz w:val="24"/>
+                <w:szCs w:val="20"/>
+              </w:rPr>
+              <w:tab/>
+            </w:r>
+          </w:p>
+          <w:p>
+            <w:pPr>
+              <w:tabs>
+                <w:tab w:val="left" w:pos="1320"/>
+              </w:tabs>
+              <w:rPr>
+                <w:rFonts w:ascii="Times New Roman" w:eastAsiaTheme="majorEastAsia" w:hAnsi="Times New Roman" w:cs="Times New Roman"/>
+                <w:sz w:val="24"/>
+                <w:szCs w:val="20"/>
+              </w:rPr>
+            </w:pPr>
+            <w:r>
+              <w:rPr>
+                <w:rFonts w:ascii="Times New Roman" w:eastAsiaTheme="majorEastAsia" w:hAnsi="Times New Roman" w:cs="Times New Roman"/>
+                <w:sz w:val="24"/>
+                <w:szCs w:val="20"/>
+              </w:rPr>
+              <w:tab/>
+            </w:r>
+          </w:p>
+        </w:tc>
+      </w:tr>
+    </w:tbl>
+    <w:p>
+      <w:pPr>
+        <w:jc w:val="center"/>
+        <w:rPr>
+          <w:rFonts w:asciiTheme="majorHAnsi" w:eastAsiaTheme="majorEastAsia" w:hAnsiTheme="majorHAnsi" w:cstheme="majorBidi"/>
+          <w:color w:val="061F57" w:themeColor="text2" w:themeShade="BF"/>
+          <w:kern w:val="28"/>
+          <w:sz w:val="40"/>
+        </w:rPr>
+      </w:pPr>
+    </w:p>
+    <w:p>
+      <w:pPr>
+        <w:jc w:val="center"/>
+        <w:rPr>
+          <w:rFonts w:ascii="Times New Roman" w:eastAsia="Arial Unicode MS" w:hAnsi="Times New Roman" w:cs="Times New Roman"/>
+          <w:color w:val="auto"/>
+          <w:szCs w:val="28"/>
+        </w:rPr>
+      </w:pPr>
+      <w:r>
+        <w:rPr>
+          <w:rFonts w:ascii="Times New Roman" w:eastAsia="Arial Unicode MS" w:hAnsi="Times New Roman" w:cs="Times New Roman"/>
+          <w:color w:val="auto"/>
+          <w:szCs w:val="28"/>
+        </w:rPr>
+        <w:t xml:space="preserve">Procedimientos </w:t>
+      </w:r>
+      <w:r>
+        <w:rPr>
+          <w:rFonts w:ascii="Times New Roman" w:eastAsia="Arial Unicode MS" w:hAnsi="Times New Roman" w:cs="Times New Roman"/>
+          <w:color w:val="auto"/>
+          <w:szCs w:val="28"/>
+        </w:rPr>
+        <w:t>Gestión de Usuarios</w:t>
+      </w:r>
+    </w:p>
+    <w:p>
+      <w:pPr>
+        <w:jc w:val="center"/>
+        <w:rPr>
+          <w:rFonts w:asciiTheme="majorHAnsi" w:eastAsiaTheme="majorEastAsia" w:hAnsiTheme="majorHAnsi" w:cstheme="majorBidi"/>
+          <w:color w:val="061F57" w:themeColor="text2" w:themeShade="BF"/>
+          <w:kern w:val="28"/>
+          <w:sz w:val="40"/>
+        </w:rPr>
+      </w:pPr>
+    </w:p>
+    <w:tbl>
+      <w:tblPr>
+        <w:tblStyle w:val="Tablaconcuadrcula"/>
+        <w:tblW w:w="0" w:type="auto"/>
+        <w:tblLook w:val="04A0" w:firstRow="1" w:lastRow="0" w:firstColumn="1" w:lastColumn="0" w:noHBand="0" w:noVBand="1"/>
+      </w:tblPr>
+      <w:tblGrid>
+        <w:gridCol w:w="10024"/>
+      </w:tblGrid>
+      <w:tr>
+        <w:tc>
+          <w:tcPr>
+            <w:tcW w:w="10024" w:type="dxa"/>
+            <w:shd w:val="clear" w:color="auto" w:fill="D9D9D9" w:themeFill="background1" w:themeFillShade="D9"/>
+          </w:tcPr>
+          <w:p>
+            <w:pPr>
+              <w:rPr>
+                <w:rFonts w:ascii="Times New Roman" w:hAnsi="Times New Roman" w:cs="Times New Roman"/>
+                <w:color w:val="auto"/>
+              </w:rPr>
+            </w:pPr>
+            <w:r>
+              <w:rPr>
+                <w:rFonts w:ascii="Times New Roman" w:hAnsi="Times New Roman" w:cs="Times New Roman"/>
+                <w:color w:val="auto"/>
+              </w:rPr>
+              <w:t>2</w:t>
+            </w:r>
+            <w:r>
+              <w:rPr>
+                <w:rFonts w:ascii="Times New Roman" w:hAnsi="Times New Roman" w:cs="Times New Roman"/>
+                <w:color w:val="auto"/>
+              </w:rPr>
+              <w:t>.NOMBRE DEL PROCEDIMIENTO:</w:t>
+            </w:r>
+          </w:p>
+        </w:tc>
+      </w:tr>
+      <w:tr>
+        <w:tc>
+          <w:tcPr>
+            <w:tcW w:w="10024" w:type="dxa"/>
+          </w:tcPr>
+          <w:p>
+            <w:pPr>
+              <w:rPr>
+                <w:rFonts w:ascii="Times New Roman" w:eastAsiaTheme="majorEastAsia" w:hAnsi="Times New Roman" w:cs="Times New Roman"/>
+                <w:b w:val="0"/>
+                <w:bCs/>
+                <w:color w:val="auto"/>
+                <w:kern w:val="28"/>
+                <w:sz w:val="24"/>
+                <w:szCs w:val="20"/>
+              </w:rPr>
+            </w:pPr>
+            <w:r>
+              <w:rPr>
+                <w:rFonts w:ascii="Times New Roman" w:eastAsiaTheme="majorEastAsia" w:hAnsi="Times New Roman" w:cs="Times New Roman"/>
+                <w:b w:val="0"/>
+                <w:bCs/>
+                <w:color w:val="auto"/>
+                <w:kern w:val="28"/>
+                <w:sz w:val="24"/>
+                <w:szCs w:val="20"/>
+              </w:rPr>
+              <w:t>Registrar Usuario</w:t>
+            </w:r>
+          </w:p>
+        </w:tc>
+      </w:tr>
+      <w:tr>
+        <w:tc>
+          <w:tcPr>
+            <w:tcW w:w="10024" w:type="dxa"/>
+            <w:shd w:val="clear" w:color="auto" w:fill="D9D9D9" w:themeFill="background1" w:themeFillShade="D9"/>
+          </w:tcPr>
+          <w:p>
+            <w:pPr>
+              <w:tabs>
+                <w:tab w:val="left" w:pos="2055"/>
+              </w:tabs>
+              <w:rPr>
+                <w:rFonts w:ascii="Times New Roman" w:eastAsiaTheme="majorEastAsia" w:hAnsi="Times New Roman" w:cs="Times New Roman"/>
+                <w:color w:val="auto"/>
+                <w:kern w:val="28"/>
+                <w:sz w:val="24"/>
+                <w:szCs w:val="20"/>
+              </w:rPr>
+            </w:pPr>
+            <w:r>
+              <w:rPr>
+                <w:rFonts w:ascii="Times New Roman" w:eastAsiaTheme="majorEastAsia" w:hAnsi="Times New Roman" w:cs="Times New Roman"/>
+                <w:color w:val="auto"/>
+                <w:kern w:val="28"/>
+              </w:rPr>
+              <w:t>OBJETIVO:</w:t>
+            </w:r>
+          </w:p>
+        </w:tc>
+      </w:tr>
+      <w:tr>
+        <w:tc>
+          <w:tcPr>
+            <w:tcW w:w="10024" w:type="dxa"/>
+          </w:tcPr>
+          <w:p>
+            <w:pPr>
+              <w:rPr>
+                <w:rFonts w:ascii="Times New Roman" w:eastAsiaTheme="majorEastAsia" w:hAnsi="Times New Roman" w:cs="Times New Roman"/>
+                <w:b w:val="0"/>
+                <w:bCs/>
+                <w:color w:val="auto"/>
+                <w:kern w:val="28"/>
+                <w:sz w:val="24"/>
+                <w:szCs w:val="20"/>
+              </w:rPr>
+            </w:pPr>
+            <w:r>
+              <w:rPr>
+                <w:rFonts w:ascii="Times New Roman" w:eastAsiaTheme="majorEastAsia" w:hAnsi="Times New Roman" w:cs="Times New Roman"/>
+                <w:b w:val="0"/>
+                <w:bCs/>
+                <w:color w:val="auto"/>
+                <w:kern w:val="28"/>
+                <w:sz w:val="24"/>
+                <w:szCs w:val="20"/>
+              </w:rPr>
+              <w:t xml:space="preserve">Poder registrar al usuario en el sistema para que pueda iniciar </w:t>
+            </w:r>
+            <w:r>
+              <w:rPr>
+                <w:rFonts w:ascii="Times New Roman" w:eastAsiaTheme="majorEastAsia" w:hAnsi="Times New Roman" w:cs="Times New Roman"/>
+                <w:b w:val="0"/>
+                <w:bCs/>
+                <w:color w:val="auto"/>
+                <w:kern w:val="28"/>
+                <w:sz w:val="24"/>
+                <w:szCs w:val="20"/>
+              </w:rPr>
+              <w:t>sesión</w:t>
+            </w:r>
+          </w:p>
+        </w:tc>
+      </w:tr>
+      <w:tr>
+        <w:tc>
+          <w:tcPr>
+            <w:tcW w:w="10024" w:type="dxa"/>
+            <w:shd w:val="clear" w:color="auto" w:fill="D9D9D9" w:themeFill="background1" w:themeFillShade="D9"/>
+          </w:tcPr>
+          <w:p>
+            <w:pPr>
+              <w:rPr>
+                <w:rFonts w:ascii="Times New Roman" w:eastAsiaTheme="majorEastAsia" w:hAnsi="Times New Roman" w:cs="Times New Roman"/>
+                <w:color w:val="auto"/>
+                <w:kern w:val="28"/>
+                <w:szCs w:val="28"/>
+              </w:rPr>
+            </w:pPr>
+            <w:r>
+              <w:rPr>
+                <w:rFonts w:ascii="Times New Roman" w:eastAsiaTheme="majorEastAsia" w:hAnsi="Times New Roman" w:cs="Times New Roman"/>
+                <w:color w:val="auto"/>
+                <w:kern w:val="28"/>
+                <w:szCs w:val="28"/>
+              </w:rPr>
+              <w:t>DESCRIPCION:</w:t>
+            </w:r>
+          </w:p>
+        </w:tc>
+      </w:tr>
+      <w:tr>
+        <w:trPr>
+          <w:trHeight w:val="847"/>
+        </w:trPr>
+        <w:tc>
+          <w:tcPr>
+            <w:tcW w:w="10024" w:type="dxa"/>
+            <w:shd w:val="clear" w:color="auto" w:fill="auto"/>
+          </w:tcPr>
+          <w:p>
+            <w:pPr>
+              <w:rPr>
+                <w:rFonts w:ascii="Times New Roman" w:eastAsiaTheme="majorEastAsia" w:hAnsi="Times New Roman" w:cs="Times New Roman"/>
+                <w:b w:val="0"/>
+                <w:bCs/>
+                <w:color w:val="auto"/>
+                <w:kern w:val="28"/>
+                <w:sz w:val="24"/>
+                <w:szCs w:val="20"/>
+              </w:rPr>
+            </w:pPr>
+            <w:r>
+              <w:rPr>
+                <w:rFonts w:ascii="Times New Roman" w:eastAsiaTheme="majorEastAsia" w:hAnsi="Times New Roman" w:cs="Times New Roman"/>
+                <w:b w:val="0"/>
+                <w:bCs/>
+                <w:color w:val="auto"/>
+                <w:kern w:val="28"/>
+                <w:sz w:val="24"/>
+                <w:szCs w:val="20"/>
+              </w:rPr>
+              <w:t>Al administrador</w:t>
+            </w:r>
+            <w:r>
+              <w:rPr>
+                <w:rFonts w:ascii="Times New Roman" w:eastAsiaTheme="majorEastAsia" w:hAnsi="Times New Roman" w:cs="Times New Roman"/>
+                <w:b w:val="0"/>
+                <w:bCs/>
+                <w:color w:val="auto"/>
+                <w:kern w:val="28"/>
+                <w:sz w:val="24"/>
+                <w:szCs w:val="20"/>
+              </w:rPr>
+              <w:t>,</w:t>
+            </w:r>
+            <w:r>
+              <w:rPr>
+                <w:rFonts w:ascii="Times New Roman" w:eastAsiaTheme="majorEastAsia" w:hAnsi="Times New Roman" w:cs="Times New Roman"/>
+                <w:b w:val="0"/>
+                <w:bCs/>
+                <w:color w:val="auto"/>
+                <w:kern w:val="28"/>
+                <w:sz w:val="24"/>
+                <w:szCs w:val="20"/>
+              </w:rPr>
+              <w:t xml:space="preserve"> </w:t>
+            </w:r>
+            <w:r>
+              <w:rPr>
+                <w:rFonts w:ascii="Times New Roman" w:eastAsiaTheme="majorEastAsia" w:hAnsi="Times New Roman" w:cs="Times New Roman"/>
+                <w:b w:val="0"/>
+                <w:bCs/>
+                <w:color w:val="auto"/>
+                <w:kern w:val="28"/>
+                <w:sz w:val="24"/>
+                <w:szCs w:val="20"/>
+              </w:rPr>
+              <w:t>para agregar un nuevo usuario se le solicita un nombre de usuario, contraseña y rol, ya con estos datos se puede registrar en el sistema.</w:t>
+            </w:r>
+          </w:p>
+        </w:tc>
+      </w:tr>
+    </w:tbl>
+    <w:p>
+      <w:pPr>
+        <w:rPr>
+          <w:rFonts w:asciiTheme="majorHAnsi" w:eastAsiaTheme="majorEastAsia" w:hAnsiTheme="majorHAnsi" w:cstheme="majorBidi"/>
+          <w:color w:val="061F57" w:themeColor="text2" w:themeShade="BF"/>
+          <w:kern w:val="28"/>
+          <w:sz w:val="40"/>
+        </w:rPr>
+      </w:pPr>
+    </w:p>
+    <w:tbl>
+      <w:tblPr>
+        <w:tblStyle w:val="Tablaconcuadrcula"/>
+        <w:tblW w:w="0" w:type="auto"/>
+        <w:tblLook w:val="04A0" w:firstRow="1" w:lastRow="0" w:firstColumn="1" w:lastColumn="0" w:noHBand="0" w:noVBand="1"/>
+      </w:tblPr>
+      <w:tblGrid>
+        <w:gridCol w:w="10024"/>
+      </w:tblGrid>
+      <w:tr>
+        <w:tc>
+          <w:tcPr>
+            <w:tcW w:w="10024" w:type="dxa"/>
+            <w:shd w:val="clear" w:color="auto" w:fill="D9D9D9" w:themeFill="background1" w:themeFillShade="D9"/>
+          </w:tcPr>
+          <w:p>
+            <w:pPr>
+              <w:rPr>
+                <w:rFonts w:ascii="Times New Roman" w:hAnsi="Times New Roman" w:cs="Times New Roman"/>
+                <w:color w:val="auto"/>
+              </w:rPr>
+            </w:pPr>
+            <w:r>
+              <w:rPr>
+                <w:rFonts w:ascii="Times New Roman" w:hAnsi="Times New Roman" w:cs="Times New Roman"/>
+                <w:color w:val="auto"/>
+              </w:rPr>
+              <w:t>3</w:t>
+            </w:r>
+            <w:r>
+              <w:rPr>
+                <w:rFonts w:ascii="Times New Roman" w:hAnsi="Times New Roman" w:cs="Times New Roman"/>
+                <w:color w:val="auto"/>
+              </w:rPr>
+              <w:t>.NOMBRE DEL PROCEDIMIENTO:</w:t>
+            </w:r>
+          </w:p>
+        </w:tc>
+      </w:tr>
+      <w:tr>
+        <w:tc>
+          <w:tcPr>
+            <w:tcW w:w="10024" w:type="dxa"/>
+          </w:tcPr>
+          <w:p>
+            <w:pPr>
+              <w:rPr>
+                <w:rFonts w:ascii="Times New Roman" w:eastAsiaTheme="majorEastAsia" w:hAnsi="Times New Roman" w:cs="Times New Roman"/>
+                <w:b w:val="0"/>
+                <w:bCs/>
+                <w:color w:val="auto"/>
+                <w:kern w:val="28"/>
+                <w:sz w:val="24"/>
+                <w:szCs w:val="20"/>
+              </w:rPr>
+            </w:pPr>
+            <w:r>
+              <w:rPr>
+                <w:rFonts w:ascii="Times New Roman" w:eastAsiaTheme="majorEastAsia" w:hAnsi="Times New Roman" w:cs="Times New Roman"/>
+                <w:b w:val="0"/>
+                <w:bCs/>
+                <w:color w:val="auto"/>
+                <w:kern w:val="28"/>
+                <w:sz w:val="24"/>
+                <w:szCs w:val="20"/>
+              </w:rPr>
+              <w:t>Modificar usuarios</w:t>
+            </w:r>
+          </w:p>
+        </w:tc>
+      </w:tr>
+      <w:tr>
+        <w:tc>
+          <w:tcPr>
+            <w:tcW w:w="10024" w:type="dxa"/>
+            <w:shd w:val="clear" w:color="auto" w:fill="D9D9D9" w:themeFill="background1" w:themeFillShade="D9"/>
+          </w:tcPr>
+          <w:p>
+            <w:pPr>
+              <w:tabs>
+                <w:tab w:val="left" w:pos="2055"/>
+              </w:tabs>
+              <w:rPr>
+                <w:rFonts w:ascii="Times New Roman" w:eastAsiaTheme="majorEastAsia" w:hAnsi="Times New Roman" w:cs="Times New Roman"/>
+                <w:color w:val="auto"/>
+                <w:kern w:val="28"/>
+                <w:sz w:val="24"/>
+                <w:szCs w:val="20"/>
+              </w:rPr>
+            </w:pPr>
+            <w:r>
+              <w:rPr>
+                <w:rFonts w:ascii="Times New Roman" w:eastAsiaTheme="majorEastAsia" w:hAnsi="Times New Roman" w:cs="Times New Roman"/>
+                <w:color w:val="auto"/>
+                <w:kern w:val="28"/>
+              </w:rPr>
+              <w:t>OBJETIVO:</w:t>
+            </w:r>
+          </w:p>
+        </w:tc>
+      </w:tr>
+      <w:tr>
+        <w:tc>
+          <w:tcPr>
+            <w:tcW w:w="10024" w:type="dxa"/>
+          </w:tcPr>
+          <w:p>
+            <w:pPr>
+              <w:rPr>
+                <w:rFonts w:ascii="Times New Roman" w:eastAsiaTheme="majorEastAsia" w:hAnsi="Times New Roman" w:cs="Times New Roman"/>
+                <w:b w:val="0"/>
+                <w:bCs/>
+                <w:color w:val="auto"/>
+                <w:kern w:val="28"/>
+                <w:sz w:val="24"/>
+                <w:szCs w:val="20"/>
+              </w:rPr>
+            </w:pPr>
+            <w:r>
+              <w:rPr>
+                <w:rFonts w:ascii="Times New Roman" w:eastAsiaTheme="majorEastAsia" w:hAnsi="Times New Roman" w:cs="Times New Roman"/>
+                <w:b w:val="0"/>
+                <w:bCs/>
+                <w:color w:val="auto"/>
+                <w:kern w:val="28"/>
+                <w:sz w:val="24"/>
+                <w:szCs w:val="20"/>
+              </w:rPr>
+              <w:t>Modificar los datos (usuario, contraseña, rol) de los usuarios del sistema</w:t>
+            </w:r>
+          </w:p>
+        </w:tc>
+      </w:tr>
+      <w:tr>
+        <w:tc>
+          <w:tcPr>
+            <w:tcW w:w="10024" w:type="dxa"/>
+            <w:shd w:val="clear" w:color="auto" w:fill="D9D9D9" w:themeFill="background1" w:themeFillShade="D9"/>
+          </w:tcPr>
+          <w:p>
+            <w:pPr>
+              <w:rPr>
+                <w:rFonts w:ascii="Times New Roman" w:eastAsiaTheme="majorEastAsia" w:hAnsi="Times New Roman" w:cs="Times New Roman"/>
+                <w:color w:val="auto"/>
+                <w:kern w:val="28"/>
+                <w:szCs w:val="28"/>
+              </w:rPr>
+            </w:pPr>
+            <w:r>
+              <w:rPr>
+                <w:rFonts w:ascii="Times New Roman" w:eastAsiaTheme="majorEastAsia" w:hAnsi="Times New Roman" w:cs="Times New Roman"/>
+                <w:color w:val="auto"/>
+                <w:kern w:val="28"/>
+                <w:szCs w:val="28"/>
+              </w:rPr>
+              <w:t>DESCRIPCION:</w:t>
+            </w:r>
+          </w:p>
+        </w:tc>
+      </w:tr>
+      <w:tr>
+        <w:trPr>
+          <w:trHeight w:val="847"/>
+        </w:trPr>
+        <w:tc>
+          <w:tcPr>
+            <w:tcW w:w="10024" w:type="dxa"/>
+            <w:shd w:val="clear" w:color="auto" w:fill="auto"/>
+          </w:tcPr>
+          <w:p>
+            <w:pPr>
+              <w:rPr>
+                <w:rFonts w:ascii="Times New Roman" w:eastAsiaTheme="majorEastAsia" w:hAnsi="Times New Roman" w:cs="Times New Roman"/>
+                <w:b w:val="0"/>
+                <w:bCs/>
+                <w:color w:val="auto"/>
+                <w:kern w:val="28"/>
+                <w:sz w:val="24"/>
+                <w:szCs w:val="20"/>
+              </w:rPr>
+            </w:pPr>
+            <w:r>
+              <w:rPr>
+                <w:rFonts w:ascii="Times New Roman" w:eastAsiaTheme="majorEastAsia" w:hAnsi="Times New Roman" w:cs="Times New Roman"/>
+                <w:b w:val="0"/>
+                <w:bCs/>
+                <w:color w:val="auto"/>
+                <w:kern w:val="28"/>
+                <w:sz w:val="24"/>
+                <w:szCs w:val="20"/>
+              </w:rPr>
+              <w:t>Se necesita seleccionar un usuario ya existente en el sistema</w:t>
+            </w:r>
+            <w:r>
+              <w:rPr>
+                <w:rFonts w:ascii="Times New Roman" w:eastAsiaTheme="majorEastAsia" w:hAnsi="Times New Roman" w:cs="Times New Roman"/>
+                <w:b w:val="0"/>
+                <w:bCs/>
+                <w:color w:val="auto"/>
+                <w:kern w:val="28"/>
+                <w:sz w:val="24"/>
+                <w:szCs w:val="20"/>
+              </w:rPr>
+              <w:t>, para obtener sus datos para luego poder modificarlo.</w:t>
+            </w:r>
+          </w:p>
+        </w:tc>
+      </w:tr>
+    </w:tbl>
+    <w:p/>
+    <w:p/>
+    <w:tbl>
+      <w:tblPr>
+        <w:tblStyle w:val="Tablaconcuadrcula"/>
+        <w:tblW w:w="0" w:type="auto"/>
+        <w:tblLook w:val="04A0" w:firstRow="1" w:lastRow="0" w:firstColumn="1" w:lastColumn="0" w:noHBand="0" w:noVBand="1"/>
+      </w:tblPr>
+      <w:tblGrid>
+        <w:gridCol w:w="10024"/>
+      </w:tblGrid>
+      <w:tr>
+        <w:tc>
+          <w:tcPr>
+            <w:tcW w:w="10024" w:type="dxa"/>
+            <w:shd w:val="clear" w:color="auto" w:fill="D9D9D9" w:themeFill="background1" w:themeFillShade="D9"/>
+          </w:tcPr>
+          <w:p>
+            <w:pPr>
+              <w:rPr>
+                <w:rFonts w:ascii="Times New Roman" w:hAnsi="Times New Roman" w:cs="Times New Roman"/>
+                <w:color w:val="auto"/>
+              </w:rPr>
+            </w:pPr>
+            <w:r>
+              <w:rPr>
+                <w:rFonts w:ascii="Times New Roman" w:hAnsi="Times New Roman" w:cs="Times New Roman"/>
+                <w:color w:val="auto"/>
+              </w:rPr>
+              <w:lastRenderedPageBreak/>
+              <w:t>4</w:t>
+            </w:r>
+            <w:r>
+              <w:rPr>
+                <w:rFonts w:ascii="Times New Roman" w:hAnsi="Times New Roman" w:cs="Times New Roman"/>
+                <w:color w:val="auto"/>
+              </w:rPr>
+              <w:t>.NOMBRE DEL PROCEDIMIENTO:</w:t>
+            </w:r>
+          </w:p>
+        </w:tc>
+      </w:tr>
+      <w:tr>
+        <w:tc>
+          <w:tcPr>
+            <w:tcW w:w="10024" w:type="dxa"/>
+          </w:tcPr>
+          <w:p>
+            <w:pPr>
+              <w:rPr>
+                <w:rFonts w:ascii="Times New Roman" w:eastAsiaTheme="majorEastAsia" w:hAnsi="Times New Roman" w:cs="Times New Roman"/>
+                <w:b w:val="0"/>
+                <w:bCs/>
+                <w:color w:val="auto"/>
+                <w:kern w:val="28"/>
+                <w:sz w:val="24"/>
+                <w:szCs w:val="20"/>
+              </w:rPr>
+            </w:pPr>
+            <w:r>
+              <w:rPr>
+                <w:rFonts w:ascii="Times New Roman" w:eastAsiaTheme="majorEastAsia" w:hAnsi="Times New Roman" w:cs="Times New Roman"/>
+                <w:b w:val="0"/>
+                <w:bCs/>
+                <w:color w:val="auto"/>
+                <w:kern w:val="28"/>
+                <w:sz w:val="24"/>
+                <w:szCs w:val="20"/>
+              </w:rPr>
+              <w:t>Eliminar Usuario</w:t>
+            </w:r>
+          </w:p>
+        </w:tc>
+      </w:tr>
+      <w:tr>
+        <w:tc>
+          <w:tcPr>
+            <w:tcW w:w="10024" w:type="dxa"/>
+            <w:shd w:val="clear" w:color="auto" w:fill="D9D9D9" w:themeFill="background1" w:themeFillShade="D9"/>
+          </w:tcPr>
+          <w:p>
+            <w:pPr>
+              <w:tabs>
+                <w:tab w:val="left" w:pos="2055"/>
+              </w:tabs>
+              <w:rPr>
+                <w:rFonts w:ascii="Times New Roman" w:eastAsiaTheme="majorEastAsia" w:hAnsi="Times New Roman" w:cs="Times New Roman"/>
+                <w:color w:val="auto"/>
+                <w:kern w:val="28"/>
+                <w:sz w:val="24"/>
+                <w:szCs w:val="20"/>
+              </w:rPr>
+            </w:pPr>
+            <w:r>
+              <w:rPr>
+                <w:rFonts w:ascii="Times New Roman" w:eastAsiaTheme="majorEastAsia" w:hAnsi="Times New Roman" w:cs="Times New Roman"/>
+                <w:color w:val="auto"/>
+                <w:kern w:val="28"/>
+              </w:rPr>
+              <w:t>OBJETIVO:</w:t>
+            </w:r>
+          </w:p>
+        </w:tc>
+      </w:tr>
+      <w:tr>
+        <w:tc>
+          <w:tcPr>
+            <w:tcW w:w="10024" w:type="dxa"/>
+          </w:tcPr>
+          <w:p>
+            <w:pPr>
+              <w:rPr>
+                <w:rFonts w:ascii="Times New Roman" w:eastAsiaTheme="majorEastAsia" w:hAnsi="Times New Roman" w:cs="Times New Roman"/>
+                <w:b w:val="0"/>
+                <w:bCs/>
+                <w:color w:val="auto"/>
+                <w:kern w:val="28"/>
+                <w:sz w:val="24"/>
+                <w:szCs w:val="20"/>
+              </w:rPr>
+            </w:pPr>
+            <w:r>
+              <w:rPr>
+                <w:rFonts w:ascii="Times New Roman" w:eastAsiaTheme="majorEastAsia" w:hAnsi="Times New Roman" w:cs="Times New Roman"/>
+                <w:b w:val="0"/>
+                <w:bCs/>
+                <w:color w:val="auto"/>
+                <w:kern w:val="28"/>
+                <w:sz w:val="24"/>
+                <w:szCs w:val="20"/>
+              </w:rPr>
+              <w:t>Borrar o eliminar un usuario existente del sistema</w:t>
+            </w:r>
+          </w:p>
+        </w:tc>
+      </w:tr>
+      <w:tr>
+        <w:tc>
+          <w:tcPr>
+            <w:tcW w:w="10024" w:type="dxa"/>
+            <w:shd w:val="clear" w:color="auto" w:fill="D9D9D9" w:themeFill="background1" w:themeFillShade="D9"/>
+          </w:tcPr>
+          <w:p>
+            <w:pPr>
+              <w:rPr>
+                <w:rFonts w:ascii="Times New Roman" w:eastAsiaTheme="majorEastAsia" w:hAnsi="Times New Roman" w:cs="Times New Roman"/>
+                <w:color w:val="auto"/>
+                <w:kern w:val="28"/>
+                <w:szCs w:val="28"/>
+              </w:rPr>
+            </w:pPr>
+            <w:r>
+              <w:rPr>
+                <w:rFonts w:ascii="Times New Roman" w:eastAsiaTheme="majorEastAsia" w:hAnsi="Times New Roman" w:cs="Times New Roman"/>
+                <w:color w:val="auto"/>
+                <w:kern w:val="28"/>
+                <w:szCs w:val="28"/>
+              </w:rPr>
+              <w:t>DESCRIPCION:</w:t>
+            </w:r>
+          </w:p>
+        </w:tc>
+      </w:tr>
+      <w:tr>
+        <w:trPr>
+          <w:trHeight w:val="847"/>
+        </w:trPr>
+        <w:tc>
+          <w:tcPr>
+            <w:tcW w:w="10024" w:type="dxa"/>
+            <w:shd w:val="clear" w:color="auto" w:fill="auto"/>
+          </w:tcPr>
+          <w:p>
+            <w:pPr>
+              <w:rPr>
+                <w:rFonts w:ascii="Times New Roman" w:eastAsiaTheme="majorEastAsia" w:hAnsi="Times New Roman" w:cs="Times New Roman"/>
+                <w:b w:val="0"/>
+                <w:bCs/>
+                <w:color w:val="auto"/>
+                <w:kern w:val="28"/>
+                <w:sz w:val="24"/>
+                <w:szCs w:val="20"/>
+              </w:rPr>
+            </w:pPr>
+            <w:r>
+              <w:rPr>
+                <w:rFonts w:ascii="Times New Roman" w:eastAsiaTheme="majorEastAsia" w:hAnsi="Times New Roman" w:cs="Times New Roman"/>
+                <w:b w:val="0"/>
+                <w:bCs/>
+                <w:color w:val="auto"/>
+                <w:kern w:val="28"/>
+                <w:sz w:val="24"/>
+                <w:szCs w:val="20"/>
+              </w:rPr>
+              <w:t>Seleccionamos al usuario que deseamos eliminar y lo eliminamos</w:t>
+            </w:r>
+          </w:p>
+        </w:tc>
+      </w:tr>
+    </w:tbl>
+    <w:p/>
+    <w:p>
+      <w:pPr>
+        <w:jc w:val="center"/>
+        <w:rPr>
+          <w:rFonts w:ascii="Times New Roman" w:eastAsia="Arial Unicode MS" w:hAnsi="Times New Roman" w:cs="Times New Roman"/>
+          <w:color w:val="auto"/>
+          <w:szCs w:val="28"/>
+        </w:rPr>
+      </w:pPr>
+      <w:r>
+        <w:rPr>
+          <w:rFonts w:ascii="Times New Roman" w:eastAsia="Arial Unicode MS" w:hAnsi="Times New Roman" w:cs="Times New Roman"/>
+          <w:color w:val="auto"/>
+          <w:szCs w:val="28"/>
+        </w:rPr>
+        <w:t xml:space="preserve">Procedimientos </w:t>
+      </w:r>
+      <w:r>
+        <w:rPr>
+          <w:rFonts w:ascii="Times New Roman" w:eastAsia="Arial Unicode MS" w:hAnsi="Times New Roman" w:cs="Times New Roman"/>
+          <w:color w:val="auto"/>
+          <w:szCs w:val="28"/>
+        </w:rPr>
+        <w:t xml:space="preserve">Gestión de </w:t>
+      </w:r>
+      <w:r>
+        <w:rPr>
+          <w:rFonts w:ascii="Times New Roman" w:eastAsia="Arial Unicode MS" w:hAnsi="Times New Roman" w:cs="Times New Roman"/>
+          <w:color w:val="auto"/>
+          <w:szCs w:val="28"/>
+        </w:rPr>
+        <w:t>Empleados</w:t>
+      </w:r>
+    </w:p>
+    <w:p/>
+    <w:tbl>
+      <w:tblPr>
+        <w:tblStyle w:val="Tablaconcuadrcula"/>
+        <w:tblW w:w="0" w:type="auto"/>
+        <w:tblLook w:val="04A0" w:firstRow="1" w:lastRow="0" w:firstColumn="1" w:lastColumn="0" w:noHBand="0" w:noVBand="1"/>
+      </w:tblPr>
+      <w:tblGrid>
+        <w:gridCol w:w="10024"/>
+      </w:tblGrid>
+      <w:tr>
+        <w:tc>
+          <w:tcPr>
+            <w:tcW w:w="10024" w:type="dxa"/>
+            <w:shd w:val="clear" w:color="auto" w:fill="D9D9D9" w:themeFill="background1" w:themeFillShade="D9"/>
+          </w:tcPr>
+          <w:p>
+            <w:pPr>
+              <w:rPr>
+                <w:rFonts w:ascii="Times New Roman" w:hAnsi="Times New Roman" w:cs="Times New Roman"/>
+                <w:color w:val="auto"/>
+              </w:rPr>
+            </w:pPr>
+            <w:r>
+              <w:rPr>
+                <w:rFonts w:ascii="Times New Roman" w:hAnsi="Times New Roman" w:cs="Times New Roman"/>
+                <w:color w:val="auto"/>
+              </w:rPr>
+              <w:t>5</w:t>
+            </w:r>
+            <w:r>
+              <w:rPr>
+                <w:rFonts w:ascii="Times New Roman" w:hAnsi="Times New Roman" w:cs="Times New Roman"/>
+                <w:color w:val="auto"/>
+              </w:rPr>
+              <w:t>.NOMBRE DEL PROCEDIMIENTO:</w:t>
+            </w:r>
+          </w:p>
+        </w:tc>
+      </w:tr>
+      <w:tr>
+        <w:tc>
+          <w:tcPr>
+            <w:tcW w:w="10024" w:type="dxa"/>
+          </w:tcPr>
+          <w:p>
+            <w:pPr>
+              <w:rPr>
+                <w:rFonts w:ascii="Times New Roman" w:eastAsiaTheme="majorEastAsia" w:hAnsi="Times New Roman" w:cs="Times New Roman"/>
+                <w:b w:val="0"/>
+                <w:bCs/>
+                <w:color w:val="auto"/>
+                <w:kern w:val="28"/>
+                <w:sz w:val="24"/>
+                <w:szCs w:val="20"/>
+              </w:rPr>
+            </w:pPr>
+            <w:r>
+              <w:rPr>
+                <w:rFonts w:ascii="Times New Roman" w:eastAsiaTheme="majorEastAsia" w:hAnsi="Times New Roman" w:cs="Times New Roman"/>
+                <w:b w:val="0"/>
+                <w:bCs/>
+                <w:color w:val="auto"/>
+                <w:kern w:val="28"/>
+                <w:sz w:val="24"/>
+                <w:szCs w:val="20"/>
+              </w:rPr>
+              <w:t>Registrar Empleado</w:t>
+            </w:r>
+          </w:p>
+        </w:tc>
+      </w:tr>
+      <w:tr>
+        <w:tc>
+          <w:tcPr>
+            <w:tcW w:w="10024" w:type="dxa"/>
+            <w:shd w:val="clear" w:color="auto" w:fill="D9D9D9" w:themeFill="background1" w:themeFillShade="D9"/>
+          </w:tcPr>
+          <w:p>
+            <w:pPr>
+              <w:tabs>
+                <w:tab w:val="left" w:pos="2055"/>
+              </w:tabs>
+              <w:rPr>
+                <w:rFonts w:ascii="Times New Roman" w:eastAsiaTheme="majorEastAsia" w:hAnsi="Times New Roman" w:cs="Times New Roman"/>
+                <w:color w:val="auto"/>
+                <w:kern w:val="28"/>
+                <w:sz w:val="24"/>
+                <w:szCs w:val="20"/>
+              </w:rPr>
+            </w:pPr>
+            <w:r>
+              <w:rPr>
+                <w:rFonts w:ascii="Times New Roman" w:eastAsiaTheme="majorEastAsia" w:hAnsi="Times New Roman" w:cs="Times New Roman"/>
+                <w:color w:val="auto"/>
+                <w:kern w:val="28"/>
+              </w:rPr>
+              <w:t>OBJETIVO:</w:t>
+            </w:r>
+          </w:p>
+        </w:tc>
+      </w:tr>
+      <w:tr>
+        <w:tc>
+          <w:tcPr>
+            <w:tcW w:w="10024" w:type="dxa"/>
+          </w:tcPr>
+          <w:p>
+            <w:pPr>
+              <w:rPr>
+                <w:rFonts w:ascii="Times New Roman" w:eastAsiaTheme="majorEastAsia" w:hAnsi="Times New Roman" w:cs="Times New Roman"/>
+                <w:b w:val="0"/>
+                <w:bCs/>
+                <w:color w:val="auto"/>
+                <w:kern w:val="28"/>
+                <w:sz w:val="24"/>
+                <w:szCs w:val="20"/>
+              </w:rPr>
+            </w:pPr>
+            <w:r>
+              <w:rPr>
+                <w:rFonts w:ascii="Times New Roman" w:eastAsiaTheme="majorEastAsia" w:hAnsi="Times New Roman" w:cs="Times New Roman"/>
+                <w:b w:val="0"/>
+                <w:bCs/>
+                <w:color w:val="auto"/>
+                <w:kern w:val="28"/>
+                <w:sz w:val="24"/>
+                <w:szCs w:val="20"/>
+              </w:rPr>
+              <w:t>Poder tener registrado un empleado en el sistema</w:t>
+            </w:r>
+          </w:p>
+        </w:tc>
+      </w:tr>
+      <w:tr>
+        <w:tc>
+          <w:tcPr>
+            <w:tcW w:w="10024" w:type="dxa"/>
+            <w:shd w:val="clear" w:color="auto" w:fill="D9D9D9" w:themeFill="background1" w:themeFillShade="D9"/>
+          </w:tcPr>
+          <w:p>
+            <w:pPr>
+              <w:rPr>
+                <w:rFonts w:ascii="Times New Roman" w:eastAsiaTheme="majorEastAsia" w:hAnsi="Times New Roman" w:cs="Times New Roman"/>
+                <w:color w:val="auto"/>
+                <w:kern w:val="28"/>
+                <w:szCs w:val="28"/>
+              </w:rPr>
+            </w:pPr>
+            <w:r>
+              <w:rPr>
+                <w:rFonts w:ascii="Times New Roman" w:eastAsiaTheme="majorEastAsia" w:hAnsi="Times New Roman" w:cs="Times New Roman"/>
+                <w:color w:val="auto"/>
+                <w:kern w:val="28"/>
+                <w:szCs w:val="28"/>
+              </w:rPr>
+              <w:t>DESCRIPCION:</w:t>
+            </w:r>
+          </w:p>
+        </w:tc>
+      </w:tr>
+      <w:tr>
+        <w:trPr>
+          <w:trHeight w:val="847"/>
+        </w:trPr>
+        <w:tc>
+          <w:tcPr>
+            <w:tcW w:w="10024" w:type="dxa"/>
+            <w:shd w:val="clear" w:color="auto" w:fill="auto"/>
+          </w:tcPr>
+          <w:p>
+            <w:pPr>
+              <w:rPr>
+                <w:rFonts w:ascii="Times New Roman" w:eastAsiaTheme="majorEastAsia" w:hAnsi="Times New Roman" w:cs="Times New Roman"/>
+                <w:b w:val="0"/>
+                <w:bCs/>
+                <w:color w:val="auto"/>
+                <w:kern w:val="28"/>
+                <w:sz w:val="24"/>
+                <w:szCs w:val="20"/>
+              </w:rPr>
+            </w:pPr>
+            <w:r>
+              <w:rPr>
+                <w:rFonts w:ascii="Times New Roman" w:eastAsiaTheme="majorEastAsia" w:hAnsi="Times New Roman" w:cs="Times New Roman"/>
+                <w:b w:val="0"/>
+                <w:bCs/>
+                <w:color w:val="auto"/>
+                <w:kern w:val="28"/>
+                <w:sz w:val="24"/>
+                <w:szCs w:val="20"/>
+              </w:rPr>
+              <w:t xml:space="preserve">El usuario del sistema rellena los datos </w:t>
+            </w:r>
+            <w:r>
+              <w:rPr>
+                <w:rFonts w:ascii="Times New Roman" w:eastAsiaTheme="majorEastAsia" w:hAnsi="Times New Roman" w:cs="Times New Roman"/>
+                <w:b w:val="0"/>
+                <w:bCs/>
+                <w:color w:val="auto"/>
+                <w:kern w:val="28"/>
+                <w:sz w:val="24"/>
+                <w:szCs w:val="20"/>
+              </w:rPr>
+              <w:t>requeridos (</w:t>
+            </w:r>
+            <w:r>
+              <w:rPr>
+                <w:rFonts w:ascii="Times New Roman" w:eastAsiaTheme="majorEastAsia" w:hAnsi="Times New Roman" w:cs="Times New Roman"/>
+                <w:b w:val="0"/>
+                <w:bCs/>
+                <w:color w:val="auto"/>
+                <w:kern w:val="28"/>
+                <w:sz w:val="24"/>
+                <w:szCs w:val="20"/>
+              </w:rPr>
+              <w:t xml:space="preserve">datos personales de los </w:t>
+            </w:r>
+            <w:r>
+              <w:rPr>
+                <w:rFonts w:ascii="Times New Roman" w:eastAsiaTheme="majorEastAsia" w:hAnsi="Times New Roman" w:cs="Times New Roman"/>
+                <w:b w:val="0"/>
+                <w:bCs/>
+                <w:color w:val="auto"/>
+                <w:kern w:val="28"/>
+                <w:sz w:val="24"/>
+                <w:szCs w:val="20"/>
+              </w:rPr>
+              <w:t>empleados) para</w:t>
+            </w:r>
+            <w:r>
+              <w:rPr>
+                <w:rFonts w:ascii="Times New Roman" w:eastAsiaTheme="majorEastAsia" w:hAnsi="Times New Roman" w:cs="Times New Roman"/>
+                <w:b w:val="0"/>
+                <w:bCs/>
+                <w:color w:val="auto"/>
+                <w:kern w:val="28"/>
+                <w:sz w:val="24"/>
+                <w:szCs w:val="20"/>
+              </w:rPr>
+              <w:t xml:space="preserve"> poder registrar al nuevo empleado y se registra.</w:t>
+            </w:r>
+          </w:p>
+        </w:tc>
+      </w:tr>
+    </w:tbl>
+    <w:p>
+      <w:pPr>
+        <w:tabs>
+          <w:tab w:val="left" w:pos="1605"/>
+        </w:tabs>
+      </w:pPr>
+    </w:p>
+    <w:tbl>
+      <w:tblPr>
+        <w:tblStyle w:val="Tablaconcuadrcula"/>
+        <w:tblW w:w="0" w:type="auto"/>
+        <w:tblLook w:val="04A0" w:firstRow="1" w:lastRow="0" w:firstColumn="1" w:lastColumn="0" w:noHBand="0" w:noVBand="1"/>
+      </w:tblPr>
+      <w:tblGrid>
+        <w:gridCol w:w="10024"/>
+      </w:tblGrid>
+      <w:tr>
+        <w:tc>
+          <w:tcPr>
+            <w:tcW w:w="10024" w:type="dxa"/>
+            <w:shd w:val="clear" w:color="auto" w:fill="D9D9D9" w:themeFill="background1" w:themeFillShade="D9"/>
+          </w:tcPr>
+          <w:p>
+            <w:pPr>
+              <w:rPr>
+                <w:rFonts w:ascii="Times New Roman" w:hAnsi="Times New Roman" w:cs="Times New Roman"/>
+                <w:color w:val="auto"/>
+              </w:rPr>
+            </w:pPr>
+            <w:r>
+              <w:rPr>
+                <w:rFonts w:ascii="Times New Roman" w:hAnsi="Times New Roman" w:cs="Times New Roman"/>
+                <w:color w:val="auto"/>
+              </w:rPr>
+              <w:t>6</w:t>
+            </w:r>
+            <w:r>
+              <w:rPr>
+                <w:rFonts w:ascii="Times New Roman" w:hAnsi="Times New Roman" w:cs="Times New Roman"/>
+                <w:color w:val="auto"/>
+              </w:rPr>
+              <w:t>.NOMBRE DEL PROCEDIMIENTO:</w:t>
+            </w:r>
+          </w:p>
+        </w:tc>
+      </w:tr>
+      <w:tr>
+        <w:tc>
+          <w:tcPr>
+            <w:tcW w:w="10024" w:type="dxa"/>
+          </w:tcPr>
+          <w:p>
+            <w:pPr>
+              <w:tabs>
+                <w:tab w:val="left" w:pos="1560"/>
+              </w:tabs>
+              <w:rPr>
+                <w:rFonts w:ascii="Times New Roman" w:eastAsiaTheme="majorEastAsia" w:hAnsi="Times New Roman" w:cs="Times New Roman"/>
+                <w:b w:val="0"/>
+                <w:bCs/>
+                <w:color w:val="auto"/>
+                <w:kern w:val="28"/>
+                <w:sz w:val="24"/>
+                <w:szCs w:val="20"/>
+              </w:rPr>
+            </w:pPr>
+            <w:r>
+              <w:rPr>
+                <w:rFonts w:ascii="Times New Roman" w:eastAsiaTheme="majorEastAsia" w:hAnsi="Times New Roman" w:cs="Times New Roman"/>
+                <w:b w:val="0"/>
+                <w:bCs/>
+                <w:color w:val="auto"/>
+                <w:kern w:val="28"/>
+                <w:sz w:val="24"/>
+                <w:szCs w:val="20"/>
+              </w:rPr>
+              <w:t>Modificar Empleado</w:t>
+            </w:r>
+          </w:p>
+        </w:tc>
+      </w:tr>
+      <w:tr>
+        <w:tc>
+          <w:tcPr>
+            <w:tcW w:w="10024" w:type="dxa"/>
+            <w:shd w:val="clear" w:color="auto" w:fill="D9D9D9" w:themeFill="background1" w:themeFillShade="D9"/>
+          </w:tcPr>
+          <w:p>
+            <w:pPr>
+              <w:tabs>
+                <w:tab w:val="left" w:pos="2055"/>
+              </w:tabs>
+              <w:rPr>
+                <w:rFonts w:ascii="Times New Roman" w:eastAsiaTheme="majorEastAsia" w:hAnsi="Times New Roman" w:cs="Times New Roman"/>
+                <w:color w:val="auto"/>
+                <w:kern w:val="28"/>
+                <w:sz w:val="24"/>
+                <w:szCs w:val="20"/>
+              </w:rPr>
+            </w:pPr>
+            <w:r>
+              <w:rPr>
+                <w:rFonts w:ascii="Times New Roman" w:eastAsiaTheme="majorEastAsia" w:hAnsi="Times New Roman" w:cs="Times New Roman"/>
+                <w:color w:val="auto"/>
+                <w:kern w:val="28"/>
+              </w:rPr>
+              <w:t>OBJETIVO:</w:t>
+            </w:r>
+          </w:p>
+        </w:tc>
+      </w:tr>
+      <w:tr>
+        <w:tc>
+          <w:tcPr>
+            <w:tcW w:w="10024" w:type="dxa"/>
+          </w:tcPr>
+          <w:p>
+            <w:pPr>
+              <w:rPr>
+                <w:rFonts w:ascii="Times New Roman" w:eastAsiaTheme="majorEastAsia" w:hAnsi="Times New Roman" w:cs="Times New Roman"/>
+                <w:b w:val="0"/>
+                <w:bCs/>
+                <w:color w:val="auto"/>
+                <w:kern w:val="28"/>
+                <w:sz w:val="24"/>
+                <w:szCs w:val="20"/>
+              </w:rPr>
+            </w:pPr>
+            <w:r>
+              <w:rPr>
+                <w:rFonts w:ascii="Times New Roman" w:eastAsiaTheme="majorEastAsia" w:hAnsi="Times New Roman" w:cs="Times New Roman"/>
+                <w:b w:val="0"/>
+                <w:bCs/>
+                <w:color w:val="auto"/>
+                <w:kern w:val="28"/>
+                <w:sz w:val="24"/>
+                <w:szCs w:val="20"/>
+              </w:rPr>
+              <w:t>Modificar la información personal de los empleados</w:t>
+            </w:r>
+          </w:p>
+        </w:tc>
+      </w:tr>
+      <w:tr>
+        <w:tc>
+          <w:tcPr>
+            <w:tcW w:w="10024" w:type="dxa"/>
+            <w:shd w:val="clear" w:color="auto" w:fill="D9D9D9" w:themeFill="background1" w:themeFillShade="D9"/>
+          </w:tcPr>
+          <w:p>
+            <w:pPr>
+              <w:rPr>
+                <w:rFonts w:ascii="Times New Roman" w:eastAsiaTheme="majorEastAsia" w:hAnsi="Times New Roman" w:cs="Times New Roman"/>
+                <w:color w:val="auto"/>
+                <w:kern w:val="28"/>
+                <w:szCs w:val="28"/>
+              </w:rPr>
+            </w:pPr>
+            <w:r>
+              <w:rPr>
+                <w:rFonts w:ascii="Times New Roman" w:eastAsiaTheme="majorEastAsia" w:hAnsi="Times New Roman" w:cs="Times New Roman"/>
+                <w:color w:val="auto"/>
+                <w:kern w:val="28"/>
+                <w:szCs w:val="28"/>
+              </w:rPr>
+              <w:t>DESCRIPCION:</w:t>
+            </w:r>
+          </w:p>
+        </w:tc>
+      </w:tr>
+      <w:tr>
+        <w:trPr>
+          <w:trHeight w:val="847"/>
+        </w:trPr>
+        <w:tc>
+          <w:tcPr>
+            <w:tcW w:w="10024" w:type="dxa"/>
+            <w:shd w:val="clear" w:color="auto" w:fill="auto"/>
+          </w:tcPr>
+          <w:p>
+            <w:pPr>
+              <w:rPr>
+                <w:rFonts w:ascii="Times New Roman" w:eastAsiaTheme="majorEastAsia" w:hAnsi="Times New Roman" w:cs="Times New Roman"/>
+                <w:b w:val="0"/>
+                <w:bCs/>
+                <w:color w:val="auto"/>
+                <w:kern w:val="28"/>
+                <w:sz w:val="24"/>
+                <w:szCs w:val="20"/>
+              </w:rPr>
+            </w:pPr>
+            <w:r>
+              <w:rPr>
+                <w:rFonts w:ascii="Times New Roman" w:eastAsiaTheme="majorEastAsia" w:hAnsi="Times New Roman" w:cs="Times New Roman"/>
+                <w:b w:val="0"/>
+                <w:bCs/>
+                <w:color w:val="auto"/>
+                <w:kern w:val="28"/>
+                <w:sz w:val="24"/>
+                <w:szCs w:val="20"/>
+              </w:rPr>
+              <w:t>Se selecciona al empleado que se desea modificar</w:t>
+            </w:r>
+            <w:r>
+              <w:rPr>
+                <w:rFonts w:ascii="Times New Roman" w:eastAsiaTheme="majorEastAsia" w:hAnsi="Times New Roman" w:cs="Times New Roman"/>
+                <w:b w:val="0"/>
+                <w:bCs/>
+                <w:color w:val="auto"/>
+                <w:kern w:val="28"/>
+                <w:sz w:val="24"/>
+                <w:szCs w:val="20"/>
+              </w:rPr>
+              <w:t>, muestra la información de ese empleado para poder modificar y el usuario modifica esa información.</w:t>
+            </w:r>
+          </w:p>
+        </w:tc>
+      </w:tr>
+    </w:tbl>
+    <w:p>
+      <w:pPr>
+        <w:tabs>
+          <w:tab w:val="left" w:pos="1605"/>
+        </w:tabs>
+      </w:pPr>
+    </w:p>
+    <w:tbl>
+      <w:tblPr>
+        <w:tblStyle w:val="Tablaconcuadrcula"/>
+        <w:tblW w:w="0" w:type="auto"/>
+        <w:tblLook w:val="04A0" w:firstRow="1" w:lastRow="0" w:firstColumn="1" w:lastColumn="0" w:noHBand="0" w:noVBand="1"/>
+      </w:tblPr>
+      <w:tblGrid>
+        <w:gridCol w:w="10024"/>
+      </w:tblGrid>
+      <w:tr>
+        <w:tc>
+          <w:tcPr>
+            <w:tcW w:w="10024" w:type="dxa"/>
+            <w:shd w:val="clear" w:color="auto" w:fill="D9D9D9" w:themeFill="background1" w:themeFillShade="D9"/>
+          </w:tcPr>
+          <w:p>
+            <w:pPr>
+              <w:rPr>
+                <w:rFonts w:ascii="Times New Roman" w:hAnsi="Times New Roman" w:cs="Times New Roman"/>
+                <w:color w:val="auto"/>
+              </w:rPr>
+            </w:pPr>
+            <w:r>
+              <w:rPr>
+                <w:rFonts w:ascii="Times New Roman" w:hAnsi="Times New Roman" w:cs="Times New Roman"/>
+                <w:color w:val="auto"/>
+              </w:rPr>
+              <w:t>7</w:t>
+            </w:r>
+            <w:r>
+              <w:rPr>
+                <w:rFonts w:ascii="Times New Roman" w:hAnsi="Times New Roman" w:cs="Times New Roman"/>
+                <w:color w:val="auto"/>
+              </w:rPr>
+              <w:t>.NOMBRE DEL PROCEDIMIENTO:</w:t>
+            </w:r>
+          </w:p>
+        </w:tc>
+      </w:tr>
+      <w:tr>
+        <w:tc>
+          <w:tcPr>
+            <w:tcW w:w="10024" w:type="dxa"/>
+          </w:tcPr>
+          <w:p>
+            <w:pPr>
+              <w:rPr>
+                <w:rFonts w:ascii="Times New Roman" w:eastAsiaTheme="majorEastAsia" w:hAnsi="Times New Roman" w:cs="Times New Roman"/>
+                <w:b w:val="0"/>
+                <w:bCs/>
+                <w:color w:val="auto"/>
+                <w:kern w:val="28"/>
+                <w:sz w:val="24"/>
+                <w:szCs w:val="20"/>
+              </w:rPr>
+            </w:pPr>
+            <w:r>
+              <w:rPr>
+                <w:rFonts w:ascii="Times New Roman" w:eastAsiaTheme="majorEastAsia" w:hAnsi="Times New Roman" w:cs="Times New Roman"/>
+                <w:b w:val="0"/>
+                <w:bCs/>
+                <w:color w:val="auto"/>
+                <w:kern w:val="28"/>
+                <w:sz w:val="24"/>
+                <w:szCs w:val="20"/>
+              </w:rPr>
+              <w:t>Eliminar empleado</w:t>
+            </w:r>
+          </w:p>
+        </w:tc>
+      </w:tr>
+      <w:tr>
+        <w:tc>
+          <w:tcPr>
+            <w:tcW w:w="10024" w:type="dxa"/>
+            <w:shd w:val="clear" w:color="auto" w:fill="D9D9D9" w:themeFill="background1" w:themeFillShade="D9"/>
+          </w:tcPr>
+          <w:p>
+            <w:pPr>
+              <w:tabs>
+                <w:tab w:val="left" w:pos="2055"/>
+              </w:tabs>
+              <w:rPr>
+                <w:rFonts w:ascii="Times New Roman" w:eastAsiaTheme="majorEastAsia" w:hAnsi="Times New Roman" w:cs="Times New Roman"/>
+                <w:color w:val="auto"/>
+                <w:kern w:val="28"/>
+                <w:sz w:val="24"/>
+                <w:szCs w:val="20"/>
+              </w:rPr>
+            </w:pPr>
+            <w:r>
+              <w:rPr>
+                <w:rFonts w:ascii="Times New Roman" w:eastAsiaTheme="majorEastAsia" w:hAnsi="Times New Roman" w:cs="Times New Roman"/>
+                <w:color w:val="auto"/>
+                <w:kern w:val="28"/>
+              </w:rPr>
+              <w:t>OBJETIVO:</w:t>
+            </w:r>
+          </w:p>
+        </w:tc>
+      </w:tr>
+      <w:tr>
+        <w:tc>
+          <w:tcPr>
+            <w:tcW w:w="10024" w:type="dxa"/>
+          </w:tcPr>
+          <w:p>
+            <w:pPr>
+              <w:rPr>
+                <w:rFonts w:ascii="Times New Roman" w:eastAsiaTheme="majorEastAsia" w:hAnsi="Times New Roman" w:cs="Times New Roman"/>
+                <w:b w:val="0"/>
+                <w:bCs/>
+                <w:color w:val="auto"/>
+                <w:kern w:val="28"/>
+                <w:sz w:val="24"/>
+                <w:szCs w:val="20"/>
+              </w:rPr>
+            </w:pPr>
+            <w:r>
+              <w:rPr>
+                <w:rFonts w:ascii="Times New Roman" w:eastAsiaTheme="majorEastAsia" w:hAnsi="Times New Roman" w:cs="Times New Roman"/>
+                <w:b w:val="0"/>
+                <w:bCs/>
+                <w:color w:val="auto"/>
+                <w:kern w:val="28"/>
+                <w:sz w:val="24"/>
+                <w:szCs w:val="20"/>
+              </w:rPr>
+              <w:t>Borrar o retirar a empleado registrado en el sistema</w:t>
+            </w:r>
+          </w:p>
+        </w:tc>
+      </w:tr>
+      <w:tr>
+        <w:tc>
+          <w:tcPr>
+            <w:tcW w:w="10024" w:type="dxa"/>
+            <w:shd w:val="clear" w:color="auto" w:fill="D9D9D9" w:themeFill="background1" w:themeFillShade="D9"/>
+          </w:tcPr>
+          <w:p>
+            <w:pPr>
+              <w:rPr>
+                <w:rFonts w:ascii="Times New Roman" w:eastAsiaTheme="majorEastAsia" w:hAnsi="Times New Roman" w:cs="Times New Roman"/>
+                <w:color w:val="auto"/>
+                <w:kern w:val="28"/>
+                <w:szCs w:val="28"/>
+              </w:rPr>
+            </w:pPr>
+            <w:r>
+              <w:rPr>
+                <w:rFonts w:ascii="Times New Roman" w:eastAsiaTheme="majorEastAsia" w:hAnsi="Times New Roman" w:cs="Times New Roman"/>
+                <w:color w:val="auto"/>
+                <w:kern w:val="28"/>
+                <w:szCs w:val="28"/>
+              </w:rPr>
+              <w:t>DESCRIPCION:</w:t>
+            </w:r>
+          </w:p>
+        </w:tc>
+      </w:tr>
+      <w:tr>
+        <w:trPr>
+          <w:trHeight w:val="847"/>
+        </w:trPr>
+        <w:tc>
+          <w:tcPr>
+            <w:tcW w:w="10024" w:type="dxa"/>
+            <w:shd w:val="clear" w:color="auto" w:fill="auto"/>
+          </w:tcPr>
+          <w:p>
+            <w:pPr>
+              <w:rPr>
+                <w:rFonts w:ascii="Times New Roman" w:eastAsiaTheme="majorEastAsia" w:hAnsi="Times New Roman" w:cs="Times New Roman"/>
+                <w:b w:val="0"/>
+                <w:bCs/>
+                <w:color w:val="auto"/>
+                <w:kern w:val="28"/>
+                <w:sz w:val="24"/>
+                <w:szCs w:val="20"/>
+              </w:rPr>
+            </w:pPr>
+            <w:r>
+              <w:rPr>
+                <w:rFonts w:ascii="Times New Roman" w:eastAsiaTheme="majorEastAsia" w:hAnsi="Times New Roman" w:cs="Times New Roman"/>
+                <w:b w:val="0"/>
+                <w:bCs/>
+                <w:color w:val="auto"/>
+                <w:kern w:val="28"/>
+                <w:sz w:val="24"/>
+                <w:szCs w:val="20"/>
+              </w:rPr>
+              <w:t xml:space="preserve">Se selecciona al empleado que se desea eliminar, el usuario verifica que </w:t>
+            </w:r>
+            <w:r>
+              <w:rPr>
+                <w:rFonts w:ascii="Times New Roman" w:eastAsiaTheme="majorEastAsia" w:hAnsi="Times New Roman" w:cs="Times New Roman"/>
+                <w:b w:val="0"/>
+                <w:bCs/>
+                <w:color w:val="auto"/>
+                <w:kern w:val="28"/>
+                <w:sz w:val="24"/>
+                <w:szCs w:val="20"/>
+              </w:rPr>
+              <w:t xml:space="preserve">es </w:t>
+            </w:r>
+            <w:r>
+              <w:rPr>
+                <w:rFonts w:ascii="Times New Roman" w:eastAsiaTheme="majorEastAsia" w:hAnsi="Times New Roman" w:cs="Times New Roman"/>
+                <w:b w:val="0"/>
+                <w:bCs/>
+                <w:color w:val="auto"/>
+                <w:kern w:val="28"/>
+                <w:sz w:val="24"/>
+                <w:szCs w:val="20"/>
+              </w:rPr>
+              <w:t>el correcto y lo elimina</w:t>
+            </w:r>
+            <w:r>
+              <w:rPr>
+                <w:rFonts w:ascii="Times New Roman" w:eastAsiaTheme="majorEastAsia" w:hAnsi="Times New Roman" w:cs="Times New Roman"/>
+                <w:b w:val="0"/>
+                <w:bCs/>
+                <w:color w:val="auto"/>
+                <w:kern w:val="28"/>
+                <w:sz w:val="24"/>
+                <w:szCs w:val="20"/>
+              </w:rPr>
+              <w:t>.</w:t>
+            </w:r>
+          </w:p>
+        </w:tc>
+      </w:tr>
+    </w:tbl>
+    <w:p>
+      <w:pPr>
+        <w:tabs>
+          <w:tab w:val="left" w:pos="1605"/>
+        </w:tabs>
+      </w:pPr>
+    </w:p>
+    <w:p>
+      <w:pPr>
+        <w:tabs>
+          <w:tab w:val="left" w:pos="1605"/>
+        </w:tabs>
+      </w:pPr>
+    </w:p>
+    <w:p>
+      <w:pPr>
+        <w:jc w:val="center"/>
+        <w:rPr>
+          <w:rFonts w:ascii="Times New Roman" w:eastAsia="Arial Unicode MS" w:hAnsi="Times New Roman" w:cs="Times New Roman"/>
+          <w:color w:val="auto"/>
+          <w:szCs w:val="28"/>
+        </w:rPr>
+      </w:pPr>
+      <w:r>
+        <w:rPr>
+          <w:rFonts w:ascii="Times New Roman" w:eastAsia="Arial Unicode MS" w:hAnsi="Times New Roman" w:cs="Times New Roman"/>
+          <w:color w:val="auto"/>
+          <w:szCs w:val="28"/>
+        </w:rPr>
+        <w:lastRenderedPageBreak/>
+        <w:t xml:space="preserve">Procedimientos </w:t>
+      </w:r>
+      <w:r>
+        <w:rPr>
+          <w:rFonts w:ascii="Times New Roman" w:eastAsia="Arial Unicode MS" w:hAnsi="Times New Roman" w:cs="Times New Roman"/>
+          <w:color w:val="auto"/>
+          <w:szCs w:val="28"/>
+        </w:rPr>
+        <w:t xml:space="preserve">Gestión de </w:t>
+      </w:r>
+      <w:r>
+        <w:rPr>
+          <w:rFonts w:ascii="Times New Roman" w:eastAsia="Arial Unicode MS" w:hAnsi="Times New Roman" w:cs="Times New Roman"/>
+          <w:color w:val="auto"/>
+          <w:szCs w:val="28"/>
+        </w:rPr>
+        <w:t xml:space="preserve">Pago al </w:t>
+      </w:r>
+      <w:r>
+        <w:rPr>
+          <w:rFonts w:ascii="Times New Roman" w:eastAsia="Arial Unicode MS" w:hAnsi="Times New Roman" w:cs="Times New Roman"/>
+          <w:color w:val="auto"/>
+          <w:szCs w:val="28"/>
+        </w:rPr>
+        <w:t>día</w:t>
+      </w:r>
+    </w:p>
+    <w:p>
+      <w:pPr>
+        <w:tabs>
+          <w:tab w:val="left" w:pos="1605"/>
+        </w:tabs>
+      </w:pPr>
+    </w:p>
+    <w:tbl>
+      <w:tblPr>
+        <w:tblStyle w:val="Tablaconcuadrcula"/>
+        <w:tblW w:w="0" w:type="auto"/>
+        <w:tblLook w:val="04A0" w:firstRow="1" w:lastRow="0" w:firstColumn="1" w:lastColumn="0" w:noHBand="0" w:noVBand="1"/>
+      </w:tblPr>
+      <w:tblGrid>
+        <w:gridCol w:w="10024"/>
+      </w:tblGrid>
+      <w:tr>
+        <w:tc>
+          <w:tcPr>
+            <w:tcW w:w="10024" w:type="dxa"/>
+            <w:shd w:val="clear" w:color="auto" w:fill="D9D9D9" w:themeFill="background1" w:themeFillShade="D9"/>
+          </w:tcPr>
+          <w:p>
+            <w:pPr>
+              <w:rPr>
+                <w:rFonts w:ascii="Times New Roman" w:hAnsi="Times New Roman" w:cs="Times New Roman"/>
+                <w:color w:val="auto"/>
+              </w:rPr>
+            </w:pPr>
+            <w:r>
+              <w:rPr>
+                <w:rFonts w:ascii="Times New Roman" w:hAnsi="Times New Roman" w:cs="Times New Roman"/>
+                <w:color w:val="auto"/>
+              </w:rPr>
+              <w:t>8</w:t>
+            </w:r>
+            <w:r>
+              <w:rPr>
+                <w:rFonts w:ascii="Times New Roman" w:hAnsi="Times New Roman" w:cs="Times New Roman"/>
+                <w:color w:val="auto"/>
+              </w:rPr>
+              <w:t>.NOMBRE DEL PROCEDIMIENTO:</w:t>
+            </w:r>
+          </w:p>
+        </w:tc>
+      </w:tr>
+      <w:tr>
+        <w:tc>
+          <w:tcPr>
+            <w:tcW w:w="10024" w:type="dxa"/>
+          </w:tcPr>
+          <w:p>
+            <w:pPr>
+              <w:rPr>
+                <w:rFonts w:ascii="Times New Roman" w:eastAsiaTheme="majorEastAsia" w:hAnsi="Times New Roman" w:cs="Times New Roman"/>
+                <w:b w:val="0"/>
+                <w:bCs/>
+                <w:color w:val="auto"/>
+                <w:kern w:val="28"/>
+                <w:sz w:val="24"/>
+                <w:szCs w:val="20"/>
+              </w:rPr>
+            </w:pPr>
+            <w:r>
+              <w:rPr>
+                <w:rFonts w:ascii="Times New Roman" w:eastAsiaTheme="majorEastAsia" w:hAnsi="Times New Roman" w:cs="Times New Roman"/>
+                <w:b w:val="0"/>
+                <w:bCs/>
+                <w:color w:val="auto"/>
+                <w:kern w:val="28"/>
+                <w:sz w:val="24"/>
+                <w:szCs w:val="20"/>
+              </w:rPr>
+              <w:t>Registrar Pago del día</w:t>
+            </w:r>
+          </w:p>
+        </w:tc>
+      </w:tr>
+      <w:tr>
+        <w:tc>
+          <w:tcPr>
+            <w:tcW w:w="10024" w:type="dxa"/>
+            <w:shd w:val="clear" w:color="auto" w:fill="D9D9D9" w:themeFill="background1" w:themeFillShade="D9"/>
+          </w:tcPr>
+          <w:p>
+            <w:pPr>
+              <w:tabs>
+                <w:tab w:val="left" w:pos="2055"/>
+              </w:tabs>
+              <w:rPr>
+                <w:rFonts w:ascii="Times New Roman" w:eastAsiaTheme="majorEastAsia" w:hAnsi="Times New Roman" w:cs="Times New Roman"/>
+                <w:color w:val="auto"/>
+                <w:kern w:val="28"/>
+                <w:sz w:val="24"/>
+                <w:szCs w:val="20"/>
+              </w:rPr>
+            </w:pPr>
+            <w:r>
+              <w:rPr>
+                <w:rFonts w:ascii="Times New Roman" w:eastAsiaTheme="majorEastAsia" w:hAnsi="Times New Roman" w:cs="Times New Roman"/>
+                <w:color w:val="auto"/>
+                <w:kern w:val="28"/>
+              </w:rPr>
+              <w:t>OBJETIVO:</w:t>
+            </w:r>
+          </w:p>
+        </w:tc>
+      </w:tr>
+      <w:tr>
+        <w:tc>
+          <w:tcPr>
+            <w:tcW w:w="10024" w:type="dxa"/>
+          </w:tcPr>
+          <w:p>
+            <w:pPr>
+              <w:rPr>
+                <w:rFonts w:ascii="Times New Roman" w:eastAsiaTheme="majorEastAsia" w:hAnsi="Times New Roman" w:cs="Times New Roman"/>
+                <w:b w:val="0"/>
+                <w:bCs/>
+                <w:color w:val="auto"/>
+                <w:kern w:val="28"/>
+                <w:sz w:val="24"/>
+                <w:szCs w:val="20"/>
+              </w:rPr>
+            </w:pPr>
+            <w:r>
+              <w:rPr>
+                <w:rFonts w:ascii="Times New Roman" w:eastAsiaTheme="majorEastAsia" w:hAnsi="Times New Roman" w:cs="Times New Roman"/>
+                <w:b w:val="0"/>
+                <w:bCs/>
+                <w:color w:val="auto"/>
+                <w:kern w:val="28"/>
+                <w:sz w:val="24"/>
+                <w:szCs w:val="20"/>
+              </w:rPr>
+              <w:t>Registrar lo que ha ganado un empleado ese día</w:t>
+            </w:r>
+          </w:p>
+        </w:tc>
+      </w:tr>
+      <w:tr>
+        <w:tc>
+          <w:tcPr>
+            <w:tcW w:w="10024" w:type="dxa"/>
+            <w:shd w:val="clear" w:color="auto" w:fill="D9D9D9" w:themeFill="background1" w:themeFillShade="D9"/>
+          </w:tcPr>
+          <w:p>
+            <w:pPr>
+              <w:rPr>
+                <w:rFonts w:ascii="Times New Roman" w:eastAsiaTheme="majorEastAsia" w:hAnsi="Times New Roman" w:cs="Times New Roman"/>
+                <w:color w:val="auto"/>
+                <w:kern w:val="28"/>
+                <w:szCs w:val="28"/>
+              </w:rPr>
+            </w:pPr>
+            <w:r>
+              <w:rPr>
+                <w:rFonts w:ascii="Times New Roman" w:eastAsiaTheme="majorEastAsia" w:hAnsi="Times New Roman" w:cs="Times New Roman"/>
+                <w:color w:val="auto"/>
+                <w:kern w:val="28"/>
+                <w:szCs w:val="28"/>
+              </w:rPr>
+              <w:t>DESCRIPCION:</w:t>
+            </w:r>
+          </w:p>
+        </w:tc>
+      </w:tr>
+      <w:tr>
+        <w:trPr>
+          <w:trHeight w:val="847"/>
+        </w:trPr>
+        <w:tc>
+          <w:tcPr>
+            <w:tcW w:w="10024" w:type="dxa"/>
+            <w:shd w:val="clear" w:color="auto" w:fill="auto"/>
+          </w:tcPr>
+          <w:p>
+            <w:pPr>
+              <w:rPr>
+                <w:rFonts w:ascii="Times New Roman" w:eastAsiaTheme="majorEastAsia" w:hAnsi="Times New Roman" w:cs="Times New Roman"/>
+                <w:b w:val="0"/>
+                <w:bCs/>
+                <w:color w:val="auto"/>
+                <w:kern w:val="28"/>
+                <w:sz w:val="24"/>
+                <w:szCs w:val="20"/>
+              </w:rPr>
+            </w:pPr>
+            <w:r>
+              <w:rPr>
+                <w:rFonts w:ascii="Times New Roman" w:eastAsiaTheme="majorEastAsia" w:hAnsi="Times New Roman" w:cs="Times New Roman"/>
+                <w:b w:val="0"/>
+                <w:bCs/>
+                <w:color w:val="auto"/>
+                <w:kern w:val="28"/>
+                <w:sz w:val="24"/>
+                <w:szCs w:val="20"/>
+              </w:rPr>
+              <w:t xml:space="preserve">Se registrará </w:t>
+            </w:r>
+            <w:r>
+              <w:rPr>
+                <w:rFonts w:ascii="Times New Roman" w:eastAsiaTheme="majorEastAsia" w:hAnsi="Times New Roman" w:cs="Times New Roman"/>
+                <w:b w:val="0"/>
+                <w:bCs/>
+                <w:color w:val="auto"/>
+                <w:kern w:val="28"/>
+                <w:sz w:val="24"/>
+                <w:szCs w:val="20"/>
+              </w:rPr>
+              <w:t>las unidades</w:t>
+            </w:r>
+            <w:r>
+              <w:rPr>
+                <w:rFonts w:ascii="Times New Roman" w:eastAsiaTheme="majorEastAsia" w:hAnsi="Times New Roman" w:cs="Times New Roman"/>
+                <w:b w:val="0"/>
+                <w:bCs/>
+                <w:color w:val="auto"/>
+                <w:kern w:val="28"/>
+                <w:sz w:val="24"/>
+                <w:szCs w:val="20"/>
+              </w:rPr>
+              <w:t xml:space="preserve"> que produjo el empleado ese día y calculara automáticamente cuanto ha ganado para luego almacenarlo en el sistema.</w:t>
+            </w:r>
+          </w:p>
+        </w:tc>
+      </w:tr>
+    </w:tbl>
+    <w:p>
+      <w:pPr>
+        <w:tabs>
+          <w:tab w:val="left" w:pos="2640"/>
+        </w:tabs>
+      </w:pPr>
+      <w:r>
+        <w:tab/>
+      </w:r>
+    </w:p>
+    <w:tbl>
+      <w:tblPr>
+        <w:tblStyle w:val="Tablaconcuadrcula"/>
+        <w:tblW w:w="0" w:type="auto"/>
+        <w:tblLook w:val="04A0" w:firstRow="1" w:lastRow="0" w:firstColumn="1" w:lastColumn="0" w:noHBand="0" w:noVBand="1"/>
+      </w:tblPr>
+      <w:tblGrid>
+        <w:gridCol w:w="10024"/>
+      </w:tblGrid>
+      <w:tr>
+        <w:tc>
+          <w:tcPr>
+            <w:tcW w:w="10024" w:type="dxa"/>
+            <w:shd w:val="clear" w:color="auto" w:fill="D9D9D9" w:themeFill="background1" w:themeFillShade="D9"/>
+          </w:tcPr>
+          <w:p>
+            <w:pPr>
+              <w:rPr>
+                <w:rFonts w:ascii="Times New Roman" w:hAnsi="Times New Roman" w:cs="Times New Roman"/>
+                <w:color w:val="auto"/>
+              </w:rPr>
+            </w:pPr>
+            <w:r>
+              <w:rPr>
+                <w:rFonts w:ascii="Times New Roman" w:hAnsi="Times New Roman" w:cs="Times New Roman"/>
+                <w:color w:val="auto"/>
+              </w:rPr>
+              <w:t>9</w:t>
+            </w:r>
+            <w:r>
+              <w:rPr>
+                <w:rFonts w:ascii="Times New Roman" w:hAnsi="Times New Roman" w:cs="Times New Roman"/>
+                <w:color w:val="auto"/>
+              </w:rPr>
+              <w:t>.NOMBRE DEL PROCEDIMIENTO:</w:t>
+            </w:r>
+          </w:p>
+        </w:tc>
+      </w:tr>
+      <w:tr>
+        <w:tc>
+          <w:tcPr>
+            <w:tcW w:w="10024" w:type="dxa"/>
+          </w:tcPr>
+          <w:p>
+            <w:pPr>
+              <w:rPr>
+                <w:rFonts w:ascii="Times New Roman" w:eastAsiaTheme="majorEastAsia" w:hAnsi="Times New Roman" w:cs="Times New Roman"/>
+                <w:b w:val="0"/>
+                <w:bCs/>
+                <w:color w:val="auto"/>
+                <w:kern w:val="28"/>
+                <w:sz w:val="24"/>
+                <w:szCs w:val="20"/>
+              </w:rPr>
+            </w:pPr>
+            <w:r>
+              <w:rPr>
+                <w:rFonts w:ascii="Times New Roman" w:eastAsiaTheme="majorEastAsia" w:hAnsi="Times New Roman" w:cs="Times New Roman"/>
+                <w:b w:val="0"/>
+                <w:bCs/>
+                <w:color w:val="auto"/>
+                <w:kern w:val="28"/>
+                <w:sz w:val="24"/>
+                <w:szCs w:val="20"/>
+              </w:rPr>
+              <w:t>Modificar registro de pago del día</w:t>
+            </w:r>
+          </w:p>
+        </w:tc>
+      </w:tr>
+      <w:tr>
+        <w:tc>
+          <w:tcPr>
+            <w:tcW w:w="10024" w:type="dxa"/>
+            <w:shd w:val="clear" w:color="auto" w:fill="D9D9D9" w:themeFill="background1" w:themeFillShade="D9"/>
+          </w:tcPr>
+          <w:p>
+            <w:pPr>
+              <w:tabs>
+                <w:tab w:val="left" w:pos="2055"/>
+              </w:tabs>
+              <w:rPr>
+                <w:rFonts w:ascii="Times New Roman" w:eastAsiaTheme="majorEastAsia" w:hAnsi="Times New Roman" w:cs="Times New Roman"/>
+                <w:color w:val="auto"/>
+                <w:kern w:val="28"/>
+                <w:sz w:val="24"/>
+                <w:szCs w:val="20"/>
+              </w:rPr>
+            </w:pPr>
+            <w:r>
+              <w:rPr>
+                <w:rFonts w:ascii="Times New Roman" w:eastAsiaTheme="majorEastAsia" w:hAnsi="Times New Roman" w:cs="Times New Roman"/>
+                <w:color w:val="auto"/>
+                <w:kern w:val="28"/>
+              </w:rPr>
+              <w:t>OBJETIVO:</w:t>
+            </w:r>
+          </w:p>
+        </w:tc>
+      </w:tr>
+      <w:tr>
+        <w:tc>
+          <w:tcPr>
+            <w:tcW w:w="10024" w:type="dxa"/>
+          </w:tcPr>
+          <w:p>
+            <w:pPr>
+              <w:rPr>
+                <w:rFonts w:ascii="Times New Roman" w:eastAsiaTheme="majorEastAsia" w:hAnsi="Times New Roman" w:cs="Times New Roman"/>
+                <w:b w:val="0"/>
+                <w:bCs/>
+                <w:color w:val="auto"/>
+                <w:kern w:val="28"/>
+                <w:sz w:val="24"/>
+                <w:szCs w:val="20"/>
+              </w:rPr>
+            </w:pPr>
+            <w:r>
+              <w:rPr>
+                <w:rFonts w:ascii="Times New Roman" w:eastAsiaTheme="majorEastAsia" w:hAnsi="Times New Roman" w:cs="Times New Roman"/>
+                <w:b w:val="0"/>
+                <w:bCs/>
+                <w:color w:val="auto"/>
+                <w:kern w:val="28"/>
+                <w:sz w:val="24"/>
+                <w:szCs w:val="20"/>
+              </w:rPr>
+              <w:t>Poder modificar la información de lo que ha ganado un empleado ese día</w:t>
+            </w:r>
+          </w:p>
+        </w:tc>
+      </w:tr>
+      <w:tr>
+        <w:tc>
+          <w:tcPr>
+            <w:tcW w:w="10024" w:type="dxa"/>
+            <w:shd w:val="clear" w:color="auto" w:fill="D9D9D9" w:themeFill="background1" w:themeFillShade="D9"/>
+          </w:tcPr>
+          <w:p>
+            <w:pPr>
+              <w:rPr>
+                <w:rFonts w:ascii="Times New Roman" w:eastAsiaTheme="majorEastAsia" w:hAnsi="Times New Roman" w:cs="Times New Roman"/>
+                <w:color w:val="auto"/>
+                <w:kern w:val="28"/>
+                <w:szCs w:val="28"/>
+              </w:rPr>
+            </w:pPr>
+            <w:r>
+              <w:rPr>
+                <w:rFonts w:ascii="Times New Roman" w:eastAsiaTheme="majorEastAsia" w:hAnsi="Times New Roman" w:cs="Times New Roman"/>
+                <w:color w:val="auto"/>
+                <w:kern w:val="28"/>
+                <w:szCs w:val="28"/>
+              </w:rPr>
+              <w:t>DESCRIPCION:</w:t>
+            </w:r>
+          </w:p>
+        </w:tc>
+      </w:tr>
+      <w:tr>
+        <w:trPr>
+          <w:trHeight w:val="847"/>
+        </w:trPr>
+        <w:tc>
+          <w:tcPr>
+            <w:tcW w:w="10024" w:type="dxa"/>
+            <w:shd w:val="clear" w:color="auto" w:fill="auto"/>
+          </w:tcPr>
+          <w:p>
+            <w:pPr>
+              <w:rPr>
+                <w:rFonts w:ascii="Times New Roman" w:eastAsiaTheme="majorEastAsia" w:hAnsi="Times New Roman" w:cs="Times New Roman"/>
+                <w:b w:val="0"/>
+                <w:bCs/>
+                <w:color w:val="auto"/>
+                <w:kern w:val="28"/>
+                <w:sz w:val="24"/>
+                <w:szCs w:val="20"/>
+              </w:rPr>
+            </w:pPr>
+            <w:r>
+              <w:rPr>
+                <w:rFonts w:ascii="Times New Roman" w:eastAsiaTheme="majorEastAsia" w:hAnsi="Times New Roman" w:cs="Times New Roman"/>
+                <w:b w:val="0"/>
+                <w:bCs/>
+                <w:color w:val="auto"/>
+                <w:kern w:val="28"/>
+                <w:sz w:val="24"/>
+                <w:szCs w:val="20"/>
+              </w:rPr>
+              <w:t xml:space="preserve">Se selecciona el registro que se desea modificar, el sistema </w:t>
+            </w:r>
+            <w:r>
+              <w:rPr>
+                <w:rFonts w:ascii="Times New Roman" w:eastAsiaTheme="majorEastAsia" w:hAnsi="Times New Roman" w:cs="Times New Roman"/>
+                <w:b w:val="0"/>
+                <w:bCs/>
+                <w:color w:val="auto"/>
+                <w:kern w:val="28"/>
+                <w:sz w:val="24"/>
+                <w:szCs w:val="20"/>
+              </w:rPr>
+              <w:t>mostrará</w:t>
+            </w:r>
+            <w:r>
+              <w:rPr>
+                <w:rFonts w:ascii="Times New Roman" w:eastAsiaTheme="majorEastAsia" w:hAnsi="Times New Roman" w:cs="Times New Roman"/>
+                <w:b w:val="0"/>
+                <w:bCs/>
+                <w:color w:val="auto"/>
+                <w:kern w:val="28"/>
+                <w:sz w:val="24"/>
+                <w:szCs w:val="20"/>
+              </w:rPr>
+              <w:t xml:space="preserve"> los datos y el usuario los podrá modificar.</w:t>
+            </w:r>
+          </w:p>
+        </w:tc>
+      </w:tr>
+    </w:tbl>
+    <w:p>
+      <w:pPr>
+        <w:tabs>
+          <w:tab w:val="left" w:pos="2640"/>
+        </w:tabs>
+      </w:pPr>
+    </w:p>
+    <w:tbl>
+      <w:tblPr>
+        <w:tblStyle w:val="Tablaconcuadrcula"/>
+        <w:tblW w:w="0" w:type="auto"/>
+        <w:tblLook w:val="04A0" w:firstRow="1" w:lastRow="0" w:firstColumn="1" w:lastColumn="0" w:noHBand="0" w:noVBand="1"/>
+      </w:tblPr>
+      <w:tblGrid>
+        <w:gridCol w:w="10024"/>
+      </w:tblGrid>
+      <w:tr>
+        <w:tc>
+          <w:tcPr>
+            <w:tcW w:w="10024" w:type="dxa"/>
+            <w:shd w:val="clear" w:color="auto" w:fill="D9D9D9" w:themeFill="background1" w:themeFillShade="D9"/>
+          </w:tcPr>
+          <w:p>
+            <w:pPr>
+              <w:rPr>
+                <w:rFonts w:ascii="Times New Roman" w:hAnsi="Times New Roman" w:cs="Times New Roman"/>
+                <w:color w:val="auto"/>
+              </w:rPr>
+            </w:pPr>
+            <w:r>
+              <w:rPr>
+                <w:rFonts w:ascii="Times New Roman" w:hAnsi="Times New Roman" w:cs="Times New Roman"/>
+                <w:color w:val="auto"/>
+              </w:rPr>
+              <w:t>1</w:t>
+            </w:r>
+            <w:r>
+              <w:rPr>
+                <w:rFonts w:ascii="Times New Roman" w:hAnsi="Times New Roman" w:cs="Times New Roman"/>
+                <w:color w:val="auto"/>
+              </w:rPr>
+              <w:t>0</w:t>
+            </w:r>
+            <w:r>
+              <w:rPr>
+                <w:rFonts w:ascii="Times New Roman" w:hAnsi="Times New Roman" w:cs="Times New Roman"/>
+                <w:color w:val="auto"/>
+              </w:rPr>
+              <w:t>.NOMBRE DEL PROCEDIMIENTO:</w:t>
+            </w:r>
+          </w:p>
+        </w:tc>
+      </w:tr>
+      <w:tr>
+        <w:tc>
+          <w:tcPr>
+            <w:tcW w:w="10024" w:type="dxa"/>
+          </w:tcPr>
+          <w:p>
+            <w:pPr>
+              <w:rPr>
+                <w:rFonts w:ascii="Times New Roman" w:eastAsiaTheme="majorEastAsia" w:hAnsi="Times New Roman" w:cs="Times New Roman"/>
+                <w:b w:val="0"/>
+                <w:bCs/>
+                <w:color w:val="auto"/>
+                <w:kern w:val="28"/>
+                <w:sz w:val="24"/>
+                <w:szCs w:val="20"/>
+              </w:rPr>
+            </w:pPr>
+            <w:r>
+              <w:rPr>
+                <w:rFonts w:ascii="Times New Roman" w:eastAsiaTheme="majorEastAsia" w:hAnsi="Times New Roman" w:cs="Times New Roman"/>
+                <w:b w:val="0"/>
+                <w:bCs/>
+                <w:color w:val="auto"/>
+                <w:kern w:val="28"/>
+                <w:sz w:val="24"/>
+                <w:szCs w:val="20"/>
+              </w:rPr>
+              <w:t xml:space="preserve">Eliminar registro de pago del </w:t>
+            </w:r>
+            <w:r>
+              <w:rPr>
+                <w:rFonts w:ascii="Times New Roman" w:eastAsiaTheme="majorEastAsia" w:hAnsi="Times New Roman" w:cs="Times New Roman"/>
+                <w:b w:val="0"/>
+                <w:bCs/>
+                <w:color w:val="auto"/>
+                <w:kern w:val="28"/>
+                <w:sz w:val="24"/>
+                <w:szCs w:val="20"/>
+              </w:rPr>
+              <w:t>día</w:t>
+            </w:r>
+          </w:p>
+        </w:tc>
+      </w:tr>
+      <w:tr>
+        <w:tc>
+          <w:tcPr>
+            <w:tcW w:w="10024" w:type="dxa"/>
+            <w:shd w:val="clear" w:color="auto" w:fill="D9D9D9" w:themeFill="background1" w:themeFillShade="D9"/>
+          </w:tcPr>
+          <w:p>
+            <w:pPr>
+              <w:tabs>
+                <w:tab w:val="left" w:pos="2055"/>
+              </w:tabs>
+              <w:rPr>
+                <w:rFonts w:ascii="Times New Roman" w:eastAsiaTheme="majorEastAsia" w:hAnsi="Times New Roman" w:cs="Times New Roman"/>
+                <w:color w:val="auto"/>
+                <w:kern w:val="28"/>
+                <w:sz w:val="24"/>
+                <w:szCs w:val="20"/>
+              </w:rPr>
+            </w:pPr>
+            <w:r>
+              <w:rPr>
+                <w:rFonts w:ascii="Times New Roman" w:eastAsiaTheme="majorEastAsia" w:hAnsi="Times New Roman" w:cs="Times New Roman"/>
+                <w:color w:val="auto"/>
+                <w:kern w:val="28"/>
+              </w:rPr>
+              <w:t>OBJETIVO:</w:t>
+            </w:r>
+          </w:p>
+        </w:tc>
+      </w:tr>
+      <w:tr>
+        <w:tc>
+          <w:tcPr>
+            <w:tcW w:w="10024" w:type="dxa"/>
+          </w:tcPr>
+          <w:p>
+            <w:pPr>
+              <w:rPr>
+                <w:rFonts w:ascii="Times New Roman" w:eastAsiaTheme="majorEastAsia" w:hAnsi="Times New Roman" w:cs="Times New Roman"/>
+                <w:b w:val="0"/>
+                <w:bCs/>
+                <w:color w:val="auto"/>
+                <w:kern w:val="28"/>
+                <w:sz w:val="24"/>
+                <w:szCs w:val="20"/>
+              </w:rPr>
+            </w:pPr>
+            <w:r>
+              <w:rPr>
+                <w:rFonts w:ascii="Times New Roman" w:eastAsiaTheme="majorEastAsia" w:hAnsi="Times New Roman" w:cs="Times New Roman"/>
+                <w:b w:val="0"/>
+                <w:bCs/>
+                <w:color w:val="auto"/>
+                <w:kern w:val="28"/>
+                <w:sz w:val="24"/>
+                <w:szCs w:val="20"/>
+              </w:rPr>
+              <w:t>Poder eliminar un registro de la tabla de pagos al día de los empleados</w:t>
+            </w:r>
+          </w:p>
+        </w:tc>
+      </w:tr>
+      <w:tr>
+        <w:tc>
+          <w:tcPr>
+            <w:tcW w:w="10024" w:type="dxa"/>
+            <w:shd w:val="clear" w:color="auto" w:fill="D9D9D9" w:themeFill="background1" w:themeFillShade="D9"/>
+          </w:tcPr>
+          <w:p>
+            <w:pPr>
+              <w:rPr>
+                <w:rFonts w:ascii="Times New Roman" w:eastAsiaTheme="majorEastAsia" w:hAnsi="Times New Roman" w:cs="Times New Roman"/>
+                <w:color w:val="auto"/>
+                <w:kern w:val="28"/>
+                <w:szCs w:val="28"/>
+              </w:rPr>
+            </w:pPr>
+            <w:r>
+              <w:rPr>
+                <w:rFonts w:ascii="Times New Roman" w:eastAsiaTheme="majorEastAsia" w:hAnsi="Times New Roman" w:cs="Times New Roman"/>
+                <w:color w:val="auto"/>
+                <w:kern w:val="28"/>
+                <w:szCs w:val="28"/>
+              </w:rPr>
+              <w:t>DESCRIPCION:</w:t>
+            </w:r>
+          </w:p>
+        </w:tc>
+      </w:tr>
+      <w:tr>
+        <w:trPr>
+          <w:trHeight w:val="847"/>
+        </w:trPr>
+        <w:tc>
+          <w:tcPr>
+            <w:tcW w:w="10024" w:type="dxa"/>
+            <w:shd w:val="clear" w:color="auto" w:fill="auto"/>
+          </w:tcPr>
+          <w:p>
+            <w:pPr>
+              <w:rPr>
+                <w:rFonts w:ascii="Times New Roman" w:eastAsiaTheme="majorEastAsia" w:hAnsi="Times New Roman" w:cs="Times New Roman"/>
+                <w:sz w:val="24"/>
+                <w:szCs w:val="20"/>
+              </w:rPr>
+            </w:pPr>
+            <w:r>
+              <w:rPr>
+                <w:rFonts w:ascii="Times New Roman" w:eastAsiaTheme="majorEastAsia" w:hAnsi="Times New Roman" w:cs="Times New Roman"/>
+                <w:b w:val="0"/>
+                <w:bCs/>
+                <w:color w:val="auto"/>
+                <w:kern w:val="28"/>
+                <w:sz w:val="24"/>
+                <w:szCs w:val="20"/>
+              </w:rPr>
+              <w:t xml:space="preserve">Se selecciona al </w:t>
+            </w:r>
+            <w:r>
+              <w:rPr>
+                <w:rFonts w:ascii="Times New Roman" w:eastAsiaTheme="majorEastAsia" w:hAnsi="Times New Roman" w:cs="Times New Roman"/>
+                <w:b w:val="0"/>
+                <w:bCs/>
+                <w:color w:val="auto"/>
+                <w:kern w:val="28"/>
+                <w:sz w:val="24"/>
+                <w:szCs w:val="20"/>
+              </w:rPr>
+              <w:t>registro</w:t>
+            </w:r>
+            <w:r>
+              <w:rPr>
+                <w:rFonts w:ascii="Times New Roman" w:eastAsiaTheme="majorEastAsia" w:hAnsi="Times New Roman" w:cs="Times New Roman"/>
+                <w:b w:val="0"/>
+                <w:bCs/>
+                <w:color w:val="auto"/>
+                <w:kern w:val="28"/>
+                <w:sz w:val="24"/>
+                <w:szCs w:val="20"/>
+              </w:rPr>
+              <w:t xml:space="preserve"> que se desea eliminar, el usuario verifica que e</w:t>
+            </w:r>
+            <w:r>
+              <w:rPr>
+                <w:rFonts w:ascii="Times New Roman" w:eastAsiaTheme="majorEastAsia" w:hAnsi="Times New Roman" w:cs="Times New Roman"/>
+                <w:b w:val="0"/>
+                <w:bCs/>
+                <w:color w:val="auto"/>
+                <w:kern w:val="28"/>
+                <w:sz w:val="24"/>
+                <w:szCs w:val="20"/>
+              </w:rPr>
+              <w:t>s el</w:t>
+            </w:r>
+            <w:r>
+              <w:rPr>
+                <w:rFonts w:ascii="Times New Roman" w:eastAsiaTheme="majorEastAsia" w:hAnsi="Times New Roman" w:cs="Times New Roman"/>
+                <w:b w:val="0"/>
+                <w:bCs/>
+                <w:color w:val="auto"/>
+                <w:kern w:val="28"/>
+                <w:sz w:val="24"/>
+                <w:szCs w:val="20"/>
+              </w:rPr>
+              <w:t xml:space="preserve"> correcto y lo elimina.</w:t>
+            </w:r>
+          </w:p>
+        </w:tc>
+      </w:tr>
+    </w:tbl>
+    <w:p>
+      <w:pPr>
+        <w:tabs>
+          <w:tab w:val="left" w:pos="6630"/>
+        </w:tabs>
+      </w:pPr>
+      <w:r>
+        <w:tab/>
+      </w:r>
+    </w:p>
+    <w:p>
+      <w:pPr>
+        <w:jc w:val="center"/>
+        <w:rPr>
+          <w:rFonts w:ascii="Times New Roman" w:eastAsia="Arial Unicode MS" w:hAnsi="Times New Roman" w:cs="Times New Roman"/>
+          <w:color w:val="auto"/>
+          <w:szCs w:val="28"/>
+        </w:rPr>
+      </w:pPr>
+      <w:r>
+        <w:rPr>
+          <w:rFonts w:ascii="Times New Roman" w:eastAsia="Arial Unicode MS" w:hAnsi="Times New Roman" w:cs="Times New Roman"/>
+          <w:color w:val="auto"/>
+          <w:szCs w:val="28"/>
+        </w:rPr>
+        <w:t xml:space="preserve">Procedimientos </w:t>
+      </w:r>
+      <w:r>
+        <w:rPr>
+          <w:rFonts w:ascii="Times New Roman" w:eastAsia="Arial Unicode MS" w:hAnsi="Times New Roman" w:cs="Times New Roman"/>
+          <w:color w:val="auto"/>
+          <w:szCs w:val="28"/>
+        </w:rPr>
+        <w:t>Gestión de Planillas</w:t>
+      </w:r>
+    </w:p>
+    <w:p>
+      <w:pPr>
+        <w:tabs>
+          <w:tab w:val="left" w:pos="6630"/>
+        </w:tabs>
+      </w:pPr>
+    </w:p>
+    <w:tbl>
+      <w:tblPr>
+        <w:tblStyle w:val="Tablaconcuadrcula"/>
+        <w:tblW w:w="0" w:type="auto"/>
+        <w:tblLook w:val="04A0" w:firstRow="1" w:lastRow="0" w:firstColumn="1" w:lastColumn="0" w:noHBand="0" w:noVBand="1"/>
+      </w:tblPr>
+      <w:tblGrid>
+        <w:gridCol w:w="10024"/>
+      </w:tblGrid>
+      <w:tr>
+        <w:tc>
+          <w:tcPr>
+            <w:tcW w:w="10024" w:type="dxa"/>
+            <w:shd w:val="clear" w:color="auto" w:fill="D9D9D9" w:themeFill="background1" w:themeFillShade="D9"/>
+          </w:tcPr>
+          <w:p>
+            <w:pPr>
+              <w:rPr>
+                <w:rFonts w:ascii="Times New Roman" w:hAnsi="Times New Roman" w:cs="Times New Roman"/>
+                <w:color w:val="auto"/>
+              </w:rPr>
+            </w:pPr>
+            <w:r>
+              <w:rPr>
+                <w:rFonts w:ascii="Times New Roman" w:hAnsi="Times New Roman" w:cs="Times New Roman"/>
+                <w:color w:val="auto"/>
+              </w:rPr>
+              <w:t>1.NOMBRE DEL PROCEDIMIENTO:</w:t>
+            </w:r>
+          </w:p>
+        </w:tc>
+      </w:tr>
+      <w:tr>
+        <w:tc>
+          <w:tcPr>
+            <w:tcW w:w="10024" w:type="dxa"/>
+          </w:tcPr>
+          <w:p>
+            <w:pPr>
+              <w:rPr>
+                <w:rFonts w:ascii="Times New Roman" w:eastAsiaTheme="majorEastAsia" w:hAnsi="Times New Roman" w:cs="Times New Roman"/>
+                <w:b w:val="0"/>
+                <w:bCs/>
+                <w:color w:val="auto"/>
+                <w:kern w:val="28"/>
+                <w:sz w:val="24"/>
+                <w:szCs w:val="20"/>
+              </w:rPr>
+            </w:pPr>
+            <w:r>
+              <w:rPr>
+                <w:rFonts w:ascii="Times New Roman" w:eastAsiaTheme="majorEastAsia" w:hAnsi="Times New Roman" w:cs="Times New Roman"/>
+                <w:b w:val="0"/>
+                <w:bCs/>
+                <w:color w:val="auto"/>
+                <w:kern w:val="28"/>
+                <w:sz w:val="24"/>
+                <w:szCs w:val="20"/>
+              </w:rPr>
+              <w:t>#</w:t>
+            </w:r>
+          </w:p>
+        </w:tc>
+      </w:tr>
+      <w:tr>
+        <w:tc>
+          <w:tcPr>
+            <w:tcW w:w="10024" w:type="dxa"/>
+            <w:shd w:val="clear" w:color="auto" w:fill="D9D9D9" w:themeFill="background1" w:themeFillShade="D9"/>
+          </w:tcPr>
+          <w:p>
+            <w:pPr>
+              <w:tabs>
+                <w:tab w:val="left" w:pos="2055"/>
+              </w:tabs>
+              <w:rPr>
+                <w:rFonts w:ascii="Times New Roman" w:eastAsiaTheme="majorEastAsia" w:hAnsi="Times New Roman" w:cs="Times New Roman"/>
+                <w:color w:val="auto"/>
+                <w:kern w:val="28"/>
+                <w:sz w:val="24"/>
+                <w:szCs w:val="20"/>
+              </w:rPr>
+            </w:pPr>
+            <w:r>
+              <w:rPr>
+                <w:rFonts w:ascii="Times New Roman" w:eastAsiaTheme="majorEastAsia" w:hAnsi="Times New Roman" w:cs="Times New Roman"/>
+                <w:color w:val="auto"/>
+                <w:kern w:val="28"/>
+              </w:rPr>
+              <w:t>OBJETIVO:</w:t>
+            </w:r>
+          </w:p>
+        </w:tc>
+      </w:tr>
+      <w:tr>
+        <w:tc>
+          <w:tcPr>
+            <w:tcW w:w="10024" w:type="dxa"/>
+          </w:tcPr>
+          <w:p>
+            <w:pPr>
+              <w:rPr>
+                <w:rFonts w:ascii="Times New Roman" w:eastAsiaTheme="majorEastAsia" w:hAnsi="Times New Roman" w:cs="Times New Roman"/>
+                <w:b w:val="0"/>
+                <w:bCs/>
+                <w:color w:val="auto"/>
+                <w:kern w:val="28"/>
+                <w:sz w:val="24"/>
+                <w:szCs w:val="20"/>
+              </w:rPr>
+            </w:pPr>
+            <w:r>
+              <w:rPr>
+                <w:rFonts w:ascii="Times New Roman" w:eastAsiaTheme="majorEastAsia" w:hAnsi="Times New Roman" w:cs="Times New Roman"/>
+                <w:b w:val="0"/>
+                <w:bCs/>
+                <w:color w:val="auto"/>
+                <w:kern w:val="28"/>
+                <w:sz w:val="24"/>
+                <w:szCs w:val="20"/>
+              </w:rPr>
+              <w:t>#</w:t>
+            </w:r>
+          </w:p>
+        </w:tc>
+      </w:tr>
+      <w:tr>
+        <w:tc>
+          <w:tcPr>
+            <w:tcW w:w="10024" w:type="dxa"/>
+            <w:shd w:val="clear" w:color="auto" w:fill="D9D9D9" w:themeFill="background1" w:themeFillShade="D9"/>
+          </w:tcPr>
+          <w:p>
+            <w:pPr>
+              <w:rPr>
+                <w:rFonts w:ascii="Times New Roman" w:eastAsiaTheme="majorEastAsia" w:hAnsi="Times New Roman" w:cs="Times New Roman"/>
+                <w:color w:val="auto"/>
+                <w:kern w:val="28"/>
+                <w:szCs w:val="28"/>
+              </w:rPr>
+            </w:pPr>
+            <w:r>
+              <w:rPr>
+                <w:rFonts w:ascii="Times New Roman" w:eastAsiaTheme="majorEastAsia" w:hAnsi="Times New Roman" w:cs="Times New Roman"/>
+                <w:color w:val="auto"/>
+                <w:kern w:val="28"/>
+                <w:szCs w:val="28"/>
+              </w:rPr>
+              <w:t>DESCRIPCION:</w:t>
+            </w:r>
+          </w:p>
+        </w:tc>
+      </w:tr>
+      <w:tr>
+        <w:trPr>
+          <w:trHeight w:val="847"/>
+        </w:trPr>
+        <w:tc>
+          <w:tcPr>
+            <w:tcW w:w="10024" w:type="dxa"/>
+            <w:shd w:val="clear" w:color="auto" w:fill="auto"/>
+          </w:tcPr>
+          <w:p>
+            <w:pPr>
+              <w:rPr>
+                <w:rFonts w:ascii="Times New Roman" w:eastAsiaTheme="majorEastAsia" w:hAnsi="Times New Roman" w:cs="Times New Roman"/>
+                <w:b w:val="0"/>
+                <w:bCs/>
+                <w:color w:val="auto"/>
+                <w:kern w:val="28"/>
+                <w:sz w:val="24"/>
+                <w:szCs w:val="20"/>
+              </w:rPr>
+            </w:pPr>
+            <w:r>
+              <w:rPr>
+                <w:rFonts w:ascii="Times New Roman" w:eastAsiaTheme="majorEastAsia" w:hAnsi="Times New Roman" w:cs="Times New Roman"/>
+                <w:b w:val="0"/>
+                <w:bCs/>
+                <w:color w:val="auto"/>
+                <w:kern w:val="28"/>
+                <w:sz w:val="24"/>
+                <w:szCs w:val="20"/>
+              </w:rPr>
+              <w:t>#</w:t>
+            </w:r>
+          </w:p>
+        </w:tc>
+      </w:tr>
+    </w:tbl>
+    <w:p>
+      <w:pPr>
+        <w:tabs>
+          <w:tab w:val="left" w:pos="2640"/>
+        </w:tabs>
+      </w:pPr>
+    </w:p>
+    <w:tbl>
+      <w:tblPr>
+        <w:tblStyle w:val="Tablaconcuadrcula"/>
+        <w:tblW w:w="0" w:type="auto"/>
+        <w:tblLook w:val="04A0" w:firstRow="1" w:lastRow="0" w:firstColumn="1" w:lastColumn="0" w:noHBand="0" w:noVBand="1"/>
+      </w:tblPr>
+      <w:tblGrid>
+        <w:gridCol w:w="10024"/>
+      </w:tblGrid>
+      <w:tr>
+        <w:tc>
+          <w:tcPr>
+            <w:tcW w:w="10024" w:type="dxa"/>
+            <w:shd w:val="clear" w:color="auto" w:fill="D9D9D9" w:themeFill="background1" w:themeFillShade="D9"/>
+          </w:tcPr>
+          <w:p>
+            <w:pPr>
+              <w:rPr>
+                <w:rFonts w:ascii="Times New Roman" w:hAnsi="Times New Roman" w:cs="Times New Roman"/>
+                <w:color w:val="auto"/>
+              </w:rPr>
+            </w:pPr>
+            <w:r>
+              <w:rPr>
+                <w:rFonts w:ascii="Times New Roman" w:hAnsi="Times New Roman" w:cs="Times New Roman"/>
+                <w:color w:val="auto"/>
+              </w:rPr>
+              <w:t>1.NOMBRE DEL PROCEDIMIENTO:</w:t>
+            </w:r>
+          </w:p>
+        </w:tc>
+      </w:tr>
+      <w:tr>
+        <w:tc>
+          <w:tcPr>
+            <w:tcW w:w="10024" w:type="dxa"/>
+          </w:tcPr>
+          <w:p>
+            <w:pPr>
+              <w:rPr>
+                <w:rFonts w:ascii="Times New Roman" w:eastAsiaTheme="majorEastAsia" w:hAnsi="Times New Roman" w:cs="Times New Roman"/>
+                <w:b w:val="0"/>
+                <w:bCs/>
+                <w:color w:val="auto"/>
+                <w:kern w:val="28"/>
+                <w:sz w:val="24"/>
+                <w:szCs w:val="20"/>
+              </w:rPr>
+            </w:pPr>
+            <w:r>
+              <w:rPr>
+                <w:rFonts w:ascii="Times New Roman" w:eastAsiaTheme="majorEastAsia" w:hAnsi="Times New Roman" w:cs="Times New Roman"/>
+                <w:b w:val="0"/>
+                <w:bCs/>
+                <w:color w:val="auto"/>
+                <w:kern w:val="28"/>
+                <w:sz w:val="24"/>
+                <w:szCs w:val="20"/>
+              </w:rPr>
+              <w:t>#</w:t>
+            </w:r>
+          </w:p>
+        </w:tc>
+      </w:tr>
+      <w:tr>
+        <w:tc>
+          <w:tcPr>
+            <w:tcW w:w="10024" w:type="dxa"/>
+            <w:shd w:val="clear" w:color="auto" w:fill="D9D9D9" w:themeFill="background1" w:themeFillShade="D9"/>
+          </w:tcPr>
+          <w:p>
+            <w:pPr>
+              <w:tabs>
+                <w:tab w:val="left" w:pos="2055"/>
+              </w:tabs>
+              <w:rPr>
+                <w:rFonts w:ascii="Times New Roman" w:eastAsiaTheme="majorEastAsia" w:hAnsi="Times New Roman" w:cs="Times New Roman"/>
+                <w:color w:val="auto"/>
+                <w:kern w:val="28"/>
+                <w:sz w:val="24"/>
+                <w:szCs w:val="20"/>
+              </w:rPr>
+            </w:pPr>
+            <w:r>
+              <w:rPr>
+                <w:rFonts w:ascii="Times New Roman" w:eastAsiaTheme="majorEastAsia" w:hAnsi="Times New Roman" w:cs="Times New Roman"/>
+                <w:color w:val="auto"/>
+                <w:kern w:val="28"/>
+              </w:rPr>
+              <w:t>OBJETIVO:</w:t>
+            </w:r>
+          </w:p>
+        </w:tc>
+      </w:tr>
+      <w:tr>
+        <w:tc>
+          <w:tcPr>
+            <w:tcW w:w="10024" w:type="dxa"/>
+          </w:tcPr>
+          <w:p>
+            <w:pPr>
+              <w:rPr>
+                <w:rFonts w:ascii="Times New Roman" w:eastAsiaTheme="majorEastAsia" w:hAnsi="Times New Roman" w:cs="Times New Roman"/>
+                <w:b w:val="0"/>
+                <w:bCs/>
+                <w:color w:val="auto"/>
+                <w:kern w:val="28"/>
+                <w:sz w:val="24"/>
+                <w:szCs w:val="20"/>
+              </w:rPr>
+            </w:pPr>
+            <w:r>
+              <w:rPr>
+                <w:rFonts w:ascii="Times New Roman" w:eastAsiaTheme="majorEastAsia" w:hAnsi="Times New Roman" w:cs="Times New Roman"/>
+                <w:b w:val="0"/>
+                <w:bCs/>
+                <w:color w:val="auto"/>
+                <w:kern w:val="28"/>
+                <w:sz w:val="24"/>
+                <w:szCs w:val="20"/>
+              </w:rPr>
+              <w:t>#</w:t>
+            </w:r>
+          </w:p>
+        </w:tc>
+      </w:tr>
+      <w:tr>
+        <w:tc>
+          <w:tcPr>
+            <w:tcW w:w="10024" w:type="dxa"/>
+            <w:shd w:val="clear" w:color="auto" w:fill="D9D9D9" w:themeFill="background1" w:themeFillShade="D9"/>
+          </w:tcPr>
+          <w:p>
+            <w:pPr>
+              <w:rPr>
+                <w:rFonts w:ascii="Times New Roman" w:eastAsiaTheme="majorEastAsia" w:hAnsi="Times New Roman" w:cs="Times New Roman"/>
+                <w:color w:val="auto"/>
+                <w:kern w:val="28"/>
+                <w:szCs w:val="28"/>
+              </w:rPr>
+            </w:pPr>
+            <w:r>
+              <w:rPr>
+                <w:rFonts w:ascii="Times New Roman" w:eastAsiaTheme="majorEastAsia" w:hAnsi="Times New Roman" w:cs="Times New Roman"/>
+                <w:color w:val="auto"/>
+                <w:kern w:val="28"/>
+                <w:szCs w:val="28"/>
+              </w:rPr>
+              <w:t>DESCRIPCION:</w:t>
+            </w:r>
+          </w:p>
+        </w:tc>
+      </w:tr>
+      <w:tr>
+        <w:trPr>
+          <w:trHeight w:val="847"/>
+        </w:trPr>
+        <w:tc>
+          <w:tcPr>
+            <w:tcW w:w="10024" w:type="dxa"/>
+            <w:shd w:val="clear" w:color="auto" w:fill="auto"/>
+          </w:tcPr>
+          <w:p>
+            <w:pPr>
+              <w:rPr>
+                <w:rFonts w:ascii="Times New Roman" w:eastAsiaTheme="majorEastAsia" w:hAnsi="Times New Roman" w:cs="Times New Roman"/>
+                <w:b w:val="0"/>
+                <w:bCs/>
+                <w:color w:val="auto"/>
+                <w:kern w:val="28"/>
+                <w:sz w:val="24"/>
+                <w:szCs w:val="20"/>
+              </w:rPr>
+            </w:pPr>
+            <w:r>
+              <w:rPr>
+                <w:rFonts w:ascii="Times New Roman" w:eastAsiaTheme="majorEastAsia" w:hAnsi="Times New Roman" w:cs="Times New Roman"/>
+                <w:b w:val="0"/>
+                <w:bCs/>
+                <w:color w:val="auto"/>
+                <w:kern w:val="28"/>
+                <w:sz w:val="24"/>
+                <w:szCs w:val="20"/>
+              </w:rPr>
+              <w:t>#</w:t>
+            </w:r>
+          </w:p>
+        </w:tc>
+      </w:tr>
+    </w:tbl>
+    <w:p>
+      <w:pPr>
+        <w:ind w:firstLine="720"/>
       </w:pPr>
     </w:p>
     <w:sectPr>
@@ -6573,6 +9604,124 @@
     </w:lvl>
   </w:abstractNum>
   <w:abstractNum w:abstractNumId="33" w15:restartNumberingAfterBreak="0">
+    <w:nsid w:val="656B0C71"/>
+    <w:multiLevelType w:val="multilevel"/>
+    <w:tmpl w:val="D540AA4E"/>
+    <w:lvl w:ilvl="0">
+      <w:start w:val="1"/>
+      <w:numFmt w:val="decimal"/>
+      <w:lvlText w:val="%1."/>
+      <w:lvlJc w:val="left"/>
+      <w:pPr>
+        <w:ind w:left="864" w:hanging="360"/>
+      </w:pPr>
+    </w:lvl>
+    <w:lvl w:ilvl="1">
+      <w:start w:val="1"/>
+      <w:numFmt w:val="decimal"/>
+      <w:isLgl/>
+      <w:lvlText w:val="%1.%2"/>
+      <w:lvlJc w:val="left"/>
+      <w:pPr>
+        <w:ind w:left="1044" w:hanging="540"/>
+      </w:pPr>
+      <w:rPr>
+        <w:rFonts w:hint="default"/>
+      </w:rPr>
+    </w:lvl>
+    <w:lvl w:ilvl="2">
+      <w:start w:val="1"/>
+      <w:numFmt w:val="decimal"/>
+      <w:isLgl/>
+      <w:lvlText w:val="%1.%2.%3"/>
+      <w:lvlJc w:val="left"/>
+      <w:pPr>
+        <w:ind w:left="1224" w:hanging="720"/>
+      </w:pPr>
+      <w:rPr>
+        <w:rFonts w:hint="default"/>
+      </w:rPr>
+    </w:lvl>
+    <w:lvl w:ilvl="3">
+      <w:start w:val="1"/>
+      <w:numFmt w:val="decimal"/>
+      <w:isLgl/>
+      <w:lvlText w:val="%1.%2.%3.%4"/>
+      <w:lvlJc w:val="left"/>
+      <w:pPr>
+        <w:ind w:left="1584" w:hanging="1080"/>
+      </w:pPr>
+      <w:rPr>
+        <w:rFonts w:hint="default"/>
+      </w:rPr>
+    </w:lvl>
+    <w:lvl w:ilvl="4">
+      <w:start w:val="1"/>
+      <w:numFmt w:val="decimal"/>
+      <w:isLgl/>
+      <w:lvlText w:val="%1.%2.%3.%4.%5"/>
+      <w:lvlJc w:val="left"/>
+      <w:pPr>
+        <w:ind w:left="1584" w:hanging="1080"/>
+      </w:pPr>
+      <w:rPr>
+        <w:rFonts w:hint="default"/>
+      </w:rPr>
+    </w:lvl>
+    <w:lvl w:ilvl="5">
+      <w:start w:val="1"/>
+      <w:numFmt w:val="decimal"/>
+      <w:isLgl/>
+      <w:lvlText w:val="%1.%2.%3.%4.%5.%6"/>
+      <w:lvlJc w:val="left"/>
+      <w:pPr>
+        <w:ind w:left="1944" w:hanging="1440"/>
+      </w:pPr>
+      <w:rPr>
+        <w:rFonts w:hint="default"/>
+      </w:rPr>
+    </w:lvl>
+    <w:lvl w:ilvl="6">
+      <w:start w:val="1"/>
+      <w:numFmt w:val="decimal"/>
+      <w:isLgl/>
+      <w:lvlText w:val="%1.%2.%3.%4.%5.%6.%7"/>
+      <w:lvlJc w:val="left"/>
+      <w:pPr>
+        <w:ind w:left="1944" w:hanging="1440"/>
+      </w:pPr>
+      <w:rPr>
+        <w:rFonts w:hint="default"/>
+      </w:rPr>
+    </w:lvl>
+    <w:lvl w:ilvl="7">
+      <w:start w:val="1"/>
+      <w:numFmt w:val="decimal"/>
+      <w:isLgl/>
+      <w:lvlText w:val="%1.%2.%3.%4.%5.%6.%7.%8"/>
+      <w:lvlJc w:val="left"/>
+      <w:pPr>
+        <w:ind w:left="2304" w:hanging="1800"/>
+      </w:pPr>
+      <w:rPr>
+        <w:rFonts w:hint="default"/>
+      </w:rPr>
+    </w:lvl>
+    <w:lvl w:ilvl="8">
+      <w:start w:val="1"/>
+      <w:numFmt w:val="decimal"/>
+      <w:isLgl/>
+      <w:lvlText w:val="%1.%2.%3.%4.%5.%6.%7.%8.%9"/>
+      <w:lvlJc w:val="left"/>
+      <w:pPr>
+        <w:ind w:left="2664" w:hanging="2160"/>
+      </w:pPr>
+      <w:rPr>
+        <w:rFonts w:hint="default"/>
+      </w:rPr>
+    </w:lvl>
+  </w:abstractNum>
+  <w:abstractNum w:abstractNumId="34" w15:restartNumberingAfterBreak="0">
     <w:nsid w:val="6F09732E"/>
     <w:multiLevelType w:val="multilevel"/>
     <w:tmpl w:val="8AC650AA"/>
@@ -6693,7 +9842,7 @@
       </w:rPr>
     </w:lvl>
   </w:abstractNum>
-  <w:abstractNum w:abstractNumId="34" w15:restartNumberingAfterBreak="0">
+  <w:abstractNum w:abstractNumId="35" w15:restartNumberingAfterBreak="0">
     <w:nsid w:val="799A6233"/>
     <w:multiLevelType w:val="multilevel"/>
     <w:tmpl w:val="D540AA4E"/>
@@ -6811,7 +9960,7 @@
       </w:rPr>
     </w:lvl>
   </w:abstractNum>
-  <w:abstractNum w:abstractNumId="35" w15:restartNumberingAfterBreak="0">
+  <w:abstractNum w:abstractNumId="36" w15:restartNumberingAfterBreak="0">
     <w:nsid w:val="7B3B6089"/>
     <w:multiLevelType w:val="multilevel"/>
     <w:tmpl w:val="D540AA4E"/>
@@ -6929,7 +10078,7 @@
       </w:rPr>
     </w:lvl>
   </w:abstractNum>
-  <w:abstractNum w:abstractNumId="36" w15:restartNumberingAfterBreak="0">
+  <w:abstractNum w:abstractNumId="37" w15:restartNumberingAfterBreak="0">
     <w:nsid w:val="7BFE19F3"/>
     <w:multiLevelType w:val="multilevel"/>
     <w:tmpl w:val="D540AA4E"/>
@@ -7047,7 +10196,7 @@
       </w:rPr>
     </w:lvl>
   </w:abstractNum>
-  <w:abstractNum w:abstractNumId="37" w15:restartNumberingAfterBreak="0">
+  <w:abstractNum w:abstractNumId="38" w15:restartNumberingAfterBreak="0">
     <w:nsid w:val="7E141978"/>
     <w:multiLevelType w:val="hybridMultilevel"/>
     <w:tmpl w:val="9FD67998"/>
@@ -7179,13 +10328,13 @@
     <w:abstractNumId w:val="32"/>
   </w:num>
   <w:num w:numId="7">
-    <w:abstractNumId w:val="35"/>
+    <w:abstractNumId w:val="36"/>
   </w:num>
   <w:num w:numId="8">
     <w:abstractNumId w:val="24"/>
   </w:num>
   <w:num w:numId="9">
-    <w:abstractNumId w:val="36"/>
+    <w:abstractNumId w:val="37"/>
   </w:num>
   <w:num w:numId="10">
     <w:abstractNumId w:val="25"/>
@@ -7212,7 +10361,7 @@
     <w:abstractNumId w:val="8"/>
   </w:num>
   <w:num w:numId="18">
-    <w:abstractNumId w:val="33"/>
+    <w:abstractNumId w:val="34"/>
   </w:num>
   <w:num w:numId="19">
     <w:abstractNumId w:val="7"/>
@@ -7239,7 +10388,7 @@
     <w:abstractNumId w:val="30"/>
   </w:num>
   <w:num w:numId="27">
-    <w:abstractNumId w:val="34"/>
+    <w:abstractNumId w:val="35"/>
   </w:num>
   <w:num w:numId="28">
     <w:abstractNumId w:val="0"/>
@@ -7272,7 +10421,10 @@
     <w:abstractNumId w:val="15"/>
   </w:num>
   <w:num w:numId="38">
-    <w:abstractNumId w:val="37"/>
+    <w:abstractNumId w:val="38"/>
+  </w:num>
+  <w:num w:numId="39">
+    <w:abstractNumId w:val="33"/>
   </w:num>
 </w:numbering>
 </file>
@@ -8443,8 +11595,8 @@
     <w:rsid w:val="00131164"/>
     <w:rsid w:val="002A6E24"/>
     <w:rsid w:val="0059465C"/>
-    <w:rsid w:val="00A77E65"/>
     <w:rsid w:val="00CD331F"/>
+    <w:rsid w:val="00E11D89"/>
   </w:rsids>
   <m:mathPr>
     <m:mathFont m:val="Cambria Math"/>

</xml_diff>

<commit_message>
Agregando los diagramas de flujo de los procesos
</commit_message>
<xml_diff>
--- a/Manual sistema y procedimiento.docx
+++ b/Manual sistema y procedimiento.docx
@@ -662,11 +662,9 @@
             </w:pPr>
           </w:p>
           <w:p>
-            <w:proofErr w:type="spellStart"/>
             <w:r>
               <w:t>DolphinSoft</w:t>
             </w:r>
-            <w:proofErr w:type="spellEnd"/>
             <w:r>
               <w:t>.</w:t>
             </w:r>
@@ -678,28 +676,12 @@
           </w:p>
           <w:p>
             <w:r>
-              <w:t xml:space="preserve">Scrum </w:t>
-            </w:r>
-            <w:proofErr w:type="spellStart"/>
-            <w:r>
-              <w:t>Team</w:t>
-            </w:r>
-            <w:proofErr w:type="spellEnd"/>
-            <w:r>
-              <w:t xml:space="preserve">: </w:t>
+              <w:t xml:space="preserve">Scrum Team: </w:t>
             </w:r>
           </w:p>
           <w:p>
             <w:r>
-              <w:t xml:space="preserve">Gabriel Antonio Castillo </w:t>
-            </w:r>
-            <w:proofErr w:type="spellStart"/>
-            <w:r>
-              <w:t>Alegria</w:t>
-            </w:r>
-            <w:proofErr w:type="spellEnd"/>
-            <w:r>
-              <w:t xml:space="preserve"> </w:t>
+              <w:t xml:space="preserve">Gabriel Antonio Castillo Alegria </w:t>
             </w:r>
           </w:p>
           <w:p>
@@ -1203,7 +1185,7 @@
               <w:noProof/>
               <w:color w:val="auto"/>
               <w:sz w:val="22"/>
-              <w:lang w:eastAsia="es-ES"/>
+              <w:lang w:val="es-SV" w:eastAsia="es-SV"/>
             </w:rPr>
           </w:pPr>
           <w:r>
@@ -1215,7 +1197,7 @@
           <w:r>
             <w:fldChar w:fldCharType="separate"/>
           </w:r>
-          <w:hyperlink w:anchor="_Toc74849477" w:history="1">
+          <w:hyperlink w:anchor="_Toc74935181" w:history="1">
             <w:r>
               <w:rPr>
                 <w:rStyle w:val="Hipervnculo"/>
@@ -1229,7 +1211,7 @@
                 <w:noProof/>
                 <w:color w:val="auto"/>
                 <w:sz w:val="22"/>
-                <w:lang w:eastAsia="es-ES"/>
+                <w:lang w:val="es-SV" w:eastAsia="es-SV"/>
               </w:rPr>
               <w:tab/>
             </w:r>
@@ -1259,7 +1241,7 @@
                 <w:noProof/>
                 <w:webHidden/>
               </w:rPr>
-              <w:instrText xml:space="preserve"> PAGEREF _Toc74849477 \h </w:instrText>
+              <w:instrText xml:space="preserve"> PAGEREF _Toc74935181 \h </w:instrText>
             </w:r>
             <w:r>
               <w:rPr>
@@ -1302,10 +1284,10 @@
               <w:noProof/>
               <w:color w:val="auto"/>
               <w:sz w:val="22"/>
-              <w:lang w:eastAsia="es-ES"/>
+              <w:lang w:val="es-SV" w:eastAsia="es-SV"/>
             </w:rPr>
           </w:pPr>
-          <w:hyperlink w:anchor="_Toc74849478" w:history="1">
+          <w:hyperlink w:anchor="_Toc74935182" w:history="1">
             <w:r>
               <w:rPr>
                 <w:rStyle w:val="Hipervnculo"/>
@@ -1319,7 +1301,7 @@
                 <w:noProof/>
                 <w:color w:val="auto"/>
                 <w:sz w:val="22"/>
-                <w:lang w:eastAsia="es-ES"/>
+                <w:lang w:val="es-SV" w:eastAsia="es-SV"/>
               </w:rPr>
               <w:tab/>
             </w:r>
@@ -1328,7 +1310,7 @@
                 <w:rStyle w:val="Hipervnculo"/>
                 <w:noProof/>
               </w:rPr>
-              <w:t>DESCRIPCION DE LOS PROCEDIMIENTOS</w:t>
+              <w:t>OBJETIVOS</w:t>
             </w:r>
             <w:r>
               <w:rPr>
@@ -1349,7 +1331,7 @@
                 <w:noProof/>
                 <w:webHidden/>
               </w:rPr>
-              <w:instrText xml:space="preserve"> PAGEREF _Toc74849478 \h </w:instrText>
+              <w:instrText xml:space="preserve"> PAGEREF _Toc74935182 \h </w:instrText>
             </w:r>
             <w:r>
               <w:rPr>
@@ -1392,10 +1374,10 @@
               <w:noProof/>
               <w:color w:val="auto"/>
               <w:sz w:val="22"/>
-              <w:lang w:eastAsia="es-ES"/>
+              <w:lang w:val="es-SV" w:eastAsia="es-SV"/>
             </w:rPr>
           </w:pPr>
-          <w:hyperlink w:anchor="_Toc74849479" w:history="1">
+          <w:hyperlink w:anchor="_Toc74935183" w:history="1">
             <w:r>
               <w:rPr>
                 <w:rStyle w:val="Hipervnculo"/>
@@ -1409,7 +1391,7 @@
                 <w:noProof/>
                 <w:color w:val="auto"/>
                 <w:sz w:val="22"/>
-                <w:lang w:eastAsia="es-ES"/>
+                <w:lang w:val="es-SV" w:eastAsia="es-SV"/>
               </w:rPr>
               <w:tab/>
             </w:r>
@@ -1418,7 +1400,7 @@
                 <w:rStyle w:val="Hipervnculo"/>
                 <w:noProof/>
               </w:rPr>
-              <w:t>DIAGRAMA DE FLUJO</w:t>
+              <w:t>Descripción de los Procedimientos que realiza el sistema</w:t>
             </w:r>
             <w:r>
               <w:rPr>
@@ -1439,7 +1421,7 @@
                 <w:noProof/>
                 <w:webHidden/>
               </w:rPr>
-              <w:instrText xml:space="preserve"> PAGEREF _Toc74849479 \h </w:instrText>
+              <w:instrText xml:space="preserve"> PAGEREF _Toc74935183 \h </w:instrText>
             </w:r>
             <w:r>
               <w:rPr>
@@ -1460,6 +1442,78 @@
                 <w:webHidden/>
               </w:rPr>
               <w:t>5</w:t>
+            </w:r>
+            <w:r>
+              <w:rPr>
+                <w:noProof/>
+                <w:webHidden/>
+              </w:rPr>
+              <w:fldChar w:fldCharType="end"/>
+            </w:r>
+          </w:hyperlink>
+        </w:p>
+        <w:p>
+          <w:pPr>
+            <w:pStyle w:val="TDC1"/>
+            <w:tabs>
+              <w:tab w:val="right" w:leader="dot" w:pos="10024"/>
+            </w:tabs>
+            <w:rPr>
+              <w:b w:val="0"/>
+              <w:noProof/>
+              <w:color w:val="auto"/>
+              <w:sz w:val="22"/>
+              <w:lang w:val="es-SV" w:eastAsia="es-SV"/>
+            </w:rPr>
+          </w:pPr>
+          <w:hyperlink w:anchor="_Toc74935184" w:history="1">
+            <w:r>
+              <w:rPr>
+                <w:rStyle w:val="Hipervnculo"/>
+                <w:noProof/>
+              </w:rPr>
+              <w:t>4.Descripción de los Procedimientos que realiza el sistema</w:t>
+            </w:r>
+            <w:r>
+              <w:rPr>
+                <w:noProof/>
+                <w:webHidden/>
+              </w:rPr>
+              <w:tab/>
+            </w:r>
+            <w:r>
+              <w:rPr>
+                <w:noProof/>
+                <w:webHidden/>
+              </w:rPr>
+              <w:fldChar w:fldCharType="begin"/>
+            </w:r>
+            <w:r>
+              <w:rPr>
+                <w:noProof/>
+                <w:webHidden/>
+              </w:rPr>
+              <w:instrText xml:space="preserve"> PAGEREF _Toc74935184 \h </w:instrText>
+            </w:r>
+            <w:r>
+              <w:rPr>
+                <w:noProof/>
+                <w:webHidden/>
+              </w:rPr>
+            </w:r>
+            <w:r>
+              <w:rPr>
+                <w:noProof/>
+                <w:webHidden/>
+              </w:rPr>
+              <w:fldChar w:fldCharType="separate"/>
+            </w:r>
+            <w:r>
+              <w:rPr>
+                <w:noProof/>
+                <w:webHidden/>
+              </w:rPr>
+              <w:t>9</w:t>
             </w:r>
             <w:r>
               <w:rPr>
@@ -1500,7 +1554,7 @@
           <w:szCs w:val="22"/>
         </w:rPr>
       </w:pPr>
-      <w:bookmarkStart w:id="0" w:name="_Toc74849477"/>
+      <w:bookmarkStart w:id="0" w:name="_Toc74935181"/>
       <w:r>
         <w:rPr>
           <w:sz w:val="40"/>
@@ -1669,6 +1723,7 @@
           <w:szCs w:val="22"/>
         </w:rPr>
       </w:pPr>
+      <w:bookmarkStart w:id="1" w:name="_Toc74935182"/>
       <w:r>
         <w:rPr>
           <w:sz w:val="40"/>
@@ -1677,6 +1732,7 @@
         <w:lastRenderedPageBreak/>
         <w:t>OBJETIVOS</w:t>
       </w:r>
+      <w:bookmarkEnd w:id="1"/>
     </w:p>
     <w:p>
       <w:pPr>
@@ -1712,43 +1768,7 @@
           <w:sz w:val="24"/>
           <w:szCs w:val="32"/>
         </w:rPr>
-        <w:t>D</w:t>
-      </w:r>
-      <w:r>
-        <w:rPr>
-          <w:rFonts w:ascii="Times New Roman" w:eastAsia="Arial Unicode MS" w:hAnsi="Times New Roman" w:cs="Times New Roman"/>
-          <w:bCs/>
-          <w:sz w:val="24"/>
-          <w:szCs w:val="32"/>
-        </w:rPr>
-        <w:t>esc</w:t>
-      </w:r>
-      <w:r>
-        <w:rPr>
-          <w:rFonts w:ascii="Times New Roman" w:eastAsia="Arial Unicode MS" w:hAnsi="Times New Roman" w:cs="Times New Roman"/>
-          <w:bCs/>
-          <w:sz w:val="24"/>
-          <w:szCs w:val="32"/>
-        </w:rPr>
-        <w:t xml:space="preserve">ribir de manera clara </w:t>
-      </w:r>
-      <w:r>
-        <w:rPr>
-          <w:rFonts w:ascii="Times New Roman" w:eastAsia="Arial Unicode MS" w:hAnsi="Times New Roman" w:cs="Times New Roman"/>
-          <w:bCs/>
-          <w:sz w:val="24"/>
-          <w:szCs w:val="32"/>
-        </w:rPr>
-        <w:t>los procedimientos</w:t>
-      </w:r>
-      <w:r>
-        <w:rPr>
-          <w:rFonts w:ascii="Times New Roman" w:eastAsia="Arial Unicode MS" w:hAnsi="Times New Roman" w:cs="Times New Roman"/>
-          <w:bCs/>
-          <w:sz w:val="24"/>
-          <w:szCs w:val="32"/>
-        </w:rPr>
-        <w:t xml:space="preserve"> del sistema</w:t>
+        <w:t>Describir de manera clara los procedimientos del sistema</w:t>
       </w:r>
       <w:r>
         <w:rPr>
@@ -1854,6 +1874,7 @@
           <w:szCs w:val="22"/>
         </w:rPr>
       </w:pPr>
+      <w:bookmarkStart w:id="2" w:name="_Toc74935183"/>
       <w:r>
         <w:rPr>
           <w:sz w:val="40"/>
@@ -1862,6 +1883,7 @@
         <w:lastRenderedPageBreak/>
         <w:t>Descripción de los Procedimientos que realiza el sistema</w:t>
       </w:r>
+      <w:bookmarkEnd w:id="2"/>
     </w:p>
     <w:p/>
     <w:p>
@@ -2900,15 +2922,7 @@
           <w:color w:val="auto"/>
           <w:szCs w:val="28"/>
         </w:rPr>
-        <w:t xml:space="preserve">Gestión de </w:t>
-      </w:r>
-      <w:r>
-        <w:rPr>
-          <w:rFonts w:ascii="Times New Roman" w:eastAsia="Arial Unicode MS" w:hAnsi="Times New Roman" w:cs="Times New Roman"/>
-          <w:color w:val="auto"/>
-          <w:szCs w:val="28"/>
-        </w:rPr>
-        <w:t>Empleados</w:t>
+        <w:t>Gestión de Empleados</w:t>
       </w:r>
     </w:p>
     <w:p/>
@@ -3654,15 +3668,7 @@
           <w:color w:val="auto"/>
           <w:szCs w:val="28"/>
         </w:rPr>
-        <w:t xml:space="preserve">Gestión de </w:t>
-      </w:r>
-      <w:r>
-        <w:rPr>
-          <w:rFonts w:ascii="Times New Roman" w:eastAsia="Arial Unicode MS" w:hAnsi="Times New Roman" w:cs="Times New Roman"/>
-          <w:color w:val="auto"/>
-          <w:szCs w:val="28"/>
-        </w:rPr>
-        <w:t xml:space="preserve">Pago al </w:t>
+        <w:t xml:space="preserve">Gestión de Pago al </w:t>
       </w:r>
       <w:r>
         <w:rPr>
@@ -3871,7 +3877,19 @@
                 <w:sz w:val="24"/>
                 <w:szCs w:val="20"/>
               </w:rPr>
-              <w:t xml:space="preserve">Se registrará </w:t>
+              <w:t>Se selecciona un empleado existente en el sistema,s</w:t>
+            </w:r>
+            <w:r>
+              <w:rPr>
+                <w:rFonts w:ascii="Times New Roman" w:eastAsiaTheme="majorEastAsia" w:hAnsi="Times New Roman" w:cs="Times New Roman"/>
+                <w:b w:val="0"/>
+                <w:bCs/>
+                <w:color w:val="auto"/>
+                <w:kern w:val="28"/>
+                <w:sz w:val="24"/>
+                <w:szCs w:val="20"/>
+              </w:rPr>
+              <w:t xml:space="preserve">e registrará </w:t>
             </w:r>
             <w:r>
               <w:rPr>
@@ -4345,55 +4363,7 @@
                 <w:sz w:val="24"/>
                 <w:szCs w:val="20"/>
               </w:rPr>
-              <w:t xml:space="preserve">Se selecciona al </w:t>
-            </w:r>
-            <w:r>
-              <w:rPr>
-                <w:rFonts w:ascii="Times New Roman" w:eastAsiaTheme="majorEastAsia" w:hAnsi="Times New Roman" w:cs="Times New Roman"/>
-                <w:b w:val="0"/>
-                <w:bCs/>
-                <w:color w:val="auto"/>
-                <w:kern w:val="28"/>
-                <w:sz w:val="24"/>
-                <w:szCs w:val="20"/>
-              </w:rPr>
-              <w:t>registro</w:t>
-            </w:r>
-            <w:r>
-              <w:rPr>
-                <w:rFonts w:ascii="Times New Roman" w:eastAsiaTheme="majorEastAsia" w:hAnsi="Times New Roman" w:cs="Times New Roman"/>
-                <w:b w:val="0"/>
-                <w:bCs/>
-                <w:color w:val="auto"/>
-                <w:kern w:val="28"/>
-                <w:sz w:val="24"/>
-                <w:szCs w:val="20"/>
-              </w:rPr>
-              <w:t xml:space="preserve"> que se desea eliminar, el usuario verifica que e</w:t>
-            </w:r>
-            <w:r>
-              <w:rPr>
-                <w:rFonts w:ascii="Times New Roman" w:eastAsiaTheme="majorEastAsia" w:hAnsi="Times New Roman" w:cs="Times New Roman"/>
-                <w:b w:val="0"/>
-                <w:bCs/>
-                <w:color w:val="auto"/>
-                <w:kern w:val="28"/>
-                <w:sz w:val="24"/>
-                <w:szCs w:val="20"/>
-              </w:rPr>
-              <w:t>s el</w:t>
-            </w:r>
-            <w:r>
-              <w:rPr>
-                <w:rFonts w:ascii="Times New Roman" w:eastAsiaTheme="majorEastAsia" w:hAnsi="Times New Roman" w:cs="Times New Roman"/>
-                <w:b w:val="0"/>
-                <w:bCs/>
-                <w:color w:val="auto"/>
-                <w:kern w:val="28"/>
-                <w:sz w:val="24"/>
-                <w:szCs w:val="20"/>
-              </w:rPr>
-              <w:t xml:space="preserve"> correcto y lo elimina.</w:t>
+              <w:t>Se selecciona al registro que se desea eliminar, el usuario verifica que es el correcto y lo elimina.</w:t>
             </w:r>
           </w:p>
         </w:tc>
@@ -4469,7 +4439,21 @@
                 <w:rFonts w:ascii="Times New Roman" w:hAnsi="Times New Roman" w:cs="Times New Roman"/>
                 <w:color w:val="auto"/>
               </w:rPr>
-              <w:t>1.NOMBRE DEL PROCEDIMIENTO:</w:t>
+              <w:t>1</w:t>
+            </w:r>
+            <w:r>
+              <w:rPr>
+                <w:rFonts w:ascii="Times New Roman" w:hAnsi="Times New Roman" w:cs="Times New Roman"/>
+                <w:color w:val="auto"/>
+              </w:rPr>
+              <w:t>1</w:t>
+            </w:r>
+            <w:r>
+              <w:rPr>
+                <w:rFonts w:ascii="Times New Roman" w:hAnsi="Times New Roman" w:cs="Times New Roman"/>
+                <w:color w:val="auto"/>
+              </w:rPr>
+              <w:t>.NOMBRE DEL PROCEDIMIENTO:</w:t>
             </w:r>
           </w:p>
         </w:tc>
@@ -4501,7 +4485,7 @@
                 <w:sz w:val="24"/>
                 <w:szCs w:val="20"/>
               </w:rPr>
-              <w:t>#</w:t>
+              <w:t>Crear planilla</w:t>
             </w:r>
           </w:p>
         </w:tc>
@@ -4563,7 +4547,7 @@
                 <w:sz w:val="24"/>
                 <w:szCs w:val="20"/>
               </w:rPr>
-              <w:t>#</w:t>
+              <w:t>Crear planilla de cada empleado</w:t>
             </w:r>
           </w:p>
         </w:tc>
@@ -4626,7 +4610,7 @@
                 <w:sz w:val="24"/>
                 <w:szCs w:val="20"/>
               </w:rPr>
-              <w:t>#</w:t>
+              <w:t>Se selecciona un empleado, se coloca la fecha de inicio de mes y final de mes y el sistema calcula el salario base, los descuentos isss y afp y calcula el salario total y el usuario crea la planilla de ese empleado.</w:t>
             </w:r>
           </w:p>
         </w:tc>
@@ -4666,7 +4650,14 @@
                 <w:rFonts w:ascii="Times New Roman" w:hAnsi="Times New Roman" w:cs="Times New Roman"/>
                 <w:color w:val="auto"/>
               </w:rPr>
-              <w:t>1.NOMBRE DEL PROCEDIMIENTO:</w:t>
+              <w:t>12</w:t>
+            </w:r>
+            <w:r>
+              <w:rPr>
+                <w:rFonts w:ascii="Times New Roman" w:hAnsi="Times New Roman" w:cs="Times New Roman"/>
+                <w:color w:val="auto"/>
+              </w:rPr>
+              <w:t>.NOMBRE DEL PROCEDIMIENTO:</w:t>
             </w:r>
           </w:p>
         </w:tc>
@@ -4698,7 +4689,7 @@
                 <w:sz w:val="24"/>
                 <w:szCs w:val="20"/>
               </w:rPr>
-              <w:t>#</w:t>
+              <w:t>Eliminar planilla de un empleado</w:t>
             </w:r>
           </w:p>
         </w:tc>
@@ -4740,6 +4731,9 @@
           </w:tcPr>
           <w:p>
             <w:pPr>
+              <w:tabs>
+                <w:tab w:val="left" w:pos="1455"/>
+              </w:tabs>
               <w:rPr>
                 <w:rFonts w:ascii="Times New Roman" w:eastAsiaTheme="majorEastAsia" w:hAnsi="Times New Roman" w:cs="Times New Roman"/>
                 <w:b w:val="0"/>
@@ -4760,7 +4754,7 @@
                 <w:sz w:val="24"/>
                 <w:szCs w:val="20"/>
               </w:rPr>
-              <w:t>#</w:t>
+              <w:t>Eliminar planilla de un empleado</w:t>
             </w:r>
           </w:p>
         </w:tc>
@@ -4823,7 +4817,31 @@
                 <w:sz w:val="24"/>
                 <w:szCs w:val="20"/>
               </w:rPr>
-              <w:t>#</w:t>
+              <w:t xml:space="preserve">Se selecciona </w:t>
+            </w:r>
+            <w:r>
+              <w:rPr>
+                <w:rFonts w:ascii="Times New Roman" w:eastAsiaTheme="majorEastAsia" w:hAnsi="Times New Roman" w:cs="Times New Roman"/>
+                <w:b w:val="0"/>
+                <w:bCs/>
+                <w:color w:val="auto"/>
+                <w:kern w:val="28"/>
+                <w:sz w:val="24"/>
+                <w:szCs w:val="20"/>
+              </w:rPr>
+              <w:t xml:space="preserve">el registro de las planillas que desea eliminar, </w:t>
+            </w:r>
+            <w:r>
+              <w:rPr>
+                <w:rFonts w:ascii="Times New Roman" w:eastAsiaTheme="majorEastAsia" w:hAnsi="Times New Roman" w:cs="Times New Roman"/>
+                <w:b w:val="0"/>
+                <w:bCs/>
+                <w:color w:val="auto"/>
+                <w:kern w:val="28"/>
+                <w:sz w:val="24"/>
+                <w:szCs w:val="20"/>
+              </w:rPr>
+              <w:t>el usuario verifica que es el correcto y se elimina.</w:t>
             </w:r>
           </w:p>
         </w:tc>
@@ -4832,6 +4850,65 @@
     <w:p>
       <w:pPr>
         <w:ind w:firstLine="720"/>
+      </w:pPr>
+    </w:p>
+    <w:p>
+      <w:pPr>
+        <w:ind w:firstLine="720"/>
+      </w:pPr>
+    </w:p>
+    <w:p>
+      <w:pPr>
+        <w:spacing w:after="200"/>
+      </w:pPr>
+      <w:r>
+        <w:br w:type="page"/>
+      </w:r>
+    </w:p>
+    <w:p>
+      <w:pPr>
+        <w:ind w:firstLine="720"/>
+      </w:pPr>
+    </w:p>
+    <w:p>
+      <w:pPr>
+        <w:pStyle w:val="Ttulo1"/>
+        <w:spacing w:after="200"/>
+        <w:ind w:left="504"/>
+        <w:rPr>
+          <w:sz w:val="40"/>
+          <w:szCs w:val="22"/>
+        </w:rPr>
+      </w:pPr>
+      <w:bookmarkStart w:id="3" w:name="_Toc74935184"/>
+      <w:r>
+        <w:rPr>
+          <w:sz w:val="40"/>
+          <w:szCs w:val="22"/>
+        </w:rPr>
+        <w:t>4.</w:t>
+      </w:r>
+      <w:r>
+        <w:rPr>
+          <w:sz w:val="40"/>
+          <w:szCs w:val="22"/>
+        </w:rPr>
+        <w:t>D</w:t>
+      </w:r>
+      <w:bookmarkEnd w:id="3"/>
+      <w:r>
+        <w:rPr>
+          <w:sz w:val="40"/>
+          <w:szCs w:val="22"/>
+        </w:rPr>
+        <w:t>iagramas de flujo de cada proceso</w:t>
+      </w:r>
+    </w:p>
+    <w:p>
+      <w:pPr>
+        <w:tabs>
+          <w:tab w:val="left" w:pos="1275"/>
+        </w:tabs>
       </w:pPr>
     </w:p>
     <w:sectPr>
@@ -7095,6 +7172,124 @@
     </w:lvl>
   </w:abstractNum>
   <w:abstractNum w:abstractNumId="11" w15:restartNumberingAfterBreak="0">
+    <w:nsid w:val="24561FD7"/>
+    <w:multiLevelType w:val="multilevel"/>
+    <w:tmpl w:val="D540AA4E"/>
+    <w:lvl w:ilvl="0">
+      <w:start w:val="1"/>
+      <w:numFmt w:val="decimal"/>
+      <w:lvlText w:val="%1."/>
+      <w:lvlJc w:val="left"/>
+      <w:pPr>
+        <w:ind w:left="864" w:hanging="360"/>
+      </w:pPr>
+    </w:lvl>
+    <w:lvl w:ilvl="1">
+      <w:start w:val="1"/>
+      <w:numFmt w:val="decimal"/>
+      <w:isLgl/>
+      <w:lvlText w:val="%1.%2"/>
+      <w:lvlJc w:val="left"/>
+      <w:pPr>
+        <w:ind w:left="1044" w:hanging="540"/>
+      </w:pPr>
+      <w:rPr>
+        <w:rFonts w:hint="default"/>
+      </w:rPr>
+    </w:lvl>
+    <w:lvl w:ilvl="2">
+      <w:start w:val="1"/>
+      <w:numFmt w:val="decimal"/>
+      <w:isLgl/>
+      <w:lvlText w:val="%1.%2.%3"/>
+      <w:lvlJc w:val="left"/>
+      <w:pPr>
+        <w:ind w:left="1224" w:hanging="720"/>
+      </w:pPr>
+      <w:rPr>
+        <w:rFonts w:hint="default"/>
+      </w:rPr>
+    </w:lvl>
+    <w:lvl w:ilvl="3">
+      <w:start w:val="1"/>
+      <w:numFmt w:val="decimal"/>
+      <w:isLgl/>
+      <w:lvlText w:val="%1.%2.%3.%4"/>
+      <w:lvlJc w:val="left"/>
+      <w:pPr>
+        <w:ind w:left="1584" w:hanging="1080"/>
+      </w:pPr>
+      <w:rPr>
+        <w:rFonts w:hint="default"/>
+      </w:rPr>
+    </w:lvl>
+    <w:lvl w:ilvl="4">
+      <w:start w:val="1"/>
+      <w:numFmt w:val="decimal"/>
+      <w:isLgl/>
+      <w:lvlText w:val="%1.%2.%3.%4.%5"/>
+      <w:lvlJc w:val="left"/>
+      <w:pPr>
+        <w:ind w:left="1584" w:hanging="1080"/>
+      </w:pPr>
+      <w:rPr>
+        <w:rFonts w:hint="default"/>
+      </w:rPr>
+    </w:lvl>
+    <w:lvl w:ilvl="5">
+      <w:start w:val="1"/>
+      <w:numFmt w:val="decimal"/>
+      <w:isLgl/>
+      <w:lvlText w:val="%1.%2.%3.%4.%5.%6"/>
+      <w:lvlJc w:val="left"/>
+      <w:pPr>
+        <w:ind w:left="1944" w:hanging="1440"/>
+      </w:pPr>
+      <w:rPr>
+        <w:rFonts w:hint="default"/>
+      </w:rPr>
+    </w:lvl>
+    <w:lvl w:ilvl="6">
+      <w:start w:val="1"/>
+      <w:numFmt w:val="decimal"/>
+      <w:isLgl/>
+      <w:lvlText w:val="%1.%2.%3.%4.%5.%6.%7"/>
+      <w:lvlJc w:val="left"/>
+      <w:pPr>
+        <w:ind w:left="1944" w:hanging="1440"/>
+      </w:pPr>
+      <w:rPr>
+        <w:rFonts w:hint="default"/>
+      </w:rPr>
+    </w:lvl>
+    <w:lvl w:ilvl="7">
+      <w:start w:val="1"/>
+      <w:numFmt w:val="decimal"/>
+      <w:isLgl/>
+      <w:lvlText w:val="%1.%2.%3.%4.%5.%6.%7.%8"/>
+      <w:lvlJc w:val="left"/>
+      <w:pPr>
+        <w:ind w:left="2304" w:hanging="1800"/>
+      </w:pPr>
+      <w:rPr>
+        <w:rFonts w:hint="default"/>
+      </w:rPr>
+    </w:lvl>
+    <w:lvl w:ilvl="8">
+      <w:start w:val="1"/>
+      <w:numFmt w:val="decimal"/>
+      <w:isLgl/>
+      <w:lvlText w:val="%1.%2.%3.%4.%5.%6.%7.%8.%9"/>
+      <w:lvlJc w:val="left"/>
+      <w:pPr>
+        <w:ind w:left="2664" w:hanging="2160"/>
+      </w:pPr>
+      <w:rPr>
+        <w:rFonts w:hint="default"/>
+      </w:rPr>
+    </w:lvl>
+  </w:abstractNum>
+  <w:abstractNum w:abstractNumId="12" w15:restartNumberingAfterBreak="0">
     <w:nsid w:val="25487BD1"/>
     <w:multiLevelType w:val="hybridMultilevel"/>
     <w:tmpl w:val="BD329F0C"/>
@@ -7207,7 +7402,7 @@
       </w:rPr>
     </w:lvl>
   </w:abstractNum>
-  <w:abstractNum w:abstractNumId="12" w15:restartNumberingAfterBreak="0">
+  <w:abstractNum w:abstractNumId="13" w15:restartNumberingAfterBreak="0">
     <w:nsid w:val="27F8176C"/>
     <w:multiLevelType w:val="hybridMultilevel"/>
     <w:tmpl w:val="EF8419DC"/>
@@ -7320,7 +7515,7 @@
       </w:rPr>
     </w:lvl>
   </w:abstractNum>
-  <w:abstractNum w:abstractNumId="13" w15:restartNumberingAfterBreak="0">
+  <w:abstractNum w:abstractNumId="14" w15:restartNumberingAfterBreak="0">
     <w:nsid w:val="2ABA64DD"/>
     <w:multiLevelType w:val="hybridMultilevel"/>
     <w:tmpl w:val="88BE850E"/>
@@ -7433,7 +7628,7 @@
       </w:rPr>
     </w:lvl>
   </w:abstractNum>
-  <w:abstractNum w:abstractNumId="14" w15:restartNumberingAfterBreak="0">
+  <w:abstractNum w:abstractNumId="15" w15:restartNumberingAfterBreak="0">
     <w:nsid w:val="2E786311"/>
     <w:multiLevelType w:val="multilevel"/>
     <w:tmpl w:val="D540AA4E"/>
@@ -7551,7 +7746,7 @@
       </w:rPr>
     </w:lvl>
   </w:abstractNum>
-  <w:abstractNum w:abstractNumId="15" w15:restartNumberingAfterBreak="0">
+  <w:abstractNum w:abstractNumId="16" w15:restartNumberingAfterBreak="0">
     <w:nsid w:val="2F657972"/>
     <w:multiLevelType w:val="multilevel"/>
     <w:tmpl w:val="D540AA4E"/>
@@ -7669,7 +7864,7 @@
       </w:rPr>
     </w:lvl>
   </w:abstractNum>
-  <w:abstractNum w:abstractNumId="16" w15:restartNumberingAfterBreak="0">
+  <w:abstractNum w:abstractNumId="17" w15:restartNumberingAfterBreak="0">
     <w:nsid w:val="301F5FF0"/>
     <w:multiLevelType w:val="hybridMultilevel"/>
     <w:tmpl w:val="A192D35C"/>
@@ -7782,7 +7977,7 @@
       </w:rPr>
     </w:lvl>
   </w:abstractNum>
-  <w:abstractNum w:abstractNumId="17" w15:restartNumberingAfterBreak="0">
+  <w:abstractNum w:abstractNumId="18" w15:restartNumberingAfterBreak="0">
     <w:nsid w:val="308E0090"/>
     <w:multiLevelType w:val="multilevel"/>
     <w:tmpl w:val="D540AA4E"/>
@@ -7900,7 +8095,7 @@
       </w:rPr>
     </w:lvl>
   </w:abstractNum>
-  <w:abstractNum w:abstractNumId="18" w15:restartNumberingAfterBreak="0">
+  <w:abstractNum w:abstractNumId="19" w15:restartNumberingAfterBreak="0">
     <w:nsid w:val="31E2629A"/>
     <w:multiLevelType w:val="hybridMultilevel"/>
     <w:tmpl w:val="99642460"/>
@@ -8013,7 +8208,7 @@
       </w:rPr>
     </w:lvl>
   </w:abstractNum>
-  <w:abstractNum w:abstractNumId="19" w15:restartNumberingAfterBreak="0">
+  <w:abstractNum w:abstractNumId="20" w15:restartNumberingAfterBreak="0">
     <w:nsid w:val="32B33E63"/>
     <w:multiLevelType w:val="multilevel"/>
     <w:tmpl w:val="D540AA4E"/>
@@ -8131,7 +8326,7 @@
       </w:rPr>
     </w:lvl>
   </w:abstractNum>
-  <w:abstractNum w:abstractNumId="20" w15:restartNumberingAfterBreak="0">
+  <w:abstractNum w:abstractNumId="21" w15:restartNumberingAfterBreak="0">
     <w:nsid w:val="32F803F5"/>
     <w:multiLevelType w:val="multilevel"/>
     <w:tmpl w:val="67D25478"/>
@@ -8244,7 +8439,7 @@
       </w:rPr>
     </w:lvl>
   </w:abstractNum>
-  <w:abstractNum w:abstractNumId="21" w15:restartNumberingAfterBreak="0">
+  <w:abstractNum w:abstractNumId="22" w15:restartNumberingAfterBreak="0">
     <w:nsid w:val="34C403D2"/>
     <w:multiLevelType w:val="multilevel"/>
     <w:tmpl w:val="8AC650AA"/>
@@ -8365,7 +8560,7 @@
       </w:rPr>
     </w:lvl>
   </w:abstractNum>
-  <w:abstractNum w:abstractNumId="22" w15:restartNumberingAfterBreak="0">
+  <w:abstractNum w:abstractNumId="23" w15:restartNumberingAfterBreak="0">
     <w:nsid w:val="35F40FE5"/>
     <w:multiLevelType w:val="multilevel"/>
     <w:tmpl w:val="E4E24E2C"/>
@@ -8485,7 +8680,7 @@
       </w:rPr>
     </w:lvl>
   </w:abstractNum>
-  <w:abstractNum w:abstractNumId="23" w15:restartNumberingAfterBreak="0">
+  <w:abstractNum w:abstractNumId="24" w15:restartNumberingAfterBreak="0">
     <w:nsid w:val="3A237EDB"/>
     <w:multiLevelType w:val="hybridMultilevel"/>
     <w:tmpl w:val="BC00DFCE"/>
@@ -8598,7 +8793,7 @@
       </w:rPr>
     </w:lvl>
   </w:abstractNum>
-  <w:abstractNum w:abstractNumId="24" w15:restartNumberingAfterBreak="0">
+  <w:abstractNum w:abstractNumId="25" w15:restartNumberingAfterBreak="0">
     <w:nsid w:val="432A63D8"/>
     <w:multiLevelType w:val="hybridMultilevel"/>
     <w:tmpl w:val="63FC31BA"/>
@@ -8711,7 +8906,7 @@
       </w:rPr>
     </w:lvl>
   </w:abstractNum>
-  <w:abstractNum w:abstractNumId="25" w15:restartNumberingAfterBreak="0">
+  <w:abstractNum w:abstractNumId="26" w15:restartNumberingAfterBreak="0">
     <w:nsid w:val="44524755"/>
     <w:multiLevelType w:val="multilevel"/>
     <w:tmpl w:val="D540AA4E"/>
@@ -8829,7 +9024,7 @@
       </w:rPr>
     </w:lvl>
   </w:abstractNum>
-  <w:abstractNum w:abstractNumId="26" w15:restartNumberingAfterBreak="0">
+  <w:abstractNum w:abstractNumId="27" w15:restartNumberingAfterBreak="0">
     <w:nsid w:val="47571CE4"/>
     <w:multiLevelType w:val="multilevel"/>
     <w:tmpl w:val="D540AA4E"/>
@@ -8947,7 +9142,7 @@
       </w:rPr>
     </w:lvl>
   </w:abstractNum>
-  <w:abstractNum w:abstractNumId="27" w15:restartNumberingAfterBreak="0">
+  <w:abstractNum w:abstractNumId="28" w15:restartNumberingAfterBreak="0">
     <w:nsid w:val="4DA169E9"/>
     <w:multiLevelType w:val="hybridMultilevel"/>
     <w:tmpl w:val="B7584056"/>
@@ -9060,7 +9255,7 @@
       </w:rPr>
     </w:lvl>
   </w:abstractNum>
-  <w:abstractNum w:abstractNumId="28" w15:restartNumberingAfterBreak="0">
+  <w:abstractNum w:abstractNumId="29" w15:restartNumberingAfterBreak="0">
     <w:nsid w:val="53D717EE"/>
     <w:multiLevelType w:val="hybridMultilevel"/>
     <w:tmpl w:val="71960916"/>
@@ -9146,7 +9341,7 @@
       </w:pPr>
     </w:lvl>
   </w:abstractNum>
-  <w:abstractNum w:abstractNumId="29" w15:restartNumberingAfterBreak="0">
+  <w:abstractNum w:abstractNumId="30" w15:restartNumberingAfterBreak="0">
     <w:nsid w:val="540B7426"/>
     <w:multiLevelType w:val="hybridMultilevel"/>
     <w:tmpl w:val="65D8714A"/>
@@ -9259,7 +9454,7 @@
       </w:rPr>
     </w:lvl>
   </w:abstractNum>
-  <w:abstractNum w:abstractNumId="30" w15:restartNumberingAfterBreak="0">
+  <w:abstractNum w:abstractNumId="31" w15:restartNumberingAfterBreak="0">
     <w:nsid w:val="577440D6"/>
     <w:multiLevelType w:val="hybridMultilevel"/>
     <w:tmpl w:val="0C2E9312"/>
@@ -9372,7 +9567,7 @@
       </w:rPr>
     </w:lvl>
   </w:abstractNum>
-  <w:abstractNum w:abstractNumId="31" w15:restartNumberingAfterBreak="0">
+  <w:abstractNum w:abstractNumId="32" w15:restartNumberingAfterBreak="0">
     <w:nsid w:val="5A3036C7"/>
     <w:multiLevelType w:val="hybridMultilevel"/>
     <w:tmpl w:val="67F80046"/>
@@ -9485,7 +9680,7 @@
       </w:rPr>
     </w:lvl>
   </w:abstractNum>
-  <w:abstractNum w:abstractNumId="32" w15:restartNumberingAfterBreak="0">
+  <w:abstractNum w:abstractNumId="33" w15:restartNumberingAfterBreak="0">
     <w:nsid w:val="641373E9"/>
     <w:multiLevelType w:val="multilevel"/>
     <w:tmpl w:val="D540AA4E"/>
@@ -9603,7 +9798,7 @@
       </w:rPr>
     </w:lvl>
   </w:abstractNum>
-  <w:abstractNum w:abstractNumId="33" w15:restartNumberingAfterBreak="0">
+  <w:abstractNum w:abstractNumId="34" w15:restartNumberingAfterBreak="0">
     <w:nsid w:val="656B0C71"/>
     <w:multiLevelType w:val="multilevel"/>
     <w:tmpl w:val="D540AA4E"/>
@@ -9721,7 +9916,7 @@
       </w:rPr>
     </w:lvl>
   </w:abstractNum>
-  <w:abstractNum w:abstractNumId="34" w15:restartNumberingAfterBreak="0">
+  <w:abstractNum w:abstractNumId="35" w15:restartNumberingAfterBreak="0">
     <w:nsid w:val="6F09732E"/>
     <w:multiLevelType w:val="multilevel"/>
     <w:tmpl w:val="8AC650AA"/>
@@ -9842,7 +10037,7 @@
       </w:rPr>
     </w:lvl>
   </w:abstractNum>
-  <w:abstractNum w:abstractNumId="35" w15:restartNumberingAfterBreak="0">
+  <w:abstractNum w:abstractNumId="36" w15:restartNumberingAfterBreak="0">
     <w:nsid w:val="799A6233"/>
     <w:multiLevelType w:val="multilevel"/>
     <w:tmpl w:val="D540AA4E"/>
@@ -9960,7 +10155,7 @@
       </w:rPr>
     </w:lvl>
   </w:abstractNum>
-  <w:abstractNum w:abstractNumId="36" w15:restartNumberingAfterBreak="0">
+  <w:abstractNum w:abstractNumId="37" w15:restartNumberingAfterBreak="0">
     <w:nsid w:val="7B3B6089"/>
     <w:multiLevelType w:val="multilevel"/>
     <w:tmpl w:val="D540AA4E"/>
@@ -10078,7 +10273,7 @@
       </w:rPr>
     </w:lvl>
   </w:abstractNum>
-  <w:abstractNum w:abstractNumId="37" w15:restartNumberingAfterBreak="0">
+  <w:abstractNum w:abstractNumId="38" w15:restartNumberingAfterBreak="0">
     <w:nsid w:val="7BFE19F3"/>
     <w:multiLevelType w:val="multilevel"/>
     <w:tmpl w:val="D540AA4E"/>
@@ -10196,7 +10391,7 @@
       </w:rPr>
     </w:lvl>
   </w:abstractNum>
-  <w:abstractNum w:abstractNumId="38" w15:restartNumberingAfterBreak="0">
+  <w:abstractNum w:abstractNumId="39" w15:restartNumberingAfterBreak="0">
     <w:nsid w:val="7E141978"/>
     <w:multiLevelType w:val="hybridMultilevel"/>
     <w:tmpl w:val="9FD67998"/>
@@ -10310,46 +10505,46 @@
     </w:lvl>
   </w:abstractNum>
   <w:num w:numId="1">
-    <w:abstractNumId w:val="20"/>
+    <w:abstractNumId w:val="21"/>
   </w:num>
   <w:num w:numId="2">
-    <w:abstractNumId w:val="19"/>
+    <w:abstractNumId w:val="20"/>
   </w:num>
   <w:num w:numId="3">
     <w:abstractNumId w:val="9"/>
   </w:num>
   <w:num w:numId="4">
-    <w:abstractNumId w:val="17"/>
+    <w:abstractNumId w:val="18"/>
   </w:num>
   <w:num w:numId="5">
+    <w:abstractNumId w:val="27"/>
+  </w:num>
+  <w:num w:numId="6">
+    <w:abstractNumId w:val="33"/>
+  </w:num>
+  <w:num w:numId="7">
+    <w:abstractNumId w:val="37"/>
+  </w:num>
+  <w:num w:numId="8">
+    <w:abstractNumId w:val="25"/>
+  </w:num>
+  <w:num w:numId="9">
+    <w:abstractNumId w:val="38"/>
+  </w:num>
+  <w:num w:numId="10">
     <w:abstractNumId w:val="26"/>
   </w:num>
-  <w:num w:numId="6">
-    <w:abstractNumId w:val="32"/>
-  </w:num>
-  <w:num w:numId="7">
-    <w:abstractNumId w:val="36"/>
-  </w:num>
-  <w:num w:numId="8">
-    <w:abstractNumId w:val="24"/>
-  </w:num>
-  <w:num w:numId="9">
-    <w:abstractNumId w:val="37"/>
-  </w:num>
-  <w:num w:numId="10">
-    <w:abstractNumId w:val="25"/>
-  </w:num>
   <w:num w:numId="11">
-    <w:abstractNumId w:val="14"/>
+    <w:abstractNumId w:val="15"/>
   </w:num>
   <w:num w:numId="12">
-    <w:abstractNumId w:val="21"/>
+    <w:abstractNumId w:val="22"/>
   </w:num>
   <w:num w:numId="13">
     <w:abstractNumId w:val="10"/>
   </w:num>
   <w:num w:numId="14">
-    <w:abstractNumId w:val="22"/>
+    <w:abstractNumId w:val="23"/>
   </w:num>
   <w:num w:numId="15">
     <w:abstractNumId w:val="1"/>
@@ -10361,7 +10556,7 @@
     <w:abstractNumId w:val="8"/>
   </w:num>
   <w:num w:numId="18">
-    <w:abstractNumId w:val="34"/>
+    <w:abstractNumId w:val="35"/>
   </w:num>
   <w:num w:numId="19">
     <w:abstractNumId w:val="7"/>
@@ -10370,61 +10565,64 @@
     <w:abstractNumId w:val="5"/>
   </w:num>
   <w:num w:numId="21">
-    <w:abstractNumId w:val="13"/>
+    <w:abstractNumId w:val="14"/>
   </w:num>
   <w:num w:numId="22">
-    <w:abstractNumId w:val="11"/>
+    <w:abstractNumId w:val="12"/>
   </w:num>
   <w:num w:numId="23">
-    <w:abstractNumId w:val="23"/>
+    <w:abstractNumId w:val="24"/>
   </w:num>
   <w:num w:numId="24">
-    <w:abstractNumId w:val="29"/>
+    <w:abstractNumId w:val="30"/>
   </w:num>
   <w:num w:numId="25">
     <w:abstractNumId w:val="3"/>
   </w:num>
   <w:num w:numId="26">
-    <w:abstractNumId w:val="30"/>
+    <w:abstractNumId w:val="31"/>
   </w:num>
   <w:num w:numId="27">
-    <w:abstractNumId w:val="35"/>
+    <w:abstractNumId w:val="36"/>
   </w:num>
   <w:num w:numId="28">
     <w:abstractNumId w:val="0"/>
   </w:num>
   <w:num w:numId="29">
-    <w:abstractNumId w:val="31"/>
+    <w:abstractNumId w:val="32"/>
   </w:num>
   <w:num w:numId="30">
     <w:abstractNumId w:val="6"/>
   </w:num>
   <w:num w:numId="31">
-    <w:abstractNumId w:val="28"/>
+    <w:abstractNumId w:val="29"/>
   </w:num>
   <w:num w:numId="32">
-    <w:abstractNumId w:val="12"/>
+    <w:abstractNumId w:val="13"/>
   </w:num>
   <w:num w:numId="33">
-    <w:abstractNumId w:val="27"/>
+    <w:abstractNumId w:val="28"/>
   </w:num>
   <w:num w:numId="34">
     <w:abstractNumId w:val="2"/>
   </w:num>
   <w:num w:numId="35">
-    <w:abstractNumId w:val="18"/>
+    <w:abstractNumId w:val="19"/>
   </w:num>
   <w:num w:numId="36">
+    <w:abstractNumId w:val="17"/>
+  </w:num>
+  <w:num w:numId="37">
     <w:abstractNumId w:val="16"/>
   </w:num>
-  <w:num w:numId="37">
-    <w:abstractNumId w:val="15"/>
-  </w:num>
   <w:num w:numId="38">
-    <w:abstractNumId w:val="38"/>
+    <w:abstractNumId w:val="39"/>
   </w:num>
   <w:num w:numId="39">
-    <w:abstractNumId w:val="33"/>
+    <w:abstractNumId w:val="34"/>
+  </w:num>
+  <w:num w:numId="40">
+    <w:abstractNumId w:val="11"/>
   </w:num>
 </w:numbering>
 </file>
@@ -11595,6 +11793,7 @@
     <w:rsid w:val="00131164"/>
     <w:rsid w:val="002A6E24"/>
     <w:rsid w:val="0059465C"/>
+    <w:rsid w:val="0068371B"/>
     <w:rsid w:val="00CD331F"/>
     <w:rsid w:val="00E11D89"/>
   </w:rsids>

</xml_diff>

<commit_message>
Errores coregidos descrpcion ed usuario
</commit_message>
<xml_diff>
--- a/Manual sistema y procedimiento.docx
+++ b/Manual sistema y procedimiento.docx
@@ -1,6 +1,6 @@
 
 <file path=word/document.xml><?xml version="1.0" encoding="utf-8"?>
-<w:document xmlns:wpc="http://schemas.microsoft.com/office/word/2010/wordprocessingCanvas" xmlns:cx="http://schemas.microsoft.com/office/drawing/2014/chartex" xmlns:cx1="http://schemas.microsoft.com/office/drawing/2015/9/8/chartex" xmlns:cx2="http://schemas.microsoft.com/office/drawing/2015/10/21/chartex" xmlns:cx3="http://schemas.microsoft.com/office/drawing/2016/5/9/chartex" xmlns:cx4="http://schemas.microsoft.com/office/drawing/2016/5/10/chartex" xmlns:cx5="http://schemas.microsoft.com/office/drawing/2016/5/11/chartex" xmlns:cx6="http://schemas.microsoft.com/office/drawing/2016/5/12/chartex" xmlns:cx7="http://schemas.microsoft.com/office/drawing/2016/5/13/chartex" xmlns:cx8="http://schemas.microsoft.com/office/drawing/2016/5/14/chartex" xmlns:mc="http://schemas.openxmlformats.org/markup-compatibility/2006" xmlns:aink="http://schemas.microsoft.com/office/drawing/2016/ink" xmlns:am3d="http://schemas.microsoft.com/office/drawing/2017/model3d" xmlns:o="urn:schemas-microsoft-com:office:office" xmlns:r="http://schemas.openxmlformats.org/officeDocument/2006/relationships" xmlns:m="http://schemas.openxmlformats.org/officeDocument/2006/math" xmlns:v="urn:schemas-microsoft-com:vml" xmlns:wp14="http://schemas.microsoft.com/office/word/2010/wordprocessingDrawing" xmlns:wp="http://schemas.openxmlformats.org/drawingml/2006/wordprocessingDrawing" xmlns:w10="urn:schemas-microsoft-com:office:word" xmlns:w="http://schemas.openxmlformats.org/wordprocessingml/2006/main" xmlns:w14="http://schemas.microsoft.com/office/word/2010/wordml" xmlns:w15="http://schemas.microsoft.com/office/word/2012/wordml" xmlns:w16cid="http://schemas.microsoft.com/office/word/2016/wordml/cid" xmlns:w16se="http://schemas.microsoft.com/office/word/2015/wordml/symex" xmlns:wpg="http://schemas.microsoft.com/office/word/2010/wordprocessingGroup" xmlns:wpi="http://schemas.microsoft.com/office/word/2010/wordprocessingInk" xmlns:wne="http://schemas.microsoft.com/office/word/2006/wordml" xmlns:wps="http://schemas.microsoft.com/office/word/2010/wordprocessingShape" mc:Ignorable="w14 w15 w16se w16cid wp14">
+<w:document xmlns:wpc="http://schemas.microsoft.com/office/word/2010/wordprocessingCanvas" xmlns:cx="http://schemas.microsoft.com/office/drawing/2014/chartex" xmlns:cx1="http://schemas.microsoft.com/office/drawing/2015/9/8/chartex" xmlns:cx2="http://schemas.microsoft.com/office/drawing/2015/10/21/chartex" xmlns:cx3="http://schemas.microsoft.com/office/drawing/2016/5/9/chartex" xmlns:cx4="http://schemas.microsoft.com/office/drawing/2016/5/10/chartex" xmlns:cx5="http://schemas.microsoft.com/office/drawing/2016/5/11/chartex" xmlns:cx6="http://schemas.microsoft.com/office/drawing/2016/5/12/chartex" xmlns:cx7="http://schemas.microsoft.com/office/drawing/2016/5/13/chartex" xmlns:cx8="http://schemas.microsoft.com/office/drawing/2016/5/14/chartex" xmlns:mc="http://schemas.openxmlformats.org/markup-compatibility/2006" xmlns:aink="http://schemas.microsoft.com/office/drawing/2016/ink" xmlns:am3d="http://schemas.microsoft.com/office/drawing/2017/model3d" xmlns:o="urn:schemas-microsoft-com:office:office" xmlns:r="http://schemas.openxmlformats.org/officeDocument/2006/relationships" xmlns:m="http://schemas.openxmlformats.org/officeDocument/2006/math" xmlns:v="urn:schemas-microsoft-com:vml" xmlns:wp14="http://schemas.microsoft.com/office/word/2010/wordprocessingDrawing" xmlns:wp="http://schemas.openxmlformats.org/drawingml/2006/wordprocessingDrawing" xmlns:w10="urn:schemas-microsoft-com:office:word" xmlns:w="http://schemas.openxmlformats.org/wordprocessingml/2006/main" xmlns:w14="http://schemas.microsoft.com/office/word/2010/wordml" xmlns:w15="http://schemas.microsoft.com/office/word/2012/wordml" xmlns:w16cex="http://schemas.microsoft.com/office/word/2018/wordml/cex" xmlns:w16cid="http://schemas.microsoft.com/office/word/2016/wordml/cid" xmlns:w16="http://schemas.microsoft.com/office/word/2018/wordml" xmlns:w16sdtdh="http://schemas.microsoft.com/office/word/2020/wordml/sdtdatahash" xmlns:w16se="http://schemas.microsoft.com/office/word/2015/wordml/symex" xmlns:wpg="http://schemas.microsoft.com/office/word/2010/wordprocessingGroup" xmlns:wpi="http://schemas.microsoft.com/office/word/2010/wordprocessingInk" xmlns:wne="http://schemas.microsoft.com/office/word/2006/wordml" xmlns:wps="http://schemas.microsoft.com/office/word/2010/wordprocessingShape" mc:Ignorable="w14 w15 w16se w16cid w16 w16cex w16sdtdh wp14">
   <w:body>
     <w:p>
       <w:pPr>
@@ -131,7 +131,7 @@
               </wp:anchor>
             </w:drawing>
           </mc:Choice>
-          <mc:Fallback xmlns:w16sdtdh="http://schemas.microsoft.com/office/word/2020/wordml/sdtdatahash" xmlns:w16="http://schemas.microsoft.com/office/word/2018/wordml" xmlns:w16cex="http://schemas.microsoft.com/office/word/2018/wordml/cex">
+          <mc:Fallback>
             <w:pict>
               <v:line w14:anchorId="314441C8" id="Conector recto 17" o:spid="_x0000_s1026" alt="divisor de texto" style="position:absolute;z-index:251665408;visibility:visible;mso-wrap-style:square;mso-width-percent:0;mso-height-percent:0;mso-wrap-distance-left:9pt;mso-wrap-distance-top:0;mso-wrap-distance-right:9pt;mso-wrap-distance-bottom:0;mso-position-horizontal:absolute;mso-position-horizontal-relative:page;mso-position-vertical:absolute;mso-position-vertical-relative:text;mso-width-percent:0;mso-height-percent:0;mso-width-relative:page;mso-height-relative:page" from="1.5pt,21.9pt" to="596.8pt,22.8pt" o:gfxdata="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" strokecolor="#082a75" strokeweight="3pt">
                 <w10:wrap type="through" anchorx="page"/>
@@ -234,7 +234,7 @@
                     </wp:inline>
                   </w:drawing>
                 </mc:Choice>
-                <mc:Fallback xmlns:w16sdtdh="http://schemas.microsoft.com/office/word/2020/wordml/sdtdatahash" xmlns:w16="http://schemas.microsoft.com/office/word/2018/wordml" xmlns:w16cex="http://schemas.microsoft.com/office/word/2018/wordml/cex">
+                <mc:Fallback>
                   <w:pict>
                     <v:line w14:anchorId="48913CEA" id="Conector recto 5" o:spid="_x0000_s1026" alt="divisor de texto" style="visibility:visible;mso-wrap-style:square;mso-left-percent:-10001;mso-top-percent:-10001;mso-position-horizontal:absolute;mso-position-horizontal-relative:char;mso-position-vertical:absolute;mso-position-vertical-relative:line;mso-left-percent:-10001;mso-top-percent:-10001" from="0,0" to="250.55pt,1.4pt" o:gfxdata="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" strokecolor="#082a75 [3215]" strokeweight="3pt">
                       <w10:anchorlock/>
@@ -478,7 +478,7 @@
                     </wp:anchor>
                   </w:drawing>
                 </mc:Choice>
-                <mc:Fallback xmlns:w16sdtdh="http://schemas.microsoft.com/office/word/2020/wordml/sdtdatahash" xmlns:w16="http://schemas.microsoft.com/office/word/2018/wordml" xmlns:w16cex="http://schemas.microsoft.com/office/word/2018/wordml/cex">
+                <mc:Fallback>
                   <w:pict>
                     <v:rect w14:anchorId="71C4FB39" id="Rectángulo 3" o:spid="_x0000_s1026" alt="rectángulo blanco para texto en portada" style="position:absolute;margin-left:-16.8pt;margin-top:-172.3pt;width:310.15pt;height:735pt;z-index:-251656192;visibility:visible;mso-wrap-style:square;mso-width-percent:0;mso-height-percent:0;mso-wrap-distance-left:9pt;mso-wrap-distance-top:0;mso-wrap-distance-right:9pt;mso-wrap-distance-bottom:0;mso-position-horizontal:absolute;mso-position-horizontal-relative:text;mso-position-vertical:absolute;mso-position-vertical-relative:page;mso-width-percent:0;mso-height-percent:0;mso-width-relative:margin;mso-height-relative:margin;v-text-anchor:middle" o:gfxdata="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" fillcolor="white [3212]" stroked="f" strokeweight="2pt">
                       <w10:wrap anchory="page"/>
@@ -557,7 +557,7 @@
                     <w:noProof/>
                     <w:lang w:bidi="es-ES"/>
                   </w:rPr>
-                  <w:t>19 junio</w:t>
+                  <w:t>20 junio</w:t>
                 </w:r>
                 <w:r>
                   <w:rPr>
@@ -633,7 +633,7 @@
                     </wp:inline>
                   </w:drawing>
                 </mc:Choice>
-                <mc:Fallback xmlns:w16sdtdh="http://schemas.microsoft.com/office/word/2020/wordml/sdtdatahash" xmlns:w16="http://schemas.microsoft.com/office/word/2018/wordml" xmlns:w16cex="http://schemas.microsoft.com/office/word/2018/wordml/cex">
+                <mc:Fallback>
                   <w:pict>
                     <v:line w14:anchorId="51AF703D" id="Conector recto 6" o:spid="_x0000_s1026" alt="divisor de texto" style="visibility:visible;mso-wrap-style:square;mso-left-percent:-10001;mso-top-percent:-10001;mso-position-horizontal:absolute;mso-position-horizontal-relative:char;mso-position-vertical:absolute;mso-position-vertical-relative:line;mso-left-percent:-10001;mso-top-percent:-10001" from="0,0" to="117.65pt,0" o:gfxdata="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" strokecolor="#082a75 [3215]" strokeweight="3pt">
                       <w10:anchorlock/>
@@ -673,15 +673,7 @@
           </w:p>
           <w:p>
             <w:r>
-              <w:t xml:space="preserve">Scrum </w:t>
-            </w:r>
-            <w:proofErr w:type="gramStart"/>
-            <w:r>
-              <w:t>Master</w:t>
-            </w:r>
-            <w:proofErr w:type="gramEnd"/>
-            <w:r>
-              <w:t xml:space="preserve">: Miguel Ángel Ayala Bejarano </w:t>
+              <w:t xml:space="preserve">Scrum Master: Miguel Ángel Ayala Bejarano </w:t>
             </w:r>
           </w:p>
           <w:p>
@@ -797,7 +789,7 @@
               </wp:anchor>
             </w:drawing>
           </mc:Choice>
-          <mc:Fallback xmlns:w16sdtdh="http://schemas.microsoft.com/office/word/2020/wordml/sdtdatahash" xmlns:w16="http://schemas.microsoft.com/office/word/2018/wordml" xmlns:w16cex="http://schemas.microsoft.com/office/word/2018/wordml/cex">
+          <mc:Fallback>
             <w:pict>
               <v:shape w14:anchorId="454DA9FE" id="Medio marco 16" o:spid="_x0000_s1026" style="position:absolute;margin-left:406.8pt;margin-top:628.95pt;width:120pt;height:52.8pt;flip:x y;z-index:251664384;visibility:visible;mso-wrap-style:square;mso-wrap-distance-left:9pt;mso-wrap-distance-top:0;mso-wrap-distance-right:9pt;mso-wrap-distance-bottom:0;mso-position-horizontal:absolute;mso-position-horizontal-relative:text;mso-position-vertical:absolute;mso-position-vertical-relative:text;v-text-anchor:middle" coordsize="1524000,670560" o:gfxdata="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" path="m,l1524000,,1016005,223518r-792487,l223518,572212,,670560,,xe" fillcolor="white [3201]" strokecolor="#34aba2 [3209]" strokeweight="2pt">
                 <v:path arrowok="t" o:connecttype="custom" o:connectlocs="0,0;1524000,0;1016005,223518;223518,223518;223518,572212;0,670560;0,0" o:connectangles="0,0,0,0,0,0,0"/>
@@ -866,7 +858,7 @@
               </wp:anchor>
             </w:drawing>
           </mc:Choice>
-          <mc:Fallback xmlns:w16sdtdh="http://schemas.microsoft.com/office/word/2020/wordml/sdtdatahash" xmlns:w16="http://schemas.microsoft.com/office/word/2018/wordml" xmlns:w16cex="http://schemas.microsoft.com/office/word/2018/wordml/cex">
+          <mc:Fallback>
             <w:pict>
               <v:shape w14:anchorId="648CD660" id="Medio marco 15" o:spid="_x0000_s1026" style="position:absolute;margin-left:357.6pt;margin-top:538.35pt;width:120pt;height:52.8pt;z-index:251662336;visibility:visible;mso-wrap-style:square;mso-wrap-distance-left:9pt;mso-wrap-distance-top:0;mso-wrap-distance-right:9pt;mso-wrap-distance-bottom:0;mso-position-horizontal:absolute;mso-position-horizontal-relative:text;mso-position-vertical:absolute;mso-position-vertical-relative:text;v-text-anchor:middle" coordsize="1524000,670560" o:gfxdata="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" path="m,l1524000,,1016005,223518r-792487,l223518,572212,,670560,,xe" fillcolor="white [3201]" strokecolor="#34aba2 [3209]" strokeweight="2pt">
                 <v:path arrowok="t" o:connecttype="custom" o:connectlocs="0,0;1524000,0;1016005,223518;223518,223518;223518,572212;0,670560;0,0" o:connectangles="0,0,0,0,0,0,0"/>
@@ -998,7 +990,7 @@
               </wp:anchor>
             </w:drawing>
           </mc:Choice>
-          <mc:Fallback xmlns:w16sdtdh="http://schemas.microsoft.com/office/word/2020/wordml/sdtdatahash" xmlns:w16="http://schemas.microsoft.com/office/word/2018/wordml" xmlns:w16cex="http://schemas.microsoft.com/office/word/2018/wordml/cex">
+          <mc:Fallback>
             <w:pict>
               <v:rect w14:anchorId="3C6EDF06" id="Rectángulo 14" o:spid="_x0000_s1026" style="position:absolute;margin-left:357.6pt;margin-top:538.5pt;width:169.8pt;height:142.2pt;z-index:251657214;visibility:visible;mso-wrap-style:square;mso-wrap-distance-left:9pt;mso-wrap-distance-top:0;mso-wrap-distance-right:9pt;mso-wrap-distance-bottom:0;mso-position-horizontal:absolute;mso-position-horizontal-relative:text;mso-position-vertical:absolute;mso-position-vertical-relative:text;v-text-anchor:middle" o:gfxdata="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" fillcolor="#024f75 [3204]" strokecolor="#012639 [1604]" strokeweight="2pt"/>
             </w:pict>
@@ -1111,7 +1103,7 @@
               </wp:anchor>
             </w:drawing>
           </mc:Choice>
-          <mc:Fallback xmlns:w16sdtdh="http://schemas.microsoft.com/office/word/2020/wordml/sdtdatahash" xmlns:w16="http://schemas.microsoft.com/office/word/2018/wordml" xmlns:w16cex="http://schemas.microsoft.com/office/word/2018/wordml/cex">
+          <mc:Fallback>
             <w:pict>
               <v:rect w14:anchorId="0EA6FEF9" id="Rectángulo 2" o:spid="_x0000_s1026" alt="rectángulo de color" style="position:absolute;margin-left:-58.9pt;margin-top:524.75pt;width:611.1pt;height:317.35pt;z-index:-251657216;visibility:visible;mso-wrap-style:square;mso-height-percent:0;mso-wrap-distance-left:9pt;mso-wrap-distance-top:0;mso-wrap-distance-right:9pt;mso-wrap-distance-bottom:0;mso-position-horizontal:absolute;mso-position-horizontal-relative:text;mso-position-vertical:absolute;mso-position-vertical-relative:page;mso-height-percent:0;mso-height-relative:margin;v-text-anchor:middle" o:gfxdata="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" fillcolor="#34aba2 [3206]" stroked="f" strokeweight="2pt">
                 <w10:wrap anchory="page"/>
@@ -1223,7 +1215,7 @@
           <w:r>
             <w:fldChar w:fldCharType="separate"/>
           </w:r>
-          <w:hyperlink w:anchor="_Toc74997326" w:history="1">
+          <w:hyperlink w:anchor="_Toc75082418" w:history="1">
             <w:r>
               <w:rPr>
                 <w:rStyle w:val="Hipervnculo"/>
@@ -1267,7 +1259,7 @@
                 <w:noProof/>
                 <w:webHidden/>
               </w:rPr>
-              <w:instrText xml:space="preserve"> PAGEREF _Toc74997326 \h </w:instrText>
+              <w:instrText xml:space="preserve"> PAGEREF _Toc75082418 \h </w:instrText>
             </w:r>
             <w:r>
               <w:rPr>
@@ -1313,7 +1305,7 @@
               <w:lang w:val="es-SV" w:eastAsia="es-SV"/>
             </w:rPr>
           </w:pPr>
-          <w:hyperlink w:anchor="_Toc74997327" w:history="1">
+          <w:hyperlink w:anchor="_Toc75082419" w:history="1">
             <w:r>
               <w:rPr>
                 <w:rStyle w:val="Hipervnculo"/>
@@ -1357,7 +1349,7 @@
                 <w:noProof/>
                 <w:webHidden/>
               </w:rPr>
-              <w:instrText xml:space="preserve"> PAGEREF _Toc74997327 \h </w:instrText>
+              <w:instrText xml:space="preserve"> PAGEREF _Toc75082419 \h </w:instrText>
             </w:r>
             <w:r>
               <w:rPr>
@@ -1403,7 +1395,7 @@
               <w:lang w:val="es-SV" w:eastAsia="es-SV"/>
             </w:rPr>
           </w:pPr>
-          <w:hyperlink w:anchor="_Toc74997328" w:history="1">
+          <w:hyperlink w:anchor="_Toc75082420" w:history="1">
             <w:r>
               <w:rPr>
                 <w:rStyle w:val="Hipervnculo"/>
@@ -1447,7 +1439,7 @@
                 <w:noProof/>
                 <w:webHidden/>
               </w:rPr>
-              <w:instrText xml:space="preserve"> PAGEREF _Toc74997328 \h </w:instrText>
+              <w:instrText xml:space="preserve"> PAGEREF _Toc75082420 \h </w:instrText>
             </w:r>
             <w:r>
               <w:rPr>
@@ -1492,7 +1484,7 @@
               <w:lang w:val="es-SV" w:eastAsia="es-SV"/>
             </w:rPr>
           </w:pPr>
-          <w:hyperlink w:anchor="_Toc74997329" w:history="1">
+          <w:hyperlink w:anchor="_Toc75082421" w:history="1">
             <w:r>
               <w:rPr>
                 <w:rStyle w:val="Hipervnculo"/>
@@ -1519,7 +1511,7 @@
                 <w:noProof/>
                 <w:webHidden/>
               </w:rPr>
-              <w:instrText xml:space="preserve"> PAGEREF _Toc74997329 \h </w:instrText>
+              <w:instrText xml:space="preserve"> PAGEREF _Toc75082421 \h </w:instrText>
             </w:r>
             <w:r>
               <w:rPr>
@@ -1565,7 +1557,7 @@
               <w:lang w:val="es-SV" w:eastAsia="es-SV"/>
             </w:rPr>
           </w:pPr>
-          <w:hyperlink w:anchor="_Toc74997330" w:history="1">
+          <w:hyperlink w:anchor="_Toc75082422" w:history="1">
             <w:r>
               <w:rPr>
                 <w:rStyle w:val="Hipervnculo"/>
@@ -1609,7 +1601,7 @@
                 <w:noProof/>
                 <w:webHidden/>
               </w:rPr>
-              <w:instrText xml:space="preserve"> PAGEREF _Toc74997330 \h </w:instrText>
+              <w:instrText xml:space="preserve"> PAGEREF _Toc75082422 \h </w:instrText>
             </w:r>
             <w:r>
               <w:rPr>
@@ -1655,7 +1647,7 @@
               <w:lang w:val="es-SV" w:eastAsia="es-SV"/>
             </w:rPr>
           </w:pPr>
-          <w:hyperlink w:anchor="_Toc74997331" w:history="1">
+          <w:hyperlink w:anchor="_Toc75082423" w:history="1">
             <w:r>
               <w:rPr>
                 <w:rStyle w:val="Hipervnculo"/>
@@ -1699,7 +1691,7 @@
                 <w:noProof/>
                 <w:webHidden/>
               </w:rPr>
-              <w:instrText xml:space="preserve"> PAGEREF _Toc74997331 \h </w:instrText>
+              <w:instrText xml:space="preserve"> PAGEREF _Toc75082423 \h </w:instrText>
             </w:r>
             <w:r>
               <w:rPr>
@@ -1745,7 +1737,7 @@
               <w:lang w:val="es-SV" w:eastAsia="es-SV"/>
             </w:rPr>
           </w:pPr>
-          <w:hyperlink w:anchor="_Toc74997332" w:history="1">
+          <w:hyperlink w:anchor="_Toc75082424" w:history="1">
             <w:r>
               <w:rPr>
                 <w:rStyle w:val="Hipervnculo"/>
@@ -1789,7 +1781,7 @@
                 <w:noProof/>
                 <w:webHidden/>
               </w:rPr>
-              <w:instrText xml:space="preserve"> PAGEREF _Toc74997332 \h </w:instrText>
+              <w:instrText xml:space="preserve"> PAGEREF _Toc75082424 \h </w:instrText>
             </w:r>
             <w:r>
               <w:rPr>
@@ -1835,7 +1827,7 @@
               <w:lang w:val="es-SV" w:eastAsia="es-SV"/>
             </w:rPr>
           </w:pPr>
-          <w:hyperlink w:anchor="_Toc74997333" w:history="1">
+          <w:hyperlink w:anchor="_Toc75082425" w:history="1">
             <w:r>
               <w:rPr>
                 <w:rStyle w:val="Hipervnculo"/>
@@ -1879,7 +1871,7 @@
                 <w:noProof/>
                 <w:webHidden/>
               </w:rPr>
-              <w:instrText xml:space="preserve"> PAGEREF _Toc74997333 \h </w:instrText>
+              <w:instrText xml:space="preserve"> PAGEREF _Toc75082425 \h </w:instrText>
             </w:r>
             <w:r>
               <w:rPr>
@@ -1940,7 +1932,7 @@
           <w:szCs w:val="22"/>
         </w:rPr>
       </w:pPr>
-      <w:bookmarkStart w:id="0" w:name="_Toc74997326"/>
+      <w:bookmarkStart w:id="0" w:name="_Toc75082418"/>
       <w:r>
         <w:rPr>
           <w:sz w:val="40"/>
@@ -2109,7 +2101,7 @@
           <w:szCs w:val="22"/>
         </w:rPr>
       </w:pPr>
-      <w:bookmarkStart w:id="1" w:name="_Toc74997327"/>
+      <w:bookmarkStart w:id="1" w:name="_Toc75082419"/>
       <w:r>
         <w:rPr>
           <w:sz w:val="40"/>
@@ -2260,7 +2252,7 @@
           <w:szCs w:val="22"/>
         </w:rPr>
       </w:pPr>
-      <w:bookmarkStart w:id="2" w:name="_Toc74997328"/>
+      <w:bookmarkStart w:id="2" w:name="_Toc75082420"/>
       <w:r>
         <w:rPr>
           <w:sz w:val="40"/>
@@ -5330,7 +5322,7 @@
           <w:szCs w:val="22"/>
         </w:rPr>
       </w:pPr>
-      <w:bookmarkStart w:id="3" w:name="_Toc74997329"/>
+      <w:bookmarkStart w:id="3" w:name="_Toc75082421"/>
       <w:r>
         <w:rPr>
           <w:sz w:val="40"/>
@@ -6520,7 +6512,7 @@
           <w:szCs w:val="22"/>
         </w:rPr>
       </w:pPr>
-      <w:bookmarkStart w:id="4" w:name="_Toc74997330"/>
+      <w:bookmarkStart w:id="4" w:name="_Toc75082422"/>
       <w:r>
         <w:rPr>
           <w:sz w:val="40"/>
@@ -9772,8 +9764,6 @@
               </w:rPr>
               <w:t>-Mensaje de que la planilla sea eliminado con éxito,</w:t>
             </w:r>
-            <w:bookmarkStart w:id="5" w:name="_GoBack"/>
-            <w:bookmarkEnd w:id="5"/>
           </w:p>
         </w:tc>
       </w:tr>
@@ -9808,7 +9798,7 @@
           <w:szCs w:val="22"/>
         </w:rPr>
       </w:pPr>
-      <w:bookmarkStart w:id="6" w:name="_Toc74997331"/>
+      <w:bookmarkStart w:id="5" w:name="_Toc75082423"/>
       <w:r>
         <w:rPr>
           <w:sz w:val="40"/>
@@ -9817,32 +9807,1495 @@
         <w:lastRenderedPageBreak/>
         <w:t>Explicación de cada tipo de usuario que puede ejecutar cada procedimiento</w:t>
       </w:r>
-      <w:bookmarkEnd w:id="6"/>
-    </w:p>
-    <w:p>
-      <w:pPr>
-        <w:pStyle w:val="Ttulo1"/>
+      <w:bookmarkEnd w:id="5"/>
+    </w:p>
+    <w:p>
+      <w:pPr>
         <w:spacing w:after="200"/>
         <w:rPr>
-          <w:sz w:val="40"/>
-          <w:szCs w:val="22"/>
-        </w:rPr>
-      </w:pPr>
-    </w:p>
-    <w:p>
-      <w:pPr>
-        <w:spacing w:after="200"/>
-        <w:rPr>
-          <w:rFonts w:asciiTheme="majorHAnsi" w:eastAsiaTheme="majorEastAsia" w:hAnsiTheme="majorHAnsi" w:cstheme="majorBidi"/>
-          <w:color w:val="061F57" w:themeColor="text2" w:themeShade="BF"/>
-          <w:kern w:val="28"/>
-          <w:sz w:val="40"/>
+          <w:rFonts w:ascii="Times New Roman" w:hAnsi="Times New Roman" w:cs="Times New Roman"/>
+          <w:color w:val="auto"/>
+          <w:sz w:val="32"/>
+          <w:szCs w:val="32"/>
+          <w:u w:val="single"/>
         </w:rPr>
       </w:pPr>
       <w:r>
         <w:rPr>
-          <w:sz w:val="40"/>
-        </w:rPr>
+          <w:rFonts w:ascii="Times New Roman" w:hAnsi="Times New Roman" w:cs="Times New Roman"/>
+          <w:color w:val="auto"/>
+          <w:sz w:val="32"/>
+          <w:szCs w:val="32"/>
+          <w:u w:val="single"/>
+        </w:rPr>
+        <w:t>Tipos de usuario</w:t>
+      </w:r>
+      <w:r>
+        <w:rPr>
+          <w:rFonts w:ascii="Times New Roman" w:hAnsi="Times New Roman" w:cs="Times New Roman"/>
+          <w:color w:val="auto"/>
+          <w:sz w:val="32"/>
+          <w:szCs w:val="32"/>
+          <w:u w:val="single"/>
+        </w:rPr>
+        <w:t>:</w:t>
+      </w:r>
+    </w:p>
+    <w:p>
+      <w:pPr>
+        <w:pStyle w:val="Prrafodelista"/>
+        <w:numPr>
+          <w:ilvl w:val="0"/>
+          <w:numId w:val="5"/>
+        </w:numPr>
+        <w:rPr>
+          <w:rFonts w:ascii="Times New Roman" w:hAnsi="Times New Roman" w:cs="Times New Roman"/>
+          <w:b/>
+          <w:bCs/>
+          <w:sz w:val="28"/>
+          <w:szCs w:val="28"/>
+        </w:rPr>
+      </w:pPr>
+      <w:r>
+        <w:rPr>
+          <w:rFonts w:ascii="Times New Roman" w:hAnsi="Times New Roman" w:cs="Times New Roman"/>
+          <w:b/>
+          <w:bCs/>
+          <w:sz w:val="28"/>
+          <w:szCs w:val="28"/>
+        </w:rPr>
+        <w:t>Administra</w:t>
+      </w:r>
+      <w:r>
+        <w:rPr>
+          <w:rFonts w:ascii="Times New Roman" w:hAnsi="Times New Roman" w:cs="Times New Roman"/>
+          <w:b/>
+          <w:bCs/>
+          <w:sz w:val="28"/>
+          <w:szCs w:val="28"/>
+        </w:rPr>
+        <w:t>dor</w:t>
+      </w:r>
+    </w:p>
+    <w:p>
+      <w:pPr>
+        <w:rPr>
+          <w:rFonts w:ascii="Times New Roman" w:hAnsi="Times New Roman" w:cs="Times New Roman"/>
+          <w:b w:val="0"/>
+          <w:color w:val="auto"/>
+          <w:sz w:val="24"/>
+          <w:szCs w:val="24"/>
+        </w:rPr>
+      </w:pPr>
+      <w:r>
+        <w:rPr>
+          <w:rFonts w:ascii="Times New Roman" w:hAnsi="Times New Roman" w:cs="Times New Roman"/>
+          <w:b w:val="0"/>
+          <w:color w:val="auto"/>
+          <w:sz w:val="24"/>
+          <w:szCs w:val="24"/>
+        </w:rPr>
+        <w:t xml:space="preserve">El tipo de usuario </w:t>
+      </w:r>
+      <w:r>
+        <w:rPr>
+          <w:rFonts w:ascii="Times New Roman" w:hAnsi="Times New Roman" w:cs="Times New Roman"/>
+          <w:b w:val="0"/>
+          <w:color w:val="auto"/>
+          <w:sz w:val="24"/>
+          <w:szCs w:val="24"/>
+        </w:rPr>
+        <w:t>“</w:t>
+      </w:r>
+      <w:r>
+        <w:rPr>
+          <w:rFonts w:ascii="Times New Roman" w:hAnsi="Times New Roman" w:cs="Times New Roman"/>
+          <w:bCs/>
+          <w:color w:val="auto"/>
+          <w:sz w:val="24"/>
+          <w:szCs w:val="24"/>
+        </w:rPr>
+        <w:t>administrador</w:t>
+      </w:r>
+      <w:r>
+        <w:rPr>
+          <w:rFonts w:ascii="Times New Roman" w:hAnsi="Times New Roman" w:cs="Times New Roman"/>
+          <w:bCs/>
+          <w:color w:val="auto"/>
+          <w:sz w:val="24"/>
+          <w:szCs w:val="24"/>
+        </w:rPr>
+        <w:t>”</w:t>
+      </w:r>
+      <w:r>
+        <w:rPr>
+          <w:rFonts w:ascii="Times New Roman" w:hAnsi="Times New Roman" w:cs="Times New Roman"/>
+          <w:b w:val="0"/>
+          <w:color w:val="auto"/>
+          <w:sz w:val="24"/>
+          <w:szCs w:val="24"/>
+        </w:rPr>
+        <w:t xml:space="preserve"> </w:t>
+      </w:r>
+      <w:r>
+        <w:rPr>
+          <w:rFonts w:ascii="Times New Roman" w:hAnsi="Times New Roman" w:cs="Times New Roman"/>
+          <w:b w:val="0"/>
+          <w:color w:val="auto"/>
+          <w:sz w:val="24"/>
+          <w:szCs w:val="24"/>
+        </w:rPr>
+        <w:t>tiene ciertos privilegios a comparación con el usuario normal, los procedimientos que puede ejecutar el administrador son:</w:t>
+      </w:r>
+    </w:p>
+    <w:p>
+      <w:pPr>
+        <w:rPr>
+          <w:rFonts w:ascii="Times New Roman" w:hAnsi="Times New Roman" w:cs="Times New Roman"/>
+          <w:b w:val="0"/>
+          <w:color w:val="auto"/>
+          <w:sz w:val="24"/>
+          <w:szCs w:val="24"/>
+        </w:rPr>
+      </w:pPr>
+    </w:p>
+    <w:tbl>
+      <w:tblPr>
+        <w:tblStyle w:val="Tablaconcuadrcula"/>
+        <w:tblW w:w="0" w:type="auto"/>
+        <w:jc w:val="center"/>
+        <w:tblLook w:val="04A0" w:firstRow="1" w:lastRow="0" w:firstColumn="1" w:lastColumn="0" w:noHBand="0" w:noVBand="1"/>
+      </w:tblPr>
+      <w:tblGrid>
+        <w:gridCol w:w="851"/>
+        <w:gridCol w:w="7335"/>
+      </w:tblGrid>
+      <w:tr>
+        <w:trPr>
+          <w:jc w:val="center"/>
+        </w:trPr>
+        <w:tc>
+          <w:tcPr>
+            <w:tcW w:w="851" w:type="dxa"/>
+            <w:shd w:val="clear" w:color="auto" w:fill="D9D9D9" w:themeFill="background1" w:themeFillShade="D9"/>
+          </w:tcPr>
+          <w:p>
+            <w:pPr>
+              <w:jc w:val="center"/>
+              <w:rPr>
+                <w:rFonts w:ascii="Times New Roman" w:hAnsi="Times New Roman" w:cs="Times New Roman"/>
+                <w:bCs/>
+                <w:color w:val="auto"/>
+                <w:szCs w:val="28"/>
+              </w:rPr>
+            </w:pPr>
+            <w:r>
+              <w:rPr>
+                <w:rFonts w:ascii="Times New Roman" w:hAnsi="Times New Roman" w:cs="Times New Roman"/>
+                <w:bCs/>
+                <w:color w:val="auto"/>
+                <w:szCs w:val="28"/>
+              </w:rPr>
+              <w:t>No</w:t>
+            </w:r>
+          </w:p>
+        </w:tc>
+        <w:tc>
+          <w:tcPr>
+            <w:tcW w:w="7335" w:type="dxa"/>
+            <w:shd w:val="clear" w:color="auto" w:fill="D9D9D9" w:themeFill="background1" w:themeFillShade="D9"/>
+          </w:tcPr>
+          <w:p>
+            <w:pPr>
+              <w:jc w:val="center"/>
+              <w:rPr>
+                <w:rFonts w:ascii="Times New Roman" w:hAnsi="Times New Roman" w:cs="Times New Roman"/>
+                <w:bCs/>
+                <w:color w:val="auto"/>
+                <w:sz w:val="24"/>
+                <w:szCs w:val="24"/>
+              </w:rPr>
+            </w:pPr>
+            <w:r>
+              <w:rPr>
+                <w:rFonts w:ascii="Times New Roman" w:hAnsi="Times New Roman" w:cs="Times New Roman"/>
+                <w:bCs/>
+                <w:color w:val="auto"/>
+                <w:szCs w:val="28"/>
+              </w:rPr>
+              <w:t>PROCEDIMIENTOS</w:t>
+            </w:r>
+          </w:p>
+        </w:tc>
+      </w:tr>
+      <w:tr>
+        <w:trPr>
+          <w:jc w:val="center"/>
+        </w:trPr>
+        <w:tc>
+          <w:tcPr>
+            <w:tcW w:w="851" w:type="dxa"/>
+          </w:tcPr>
+          <w:p>
+            <w:pPr>
+              <w:rPr>
+                <w:rFonts w:ascii="Times New Roman" w:hAnsi="Times New Roman" w:cs="Times New Roman"/>
+                <w:b w:val="0"/>
+                <w:color w:val="auto"/>
+                <w:sz w:val="24"/>
+                <w:szCs w:val="24"/>
+              </w:rPr>
+            </w:pPr>
+            <w:r>
+              <w:rPr>
+                <w:rFonts w:ascii="Times New Roman" w:hAnsi="Times New Roman" w:cs="Times New Roman"/>
+                <w:b w:val="0"/>
+                <w:color w:val="auto"/>
+                <w:sz w:val="24"/>
+                <w:szCs w:val="24"/>
+              </w:rPr>
+              <w:t>1</w:t>
+            </w:r>
+          </w:p>
+        </w:tc>
+        <w:tc>
+          <w:tcPr>
+            <w:tcW w:w="7335" w:type="dxa"/>
+          </w:tcPr>
+          <w:p>
+            <w:pPr>
+              <w:rPr>
+                <w:rFonts w:ascii="Times New Roman" w:hAnsi="Times New Roman" w:cs="Times New Roman"/>
+                <w:b w:val="0"/>
+                <w:color w:val="auto"/>
+                <w:sz w:val="24"/>
+                <w:szCs w:val="24"/>
+              </w:rPr>
+            </w:pPr>
+            <w:r>
+              <w:rPr>
+                <w:rFonts w:ascii="Times New Roman" w:hAnsi="Times New Roman" w:cs="Times New Roman"/>
+                <w:b w:val="0"/>
+                <w:color w:val="auto"/>
+                <w:sz w:val="24"/>
+                <w:szCs w:val="24"/>
+              </w:rPr>
+              <w:t xml:space="preserve">Ingresar al </w:t>
+            </w:r>
+            <w:r>
+              <w:rPr>
+                <w:rFonts w:ascii="Times New Roman" w:hAnsi="Times New Roman" w:cs="Times New Roman"/>
+                <w:b w:val="0"/>
+                <w:color w:val="auto"/>
+                <w:sz w:val="24"/>
+                <w:szCs w:val="24"/>
+              </w:rPr>
+              <w:t>S</w:t>
+            </w:r>
+            <w:r>
+              <w:rPr>
+                <w:rFonts w:ascii="Times New Roman" w:hAnsi="Times New Roman" w:cs="Times New Roman"/>
+                <w:b w:val="0"/>
+                <w:color w:val="auto"/>
+                <w:sz w:val="24"/>
+                <w:szCs w:val="24"/>
+              </w:rPr>
+              <w:t>istema (</w:t>
+            </w:r>
+            <w:proofErr w:type="spellStart"/>
+            <w:r>
+              <w:rPr>
+                <w:rFonts w:ascii="Times New Roman" w:hAnsi="Times New Roman" w:cs="Times New Roman"/>
+                <w:b w:val="0"/>
+                <w:color w:val="auto"/>
+                <w:sz w:val="24"/>
+                <w:szCs w:val="24"/>
+              </w:rPr>
+              <w:t>Login</w:t>
+            </w:r>
+            <w:proofErr w:type="spellEnd"/>
+            <w:r>
+              <w:rPr>
+                <w:rFonts w:ascii="Times New Roman" w:hAnsi="Times New Roman" w:cs="Times New Roman"/>
+                <w:b w:val="0"/>
+                <w:color w:val="auto"/>
+                <w:sz w:val="24"/>
+                <w:szCs w:val="24"/>
+              </w:rPr>
+              <w:t>)</w:t>
+            </w:r>
+          </w:p>
+        </w:tc>
+      </w:tr>
+      <w:tr>
+        <w:trPr>
+          <w:jc w:val="center"/>
+        </w:trPr>
+        <w:tc>
+          <w:tcPr>
+            <w:tcW w:w="851" w:type="dxa"/>
+          </w:tcPr>
+          <w:p>
+            <w:pPr>
+              <w:rPr>
+                <w:rFonts w:ascii="Times New Roman" w:hAnsi="Times New Roman" w:cs="Times New Roman"/>
+                <w:b w:val="0"/>
+                <w:color w:val="auto"/>
+                <w:sz w:val="24"/>
+                <w:szCs w:val="24"/>
+              </w:rPr>
+            </w:pPr>
+            <w:r>
+              <w:rPr>
+                <w:rFonts w:ascii="Times New Roman" w:hAnsi="Times New Roman" w:cs="Times New Roman"/>
+                <w:b w:val="0"/>
+                <w:color w:val="auto"/>
+                <w:sz w:val="24"/>
+                <w:szCs w:val="24"/>
+              </w:rPr>
+              <w:t>2</w:t>
+            </w:r>
+          </w:p>
+        </w:tc>
+        <w:tc>
+          <w:tcPr>
+            <w:tcW w:w="7335" w:type="dxa"/>
+          </w:tcPr>
+          <w:p>
+            <w:pPr>
+              <w:rPr>
+                <w:rFonts w:ascii="Times New Roman" w:hAnsi="Times New Roman" w:cs="Times New Roman"/>
+                <w:b w:val="0"/>
+                <w:color w:val="auto"/>
+                <w:sz w:val="24"/>
+                <w:szCs w:val="24"/>
+              </w:rPr>
+            </w:pPr>
+            <w:r>
+              <w:rPr>
+                <w:rFonts w:ascii="Times New Roman" w:hAnsi="Times New Roman" w:cs="Times New Roman"/>
+                <w:b w:val="0"/>
+                <w:color w:val="auto"/>
+                <w:sz w:val="24"/>
+                <w:szCs w:val="24"/>
+              </w:rPr>
+              <w:t>Registrar Usuarios</w:t>
+            </w:r>
+          </w:p>
+        </w:tc>
+      </w:tr>
+      <w:tr>
+        <w:trPr>
+          <w:jc w:val="center"/>
+        </w:trPr>
+        <w:tc>
+          <w:tcPr>
+            <w:tcW w:w="851" w:type="dxa"/>
+          </w:tcPr>
+          <w:p>
+            <w:pPr>
+              <w:rPr>
+                <w:rFonts w:ascii="Times New Roman" w:hAnsi="Times New Roman" w:cs="Times New Roman"/>
+                <w:b w:val="0"/>
+                <w:color w:val="auto"/>
+                <w:sz w:val="24"/>
+                <w:szCs w:val="24"/>
+              </w:rPr>
+            </w:pPr>
+            <w:r>
+              <w:rPr>
+                <w:rFonts w:ascii="Times New Roman" w:hAnsi="Times New Roman" w:cs="Times New Roman"/>
+                <w:b w:val="0"/>
+                <w:color w:val="auto"/>
+                <w:sz w:val="24"/>
+                <w:szCs w:val="24"/>
+              </w:rPr>
+              <w:t>3</w:t>
+            </w:r>
+          </w:p>
+        </w:tc>
+        <w:tc>
+          <w:tcPr>
+            <w:tcW w:w="7335" w:type="dxa"/>
+          </w:tcPr>
+          <w:p>
+            <w:pPr>
+              <w:rPr>
+                <w:rFonts w:ascii="Times New Roman" w:hAnsi="Times New Roman" w:cs="Times New Roman"/>
+                <w:b w:val="0"/>
+                <w:color w:val="auto"/>
+                <w:sz w:val="24"/>
+                <w:szCs w:val="24"/>
+              </w:rPr>
+            </w:pPr>
+            <w:r>
+              <w:rPr>
+                <w:rFonts w:ascii="Times New Roman" w:hAnsi="Times New Roman" w:cs="Times New Roman"/>
+                <w:b w:val="0"/>
+                <w:color w:val="auto"/>
+                <w:sz w:val="24"/>
+                <w:szCs w:val="24"/>
+              </w:rPr>
+              <w:t>Modificar Usuarios</w:t>
+            </w:r>
+          </w:p>
+        </w:tc>
+      </w:tr>
+      <w:tr>
+        <w:trPr>
+          <w:jc w:val="center"/>
+        </w:trPr>
+        <w:tc>
+          <w:tcPr>
+            <w:tcW w:w="851" w:type="dxa"/>
+          </w:tcPr>
+          <w:p>
+            <w:pPr>
+              <w:rPr>
+                <w:rFonts w:ascii="Times New Roman" w:hAnsi="Times New Roman" w:cs="Times New Roman"/>
+                <w:b w:val="0"/>
+                <w:color w:val="auto"/>
+                <w:sz w:val="24"/>
+                <w:szCs w:val="24"/>
+              </w:rPr>
+            </w:pPr>
+            <w:r>
+              <w:rPr>
+                <w:rFonts w:ascii="Times New Roman" w:hAnsi="Times New Roman" w:cs="Times New Roman"/>
+                <w:b w:val="0"/>
+                <w:color w:val="auto"/>
+                <w:sz w:val="24"/>
+                <w:szCs w:val="24"/>
+              </w:rPr>
+              <w:t>4</w:t>
+            </w:r>
+          </w:p>
+        </w:tc>
+        <w:tc>
+          <w:tcPr>
+            <w:tcW w:w="7335" w:type="dxa"/>
+          </w:tcPr>
+          <w:p>
+            <w:pPr>
+              <w:rPr>
+                <w:rFonts w:ascii="Times New Roman" w:hAnsi="Times New Roman" w:cs="Times New Roman"/>
+                <w:b w:val="0"/>
+                <w:color w:val="auto"/>
+                <w:sz w:val="24"/>
+                <w:szCs w:val="24"/>
+              </w:rPr>
+            </w:pPr>
+            <w:r>
+              <w:rPr>
+                <w:rFonts w:ascii="Times New Roman" w:hAnsi="Times New Roman" w:cs="Times New Roman"/>
+                <w:b w:val="0"/>
+                <w:color w:val="auto"/>
+                <w:sz w:val="24"/>
+                <w:szCs w:val="24"/>
+              </w:rPr>
+              <w:t>Eliminar Usuarios</w:t>
+            </w:r>
+          </w:p>
+        </w:tc>
+      </w:tr>
+      <w:tr>
+        <w:trPr>
+          <w:jc w:val="center"/>
+        </w:trPr>
+        <w:tc>
+          <w:tcPr>
+            <w:tcW w:w="851" w:type="dxa"/>
+          </w:tcPr>
+          <w:p>
+            <w:pPr>
+              <w:rPr>
+                <w:rFonts w:ascii="Times New Roman" w:hAnsi="Times New Roman" w:cs="Times New Roman"/>
+                <w:b w:val="0"/>
+                <w:color w:val="auto"/>
+                <w:sz w:val="24"/>
+                <w:szCs w:val="24"/>
+              </w:rPr>
+            </w:pPr>
+            <w:r>
+              <w:rPr>
+                <w:rFonts w:ascii="Times New Roman" w:hAnsi="Times New Roman" w:cs="Times New Roman"/>
+                <w:b w:val="0"/>
+                <w:color w:val="auto"/>
+                <w:sz w:val="24"/>
+                <w:szCs w:val="24"/>
+              </w:rPr>
+              <w:t>5</w:t>
+            </w:r>
+          </w:p>
+        </w:tc>
+        <w:tc>
+          <w:tcPr>
+            <w:tcW w:w="7335" w:type="dxa"/>
+          </w:tcPr>
+          <w:p>
+            <w:pPr>
+              <w:rPr>
+                <w:rFonts w:ascii="Times New Roman" w:hAnsi="Times New Roman" w:cs="Times New Roman"/>
+                <w:b w:val="0"/>
+                <w:color w:val="auto"/>
+                <w:sz w:val="24"/>
+                <w:szCs w:val="24"/>
+              </w:rPr>
+            </w:pPr>
+            <w:r>
+              <w:rPr>
+                <w:rFonts w:ascii="Times New Roman" w:hAnsi="Times New Roman" w:cs="Times New Roman"/>
+                <w:b w:val="0"/>
+                <w:color w:val="auto"/>
+                <w:sz w:val="24"/>
+                <w:szCs w:val="24"/>
+              </w:rPr>
+              <w:t>Registrar Empleados</w:t>
+            </w:r>
+          </w:p>
+        </w:tc>
+      </w:tr>
+      <w:tr>
+        <w:trPr>
+          <w:jc w:val="center"/>
+        </w:trPr>
+        <w:tc>
+          <w:tcPr>
+            <w:tcW w:w="851" w:type="dxa"/>
+          </w:tcPr>
+          <w:p>
+            <w:pPr>
+              <w:rPr>
+                <w:rFonts w:ascii="Times New Roman" w:hAnsi="Times New Roman" w:cs="Times New Roman"/>
+                <w:b w:val="0"/>
+                <w:color w:val="auto"/>
+                <w:sz w:val="24"/>
+                <w:szCs w:val="24"/>
+              </w:rPr>
+            </w:pPr>
+            <w:r>
+              <w:rPr>
+                <w:rFonts w:ascii="Times New Roman" w:hAnsi="Times New Roman" w:cs="Times New Roman"/>
+                <w:b w:val="0"/>
+                <w:color w:val="auto"/>
+                <w:sz w:val="24"/>
+                <w:szCs w:val="24"/>
+              </w:rPr>
+              <w:t>6</w:t>
+            </w:r>
+          </w:p>
+        </w:tc>
+        <w:tc>
+          <w:tcPr>
+            <w:tcW w:w="7335" w:type="dxa"/>
+          </w:tcPr>
+          <w:p>
+            <w:pPr>
+              <w:rPr>
+                <w:rFonts w:ascii="Times New Roman" w:hAnsi="Times New Roman" w:cs="Times New Roman"/>
+                <w:b w:val="0"/>
+                <w:color w:val="auto"/>
+                <w:sz w:val="24"/>
+                <w:szCs w:val="24"/>
+              </w:rPr>
+            </w:pPr>
+            <w:r>
+              <w:rPr>
+                <w:rFonts w:ascii="Times New Roman" w:hAnsi="Times New Roman" w:cs="Times New Roman"/>
+                <w:b w:val="0"/>
+                <w:color w:val="auto"/>
+                <w:sz w:val="24"/>
+                <w:szCs w:val="24"/>
+              </w:rPr>
+              <w:t>Modificar Empleados</w:t>
+            </w:r>
+          </w:p>
+        </w:tc>
+      </w:tr>
+      <w:tr>
+        <w:trPr>
+          <w:jc w:val="center"/>
+        </w:trPr>
+        <w:tc>
+          <w:tcPr>
+            <w:tcW w:w="851" w:type="dxa"/>
+          </w:tcPr>
+          <w:p>
+            <w:pPr>
+              <w:rPr>
+                <w:rFonts w:ascii="Times New Roman" w:hAnsi="Times New Roman" w:cs="Times New Roman"/>
+                <w:b w:val="0"/>
+                <w:color w:val="auto"/>
+                <w:sz w:val="24"/>
+                <w:szCs w:val="24"/>
+              </w:rPr>
+            </w:pPr>
+            <w:r>
+              <w:rPr>
+                <w:rFonts w:ascii="Times New Roman" w:hAnsi="Times New Roman" w:cs="Times New Roman"/>
+                <w:b w:val="0"/>
+                <w:color w:val="auto"/>
+                <w:sz w:val="24"/>
+                <w:szCs w:val="24"/>
+              </w:rPr>
+              <w:t>7</w:t>
+            </w:r>
+          </w:p>
+        </w:tc>
+        <w:tc>
+          <w:tcPr>
+            <w:tcW w:w="7335" w:type="dxa"/>
+          </w:tcPr>
+          <w:p>
+            <w:pPr>
+              <w:rPr>
+                <w:rFonts w:ascii="Times New Roman" w:hAnsi="Times New Roman" w:cs="Times New Roman"/>
+                <w:b w:val="0"/>
+                <w:color w:val="auto"/>
+                <w:sz w:val="24"/>
+                <w:szCs w:val="24"/>
+              </w:rPr>
+            </w:pPr>
+            <w:r>
+              <w:rPr>
+                <w:rFonts w:ascii="Times New Roman" w:hAnsi="Times New Roman" w:cs="Times New Roman"/>
+                <w:b w:val="0"/>
+                <w:color w:val="auto"/>
+                <w:sz w:val="24"/>
+                <w:szCs w:val="24"/>
+              </w:rPr>
+              <w:t>Eliminar Empleados</w:t>
+            </w:r>
+          </w:p>
+        </w:tc>
+      </w:tr>
+      <w:tr>
+        <w:trPr>
+          <w:jc w:val="center"/>
+        </w:trPr>
+        <w:tc>
+          <w:tcPr>
+            <w:tcW w:w="851" w:type="dxa"/>
+          </w:tcPr>
+          <w:p>
+            <w:pPr>
+              <w:rPr>
+                <w:rFonts w:ascii="Times New Roman" w:hAnsi="Times New Roman" w:cs="Times New Roman"/>
+                <w:b w:val="0"/>
+                <w:color w:val="auto"/>
+                <w:sz w:val="24"/>
+                <w:szCs w:val="24"/>
+              </w:rPr>
+            </w:pPr>
+            <w:r>
+              <w:rPr>
+                <w:rFonts w:ascii="Times New Roman" w:hAnsi="Times New Roman" w:cs="Times New Roman"/>
+                <w:b w:val="0"/>
+                <w:color w:val="auto"/>
+                <w:sz w:val="24"/>
+                <w:szCs w:val="24"/>
+              </w:rPr>
+              <w:t>8</w:t>
+            </w:r>
+          </w:p>
+        </w:tc>
+        <w:tc>
+          <w:tcPr>
+            <w:tcW w:w="7335" w:type="dxa"/>
+          </w:tcPr>
+          <w:p>
+            <w:pPr>
+              <w:rPr>
+                <w:rFonts w:ascii="Times New Roman" w:hAnsi="Times New Roman" w:cs="Times New Roman"/>
+                <w:b w:val="0"/>
+                <w:color w:val="auto"/>
+                <w:sz w:val="24"/>
+                <w:szCs w:val="24"/>
+              </w:rPr>
+            </w:pPr>
+            <w:r>
+              <w:rPr>
+                <w:rFonts w:ascii="Times New Roman" w:hAnsi="Times New Roman" w:cs="Times New Roman"/>
+                <w:b w:val="0"/>
+                <w:color w:val="auto"/>
+                <w:sz w:val="24"/>
+                <w:szCs w:val="24"/>
+              </w:rPr>
+              <w:t xml:space="preserve">Registrar Pagos del </w:t>
+            </w:r>
+            <w:r>
+              <w:rPr>
+                <w:rFonts w:ascii="Times New Roman" w:hAnsi="Times New Roman" w:cs="Times New Roman"/>
+                <w:b w:val="0"/>
+                <w:color w:val="auto"/>
+                <w:sz w:val="24"/>
+                <w:szCs w:val="24"/>
+              </w:rPr>
+              <w:t>D</w:t>
+            </w:r>
+            <w:r>
+              <w:rPr>
+                <w:rFonts w:ascii="Times New Roman" w:hAnsi="Times New Roman" w:cs="Times New Roman"/>
+                <w:b w:val="0"/>
+                <w:color w:val="auto"/>
+                <w:sz w:val="24"/>
+                <w:szCs w:val="24"/>
+              </w:rPr>
+              <w:t>ia</w:t>
+            </w:r>
+          </w:p>
+        </w:tc>
+      </w:tr>
+      <w:tr>
+        <w:trPr>
+          <w:jc w:val="center"/>
+        </w:trPr>
+        <w:tc>
+          <w:tcPr>
+            <w:tcW w:w="851" w:type="dxa"/>
+          </w:tcPr>
+          <w:p>
+            <w:pPr>
+              <w:rPr>
+                <w:rFonts w:ascii="Times New Roman" w:hAnsi="Times New Roman" w:cs="Times New Roman"/>
+                <w:b w:val="0"/>
+                <w:color w:val="auto"/>
+                <w:sz w:val="24"/>
+                <w:szCs w:val="24"/>
+              </w:rPr>
+            </w:pPr>
+            <w:r>
+              <w:rPr>
+                <w:rFonts w:ascii="Times New Roman" w:hAnsi="Times New Roman" w:cs="Times New Roman"/>
+                <w:b w:val="0"/>
+                <w:color w:val="auto"/>
+                <w:sz w:val="24"/>
+                <w:szCs w:val="24"/>
+              </w:rPr>
+              <w:t>9</w:t>
+            </w:r>
+          </w:p>
+        </w:tc>
+        <w:tc>
+          <w:tcPr>
+            <w:tcW w:w="7335" w:type="dxa"/>
+          </w:tcPr>
+          <w:p>
+            <w:pPr>
+              <w:rPr>
+                <w:rFonts w:ascii="Times New Roman" w:hAnsi="Times New Roman" w:cs="Times New Roman"/>
+                <w:b w:val="0"/>
+                <w:color w:val="auto"/>
+                <w:sz w:val="24"/>
+                <w:szCs w:val="24"/>
+              </w:rPr>
+            </w:pPr>
+            <w:r>
+              <w:rPr>
+                <w:rFonts w:ascii="Times New Roman" w:hAnsi="Times New Roman" w:cs="Times New Roman"/>
+                <w:b w:val="0"/>
+                <w:color w:val="auto"/>
+                <w:sz w:val="24"/>
+                <w:szCs w:val="24"/>
+              </w:rPr>
+              <w:t>Modificar Registros de Pago del Dia</w:t>
+            </w:r>
+          </w:p>
+        </w:tc>
+      </w:tr>
+      <w:tr>
+        <w:trPr>
+          <w:jc w:val="center"/>
+        </w:trPr>
+        <w:tc>
+          <w:tcPr>
+            <w:tcW w:w="851" w:type="dxa"/>
+          </w:tcPr>
+          <w:p>
+            <w:pPr>
+              <w:rPr>
+                <w:rFonts w:ascii="Times New Roman" w:hAnsi="Times New Roman" w:cs="Times New Roman"/>
+                <w:b w:val="0"/>
+                <w:color w:val="auto"/>
+                <w:sz w:val="24"/>
+                <w:szCs w:val="24"/>
+              </w:rPr>
+            </w:pPr>
+            <w:r>
+              <w:rPr>
+                <w:rFonts w:ascii="Times New Roman" w:hAnsi="Times New Roman" w:cs="Times New Roman"/>
+                <w:b w:val="0"/>
+                <w:color w:val="auto"/>
+                <w:sz w:val="24"/>
+                <w:szCs w:val="24"/>
+              </w:rPr>
+              <w:t>10</w:t>
+            </w:r>
+          </w:p>
+        </w:tc>
+        <w:tc>
+          <w:tcPr>
+            <w:tcW w:w="7335" w:type="dxa"/>
+          </w:tcPr>
+          <w:p>
+            <w:pPr>
+              <w:rPr>
+                <w:rFonts w:ascii="Times New Roman" w:hAnsi="Times New Roman" w:cs="Times New Roman"/>
+                <w:b w:val="0"/>
+                <w:color w:val="auto"/>
+                <w:sz w:val="24"/>
+                <w:szCs w:val="24"/>
+              </w:rPr>
+            </w:pPr>
+            <w:r>
+              <w:rPr>
+                <w:rFonts w:ascii="Times New Roman" w:hAnsi="Times New Roman" w:cs="Times New Roman"/>
+                <w:b w:val="0"/>
+                <w:color w:val="auto"/>
+                <w:sz w:val="24"/>
+                <w:szCs w:val="24"/>
+              </w:rPr>
+              <w:t>Eliminar Registro Pago del Dia</w:t>
+            </w:r>
+          </w:p>
+        </w:tc>
+      </w:tr>
+      <w:tr>
+        <w:trPr>
+          <w:jc w:val="center"/>
+        </w:trPr>
+        <w:tc>
+          <w:tcPr>
+            <w:tcW w:w="851" w:type="dxa"/>
+          </w:tcPr>
+          <w:p>
+            <w:pPr>
+              <w:rPr>
+                <w:rFonts w:ascii="Times New Roman" w:hAnsi="Times New Roman" w:cs="Times New Roman"/>
+                <w:b w:val="0"/>
+                <w:color w:val="auto"/>
+                <w:sz w:val="24"/>
+                <w:szCs w:val="24"/>
+              </w:rPr>
+            </w:pPr>
+            <w:r>
+              <w:rPr>
+                <w:rFonts w:ascii="Times New Roman" w:hAnsi="Times New Roman" w:cs="Times New Roman"/>
+                <w:b w:val="0"/>
+                <w:color w:val="auto"/>
+                <w:sz w:val="24"/>
+                <w:szCs w:val="24"/>
+              </w:rPr>
+              <w:t>11</w:t>
+            </w:r>
+          </w:p>
+        </w:tc>
+        <w:tc>
+          <w:tcPr>
+            <w:tcW w:w="7335" w:type="dxa"/>
+          </w:tcPr>
+          <w:p>
+            <w:pPr>
+              <w:rPr>
+                <w:rFonts w:ascii="Times New Roman" w:hAnsi="Times New Roman" w:cs="Times New Roman"/>
+                <w:b w:val="0"/>
+                <w:color w:val="auto"/>
+                <w:sz w:val="24"/>
+                <w:szCs w:val="24"/>
+              </w:rPr>
+            </w:pPr>
+            <w:r>
+              <w:rPr>
+                <w:rFonts w:ascii="Times New Roman" w:hAnsi="Times New Roman" w:cs="Times New Roman"/>
+                <w:b w:val="0"/>
+                <w:color w:val="auto"/>
+                <w:sz w:val="24"/>
+                <w:szCs w:val="24"/>
+              </w:rPr>
+              <w:t>Crear Planilla de Pago</w:t>
+            </w:r>
+          </w:p>
+        </w:tc>
+      </w:tr>
+      <w:tr>
+        <w:trPr>
+          <w:jc w:val="center"/>
+        </w:trPr>
+        <w:tc>
+          <w:tcPr>
+            <w:tcW w:w="851" w:type="dxa"/>
+          </w:tcPr>
+          <w:p>
+            <w:pPr>
+              <w:rPr>
+                <w:rFonts w:ascii="Times New Roman" w:hAnsi="Times New Roman" w:cs="Times New Roman"/>
+                <w:b w:val="0"/>
+                <w:color w:val="auto"/>
+                <w:sz w:val="24"/>
+                <w:szCs w:val="24"/>
+              </w:rPr>
+            </w:pPr>
+            <w:r>
+              <w:rPr>
+                <w:rFonts w:ascii="Times New Roman" w:hAnsi="Times New Roman" w:cs="Times New Roman"/>
+                <w:b w:val="0"/>
+                <w:color w:val="auto"/>
+                <w:sz w:val="24"/>
+                <w:szCs w:val="24"/>
+              </w:rPr>
+              <w:t>12</w:t>
+            </w:r>
+          </w:p>
+        </w:tc>
+        <w:tc>
+          <w:tcPr>
+            <w:tcW w:w="7335" w:type="dxa"/>
+          </w:tcPr>
+          <w:p>
+            <w:pPr>
+              <w:rPr>
+                <w:rFonts w:ascii="Times New Roman" w:hAnsi="Times New Roman" w:cs="Times New Roman"/>
+                <w:b w:val="0"/>
+                <w:color w:val="auto"/>
+                <w:sz w:val="24"/>
+                <w:szCs w:val="24"/>
+              </w:rPr>
+            </w:pPr>
+            <w:r>
+              <w:rPr>
+                <w:rFonts w:ascii="Times New Roman" w:hAnsi="Times New Roman" w:cs="Times New Roman"/>
+                <w:b w:val="0"/>
+                <w:color w:val="auto"/>
+                <w:sz w:val="24"/>
+                <w:szCs w:val="24"/>
+              </w:rPr>
+              <w:t>Eliminar Planilla</w:t>
+            </w:r>
+          </w:p>
+        </w:tc>
+      </w:tr>
+    </w:tbl>
+    <w:p>
+      <w:pPr>
+        <w:pStyle w:val="Prrafodelista"/>
+        <w:rPr>
+          <w:rFonts w:ascii="Times New Roman" w:hAnsi="Times New Roman" w:cs="Times New Roman"/>
+          <w:b/>
+          <w:bCs/>
+          <w:sz w:val="28"/>
+          <w:szCs w:val="28"/>
+        </w:rPr>
+      </w:pPr>
+    </w:p>
+    <w:p>
+      <w:pPr>
+        <w:pStyle w:val="Prrafodelista"/>
+        <w:numPr>
+          <w:ilvl w:val="0"/>
+          <w:numId w:val="5"/>
+        </w:numPr>
+        <w:rPr>
+          <w:rFonts w:ascii="Times New Roman" w:hAnsi="Times New Roman" w:cs="Times New Roman"/>
+          <w:b/>
+          <w:bCs/>
+          <w:sz w:val="28"/>
+          <w:szCs w:val="28"/>
+        </w:rPr>
+      </w:pPr>
+      <w:r>
+        <w:rPr>
+          <w:rFonts w:ascii="Times New Roman" w:hAnsi="Times New Roman" w:cs="Times New Roman"/>
+          <w:b/>
+          <w:bCs/>
+          <w:sz w:val="28"/>
+          <w:szCs w:val="28"/>
+        </w:rPr>
+        <w:t>Usuario</w:t>
+      </w:r>
+    </w:p>
+    <w:p>
+      <w:pPr>
+        <w:rPr>
+          <w:rFonts w:ascii="Times New Roman" w:hAnsi="Times New Roman" w:cs="Times New Roman"/>
+          <w:b w:val="0"/>
+          <w:color w:val="auto"/>
+          <w:sz w:val="24"/>
+          <w:szCs w:val="24"/>
+        </w:rPr>
+      </w:pPr>
+      <w:r>
+        <w:rPr>
+          <w:rFonts w:ascii="Times New Roman" w:hAnsi="Times New Roman" w:cs="Times New Roman"/>
+          <w:b w:val="0"/>
+          <w:color w:val="auto"/>
+          <w:sz w:val="24"/>
+          <w:szCs w:val="24"/>
+        </w:rPr>
+        <w:t>El tipo de usuario “</w:t>
+      </w:r>
+      <w:r>
+        <w:rPr>
+          <w:rFonts w:ascii="Times New Roman" w:hAnsi="Times New Roman" w:cs="Times New Roman"/>
+          <w:bCs/>
+          <w:color w:val="auto"/>
+          <w:sz w:val="24"/>
+          <w:szCs w:val="24"/>
+        </w:rPr>
+        <w:t>usuario</w:t>
+      </w:r>
+      <w:r>
+        <w:rPr>
+          <w:rFonts w:ascii="Times New Roman" w:hAnsi="Times New Roman" w:cs="Times New Roman"/>
+          <w:b w:val="0"/>
+          <w:color w:val="auto"/>
+          <w:sz w:val="24"/>
+          <w:szCs w:val="24"/>
+        </w:rPr>
+        <w:t>”</w:t>
+      </w:r>
+      <w:r>
+        <w:rPr>
+          <w:rFonts w:ascii="Times New Roman" w:hAnsi="Times New Roman" w:cs="Times New Roman"/>
+          <w:b w:val="0"/>
+          <w:color w:val="auto"/>
+          <w:sz w:val="24"/>
+          <w:szCs w:val="24"/>
+        </w:rPr>
+        <w:t xml:space="preserve"> a diferencia del administrador este no puede ejecutar </w:t>
+      </w:r>
+      <w:r>
+        <w:rPr>
+          <w:rFonts w:ascii="Times New Roman" w:hAnsi="Times New Roman" w:cs="Times New Roman"/>
+          <w:b w:val="0"/>
+          <w:color w:val="auto"/>
+          <w:sz w:val="24"/>
+          <w:szCs w:val="24"/>
+        </w:rPr>
+        <w:t>ciertos procedimientos que requieren permisos de administrador, por lo tanto, los procedimientos que puede realizar este tipo de usuario (“</w:t>
+      </w:r>
+      <w:r>
+        <w:rPr>
+          <w:rFonts w:ascii="Times New Roman" w:hAnsi="Times New Roman" w:cs="Times New Roman"/>
+          <w:bCs/>
+          <w:color w:val="auto"/>
+          <w:sz w:val="24"/>
+          <w:szCs w:val="24"/>
+        </w:rPr>
+        <w:t>usuario</w:t>
+      </w:r>
+      <w:r>
+        <w:rPr>
+          <w:rFonts w:ascii="Times New Roman" w:hAnsi="Times New Roman" w:cs="Times New Roman"/>
+          <w:b w:val="0"/>
+          <w:color w:val="auto"/>
+          <w:sz w:val="24"/>
+          <w:szCs w:val="24"/>
+        </w:rPr>
+        <w:t>”) son:</w:t>
+      </w:r>
+    </w:p>
+    <w:p>
+      <w:pPr>
+        <w:rPr>
+          <w:rFonts w:ascii="Times New Roman" w:hAnsi="Times New Roman" w:cs="Times New Roman"/>
+          <w:b w:val="0"/>
+          <w:color w:val="auto"/>
+          <w:sz w:val="24"/>
+          <w:szCs w:val="24"/>
+        </w:rPr>
+      </w:pPr>
+    </w:p>
+    <w:p>
+      <w:pPr>
+        <w:rPr>
+          <w:rFonts w:ascii="Times New Roman" w:hAnsi="Times New Roman" w:cs="Times New Roman"/>
+          <w:b w:val="0"/>
+          <w:color w:val="auto"/>
+          <w:sz w:val="24"/>
+          <w:szCs w:val="24"/>
+        </w:rPr>
+      </w:pPr>
+    </w:p>
+    <w:tbl>
+      <w:tblPr>
+        <w:tblStyle w:val="Tablaconcuadrcula"/>
+        <w:tblW w:w="0" w:type="auto"/>
+        <w:jc w:val="center"/>
+        <w:tblLook w:val="04A0" w:firstRow="1" w:lastRow="0" w:firstColumn="1" w:lastColumn="0" w:noHBand="0" w:noVBand="1"/>
+      </w:tblPr>
+      <w:tblGrid>
+        <w:gridCol w:w="851"/>
+        <w:gridCol w:w="7335"/>
+      </w:tblGrid>
+      <w:tr>
+        <w:trPr>
+          <w:jc w:val="center"/>
+        </w:trPr>
+        <w:tc>
+          <w:tcPr>
+            <w:tcW w:w="851" w:type="dxa"/>
+            <w:shd w:val="clear" w:color="auto" w:fill="D9D9D9" w:themeFill="background1" w:themeFillShade="D9"/>
+          </w:tcPr>
+          <w:p>
+            <w:pPr>
+              <w:jc w:val="center"/>
+              <w:rPr>
+                <w:rFonts w:ascii="Times New Roman" w:hAnsi="Times New Roman" w:cs="Times New Roman"/>
+                <w:bCs/>
+                <w:color w:val="auto"/>
+                <w:sz w:val="24"/>
+                <w:szCs w:val="24"/>
+              </w:rPr>
+            </w:pPr>
+            <w:r>
+              <w:rPr>
+                <w:rFonts w:ascii="Times New Roman" w:hAnsi="Times New Roman" w:cs="Times New Roman"/>
+                <w:bCs/>
+                <w:color w:val="auto"/>
+                <w:sz w:val="24"/>
+                <w:szCs w:val="24"/>
+              </w:rPr>
+              <w:t>No</w:t>
+            </w:r>
+          </w:p>
+        </w:tc>
+        <w:tc>
+          <w:tcPr>
+            <w:tcW w:w="7335" w:type="dxa"/>
+            <w:shd w:val="clear" w:color="auto" w:fill="D9D9D9" w:themeFill="background1" w:themeFillShade="D9"/>
+          </w:tcPr>
+          <w:p>
+            <w:pPr>
+              <w:jc w:val="center"/>
+              <w:rPr>
+                <w:rFonts w:ascii="Times New Roman" w:hAnsi="Times New Roman" w:cs="Times New Roman"/>
+                <w:bCs/>
+                <w:color w:val="auto"/>
+                <w:sz w:val="24"/>
+                <w:szCs w:val="24"/>
+              </w:rPr>
+            </w:pPr>
+            <w:r>
+              <w:rPr>
+                <w:rFonts w:ascii="Times New Roman" w:hAnsi="Times New Roman" w:cs="Times New Roman"/>
+                <w:bCs/>
+                <w:color w:val="auto"/>
+                <w:sz w:val="24"/>
+                <w:szCs w:val="24"/>
+              </w:rPr>
+              <w:t>PROCEDIMIENTOS</w:t>
+            </w:r>
+          </w:p>
+        </w:tc>
+      </w:tr>
+      <w:tr>
+        <w:trPr>
+          <w:jc w:val="center"/>
+        </w:trPr>
+        <w:tc>
+          <w:tcPr>
+            <w:tcW w:w="851" w:type="dxa"/>
+          </w:tcPr>
+          <w:p>
+            <w:pPr>
+              <w:rPr>
+                <w:rFonts w:ascii="Times New Roman" w:hAnsi="Times New Roman" w:cs="Times New Roman"/>
+                <w:b w:val="0"/>
+                <w:color w:val="auto"/>
+                <w:sz w:val="24"/>
+                <w:szCs w:val="24"/>
+              </w:rPr>
+            </w:pPr>
+            <w:r>
+              <w:rPr>
+                <w:rFonts w:ascii="Times New Roman" w:hAnsi="Times New Roman" w:cs="Times New Roman"/>
+                <w:b w:val="0"/>
+                <w:color w:val="auto"/>
+                <w:sz w:val="24"/>
+                <w:szCs w:val="24"/>
+              </w:rPr>
+              <w:t>1</w:t>
+            </w:r>
+          </w:p>
+        </w:tc>
+        <w:tc>
+          <w:tcPr>
+            <w:tcW w:w="7335" w:type="dxa"/>
+          </w:tcPr>
+          <w:p>
+            <w:pPr>
+              <w:rPr>
+                <w:rFonts w:ascii="Times New Roman" w:hAnsi="Times New Roman" w:cs="Times New Roman"/>
+                <w:b w:val="0"/>
+                <w:color w:val="auto"/>
+                <w:sz w:val="24"/>
+                <w:szCs w:val="24"/>
+              </w:rPr>
+            </w:pPr>
+            <w:r>
+              <w:rPr>
+                <w:rFonts w:ascii="Times New Roman" w:hAnsi="Times New Roman" w:cs="Times New Roman"/>
+                <w:b w:val="0"/>
+                <w:color w:val="auto"/>
+                <w:sz w:val="24"/>
+                <w:szCs w:val="24"/>
+              </w:rPr>
+              <w:t>Registrar Pagos del Dia</w:t>
+            </w:r>
+          </w:p>
+        </w:tc>
+      </w:tr>
+      <w:tr>
+        <w:trPr>
+          <w:jc w:val="center"/>
+        </w:trPr>
+        <w:tc>
+          <w:tcPr>
+            <w:tcW w:w="851" w:type="dxa"/>
+          </w:tcPr>
+          <w:p>
+            <w:pPr>
+              <w:rPr>
+                <w:rFonts w:ascii="Times New Roman" w:hAnsi="Times New Roman" w:cs="Times New Roman"/>
+                <w:b w:val="0"/>
+                <w:color w:val="auto"/>
+                <w:sz w:val="24"/>
+                <w:szCs w:val="24"/>
+              </w:rPr>
+            </w:pPr>
+            <w:r>
+              <w:rPr>
+                <w:rFonts w:ascii="Times New Roman" w:hAnsi="Times New Roman" w:cs="Times New Roman"/>
+                <w:b w:val="0"/>
+                <w:color w:val="auto"/>
+                <w:sz w:val="24"/>
+                <w:szCs w:val="24"/>
+              </w:rPr>
+              <w:t>2</w:t>
+            </w:r>
+          </w:p>
+        </w:tc>
+        <w:tc>
+          <w:tcPr>
+            <w:tcW w:w="7335" w:type="dxa"/>
+          </w:tcPr>
+          <w:p>
+            <w:pPr>
+              <w:rPr>
+                <w:rFonts w:ascii="Times New Roman" w:hAnsi="Times New Roman" w:cs="Times New Roman"/>
+                <w:b w:val="0"/>
+                <w:color w:val="auto"/>
+                <w:sz w:val="24"/>
+                <w:szCs w:val="24"/>
+              </w:rPr>
+            </w:pPr>
+            <w:r>
+              <w:rPr>
+                <w:rFonts w:ascii="Times New Roman" w:hAnsi="Times New Roman" w:cs="Times New Roman"/>
+                <w:b w:val="0"/>
+                <w:color w:val="auto"/>
+                <w:sz w:val="24"/>
+                <w:szCs w:val="24"/>
+              </w:rPr>
+              <w:t>Modificar Registros de Pago del Dia</w:t>
+            </w:r>
+          </w:p>
+        </w:tc>
+      </w:tr>
+      <w:tr>
+        <w:trPr>
+          <w:jc w:val="center"/>
+        </w:trPr>
+        <w:tc>
+          <w:tcPr>
+            <w:tcW w:w="851" w:type="dxa"/>
+          </w:tcPr>
+          <w:p>
+            <w:pPr>
+              <w:rPr>
+                <w:rFonts w:ascii="Times New Roman" w:hAnsi="Times New Roman" w:cs="Times New Roman"/>
+                <w:b w:val="0"/>
+                <w:color w:val="auto"/>
+                <w:sz w:val="24"/>
+                <w:szCs w:val="24"/>
+              </w:rPr>
+            </w:pPr>
+            <w:r>
+              <w:rPr>
+                <w:rFonts w:ascii="Times New Roman" w:hAnsi="Times New Roman" w:cs="Times New Roman"/>
+                <w:b w:val="0"/>
+                <w:color w:val="auto"/>
+                <w:sz w:val="24"/>
+                <w:szCs w:val="24"/>
+              </w:rPr>
+              <w:t>3</w:t>
+            </w:r>
+          </w:p>
+        </w:tc>
+        <w:tc>
+          <w:tcPr>
+            <w:tcW w:w="7335" w:type="dxa"/>
+          </w:tcPr>
+          <w:p>
+            <w:pPr>
+              <w:rPr>
+                <w:rFonts w:ascii="Times New Roman" w:hAnsi="Times New Roman" w:cs="Times New Roman"/>
+                <w:b w:val="0"/>
+                <w:color w:val="auto"/>
+                <w:sz w:val="24"/>
+                <w:szCs w:val="24"/>
+              </w:rPr>
+            </w:pPr>
+            <w:r>
+              <w:rPr>
+                <w:rFonts w:ascii="Times New Roman" w:hAnsi="Times New Roman" w:cs="Times New Roman"/>
+                <w:b w:val="0"/>
+                <w:color w:val="auto"/>
+                <w:sz w:val="24"/>
+                <w:szCs w:val="24"/>
+              </w:rPr>
+              <w:t>Eliminar Registro Pago del Dia</w:t>
+            </w:r>
+          </w:p>
+        </w:tc>
+      </w:tr>
+      <w:tr>
+        <w:trPr>
+          <w:jc w:val="center"/>
+        </w:trPr>
+        <w:tc>
+          <w:tcPr>
+            <w:tcW w:w="851" w:type="dxa"/>
+          </w:tcPr>
+          <w:p>
+            <w:pPr>
+              <w:rPr>
+                <w:rFonts w:ascii="Times New Roman" w:hAnsi="Times New Roman" w:cs="Times New Roman"/>
+                <w:b w:val="0"/>
+                <w:color w:val="auto"/>
+                <w:sz w:val="24"/>
+                <w:szCs w:val="24"/>
+              </w:rPr>
+            </w:pPr>
+            <w:r>
+              <w:rPr>
+                <w:rFonts w:ascii="Times New Roman" w:hAnsi="Times New Roman" w:cs="Times New Roman"/>
+                <w:b w:val="0"/>
+                <w:color w:val="auto"/>
+                <w:sz w:val="24"/>
+                <w:szCs w:val="24"/>
+              </w:rPr>
+              <w:t>4</w:t>
+            </w:r>
+          </w:p>
+        </w:tc>
+        <w:tc>
+          <w:tcPr>
+            <w:tcW w:w="7335" w:type="dxa"/>
+          </w:tcPr>
+          <w:p>
+            <w:pPr>
+              <w:rPr>
+                <w:rFonts w:ascii="Times New Roman" w:hAnsi="Times New Roman" w:cs="Times New Roman"/>
+                <w:b w:val="0"/>
+                <w:color w:val="auto"/>
+                <w:sz w:val="24"/>
+                <w:szCs w:val="24"/>
+              </w:rPr>
+            </w:pPr>
+            <w:r>
+              <w:rPr>
+                <w:rFonts w:ascii="Times New Roman" w:hAnsi="Times New Roman" w:cs="Times New Roman"/>
+                <w:b w:val="0"/>
+                <w:color w:val="auto"/>
+                <w:sz w:val="24"/>
+                <w:szCs w:val="24"/>
+              </w:rPr>
+              <w:t>Crear Planilla de Pago</w:t>
+            </w:r>
+          </w:p>
+        </w:tc>
+      </w:tr>
+      <w:tr>
+        <w:trPr>
+          <w:jc w:val="center"/>
+        </w:trPr>
+        <w:tc>
+          <w:tcPr>
+            <w:tcW w:w="851" w:type="dxa"/>
+          </w:tcPr>
+          <w:p>
+            <w:pPr>
+              <w:rPr>
+                <w:rFonts w:ascii="Times New Roman" w:hAnsi="Times New Roman" w:cs="Times New Roman"/>
+                <w:b w:val="0"/>
+                <w:color w:val="auto"/>
+                <w:sz w:val="24"/>
+                <w:szCs w:val="24"/>
+              </w:rPr>
+            </w:pPr>
+            <w:r>
+              <w:rPr>
+                <w:rFonts w:ascii="Times New Roman" w:hAnsi="Times New Roman" w:cs="Times New Roman"/>
+                <w:b w:val="0"/>
+                <w:color w:val="auto"/>
+                <w:sz w:val="24"/>
+                <w:szCs w:val="24"/>
+              </w:rPr>
+              <w:t>5</w:t>
+            </w:r>
+          </w:p>
+        </w:tc>
+        <w:tc>
+          <w:tcPr>
+            <w:tcW w:w="7335" w:type="dxa"/>
+          </w:tcPr>
+          <w:p>
+            <w:pPr>
+              <w:rPr>
+                <w:rFonts w:ascii="Times New Roman" w:hAnsi="Times New Roman" w:cs="Times New Roman"/>
+                <w:b w:val="0"/>
+                <w:color w:val="auto"/>
+                <w:sz w:val="24"/>
+                <w:szCs w:val="24"/>
+              </w:rPr>
+            </w:pPr>
+            <w:r>
+              <w:rPr>
+                <w:rFonts w:ascii="Times New Roman" w:hAnsi="Times New Roman" w:cs="Times New Roman"/>
+                <w:b w:val="0"/>
+                <w:color w:val="auto"/>
+                <w:sz w:val="24"/>
+                <w:szCs w:val="24"/>
+              </w:rPr>
+              <w:t>Eliminar Planilla</w:t>
+            </w:r>
+          </w:p>
+        </w:tc>
+      </w:tr>
+    </w:tbl>
+    <w:p>
+      <w:pPr>
+        <w:rPr>
+          <w:rFonts w:ascii="Times New Roman" w:hAnsi="Times New Roman" w:cs="Times New Roman"/>
+          <w:b w:val="0"/>
+          <w:color w:val="auto"/>
+          <w:sz w:val="24"/>
+          <w:szCs w:val="24"/>
+        </w:rPr>
+      </w:pPr>
+    </w:p>
+    <w:p>
+      <w:pPr>
+        <w:pStyle w:val="Prrafodelista"/>
+        <w:rPr>
+          <w:rFonts w:ascii="Times New Roman" w:hAnsi="Times New Roman" w:cs="Times New Roman"/>
+          <w:b/>
+          <w:sz w:val="24"/>
+          <w:szCs w:val="24"/>
+        </w:rPr>
+      </w:pPr>
+      <w:r>
         <w:br w:type="page"/>
       </w:r>
     </w:p>
@@ -9859,7 +11312,7 @@
           <w:szCs w:val="22"/>
         </w:rPr>
       </w:pPr>
-      <w:bookmarkStart w:id="7" w:name="_Toc74997332"/>
+      <w:bookmarkStart w:id="6" w:name="_Toc75082424"/>
       <w:r>
         <w:rPr>
           <w:sz w:val="40"/>
@@ -9868,7 +11321,7 @@
         <w:lastRenderedPageBreak/>
         <w:t>Diagramas de Caso de Uso</w:t>
       </w:r>
-      <w:bookmarkEnd w:id="7"/>
+      <w:bookmarkEnd w:id="6"/>
     </w:p>
     <w:p>
       <w:pPr>
@@ -10413,7 +11866,7 @@
           <w:szCs w:val="22"/>
         </w:rPr>
       </w:pPr>
-      <w:bookmarkStart w:id="8" w:name="_Toc74997333"/>
+      <w:bookmarkStart w:id="7" w:name="_Toc75082425"/>
       <w:r>
         <w:rPr>
           <w:sz w:val="40"/>
@@ -10422,7 +11875,7 @@
         <w:lastRenderedPageBreak/>
         <w:t>Habilidades mínimas requeridas para los usuarios.</w:t>
       </w:r>
-      <w:bookmarkEnd w:id="8"/>
+      <w:bookmarkEnd w:id="7"/>
     </w:p>
     <w:p>
       <w:pPr>
@@ -10480,7 +11933,7 @@
 </file>
 
 <file path=word/endnotes.xml><?xml version="1.0" encoding="utf-8"?>
-<w:endnotes xmlns:wpc="http://schemas.microsoft.com/office/word/2010/wordprocessingCanvas" xmlns:cx="http://schemas.microsoft.com/office/drawing/2014/chartex" xmlns:cx1="http://schemas.microsoft.com/office/drawing/2015/9/8/chartex" xmlns:cx2="http://schemas.microsoft.com/office/drawing/2015/10/21/chartex" xmlns:cx3="http://schemas.microsoft.com/office/drawing/2016/5/9/chartex" xmlns:cx4="http://schemas.microsoft.com/office/drawing/2016/5/10/chartex" xmlns:cx5="http://schemas.microsoft.com/office/drawing/2016/5/11/chartex" xmlns:cx6="http://schemas.microsoft.com/office/drawing/2016/5/12/chartex" xmlns:cx7="http://schemas.microsoft.com/office/drawing/2016/5/13/chartex" xmlns:cx8="http://schemas.microsoft.com/office/drawing/2016/5/14/chartex" xmlns:mc="http://schemas.openxmlformats.org/markup-compatibility/2006" xmlns:aink="http://schemas.microsoft.com/office/drawing/2016/ink" xmlns:am3d="http://schemas.microsoft.com/office/drawing/2017/model3d" xmlns:o="urn:schemas-microsoft-com:office:office" xmlns:r="http://schemas.openxmlformats.org/officeDocument/2006/relationships" xmlns:m="http://schemas.openxmlformats.org/officeDocument/2006/math" xmlns:v="urn:schemas-microsoft-com:vml" xmlns:wp14="http://schemas.microsoft.com/office/word/2010/wordprocessingDrawing" xmlns:wp="http://schemas.openxmlformats.org/drawingml/2006/wordprocessingDrawing" xmlns:w10="urn:schemas-microsoft-com:office:word" xmlns:w="http://schemas.openxmlformats.org/wordprocessingml/2006/main" xmlns:w14="http://schemas.microsoft.com/office/word/2010/wordml" xmlns:w15="http://schemas.microsoft.com/office/word/2012/wordml" xmlns:w16cid="http://schemas.microsoft.com/office/word/2016/wordml/cid" xmlns:w16se="http://schemas.microsoft.com/office/word/2015/wordml/symex" xmlns:wpg="http://schemas.microsoft.com/office/word/2010/wordprocessingGroup" xmlns:wpi="http://schemas.microsoft.com/office/word/2010/wordprocessingInk" xmlns:wne="http://schemas.microsoft.com/office/word/2006/wordml" xmlns:wps="http://schemas.microsoft.com/office/word/2010/wordprocessingShape" mc:Ignorable="w14 w15 w16se w16cid wp14">
+<w:endnotes xmlns:wpc="http://schemas.microsoft.com/office/word/2010/wordprocessingCanvas" xmlns:cx="http://schemas.microsoft.com/office/drawing/2014/chartex" xmlns:cx1="http://schemas.microsoft.com/office/drawing/2015/9/8/chartex" xmlns:cx2="http://schemas.microsoft.com/office/drawing/2015/10/21/chartex" xmlns:cx3="http://schemas.microsoft.com/office/drawing/2016/5/9/chartex" xmlns:cx4="http://schemas.microsoft.com/office/drawing/2016/5/10/chartex" xmlns:cx5="http://schemas.microsoft.com/office/drawing/2016/5/11/chartex" xmlns:cx6="http://schemas.microsoft.com/office/drawing/2016/5/12/chartex" xmlns:cx7="http://schemas.microsoft.com/office/drawing/2016/5/13/chartex" xmlns:cx8="http://schemas.microsoft.com/office/drawing/2016/5/14/chartex" xmlns:mc="http://schemas.openxmlformats.org/markup-compatibility/2006" xmlns:aink="http://schemas.microsoft.com/office/drawing/2016/ink" xmlns:am3d="http://schemas.microsoft.com/office/drawing/2017/model3d" xmlns:o="urn:schemas-microsoft-com:office:office" xmlns:r="http://schemas.openxmlformats.org/officeDocument/2006/relationships" xmlns:m="http://schemas.openxmlformats.org/officeDocument/2006/math" xmlns:v="urn:schemas-microsoft-com:vml" xmlns:wp14="http://schemas.microsoft.com/office/word/2010/wordprocessingDrawing" xmlns:wp="http://schemas.openxmlformats.org/drawingml/2006/wordprocessingDrawing" xmlns:w10="urn:schemas-microsoft-com:office:word" xmlns:w="http://schemas.openxmlformats.org/wordprocessingml/2006/main" xmlns:w14="http://schemas.microsoft.com/office/word/2010/wordml" xmlns:w15="http://schemas.microsoft.com/office/word/2012/wordml" xmlns:w16cex="http://schemas.microsoft.com/office/word/2018/wordml/cex" xmlns:w16cid="http://schemas.microsoft.com/office/word/2016/wordml/cid" xmlns:w16="http://schemas.microsoft.com/office/word/2018/wordml" xmlns:w16sdtdh="http://schemas.microsoft.com/office/word/2020/wordml/sdtdatahash" xmlns:w16se="http://schemas.microsoft.com/office/word/2015/wordml/symex" xmlns:wpg="http://schemas.microsoft.com/office/word/2010/wordprocessingGroup" xmlns:wpi="http://schemas.microsoft.com/office/word/2010/wordprocessingInk" xmlns:wne="http://schemas.microsoft.com/office/word/2006/wordml" xmlns:wps="http://schemas.microsoft.com/office/word/2010/wordprocessingShape" mc:Ignorable="w14 w15 w16se w16cid w16 w16cex w16sdtdh wp14">
   <w:endnote w:type="separator" w:id="-1">
     <w:p>
       <w:r>
@@ -10501,7 +11954,7 @@
 </file>
 
 <file path=word/footer1.xml><?xml version="1.0" encoding="utf-8"?>
-<w:ftr xmlns:wpc="http://schemas.microsoft.com/office/word/2010/wordprocessingCanvas" xmlns:cx="http://schemas.microsoft.com/office/drawing/2014/chartex" xmlns:cx1="http://schemas.microsoft.com/office/drawing/2015/9/8/chartex" xmlns:cx2="http://schemas.microsoft.com/office/drawing/2015/10/21/chartex" xmlns:cx3="http://schemas.microsoft.com/office/drawing/2016/5/9/chartex" xmlns:cx4="http://schemas.microsoft.com/office/drawing/2016/5/10/chartex" xmlns:cx5="http://schemas.microsoft.com/office/drawing/2016/5/11/chartex" xmlns:cx6="http://schemas.microsoft.com/office/drawing/2016/5/12/chartex" xmlns:cx7="http://schemas.microsoft.com/office/drawing/2016/5/13/chartex" xmlns:cx8="http://schemas.microsoft.com/office/drawing/2016/5/14/chartex" xmlns:mc="http://schemas.openxmlformats.org/markup-compatibility/2006" xmlns:aink="http://schemas.microsoft.com/office/drawing/2016/ink" xmlns:am3d="http://schemas.microsoft.com/office/drawing/2017/model3d" xmlns:o="urn:schemas-microsoft-com:office:office" xmlns:r="http://schemas.openxmlformats.org/officeDocument/2006/relationships" xmlns:m="http://schemas.openxmlformats.org/officeDocument/2006/math" xmlns:v="urn:schemas-microsoft-com:vml" xmlns:wp14="http://schemas.microsoft.com/office/word/2010/wordprocessingDrawing" xmlns:wp="http://schemas.openxmlformats.org/drawingml/2006/wordprocessingDrawing" xmlns:w10="urn:schemas-microsoft-com:office:word" xmlns:w="http://schemas.openxmlformats.org/wordprocessingml/2006/main" xmlns:w14="http://schemas.microsoft.com/office/word/2010/wordml" xmlns:w15="http://schemas.microsoft.com/office/word/2012/wordml" xmlns:w16cid="http://schemas.microsoft.com/office/word/2016/wordml/cid" xmlns:w16se="http://schemas.microsoft.com/office/word/2015/wordml/symex" xmlns:wpg="http://schemas.microsoft.com/office/word/2010/wordprocessingGroup" xmlns:wpi="http://schemas.microsoft.com/office/word/2010/wordprocessingInk" xmlns:wne="http://schemas.microsoft.com/office/word/2006/wordml" xmlns:wps="http://schemas.microsoft.com/office/word/2010/wordprocessingShape" mc:Ignorable="w14 w15 w16se w16cid wp14">
+<w:ftr xmlns:wpc="http://schemas.microsoft.com/office/word/2010/wordprocessingCanvas" xmlns:cx="http://schemas.microsoft.com/office/drawing/2014/chartex" xmlns:cx1="http://schemas.microsoft.com/office/drawing/2015/9/8/chartex" xmlns:cx2="http://schemas.microsoft.com/office/drawing/2015/10/21/chartex" xmlns:cx3="http://schemas.microsoft.com/office/drawing/2016/5/9/chartex" xmlns:cx4="http://schemas.microsoft.com/office/drawing/2016/5/10/chartex" xmlns:cx5="http://schemas.microsoft.com/office/drawing/2016/5/11/chartex" xmlns:cx6="http://schemas.microsoft.com/office/drawing/2016/5/12/chartex" xmlns:cx7="http://schemas.microsoft.com/office/drawing/2016/5/13/chartex" xmlns:cx8="http://schemas.microsoft.com/office/drawing/2016/5/14/chartex" xmlns:mc="http://schemas.openxmlformats.org/markup-compatibility/2006" xmlns:aink="http://schemas.microsoft.com/office/drawing/2016/ink" xmlns:am3d="http://schemas.microsoft.com/office/drawing/2017/model3d" xmlns:o="urn:schemas-microsoft-com:office:office" xmlns:r="http://schemas.openxmlformats.org/officeDocument/2006/relationships" xmlns:m="http://schemas.openxmlformats.org/officeDocument/2006/math" xmlns:v="urn:schemas-microsoft-com:vml" xmlns:wp14="http://schemas.microsoft.com/office/word/2010/wordprocessingDrawing" xmlns:wp="http://schemas.openxmlformats.org/drawingml/2006/wordprocessingDrawing" xmlns:w10="urn:schemas-microsoft-com:office:word" xmlns:w="http://schemas.openxmlformats.org/wordprocessingml/2006/main" xmlns:w14="http://schemas.microsoft.com/office/word/2010/wordml" xmlns:w15="http://schemas.microsoft.com/office/word/2012/wordml" xmlns:w16cex="http://schemas.microsoft.com/office/word/2018/wordml/cex" xmlns:w16cid="http://schemas.microsoft.com/office/word/2016/wordml/cid" xmlns:w16="http://schemas.microsoft.com/office/word/2018/wordml" xmlns:w16sdtdh="http://schemas.microsoft.com/office/word/2020/wordml/sdtdatahash" xmlns:w16se="http://schemas.microsoft.com/office/word/2015/wordml/symex" xmlns:wpg="http://schemas.microsoft.com/office/word/2010/wordprocessingGroup" xmlns:wpi="http://schemas.microsoft.com/office/word/2010/wordprocessingInk" xmlns:wne="http://schemas.microsoft.com/office/word/2006/wordml" xmlns:wps="http://schemas.microsoft.com/office/word/2010/wordprocessingShape" mc:Ignorable="w14 w15 w16se w16cid w16 w16cex w16sdtdh wp14">
   <w:p>
     <w:pPr>
       <w:pStyle w:val="Piedepgina"/>
@@ -10785,7 +12238,7 @@
 </file>
 
 <file path=word/footnotes.xml><?xml version="1.0" encoding="utf-8"?>
-<w:footnotes xmlns:wpc="http://schemas.microsoft.com/office/word/2010/wordprocessingCanvas" xmlns:cx="http://schemas.microsoft.com/office/drawing/2014/chartex" xmlns:cx1="http://schemas.microsoft.com/office/drawing/2015/9/8/chartex" xmlns:cx2="http://schemas.microsoft.com/office/drawing/2015/10/21/chartex" xmlns:cx3="http://schemas.microsoft.com/office/drawing/2016/5/9/chartex" xmlns:cx4="http://schemas.microsoft.com/office/drawing/2016/5/10/chartex" xmlns:cx5="http://schemas.microsoft.com/office/drawing/2016/5/11/chartex" xmlns:cx6="http://schemas.microsoft.com/office/drawing/2016/5/12/chartex" xmlns:cx7="http://schemas.microsoft.com/office/drawing/2016/5/13/chartex" xmlns:cx8="http://schemas.microsoft.com/office/drawing/2016/5/14/chartex" xmlns:mc="http://schemas.openxmlformats.org/markup-compatibility/2006" xmlns:aink="http://schemas.microsoft.com/office/drawing/2016/ink" xmlns:am3d="http://schemas.microsoft.com/office/drawing/2017/model3d" xmlns:o="urn:schemas-microsoft-com:office:office" xmlns:r="http://schemas.openxmlformats.org/officeDocument/2006/relationships" xmlns:m="http://schemas.openxmlformats.org/officeDocument/2006/math" xmlns:v="urn:schemas-microsoft-com:vml" xmlns:wp14="http://schemas.microsoft.com/office/word/2010/wordprocessingDrawing" xmlns:wp="http://schemas.openxmlformats.org/drawingml/2006/wordprocessingDrawing" xmlns:w10="urn:schemas-microsoft-com:office:word" xmlns:w="http://schemas.openxmlformats.org/wordprocessingml/2006/main" xmlns:w14="http://schemas.microsoft.com/office/word/2010/wordml" xmlns:w15="http://schemas.microsoft.com/office/word/2012/wordml" xmlns:w16cid="http://schemas.microsoft.com/office/word/2016/wordml/cid" xmlns:w16se="http://schemas.microsoft.com/office/word/2015/wordml/symex" xmlns:wpg="http://schemas.microsoft.com/office/word/2010/wordprocessingGroup" xmlns:wpi="http://schemas.microsoft.com/office/word/2010/wordprocessingInk" xmlns:wne="http://schemas.microsoft.com/office/word/2006/wordml" xmlns:wps="http://schemas.microsoft.com/office/word/2010/wordprocessingShape" mc:Ignorable="w14 w15 w16se w16cid wp14">
+<w:footnotes xmlns:wpc="http://schemas.microsoft.com/office/word/2010/wordprocessingCanvas" xmlns:cx="http://schemas.microsoft.com/office/drawing/2014/chartex" xmlns:cx1="http://schemas.microsoft.com/office/drawing/2015/9/8/chartex" xmlns:cx2="http://schemas.microsoft.com/office/drawing/2015/10/21/chartex" xmlns:cx3="http://schemas.microsoft.com/office/drawing/2016/5/9/chartex" xmlns:cx4="http://schemas.microsoft.com/office/drawing/2016/5/10/chartex" xmlns:cx5="http://schemas.microsoft.com/office/drawing/2016/5/11/chartex" xmlns:cx6="http://schemas.microsoft.com/office/drawing/2016/5/12/chartex" xmlns:cx7="http://schemas.microsoft.com/office/drawing/2016/5/13/chartex" xmlns:cx8="http://schemas.microsoft.com/office/drawing/2016/5/14/chartex" xmlns:mc="http://schemas.openxmlformats.org/markup-compatibility/2006" xmlns:aink="http://schemas.microsoft.com/office/drawing/2016/ink" xmlns:am3d="http://schemas.microsoft.com/office/drawing/2017/model3d" xmlns:o="urn:schemas-microsoft-com:office:office" xmlns:r="http://schemas.openxmlformats.org/officeDocument/2006/relationships" xmlns:m="http://schemas.openxmlformats.org/officeDocument/2006/math" xmlns:v="urn:schemas-microsoft-com:vml" xmlns:wp14="http://schemas.microsoft.com/office/word/2010/wordprocessingDrawing" xmlns:wp="http://schemas.openxmlformats.org/drawingml/2006/wordprocessingDrawing" xmlns:w10="urn:schemas-microsoft-com:office:word" xmlns:w="http://schemas.openxmlformats.org/wordprocessingml/2006/main" xmlns:w14="http://schemas.microsoft.com/office/word/2010/wordml" xmlns:w15="http://schemas.microsoft.com/office/word/2012/wordml" xmlns:w16cex="http://schemas.microsoft.com/office/word/2018/wordml/cex" xmlns:w16cid="http://schemas.microsoft.com/office/word/2016/wordml/cid" xmlns:w16="http://schemas.microsoft.com/office/word/2018/wordml" xmlns:w16sdtdh="http://schemas.microsoft.com/office/word/2020/wordml/sdtdatahash" xmlns:w16se="http://schemas.microsoft.com/office/word/2015/wordml/symex" xmlns:wpg="http://schemas.microsoft.com/office/word/2010/wordprocessingGroup" xmlns:wpi="http://schemas.microsoft.com/office/word/2010/wordprocessingInk" xmlns:wne="http://schemas.microsoft.com/office/word/2006/wordml" xmlns:wps="http://schemas.microsoft.com/office/word/2010/wordprocessingShape" mc:Ignorable="w14 w15 w16se w16cid w16 w16cex w16sdtdh wp14">
   <w:footnote w:type="separator" w:id="-1">
     <w:p>
       <w:r>
@@ -10806,7 +12259,7 @@
 </file>
 
 <file path=word/header1.xml><?xml version="1.0" encoding="utf-8"?>
-<w:hdr xmlns:wpc="http://schemas.microsoft.com/office/word/2010/wordprocessingCanvas" xmlns:cx="http://schemas.microsoft.com/office/drawing/2014/chartex" xmlns:cx1="http://schemas.microsoft.com/office/drawing/2015/9/8/chartex" xmlns:cx2="http://schemas.microsoft.com/office/drawing/2015/10/21/chartex" xmlns:cx3="http://schemas.microsoft.com/office/drawing/2016/5/9/chartex" xmlns:cx4="http://schemas.microsoft.com/office/drawing/2016/5/10/chartex" xmlns:cx5="http://schemas.microsoft.com/office/drawing/2016/5/11/chartex" xmlns:cx6="http://schemas.microsoft.com/office/drawing/2016/5/12/chartex" xmlns:cx7="http://schemas.microsoft.com/office/drawing/2016/5/13/chartex" xmlns:cx8="http://schemas.microsoft.com/office/drawing/2016/5/14/chartex" xmlns:mc="http://schemas.openxmlformats.org/markup-compatibility/2006" xmlns:aink="http://schemas.microsoft.com/office/drawing/2016/ink" xmlns:am3d="http://schemas.microsoft.com/office/drawing/2017/model3d" xmlns:o="urn:schemas-microsoft-com:office:office" xmlns:r="http://schemas.openxmlformats.org/officeDocument/2006/relationships" xmlns:m="http://schemas.openxmlformats.org/officeDocument/2006/math" xmlns:v="urn:schemas-microsoft-com:vml" xmlns:wp14="http://schemas.microsoft.com/office/word/2010/wordprocessingDrawing" xmlns:wp="http://schemas.openxmlformats.org/drawingml/2006/wordprocessingDrawing" xmlns:w10="urn:schemas-microsoft-com:office:word" xmlns:w="http://schemas.openxmlformats.org/wordprocessingml/2006/main" xmlns:w14="http://schemas.microsoft.com/office/word/2010/wordml" xmlns:w15="http://schemas.microsoft.com/office/word/2012/wordml" xmlns:w16cid="http://schemas.microsoft.com/office/word/2016/wordml/cid" xmlns:w16se="http://schemas.microsoft.com/office/word/2015/wordml/symex" xmlns:wpg="http://schemas.microsoft.com/office/word/2010/wordprocessingGroup" xmlns:wpi="http://schemas.microsoft.com/office/word/2010/wordprocessingInk" xmlns:wne="http://schemas.microsoft.com/office/word/2006/wordml" xmlns:wps="http://schemas.microsoft.com/office/word/2010/wordprocessingShape" mc:Ignorable="w14 w15 w16se w16cid wp14">
+<w:hdr xmlns:wpc="http://schemas.microsoft.com/office/word/2010/wordprocessingCanvas" xmlns:cx="http://schemas.microsoft.com/office/drawing/2014/chartex" xmlns:cx1="http://schemas.microsoft.com/office/drawing/2015/9/8/chartex" xmlns:cx2="http://schemas.microsoft.com/office/drawing/2015/10/21/chartex" xmlns:cx3="http://schemas.microsoft.com/office/drawing/2016/5/9/chartex" xmlns:cx4="http://schemas.microsoft.com/office/drawing/2016/5/10/chartex" xmlns:cx5="http://schemas.microsoft.com/office/drawing/2016/5/11/chartex" xmlns:cx6="http://schemas.microsoft.com/office/drawing/2016/5/12/chartex" xmlns:cx7="http://schemas.microsoft.com/office/drawing/2016/5/13/chartex" xmlns:cx8="http://schemas.microsoft.com/office/drawing/2016/5/14/chartex" xmlns:mc="http://schemas.openxmlformats.org/markup-compatibility/2006" xmlns:aink="http://schemas.microsoft.com/office/drawing/2016/ink" xmlns:am3d="http://schemas.microsoft.com/office/drawing/2017/model3d" xmlns:o="urn:schemas-microsoft-com:office:office" xmlns:r="http://schemas.openxmlformats.org/officeDocument/2006/relationships" xmlns:m="http://schemas.openxmlformats.org/officeDocument/2006/math" xmlns:v="urn:schemas-microsoft-com:vml" xmlns:wp14="http://schemas.microsoft.com/office/word/2010/wordprocessingDrawing" xmlns:wp="http://schemas.openxmlformats.org/drawingml/2006/wordprocessingDrawing" xmlns:w10="urn:schemas-microsoft-com:office:word" xmlns:w="http://schemas.openxmlformats.org/wordprocessingml/2006/main" xmlns:w14="http://schemas.microsoft.com/office/word/2010/wordml" xmlns:w15="http://schemas.microsoft.com/office/word/2012/wordml" xmlns:w16cex="http://schemas.microsoft.com/office/word/2018/wordml/cex" xmlns:w16cid="http://schemas.microsoft.com/office/word/2016/wordml/cid" xmlns:w16="http://schemas.microsoft.com/office/word/2018/wordml" xmlns:w16sdtdh="http://schemas.microsoft.com/office/word/2020/wordml/sdtdatahash" xmlns:w16se="http://schemas.microsoft.com/office/word/2015/wordml/symex" xmlns:wpg="http://schemas.microsoft.com/office/word/2010/wordprocessingGroup" xmlns:wpi="http://schemas.microsoft.com/office/word/2010/wordprocessingInk" xmlns:wne="http://schemas.microsoft.com/office/word/2006/wordml" xmlns:wps="http://schemas.microsoft.com/office/word/2010/wordprocessingShape" mc:Ignorable="w14 w15 w16se w16cid w16 w16cex w16sdtdh wp14">
   <w:p>
     <w:pPr>
       <w:pStyle w:val="Encabezado"/>
@@ -11453,11 +12906,11 @@
 </file>
 
 <file path=word/numbering.xml><?xml version="1.0" encoding="utf-8"?>
-<w:numbering xmlns:wpc="http://schemas.microsoft.com/office/word/2010/wordprocessingCanvas" xmlns:cx="http://schemas.microsoft.com/office/drawing/2014/chartex" xmlns:cx1="http://schemas.microsoft.com/office/drawing/2015/9/8/chartex" xmlns:cx2="http://schemas.microsoft.com/office/drawing/2015/10/21/chartex" xmlns:cx3="http://schemas.microsoft.com/office/drawing/2016/5/9/chartex" xmlns:cx4="http://schemas.microsoft.com/office/drawing/2016/5/10/chartex" xmlns:cx5="http://schemas.microsoft.com/office/drawing/2016/5/11/chartex" xmlns:cx6="http://schemas.microsoft.com/office/drawing/2016/5/12/chartex" xmlns:cx7="http://schemas.microsoft.com/office/drawing/2016/5/13/chartex" xmlns:cx8="http://schemas.microsoft.com/office/drawing/2016/5/14/chartex" xmlns:mc="http://schemas.openxmlformats.org/markup-compatibility/2006" xmlns:aink="http://schemas.microsoft.com/office/drawing/2016/ink" xmlns:am3d="http://schemas.microsoft.com/office/drawing/2017/model3d" xmlns:o="urn:schemas-microsoft-com:office:office" xmlns:r="http://schemas.openxmlformats.org/officeDocument/2006/relationships" xmlns:m="http://schemas.openxmlformats.org/officeDocument/2006/math" xmlns:v="urn:schemas-microsoft-com:vml" xmlns:wp14="http://schemas.microsoft.com/office/word/2010/wordprocessingDrawing" xmlns:wp="http://schemas.openxmlformats.org/drawingml/2006/wordprocessingDrawing" xmlns:w10="urn:schemas-microsoft-com:office:word" xmlns:w="http://schemas.openxmlformats.org/wordprocessingml/2006/main" xmlns:w14="http://schemas.microsoft.com/office/word/2010/wordml" xmlns:w15="http://schemas.microsoft.com/office/word/2012/wordml" xmlns:w16cid="http://schemas.microsoft.com/office/word/2016/wordml/cid" xmlns:w16se="http://schemas.microsoft.com/office/word/2015/wordml/symex" xmlns:wpg="http://schemas.microsoft.com/office/word/2010/wordprocessingGroup" xmlns:wpi="http://schemas.microsoft.com/office/word/2010/wordprocessingInk" xmlns:wne="http://schemas.microsoft.com/office/word/2006/wordml" xmlns:wps="http://schemas.microsoft.com/office/word/2010/wordprocessingShape" mc:Ignorable="w14 w15 w16se w16cid wp14">
+<w:numbering xmlns:wpc="http://schemas.microsoft.com/office/word/2010/wordprocessingCanvas" xmlns:cx="http://schemas.microsoft.com/office/drawing/2014/chartex" xmlns:cx1="http://schemas.microsoft.com/office/drawing/2015/9/8/chartex" xmlns:cx2="http://schemas.microsoft.com/office/drawing/2015/10/21/chartex" xmlns:cx3="http://schemas.microsoft.com/office/drawing/2016/5/9/chartex" xmlns:cx4="http://schemas.microsoft.com/office/drawing/2016/5/10/chartex" xmlns:cx5="http://schemas.microsoft.com/office/drawing/2016/5/11/chartex" xmlns:cx6="http://schemas.microsoft.com/office/drawing/2016/5/12/chartex" xmlns:cx7="http://schemas.microsoft.com/office/drawing/2016/5/13/chartex" xmlns:cx8="http://schemas.microsoft.com/office/drawing/2016/5/14/chartex" xmlns:mc="http://schemas.openxmlformats.org/markup-compatibility/2006" xmlns:aink="http://schemas.microsoft.com/office/drawing/2016/ink" xmlns:am3d="http://schemas.microsoft.com/office/drawing/2017/model3d" xmlns:o="urn:schemas-microsoft-com:office:office" xmlns:r="http://schemas.openxmlformats.org/officeDocument/2006/relationships" xmlns:m="http://schemas.openxmlformats.org/officeDocument/2006/math" xmlns:v="urn:schemas-microsoft-com:vml" xmlns:wp14="http://schemas.microsoft.com/office/word/2010/wordprocessingDrawing" xmlns:wp="http://schemas.openxmlformats.org/drawingml/2006/wordprocessingDrawing" xmlns:w10="urn:schemas-microsoft-com:office:word" xmlns:w="http://schemas.openxmlformats.org/wordprocessingml/2006/main" xmlns:w14="http://schemas.microsoft.com/office/word/2010/wordml" xmlns:w15="http://schemas.microsoft.com/office/word/2012/wordml" xmlns:w16cex="http://schemas.microsoft.com/office/word/2018/wordml/cex" xmlns:w16cid="http://schemas.microsoft.com/office/word/2016/wordml/cid" xmlns:w16="http://schemas.microsoft.com/office/word/2018/wordml" xmlns:w16sdtdh="http://schemas.microsoft.com/office/word/2020/wordml/sdtdatahash" xmlns:w16se="http://schemas.microsoft.com/office/word/2015/wordml/symex" xmlns:wpg="http://schemas.microsoft.com/office/word/2010/wordprocessingGroup" xmlns:wpi="http://schemas.microsoft.com/office/word/2010/wordprocessingInk" xmlns:wne="http://schemas.microsoft.com/office/word/2006/wordml" xmlns:wps="http://schemas.microsoft.com/office/word/2010/wordprocessingShape" mc:Ignorable="w14 w15 w16se w16cid w16 w16cex w16sdtdh wp14">
   <w:abstractNum w:abstractNumId="0" w15:restartNumberingAfterBreak="0">
-    <w:nsid w:val="14633F2E"/>
+    <w:nsid w:val="031F7AC9"/>
     <w:multiLevelType w:val="hybridMultilevel"/>
-    <w:tmpl w:val="8E5E55FE"/>
+    <w:tmpl w:val="68E20F4E"/>
     <w:lvl w:ilvl="0" w:tplc="440A000F">
       <w:start w:val="1"/>
       <w:numFmt w:val="decimal"/>
@@ -11544,6 +12997,208 @@
     </w:lvl>
   </w:abstractNum>
   <w:abstractNum w:abstractNumId="1" w15:restartNumberingAfterBreak="0">
+    <w:nsid w:val="043E6D04"/>
+    <w:multiLevelType w:val="hybridMultilevel"/>
+    <w:tmpl w:val="F0B6085C"/>
+    <w:lvl w:ilvl="0" w:tplc="440A0001">
+      <w:start w:val="1"/>
+      <w:numFmt w:val="bullet"/>
+      <w:lvlText w:val=""/>
+      <w:lvlJc w:val="left"/>
+      <w:pPr>
+        <w:ind w:left="720" w:hanging="360"/>
+      </w:pPr>
+      <w:rPr>
+        <w:rFonts w:ascii="Symbol" w:hAnsi="Symbol" w:hint="default"/>
+      </w:rPr>
+    </w:lvl>
+    <w:lvl w:ilvl="1" w:tplc="440A0003" w:tentative="1">
+      <w:start w:val="1"/>
+      <w:numFmt w:val="bullet"/>
+      <w:lvlText w:val="o"/>
+      <w:lvlJc w:val="left"/>
+      <w:pPr>
+        <w:ind w:left="1440" w:hanging="360"/>
+      </w:pPr>
+      <w:rPr>
+        <w:rFonts w:ascii="Courier New" w:hAnsi="Courier New" w:cs="Courier New" w:hint="default"/>
+      </w:rPr>
+    </w:lvl>
+    <w:lvl w:ilvl="2" w:tplc="440A0005" w:tentative="1">
+      <w:start w:val="1"/>
+      <w:numFmt w:val="bullet"/>
+      <w:lvlText w:val=""/>
+      <w:lvlJc w:val="left"/>
+      <w:pPr>
+        <w:ind w:left="2160" w:hanging="360"/>
+      </w:pPr>
+      <w:rPr>
+        <w:rFonts w:ascii="Wingdings" w:hAnsi="Wingdings" w:hint="default"/>
+      </w:rPr>
+    </w:lvl>
+    <w:lvl w:ilvl="3" w:tplc="440A0001" w:tentative="1">
+      <w:start w:val="1"/>
+      <w:numFmt w:val="bullet"/>
+      <w:lvlText w:val=""/>
+      <w:lvlJc w:val="left"/>
+      <w:pPr>
+        <w:ind w:left="2880" w:hanging="360"/>
+      </w:pPr>
+      <w:rPr>
+        <w:rFonts w:ascii="Symbol" w:hAnsi="Symbol" w:hint="default"/>
+      </w:rPr>
+    </w:lvl>
+    <w:lvl w:ilvl="4" w:tplc="440A0003" w:tentative="1">
+      <w:start w:val="1"/>
+      <w:numFmt w:val="bullet"/>
+      <w:lvlText w:val="o"/>
+      <w:lvlJc w:val="left"/>
+      <w:pPr>
+        <w:ind w:left="3600" w:hanging="360"/>
+      </w:pPr>
+      <w:rPr>
+        <w:rFonts w:ascii="Courier New" w:hAnsi="Courier New" w:cs="Courier New" w:hint="default"/>
+      </w:rPr>
+    </w:lvl>
+    <w:lvl w:ilvl="5" w:tplc="440A0005" w:tentative="1">
+      <w:start w:val="1"/>
+      <w:numFmt w:val="bullet"/>
+      <w:lvlText w:val=""/>
+      <w:lvlJc w:val="left"/>
+      <w:pPr>
+        <w:ind w:left="4320" w:hanging="360"/>
+      </w:pPr>
+      <w:rPr>
+        <w:rFonts w:ascii="Wingdings" w:hAnsi="Wingdings" w:hint="default"/>
+      </w:rPr>
+    </w:lvl>
+    <w:lvl w:ilvl="6" w:tplc="440A0001" w:tentative="1">
+      <w:start w:val="1"/>
+      <w:numFmt w:val="bullet"/>
+      <w:lvlText w:val=""/>
+      <w:lvlJc w:val="left"/>
+      <w:pPr>
+        <w:ind w:left="5040" w:hanging="360"/>
+      </w:pPr>
+      <w:rPr>
+        <w:rFonts w:ascii="Symbol" w:hAnsi="Symbol" w:hint="default"/>
+      </w:rPr>
+    </w:lvl>
+    <w:lvl w:ilvl="7" w:tplc="440A0003" w:tentative="1">
+      <w:start w:val="1"/>
+      <w:numFmt w:val="bullet"/>
+      <w:lvlText w:val="o"/>
+      <w:lvlJc w:val="left"/>
+      <w:pPr>
+        <w:ind w:left="5760" w:hanging="360"/>
+      </w:pPr>
+      <w:rPr>
+        <w:rFonts w:ascii="Courier New" w:hAnsi="Courier New" w:cs="Courier New" w:hint="default"/>
+      </w:rPr>
+    </w:lvl>
+    <w:lvl w:ilvl="8" w:tplc="440A0005" w:tentative="1">
+      <w:start w:val="1"/>
+      <w:numFmt w:val="bullet"/>
+      <w:lvlText w:val=""/>
+      <w:lvlJc w:val="left"/>
+      <w:pPr>
+        <w:ind w:left="6480" w:hanging="360"/>
+      </w:pPr>
+      <w:rPr>
+        <w:rFonts w:ascii="Wingdings" w:hAnsi="Wingdings" w:hint="default"/>
+      </w:rPr>
+    </w:lvl>
+  </w:abstractNum>
+  <w:abstractNum w:abstractNumId="2" w15:restartNumberingAfterBreak="0">
+    <w:nsid w:val="14633F2E"/>
+    <w:multiLevelType w:val="hybridMultilevel"/>
+    <w:tmpl w:val="8E5E55FE"/>
+    <w:lvl w:ilvl="0" w:tplc="440A000F">
+      <w:start w:val="1"/>
+      <w:numFmt w:val="decimal"/>
+      <w:lvlText w:val="%1."/>
+      <w:lvlJc w:val="left"/>
+      <w:pPr>
+        <w:ind w:left="720" w:hanging="360"/>
+      </w:pPr>
+      <w:rPr>
+        <w:rFonts w:hint="default"/>
+      </w:rPr>
+    </w:lvl>
+    <w:lvl w:ilvl="1" w:tplc="440A0019" w:tentative="1">
+      <w:start w:val="1"/>
+      <w:numFmt w:val="lowerLetter"/>
+      <w:lvlText w:val="%2."/>
+      <w:lvlJc w:val="left"/>
+      <w:pPr>
+        <w:ind w:left="1440" w:hanging="360"/>
+      </w:pPr>
+    </w:lvl>
+    <w:lvl w:ilvl="2" w:tplc="440A001B" w:tentative="1">
+      <w:start w:val="1"/>
+      <w:numFmt w:val="lowerRoman"/>
+      <w:lvlText w:val="%3."/>
+      <w:lvlJc w:val="right"/>
+      <w:pPr>
+        <w:ind w:left="2160" w:hanging="180"/>
+      </w:pPr>
+    </w:lvl>
+    <w:lvl w:ilvl="3" w:tplc="440A000F" w:tentative="1">
+      <w:start w:val="1"/>
+      <w:numFmt w:val="decimal"/>
+      <w:lvlText w:val="%4."/>
+      <w:lvlJc w:val="left"/>
+      <w:pPr>
+        <w:ind w:left="2880" w:hanging="360"/>
+      </w:pPr>
+    </w:lvl>
+    <w:lvl w:ilvl="4" w:tplc="440A0019" w:tentative="1">
+      <w:start w:val="1"/>
+      <w:numFmt w:val="lowerLetter"/>
+      <w:lvlText w:val="%5."/>
+      <w:lvlJc w:val="left"/>
+      <w:pPr>
+        <w:ind w:left="3600" w:hanging="360"/>
+      </w:pPr>
+    </w:lvl>
+    <w:lvl w:ilvl="5" w:tplc="440A001B" w:tentative="1">
+      <w:start w:val="1"/>
+      <w:numFmt w:val="lowerRoman"/>
+      <w:lvlText w:val="%6."/>
+      <w:lvlJc w:val="right"/>
+      <w:pPr>
+        <w:ind w:left="4320" w:hanging="180"/>
+      </w:pPr>
+    </w:lvl>
+    <w:lvl w:ilvl="6" w:tplc="440A000F" w:tentative="1">
+      <w:start w:val="1"/>
+      <w:numFmt w:val="decimal"/>
+      <w:lvlText w:val="%7."/>
+      <w:lvlJc w:val="left"/>
+      <w:pPr>
+        <w:ind w:left="5040" w:hanging="360"/>
+      </w:pPr>
+    </w:lvl>
+    <w:lvl w:ilvl="7" w:tplc="440A0019" w:tentative="1">
+      <w:start w:val="1"/>
+      <w:numFmt w:val="lowerLetter"/>
+      <w:lvlText w:val="%8."/>
+      <w:lvlJc w:val="left"/>
+      <w:pPr>
+        <w:ind w:left="5760" w:hanging="360"/>
+      </w:pPr>
+    </w:lvl>
+    <w:lvl w:ilvl="8" w:tplc="440A001B" w:tentative="1">
+      <w:start w:val="1"/>
+      <w:numFmt w:val="lowerRoman"/>
+      <w:lvlText w:val="%9."/>
+      <w:lvlJc w:val="right"/>
+      <w:pPr>
+        <w:ind w:left="6480" w:hanging="180"/>
+      </w:pPr>
+    </w:lvl>
+  </w:abstractNum>
+  <w:abstractNum w:abstractNumId="3" w15:restartNumberingAfterBreak="0">
     <w:nsid w:val="32B33E63"/>
     <w:multiLevelType w:val="multilevel"/>
     <w:tmpl w:val="D540AA4E"/>
@@ -11661,7 +13316,7 @@
       </w:rPr>
     </w:lvl>
   </w:abstractNum>
-  <w:abstractNum w:abstractNumId="2" w15:restartNumberingAfterBreak="0">
+  <w:abstractNum w:abstractNumId="4" w15:restartNumberingAfterBreak="0">
     <w:nsid w:val="74B35903"/>
     <w:multiLevelType w:val="hybridMultilevel"/>
     <w:tmpl w:val="506A73F2"/>
@@ -11750,7 +13405,7 @@
       </w:pPr>
     </w:lvl>
   </w:abstractNum>
-  <w:abstractNum w:abstractNumId="3" w15:restartNumberingAfterBreak="0">
+  <w:abstractNum w:abstractNumId="5" w15:restartNumberingAfterBreak="0">
     <w:nsid w:val="7E141978"/>
     <w:multiLevelType w:val="hybridMultilevel"/>
     <w:tmpl w:val="9FD67998"/>
@@ -11864,23 +13519,29 @@
     </w:lvl>
   </w:abstractNum>
   <w:num w:numId="1">
+    <w:abstractNumId w:val="3"/>
+  </w:num>
+  <w:num w:numId="2">
+    <w:abstractNumId w:val="5"/>
+  </w:num>
+  <w:num w:numId="3">
+    <w:abstractNumId w:val="2"/>
+  </w:num>
+  <w:num w:numId="4">
+    <w:abstractNumId w:val="4"/>
+  </w:num>
+  <w:num w:numId="5">
     <w:abstractNumId w:val="1"/>
   </w:num>
-  <w:num w:numId="2">
-    <w:abstractNumId w:val="3"/>
-  </w:num>
-  <w:num w:numId="3">
+  <w:num w:numId="6">
     <w:abstractNumId w:val="0"/>
-  </w:num>
-  <w:num w:numId="4">
-    <w:abstractNumId w:val="2"/>
   </w:num>
   <w:numIdMacAtCleanup w:val="4"/>
 </w:numbering>
 </file>
 
 <file path=word/styles.xml><?xml version="1.0" encoding="utf-8"?>
-<w:styles xmlns:mc="http://schemas.openxmlformats.org/markup-compatibility/2006" xmlns:r="http://schemas.openxmlformats.org/officeDocument/2006/relationships" xmlns:w="http://schemas.openxmlformats.org/wordprocessingml/2006/main" xmlns:w14="http://schemas.microsoft.com/office/word/2010/wordml" xmlns:w15="http://schemas.microsoft.com/office/word/2012/wordml" xmlns:w16cid="http://schemas.microsoft.com/office/word/2016/wordml/cid" xmlns:w16se="http://schemas.microsoft.com/office/word/2015/wordml/symex" mc:Ignorable="w14 w15 w16se w16cid">
+<w:styles xmlns:mc="http://schemas.openxmlformats.org/markup-compatibility/2006" xmlns:r="http://schemas.openxmlformats.org/officeDocument/2006/relationships" xmlns:w="http://schemas.openxmlformats.org/wordprocessingml/2006/main" xmlns:w14="http://schemas.microsoft.com/office/word/2010/wordml" xmlns:w15="http://schemas.microsoft.com/office/word/2012/wordml" xmlns:w16cex="http://schemas.microsoft.com/office/word/2018/wordml/cex" xmlns:w16cid="http://schemas.microsoft.com/office/word/2016/wordml/cid" xmlns:w16="http://schemas.microsoft.com/office/word/2018/wordml" xmlns:w16sdtdh="http://schemas.microsoft.com/office/word/2020/wordml/sdtdatahash" xmlns:w16se="http://schemas.microsoft.com/office/word/2015/wordml/symex" mc:Ignorable="w14 w15 w16se w16cid w16 w16cex w16sdtdh">
   <w:docDefaults>
     <w:rPrDefault>
       <w:rPr>
@@ -11896,7 +13557,7 @@
       </w:pPr>
     </w:pPrDefault>
   </w:docDefaults>
-  <w:latentStyles w:defLockedState="0" w:defUIPriority="99" w:defSemiHidden="0" w:defUnhideWhenUsed="0" w:defQFormat="0" w:count="375">
+  <w:latentStyles w:defLockedState="0" w:defUIPriority="99" w:defSemiHidden="0" w:defUnhideWhenUsed="0" w:defQFormat="0" w:count="376">
     <w:lsdException w:name="Normal" w:uiPriority="0" w:qFormat="1"/>
     <w:lsdException w:name="heading 1" w:uiPriority="7" w:qFormat="1"/>
     <w:lsdException w:name="heading 2" w:uiPriority="4" w:qFormat="1"/>
@@ -12002,7 +13663,6 @@
     <w:lsdException w:name="HTML Sample" w:semiHidden="1" w:unhideWhenUsed="1"/>
     <w:lsdException w:name="HTML Typewriter" w:semiHidden="1" w:unhideWhenUsed="1"/>
     <w:lsdException w:name="HTML Variable" w:semiHidden="1" w:unhideWhenUsed="1"/>
-    <w:lsdException w:name="Normal Table" w:semiHidden="1" w:unhideWhenUsed="1"/>
     <w:lsdException w:name="annotation subject" w:semiHidden="1" w:unhideWhenUsed="1"/>
     <w:lsdException w:name="No List" w:semiHidden="1" w:unhideWhenUsed="1"/>
     <w:lsdException w:name="Outline List 1" w:semiHidden="1" w:unhideWhenUsed="1"/>
@@ -12049,10 +13709,8 @@
     <w:lsdException w:name="Table Subtle 2" w:semiHidden="1" w:unhideWhenUsed="1"/>
     <w:lsdException w:name="Table Web 1" w:semiHidden="1" w:unhideWhenUsed="1"/>
     <w:lsdException w:name="Table Web 2" w:semiHidden="1" w:unhideWhenUsed="1"/>
-    <w:lsdException w:name="Table Web 3" w:semiHidden="1" w:unhideWhenUsed="1"/>
     <w:lsdException w:name="Balloon Text" w:semiHidden="1" w:unhideWhenUsed="1"/>
     <w:lsdException w:name="Table Grid" w:uiPriority="39"/>
-    <w:lsdException w:name="Table Theme" w:semiHidden="1" w:unhideWhenUsed="1"/>
     <w:lsdException w:name="Placeholder Text" w:semiHidden="1" w:unhideWhenUsed="1"/>
     <w:lsdException w:name="No Spacing" w:semiHidden="1" w:unhideWhenUsed="1"/>
     <w:lsdException w:name="Light Shading"/>
@@ -12074,7 +13732,6 @@
     <w:lsdException w:name="Light Grid Accent 1"/>
     <w:lsdException w:name="Medium Shading 1 Accent 1"/>
     <w:lsdException w:name="Medium Shading 2 Accent 1"/>
-    <w:lsdException w:name="Medium List 1 Accent 1"/>
     <w:lsdException w:name="Revision" w:semiHidden="1"/>
     <w:lsdException w:name="List Paragraph" w:semiHidden="1" w:uiPriority="34" w:unhideWhenUsed="1" w:qFormat="1"/>
     <w:lsdException w:name="Quote" w:semiHidden="1" w:uiPriority="29" w:unhideWhenUsed="1" w:qFormat="1"/>
@@ -12272,6 +13929,7 @@
     <w:lsdException w:name="Smart Hyperlink" w:semiHidden="1" w:unhideWhenUsed="1"/>
     <w:lsdException w:name="Hashtag" w:semiHidden="1" w:unhideWhenUsed="1"/>
     <w:lsdException w:name="Unresolved Mention" w:semiHidden="1" w:unhideWhenUsed="1"/>
+    <w:lsdException w:name="Smart Link" w:semiHidden="1" w:unhideWhenUsed="1"/>
   </w:latentStyles>
   <w:style w:type="paragraph" w:default="1" w:styleId="Normal">
     <w:name w:val="Normal"/>
@@ -12872,7 +14530,7 @@
 </file>
 
 <file path=word/glossary/document.xml><?xml version="1.0" encoding="utf-8"?>
-<w:glossaryDocument xmlns:wpc="http://schemas.microsoft.com/office/word/2010/wordprocessingCanvas" xmlns:cx="http://schemas.microsoft.com/office/drawing/2014/chartex" xmlns:cx1="http://schemas.microsoft.com/office/drawing/2015/9/8/chartex" xmlns:cx2="http://schemas.microsoft.com/office/drawing/2015/10/21/chartex" xmlns:cx3="http://schemas.microsoft.com/office/drawing/2016/5/9/chartex" xmlns:cx4="http://schemas.microsoft.com/office/drawing/2016/5/10/chartex" xmlns:cx5="http://schemas.microsoft.com/office/drawing/2016/5/11/chartex" xmlns:cx6="http://schemas.microsoft.com/office/drawing/2016/5/12/chartex" xmlns:cx7="http://schemas.microsoft.com/office/drawing/2016/5/13/chartex" xmlns:cx8="http://schemas.microsoft.com/office/drawing/2016/5/14/chartex" xmlns:mc="http://schemas.openxmlformats.org/markup-compatibility/2006" xmlns:aink="http://schemas.microsoft.com/office/drawing/2016/ink" xmlns:am3d="http://schemas.microsoft.com/office/drawing/2017/model3d" xmlns:o="urn:schemas-microsoft-com:office:office" xmlns:r="http://schemas.openxmlformats.org/officeDocument/2006/relationships" xmlns:m="http://schemas.openxmlformats.org/officeDocument/2006/math" xmlns:v="urn:schemas-microsoft-com:vml" xmlns:wp14="http://schemas.microsoft.com/office/word/2010/wordprocessingDrawing" xmlns:wp="http://schemas.openxmlformats.org/drawingml/2006/wordprocessingDrawing" xmlns:w10="urn:schemas-microsoft-com:office:word" xmlns:w="http://schemas.openxmlformats.org/wordprocessingml/2006/main" xmlns:w14="http://schemas.microsoft.com/office/word/2010/wordml" xmlns:w15="http://schemas.microsoft.com/office/word/2012/wordml" xmlns:w16cid="http://schemas.microsoft.com/office/word/2016/wordml/cid" xmlns:w16se="http://schemas.microsoft.com/office/word/2015/wordml/symex" xmlns:wpg="http://schemas.microsoft.com/office/word/2010/wordprocessingGroup" xmlns:wpi="http://schemas.microsoft.com/office/word/2010/wordprocessingInk" xmlns:wne="http://schemas.microsoft.com/office/word/2006/wordml" xmlns:wps="http://schemas.microsoft.com/office/word/2010/wordprocessingShape" mc:Ignorable="w14 w15 w16se w16cid wp14">
+<w:glossaryDocument xmlns:wpc="http://schemas.microsoft.com/office/word/2010/wordprocessingCanvas" xmlns:cx="http://schemas.microsoft.com/office/drawing/2014/chartex" xmlns:cx1="http://schemas.microsoft.com/office/drawing/2015/9/8/chartex" xmlns:cx2="http://schemas.microsoft.com/office/drawing/2015/10/21/chartex" xmlns:cx3="http://schemas.microsoft.com/office/drawing/2016/5/9/chartex" xmlns:cx4="http://schemas.microsoft.com/office/drawing/2016/5/10/chartex" xmlns:cx5="http://schemas.microsoft.com/office/drawing/2016/5/11/chartex" xmlns:cx6="http://schemas.microsoft.com/office/drawing/2016/5/12/chartex" xmlns:cx7="http://schemas.microsoft.com/office/drawing/2016/5/13/chartex" xmlns:cx8="http://schemas.microsoft.com/office/drawing/2016/5/14/chartex" xmlns:mc="http://schemas.openxmlformats.org/markup-compatibility/2006" xmlns:aink="http://schemas.microsoft.com/office/drawing/2016/ink" xmlns:am3d="http://schemas.microsoft.com/office/drawing/2017/model3d" xmlns:o="urn:schemas-microsoft-com:office:office" xmlns:r="http://schemas.openxmlformats.org/officeDocument/2006/relationships" xmlns:m="http://schemas.openxmlformats.org/officeDocument/2006/math" xmlns:v="urn:schemas-microsoft-com:vml" xmlns:wp14="http://schemas.microsoft.com/office/word/2010/wordprocessingDrawing" xmlns:wp="http://schemas.openxmlformats.org/drawingml/2006/wordprocessingDrawing" xmlns:w10="urn:schemas-microsoft-com:office:word" xmlns:w="http://schemas.openxmlformats.org/wordprocessingml/2006/main" xmlns:w14="http://schemas.microsoft.com/office/word/2010/wordml" xmlns:w15="http://schemas.microsoft.com/office/word/2012/wordml" xmlns:w16cex="http://schemas.microsoft.com/office/word/2018/wordml/cex" xmlns:w16cid="http://schemas.microsoft.com/office/word/2016/wordml/cid" xmlns:w16="http://schemas.microsoft.com/office/word/2018/wordml" xmlns:w16sdtdh="http://schemas.microsoft.com/office/word/2020/wordml/sdtdatahash" xmlns:w16se="http://schemas.microsoft.com/office/word/2015/wordml/symex" xmlns:wpg="http://schemas.microsoft.com/office/word/2010/wordprocessingGroup" xmlns:wpi="http://schemas.microsoft.com/office/word/2010/wordprocessingInk" xmlns:wne="http://schemas.microsoft.com/office/word/2006/wordml" xmlns:wps="http://schemas.microsoft.com/office/word/2010/wordprocessingShape" mc:Ignorable="w14 w15 w16se w16cid w16 w16cex w16sdtdh wp14">
   <w:docParts>
     <w:docPart>
       <w:docPartPr>
@@ -12940,7 +14598,7 @@
 </file>
 
 <file path=word/glossary/fontTable.xml><?xml version="1.0" encoding="utf-8"?>
-<w:fonts xmlns:mc="http://schemas.openxmlformats.org/markup-compatibility/2006" xmlns:r="http://schemas.openxmlformats.org/officeDocument/2006/relationships" xmlns:w="http://schemas.openxmlformats.org/wordprocessingml/2006/main" xmlns:w14="http://schemas.microsoft.com/office/word/2010/wordml" xmlns:w15="http://schemas.microsoft.com/office/word/2012/wordml" xmlns:w16cid="http://schemas.microsoft.com/office/word/2016/wordml/cid" xmlns:w16se="http://schemas.microsoft.com/office/word/2015/wordml/symex" mc:Ignorable="w14 w15 w16se w16cid">
+<w:fonts xmlns:mc="http://schemas.openxmlformats.org/markup-compatibility/2006" xmlns:r="http://schemas.openxmlformats.org/officeDocument/2006/relationships" xmlns:w="http://schemas.openxmlformats.org/wordprocessingml/2006/main" xmlns:w14="http://schemas.microsoft.com/office/word/2010/wordml" xmlns:w15="http://schemas.microsoft.com/office/word/2012/wordml" xmlns:w16cex="http://schemas.microsoft.com/office/word/2018/wordml/cex" xmlns:w16cid="http://schemas.microsoft.com/office/word/2016/wordml/cid" xmlns:w16="http://schemas.microsoft.com/office/word/2018/wordml" xmlns:w16sdtdh="http://schemas.microsoft.com/office/word/2020/wordml/sdtdatahash" xmlns:w16se="http://schemas.microsoft.com/office/word/2015/wordml/symex" mc:Ignorable="w14 w15 w16se w16cid w16 w16cex w16sdtdh">
   <w:font w:name="Times New Roman">
     <w:panose1 w:val="02020603050405020304"/>
     <w:charset w:val="00"/>
@@ -13024,7 +14682,7 @@
 </file>
 
 <file path=word/glossary/settings.xml><?xml version="1.0" encoding="utf-8"?>
-<w:settings xmlns:mc="http://schemas.openxmlformats.org/markup-compatibility/2006" xmlns:o="urn:schemas-microsoft-com:office:office" xmlns:r="http://schemas.openxmlformats.org/officeDocument/2006/relationships" xmlns:m="http://schemas.openxmlformats.org/officeDocument/2006/math" xmlns:v="urn:schemas-microsoft-com:vml" xmlns:w10="urn:schemas-microsoft-com:office:word" xmlns:w="http://schemas.openxmlformats.org/wordprocessingml/2006/main" xmlns:w14="http://schemas.microsoft.com/office/word/2010/wordml" xmlns:w15="http://schemas.microsoft.com/office/word/2012/wordml" xmlns:w16cid="http://schemas.microsoft.com/office/word/2016/wordml/cid" xmlns:w16se="http://schemas.microsoft.com/office/word/2015/wordml/symex" xmlns:sl="http://schemas.openxmlformats.org/schemaLibrary/2006/main" mc:Ignorable="w14 w15 w16se w16cid">
+<w:settings xmlns:mc="http://schemas.openxmlformats.org/markup-compatibility/2006" xmlns:o="urn:schemas-microsoft-com:office:office" xmlns:r="http://schemas.openxmlformats.org/officeDocument/2006/relationships" xmlns:m="http://schemas.openxmlformats.org/officeDocument/2006/math" xmlns:v="urn:schemas-microsoft-com:vml" xmlns:w10="urn:schemas-microsoft-com:office:word" xmlns:w="http://schemas.openxmlformats.org/wordprocessingml/2006/main" xmlns:w14="http://schemas.microsoft.com/office/word/2010/wordml" xmlns:w15="http://schemas.microsoft.com/office/word/2012/wordml" xmlns:w16cex="http://schemas.microsoft.com/office/word/2018/wordml/cex" xmlns:w16cid="http://schemas.microsoft.com/office/word/2016/wordml/cid" xmlns:w16="http://schemas.microsoft.com/office/word/2018/wordml" xmlns:w16sdtdh="http://schemas.microsoft.com/office/word/2020/wordml/sdtdatahash" xmlns:w16se="http://schemas.microsoft.com/office/word/2015/wordml/symex" xmlns:sl="http://schemas.openxmlformats.org/schemaLibrary/2006/main" mc:Ignorable="w14 w15 w16se w16cid w16 w16cex w16sdtdh">
   <w:view w:val="normal"/>
   <w:defaultTabStop w:val="708"/>
   <w:hyphenationZone w:val="425"/>
@@ -13050,6 +14708,7 @@
     <w:rsid w:val="00961540"/>
     <w:rsid w:val="00CD331F"/>
     <w:rsid w:val="00E11D89"/>
+    <w:rsid w:val="00F2706A"/>
   </w:rsids>
   <m:mathPr>
     <m:mathFont m:val="Cambria Math"/>
@@ -13073,7 +14732,7 @@
 </file>
 
 <file path=word/glossary/styles.xml><?xml version="1.0" encoding="utf-8"?>
-<w:styles xmlns:mc="http://schemas.openxmlformats.org/markup-compatibility/2006" xmlns:r="http://schemas.openxmlformats.org/officeDocument/2006/relationships" xmlns:w="http://schemas.openxmlformats.org/wordprocessingml/2006/main" xmlns:w14="http://schemas.microsoft.com/office/word/2010/wordml" xmlns:w15="http://schemas.microsoft.com/office/word/2012/wordml" xmlns:w16cid="http://schemas.microsoft.com/office/word/2016/wordml/cid" xmlns:w16se="http://schemas.microsoft.com/office/word/2015/wordml/symex" mc:Ignorable="w14 w15 w16se w16cid">
+<w:styles xmlns:mc="http://schemas.openxmlformats.org/markup-compatibility/2006" xmlns:r="http://schemas.openxmlformats.org/officeDocument/2006/relationships" xmlns:w="http://schemas.openxmlformats.org/wordprocessingml/2006/main" xmlns:w14="http://schemas.microsoft.com/office/word/2010/wordml" xmlns:w15="http://schemas.microsoft.com/office/word/2012/wordml" xmlns:w16cex="http://schemas.microsoft.com/office/word/2018/wordml/cex" xmlns:w16cid="http://schemas.microsoft.com/office/word/2016/wordml/cid" xmlns:w16="http://schemas.microsoft.com/office/word/2018/wordml" xmlns:w16sdtdh="http://schemas.microsoft.com/office/word/2020/wordml/sdtdatahash" xmlns:w16se="http://schemas.microsoft.com/office/word/2015/wordml/symex" mc:Ignorable="w14 w15 w16se w16cid w16 w16cex w16sdtdh">
   <w:docDefaults>
     <w:rPrDefault>
       <w:rPr>
@@ -13089,7 +14748,7 @@
       </w:pPr>
     </w:pPrDefault>
   </w:docDefaults>
-  <w:latentStyles w:defLockedState="0" w:defUIPriority="99" w:defSemiHidden="0" w:defUnhideWhenUsed="0" w:defQFormat="0" w:count="375">
+  <w:latentStyles w:defLockedState="0" w:defUIPriority="99" w:defSemiHidden="0" w:defUnhideWhenUsed="0" w:defQFormat="0" w:count="376">
     <w:lsdException w:name="Normal" w:uiPriority="0" w:qFormat="1"/>
     <w:lsdException w:name="heading 1" w:uiPriority="9" w:qFormat="1"/>
     <w:lsdException w:name="heading 2" w:semiHidden="1" w:uiPriority="9" w:unhideWhenUsed="1" w:qFormat="1"/>
@@ -13195,7 +14854,6 @@
     <w:lsdException w:name="HTML Sample" w:semiHidden="1" w:unhideWhenUsed="1"/>
     <w:lsdException w:name="HTML Typewriter" w:semiHidden="1" w:unhideWhenUsed="1"/>
     <w:lsdException w:name="HTML Variable" w:semiHidden="1" w:unhideWhenUsed="1"/>
-    <w:lsdException w:name="Normal Table" w:semiHidden="1" w:unhideWhenUsed="1"/>
     <w:lsdException w:name="annotation subject" w:semiHidden="1" w:unhideWhenUsed="1"/>
     <w:lsdException w:name="No List" w:semiHidden="1" w:unhideWhenUsed="1"/>
     <w:lsdException w:name="Outline List 1" w:semiHidden="1" w:unhideWhenUsed="1"/>
@@ -13242,10 +14900,8 @@
     <w:lsdException w:name="Table Subtle 2" w:semiHidden="1" w:unhideWhenUsed="1"/>
     <w:lsdException w:name="Table Web 1" w:semiHidden="1" w:unhideWhenUsed="1"/>
     <w:lsdException w:name="Table Web 2" w:semiHidden="1" w:unhideWhenUsed="1"/>
-    <w:lsdException w:name="Table Web 3" w:semiHidden="1" w:unhideWhenUsed="1"/>
     <w:lsdException w:name="Balloon Text" w:semiHidden="1" w:unhideWhenUsed="1"/>
     <w:lsdException w:name="Table Grid" w:uiPriority="39"/>
-    <w:lsdException w:name="Table Theme" w:semiHidden="1" w:unhideWhenUsed="1"/>
     <w:lsdException w:name="Placeholder Text" w:semiHidden="1"/>
     <w:lsdException w:name="No Spacing" w:uiPriority="1" w:qFormat="1"/>
     <w:lsdException w:name="Light Shading" w:uiPriority="60"/>
@@ -13465,6 +15121,7 @@
     <w:lsdException w:name="Smart Hyperlink" w:semiHidden="1" w:unhideWhenUsed="1"/>
     <w:lsdException w:name="Hashtag" w:semiHidden="1" w:unhideWhenUsed="1"/>
     <w:lsdException w:name="Unresolved Mention" w:semiHidden="1" w:unhideWhenUsed="1"/>
+    <w:lsdException w:name="Smart Link" w:semiHidden="1" w:unhideWhenUsed="1"/>
   </w:latentStyles>
   <w:style w:type="paragraph" w:default="1" w:styleId="Normal">
     <w:name w:val="Normal"/>
@@ -13535,7 +15192,7 @@
 </file>
 
 <file path=word/glossary/webSettings.xml><?xml version="1.0" encoding="utf-8"?>
-<w:webSettings xmlns:mc="http://schemas.openxmlformats.org/markup-compatibility/2006" xmlns:r="http://schemas.openxmlformats.org/officeDocument/2006/relationships" xmlns:w="http://schemas.openxmlformats.org/wordprocessingml/2006/main" xmlns:w14="http://schemas.microsoft.com/office/word/2010/wordml" xmlns:w15="http://schemas.microsoft.com/office/word/2012/wordml" xmlns:w16cid="http://schemas.microsoft.com/office/word/2016/wordml/cid" xmlns:w16se="http://schemas.microsoft.com/office/word/2015/wordml/symex" mc:Ignorable="w14 w15 w16se w16cid">
+<w:webSettings xmlns:mc="http://schemas.openxmlformats.org/markup-compatibility/2006" xmlns:r="http://schemas.openxmlformats.org/officeDocument/2006/relationships" xmlns:w="http://schemas.openxmlformats.org/wordprocessingml/2006/main" xmlns:w14="http://schemas.microsoft.com/office/word/2010/wordml" xmlns:w15="http://schemas.microsoft.com/office/word/2012/wordml" xmlns:w16cex="http://schemas.microsoft.com/office/word/2018/wordml/cex" xmlns:w16cid="http://schemas.microsoft.com/office/word/2016/wordml/cid" xmlns:w16="http://schemas.microsoft.com/office/word/2018/wordml" xmlns:w16sdtdh="http://schemas.microsoft.com/office/word/2020/wordml/sdtdatahash" xmlns:w16se="http://schemas.microsoft.com/office/word/2015/wordml/symex" mc:Ignorable="w14 w15 w16se w16cid w16 w16cex w16sdtdh">
   <w:optimizeForBrowser/>
   <w:allowPNG/>
 </w:webSettings>

</xml_diff>

<commit_message>
Detalles arreglados del manual de procedimientos
</commit_message>
<xml_diff>
--- a/Manual sistema y procedimiento.docx
+++ b/Manual sistema y procedimiento.docx
@@ -1215,7 +1215,7 @@
           <w:r>
             <w:fldChar w:fldCharType="separate"/>
           </w:r>
-          <w:hyperlink w:anchor="_Toc75082418" w:history="1">
+          <w:hyperlink w:anchor="_Toc75095980" w:history="1">
             <w:r>
               <w:rPr>
                 <w:rStyle w:val="Hipervnculo"/>
@@ -1259,7 +1259,7 @@
                 <w:noProof/>
                 <w:webHidden/>
               </w:rPr>
-              <w:instrText xml:space="preserve"> PAGEREF _Toc75082418 \h </w:instrText>
+              <w:instrText xml:space="preserve"> PAGEREF _Toc75095980 \h </w:instrText>
             </w:r>
             <w:r>
               <w:rPr>
@@ -1305,7 +1305,7 @@
               <w:lang w:val="es-SV" w:eastAsia="es-SV"/>
             </w:rPr>
           </w:pPr>
-          <w:hyperlink w:anchor="_Toc75082419" w:history="1">
+          <w:hyperlink w:anchor="_Toc75095981" w:history="1">
             <w:r>
               <w:rPr>
                 <w:rStyle w:val="Hipervnculo"/>
@@ -1349,7 +1349,7 @@
                 <w:noProof/>
                 <w:webHidden/>
               </w:rPr>
-              <w:instrText xml:space="preserve"> PAGEREF _Toc75082419 \h </w:instrText>
+              <w:instrText xml:space="preserve"> PAGEREF _Toc75095981 \h </w:instrText>
             </w:r>
             <w:r>
               <w:rPr>
@@ -1395,7 +1395,7 @@
               <w:lang w:val="es-SV" w:eastAsia="es-SV"/>
             </w:rPr>
           </w:pPr>
-          <w:hyperlink w:anchor="_Toc75082420" w:history="1">
+          <w:hyperlink w:anchor="_Toc75095982" w:history="1">
             <w:r>
               <w:rPr>
                 <w:rStyle w:val="Hipervnculo"/>
@@ -1439,7 +1439,7 @@
                 <w:noProof/>
                 <w:webHidden/>
               </w:rPr>
-              <w:instrText xml:space="preserve"> PAGEREF _Toc75082420 \h </w:instrText>
+              <w:instrText xml:space="preserve"> PAGEREF _Toc75095982 \h </w:instrText>
             </w:r>
             <w:r>
               <w:rPr>
@@ -1484,7 +1484,7 @@
               <w:lang w:val="es-SV" w:eastAsia="es-SV"/>
             </w:rPr>
           </w:pPr>
-          <w:hyperlink w:anchor="_Toc75082421" w:history="1">
+          <w:hyperlink w:anchor="_Toc75095983" w:history="1">
             <w:r>
               <w:rPr>
                 <w:rStyle w:val="Hipervnculo"/>
@@ -1511,7 +1511,7 @@
                 <w:noProof/>
                 <w:webHidden/>
               </w:rPr>
-              <w:instrText xml:space="preserve"> PAGEREF _Toc75082421 \h </w:instrText>
+              <w:instrText xml:space="preserve"> PAGEREF _Toc75095983 \h </w:instrText>
             </w:r>
             <w:r>
               <w:rPr>
@@ -1557,7 +1557,7 @@
               <w:lang w:val="es-SV" w:eastAsia="es-SV"/>
             </w:rPr>
           </w:pPr>
-          <w:hyperlink w:anchor="_Toc75082422" w:history="1">
+          <w:hyperlink w:anchor="_Toc75095984" w:history="1">
             <w:r>
               <w:rPr>
                 <w:rStyle w:val="Hipervnculo"/>
@@ -1601,7 +1601,7 @@
                 <w:noProof/>
                 <w:webHidden/>
               </w:rPr>
-              <w:instrText xml:space="preserve"> PAGEREF _Toc75082422 \h </w:instrText>
+              <w:instrText xml:space="preserve"> PAGEREF _Toc75095984 \h </w:instrText>
             </w:r>
             <w:r>
               <w:rPr>
@@ -1621,7 +1621,7 @@
                 <w:noProof/>
                 <w:webHidden/>
               </w:rPr>
-              <w:t>21</w:t>
+              <w:t>22</w:t>
             </w:r>
             <w:r>
               <w:rPr>
@@ -1647,7 +1647,7 @@
               <w:lang w:val="es-SV" w:eastAsia="es-SV"/>
             </w:rPr>
           </w:pPr>
-          <w:hyperlink w:anchor="_Toc75082423" w:history="1">
+          <w:hyperlink w:anchor="_Toc75095985" w:history="1">
             <w:r>
               <w:rPr>
                 <w:rStyle w:val="Hipervnculo"/>
@@ -1691,7 +1691,7 @@
                 <w:noProof/>
                 <w:webHidden/>
               </w:rPr>
-              <w:instrText xml:space="preserve"> PAGEREF _Toc75082423 \h </w:instrText>
+              <w:instrText xml:space="preserve"> PAGEREF _Toc75095985 \h </w:instrText>
             </w:r>
             <w:r>
               <w:rPr>
@@ -1711,7 +1711,7 @@
                 <w:noProof/>
                 <w:webHidden/>
               </w:rPr>
-              <w:t>25</w:t>
+              <w:t>27</w:t>
             </w:r>
             <w:r>
               <w:rPr>
@@ -1737,7 +1737,7 @@
               <w:lang w:val="es-SV" w:eastAsia="es-SV"/>
             </w:rPr>
           </w:pPr>
-          <w:hyperlink w:anchor="_Toc75082424" w:history="1">
+          <w:hyperlink w:anchor="_Toc75095986" w:history="1">
             <w:r>
               <w:rPr>
                 <w:rStyle w:val="Hipervnculo"/>
@@ -1781,7 +1781,7 @@
                 <w:noProof/>
                 <w:webHidden/>
               </w:rPr>
-              <w:instrText xml:space="preserve"> PAGEREF _Toc75082424 \h </w:instrText>
+              <w:instrText xml:space="preserve"> PAGEREF _Toc75095986 \h </w:instrText>
             </w:r>
             <w:r>
               <w:rPr>
@@ -1801,7 +1801,7 @@
                 <w:noProof/>
                 <w:webHidden/>
               </w:rPr>
-              <w:t>26</w:t>
+              <w:t>28</w:t>
             </w:r>
             <w:r>
               <w:rPr>
@@ -1827,7 +1827,7 @@
               <w:lang w:val="es-SV" w:eastAsia="es-SV"/>
             </w:rPr>
           </w:pPr>
-          <w:hyperlink w:anchor="_Toc75082425" w:history="1">
+          <w:hyperlink w:anchor="_Toc75095987" w:history="1">
             <w:r>
               <w:rPr>
                 <w:rStyle w:val="Hipervnculo"/>
@@ -1871,7 +1871,7 @@
                 <w:noProof/>
                 <w:webHidden/>
               </w:rPr>
-              <w:instrText xml:space="preserve"> PAGEREF _Toc75082425 \h </w:instrText>
+              <w:instrText xml:space="preserve"> PAGEREF _Toc75095987 \h </w:instrText>
             </w:r>
             <w:r>
               <w:rPr>
@@ -1891,7 +1891,7 @@
                 <w:noProof/>
                 <w:webHidden/>
               </w:rPr>
-              <w:t>29</w:t>
+              <w:t>31</w:t>
             </w:r>
             <w:r>
               <w:rPr>
@@ -1932,7 +1932,7 @@
           <w:szCs w:val="22"/>
         </w:rPr>
       </w:pPr>
-      <w:bookmarkStart w:id="0" w:name="_Toc75082418"/>
+      <w:bookmarkStart w:id="0" w:name="_Toc75095980"/>
       <w:r>
         <w:rPr>
           <w:sz w:val="40"/>
@@ -2101,7 +2101,7 @@
           <w:szCs w:val="22"/>
         </w:rPr>
       </w:pPr>
-      <w:bookmarkStart w:id="1" w:name="_Toc75082419"/>
+      <w:bookmarkStart w:id="1" w:name="_Toc75095981"/>
       <w:r>
         <w:rPr>
           <w:sz w:val="40"/>
@@ -2210,6 +2210,49 @@
     </w:p>
     <w:p>
       <w:pPr>
+        <w:pStyle w:val="Prrafodelista"/>
+        <w:numPr>
+          <w:ilvl w:val="0"/>
+          <w:numId w:val="2"/>
+        </w:numPr>
+        <w:jc w:val="both"/>
+        <w:rPr>
+          <w:rFonts w:asciiTheme="majorHAnsi" w:eastAsiaTheme="majorEastAsia" w:hAnsiTheme="majorHAnsi" w:cstheme="majorBidi"/>
+          <w:color w:val="061F57" w:themeColor="text2" w:themeShade="BF"/>
+          <w:kern w:val="28"/>
+          <w:sz w:val="40"/>
+        </w:rPr>
+      </w:pPr>
+      <w:r>
+        <w:rPr>
+          <w:rFonts w:ascii="Times New Roman" w:eastAsia="Arial Unicode MS" w:hAnsi="Times New Roman" w:cs="Times New Roman"/>
+          <w:bCs/>
+          <w:sz w:val="24"/>
+          <w:szCs w:val="32"/>
+        </w:rPr>
+        <w:t xml:space="preserve">Definir la </w:t>
+      </w:r>
+      <w:r>
+        <w:rPr>
+          <w:rFonts w:ascii="Times New Roman" w:eastAsia="Arial Unicode MS" w:hAnsi="Times New Roman" w:cs="Times New Roman"/>
+          <w:bCs/>
+          <w:sz w:val="24"/>
+          <w:szCs w:val="32"/>
+        </w:rPr>
+        <w:t>habilidad necesaria</w:t>
+      </w:r>
+      <w:r>
+        <w:rPr>
+          <w:rFonts w:ascii="Times New Roman" w:eastAsia="Arial Unicode MS" w:hAnsi="Times New Roman" w:cs="Times New Roman"/>
+          <w:bCs/>
+          <w:sz w:val="24"/>
+          <w:szCs w:val="32"/>
+        </w:rPr>
+        <w:t xml:space="preserve"> de los usuarios para manejar el sistema.</w:t>
+      </w:r>
+    </w:p>
+    <w:p>
+      <w:pPr>
         <w:spacing w:after="200"/>
         <w:rPr>
           <w:rFonts w:asciiTheme="majorHAnsi" w:eastAsiaTheme="majorEastAsia" w:hAnsiTheme="majorHAnsi" w:cstheme="majorBidi"/>
@@ -2252,7 +2295,7 @@
           <w:szCs w:val="22"/>
         </w:rPr>
       </w:pPr>
-      <w:bookmarkStart w:id="2" w:name="_Toc75082420"/>
+      <w:bookmarkStart w:id="2" w:name="_Toc75095982"/>
       <w:r>
         <w:rPr>
           <w:sz w:val="40"/>
@@ -5294,6 +5337,226 @@
         <w:ind w:firstLine="720"/>
       </w:pPr>
     </w:p>
+    <w:tbl>
+      <w:tblPr>
+        <w:tblStyle w:val="Tablaconcuadrcula"/>
+        <w:tblW w:w="0" w:type="auto"/>
+        <w:tblLook w:val="04A0" w:firstRow="1" w:lastRow="0" w:firstColumn="1" w:lastColumn="0" w:noHBand="0" w:noVBand="1"/>
+      </w:tblPr>
+      <w:tblGrid>
+        <w:gridCol w:w="10024"/>
+      </w:tblGrid>
+      <w:tr>
+        <w:tc>
+          <w:tcPr>
+            <w:tcW w:w="10024" w:type="dxa"/>
+            <w:shd w:val="clear" w:color="auto" w:fill="D9D9D9" w:themeFill="background1" w:themeFillShade="D9"/>
+          </w:tcPr>
+          <w:p>
+            <w:pPr>
+              <w:rPr>
+                <w:rFonts w:ascii="Times New Roman" w:hAnsi="Times New Roman" w:cs="Times New Roman"/>
+                <w:color w:val="auto"/>
+              </w:rPr>
+            </w:pPr>
+            <w:r>
+              <w:rPr>
+                <w:rFonts w:ascii="Times New Roman" w:hAnsi="Times New Roman" w:cs="Times New Roman"/>
+                <w:color w:val="auto"/>
+              </w:rPr>
+              <w:t>1</w:t>
+            </w:r>
+            <w:r>
+              <w:rPr>
+                <w:rFonts w:ascii="Times New Roman" w:hAnsi="Times New Roman" w:cs="Times New Roman"/>
+                <w:color w:val="auto"/>
+              </w:rPr>
+              <w:t>3</w:t>
+            </w:r>
+            <w:r>
+              <w:rPr>
+                <w:rFonts w:ascii="Times New Roman" w:hAnsi="Times New Roman" w:cs="Times New Roman"/>
+                <w:color w:val="auto"/>
+              </w:rPr>
+              <w:t>.NOMBRE DEL PROCEDIMIENTO:</w:t>
+            </w:r>
+          </w:p>
+        </w:tc>
+      </w:tr>
+      <w:tr>
+        <w:tc>
+          <w:tcPr>
+            <w:tcW w:w="10024" w:type="dxa"/>
+          </w:tcPr>
+          <w:p>
+            <w:pPr>
+              <w:rPr>
+                <w:rFonts w:ascii="Times New Roman" w:eastAsiaTheme="majorEastAsia" w:hAnsi="Times New Roman" w:cs="Times New Roman"/>
+                <w:b w:val="0"/>
+                <w:bCs/>
+                <w:color w:val="auto"/>
+                <w:kern w:val="28"/>
+                <w:sz w:val="24"/>
+                <w:szCs w:val="20"/>
+              </w:rPr>
+            </w:pPr>
+            <w:r>
+              <w:rPr>
+                <w:rFonts w:ascii="Times New Roman" w:eastAsiaTheme="majorEastAsia" w:hAnsi="Times New Roman" w:cs="Times New Roman"/>
+                <w:b w:val="0"/>
+                <w:bCs/>
+                <w:color w:val="auto"/>
+                <w:kern w:val="28"/>
+                <w:sz w:val="24"/>
+                <w:szCs w:val="20"/>
+              </w:rPr>
+              <w:t>Imprimir Informes</w:t>
+            </w:r>
+          </w:p>
+        </w:tc>
+      </w:tr>
+      <w:tr>
+        <w:tc>
+          <w:tcPr>
+            <w:tcW w:w="10024" w:type="dxa"/>
+            <w:shd w:val="clear" w:color="auto" w:fill="D9D9D9" w:themeFill="background1" w:themeFillShade="D9"/>
+          </w:tcPr>
+          <w:p>
+            <w:pPr>
+              <w:tabs>
+                <w:tab w:val="left" w:pos="2055"/>
+              </w:tabs>
+              <w:rPr>
+                <w:rFonts w:ascii="Times New Roman" w:eastAsiaTheme="majorEastAsia" w:hAnsi="Times New Roman" w:cs="Times New Roman"/>
+                <w:color w:val="auto"/>
+                <w:kern w:val="28"/>
+                <w:sz w:val="24"/>
+                <w:szCs w:val="20"/>
+              </w:rPr>
+            </w:pPr>
+            <w:r>
+              <w:rPr>
+                <w:rFonts w:ascii="Times New Roman" w:eastAsiaTheme="majorEastAsia" w:hAnsi="Times New Roman" w:cs="Times New Roman"/>
+                <w:color w:val="auto"/>
+                <w:kern w:val="28"/>
+              </w:rPr>
+              <w:t>OBJETIVO:</w:t>
+            </w:r>
+          </w:p>
+        </w:tc>
+      </w:tr>
+      <w:tr>
+        <w:tc>
+          <w:tcPr>
+            <w:tcW w:w="10024" w:type="dxa"/>
+          </w:tcPr>
+          <w:p>
+            <w:pPr>
+              <w:tabs>
+                <w:tab w:val="left" w:pos="1455"/>
+              </w:tabs>
+              <w:rPr>
+                <w:rFonts w:ascii="Times New Roman" w:eastAsiaTheme="majorEastAsia" w:hAnsi="Times New Roman" w:cs="Times New Roman"/>
+                <w:b w:val="0"/>
+                <w:bCs/>
+                <w:color w:val="auto"/>
+                <w:kern w:val="28"/>
+                <w:sz w:val="24"/>
+                <w:szCs w:val="20"/>
+              </w:rPr>
+            </w:pPr>
+            <w:r>
+              <w:rPr>
+                <w:rFonts w:ascii="Times New Roman" w:eastAsiaTheme="majorEastAsia" w:hAnsi="Times New Roman" w:cs="Times New Roman"/>
+                <w:b w:val="0"/>
+                <w:bCs/>
+                <w:color w:val="auto"/>
+                <w:kern w:val="28"/>
+                <w:sz w:val="24"/>
+                <w:szCs w:val="20"/>
+              </w:rPr>
+              <w:t>Mostrar los informes de ficha de empleado y planillas</w:t>
+            </w:r>
+          </w:p>
+        </w:tc>
+      </w:tr>
+      <w:tr>
+        <w:tc>
+          <w:tcPr>
+            <w:tcW w:w="10024" w:type="dxa"/>
+            <w:shd w:val="clear" w:color="auto" w:fill="D9D9D9" w:themeFill="background1" w:themeFillShade="D9"/>
+          </w:tcPr>
+          <w:p>
+            <w:pPr>
+              <w:rPr>
+                <w:rFonts w:ascii="Times New Roman" w:eastAsiaTheme="majorEastAsia" w:hAnsi="Times New Roman" w:cs="Times New Roman"/>
+                <w:color w:val="auto"/>
+                <w:kern w:val="28"/>
+                <w:szCs w:val="28"/>
+              </w:rPr>
+            </w:pPr>
+            <w:r>
+              <w:rPr>
+                <w:rFonts w:ascii="Times New Roman" w:eastAsiaTheme="majorEastAsia" w:hAnsi="Times New Roman" w:cs="Times New Roman"/>
+                <w:color w:val="auto"/>
+                <w:kern w:val="28"/>
+                <w:szCs w:val="28"/>
+              </w:rPr>
+              <w:t>DESCRIPCION:</w:t>
+            </w:r>
+          </w:p>
+        </w:tc>
+      </w:tr>
+      <w:tr>
+        <w:trPr>
+          <w:trHeight w:val="847"/>
+        </w:trPr>
+        <w:tc>
+          <w:tcPr>
+            <w:tcW w:w="10024" w:type="dxa"/>
+            <w:shd w:val="clear" w:color="auto" w:fill="auto"/>
+          </w:tcPr>
+          <w:p>
+            <w:pPr>
+              <w:rPr>
+                <w:rFonts w:ascii="Times New Roman" w:eastAsiaTheme="majorEastAsia" w:hAnsi="Times New Roman" w:cs="Times New Roman"/>
+                <w:b w:val="0"/>
+                <w:bCs/>
+                <w:color w:val="auto"/>
+                <w:kern w:val="28"/>
+                <w:sz w:val="24"/>
+                <w:szCs w:val="20"/>
+                <w:u w:val="single"/>
+              </w:rPr>
+            </w:pPr>
+            <w:r>
+              <w:rPr>
+                <w:rFonts w:ascii="Times New Roman" w:eastAsiaTheme="majorEastAsia" w:hAnsi="Times New Roman" w:cs="Times New Roman"/>
+                <w:b w:val="0"/>
+                <w:bCs/>
+                <w:color w:val="auto"/>
+                <w:kern w:val="28"/>
+                <w:sz w:val="24"/>
+                <w:szCs w:val="20"/>
+              </w:rPr>
+              <w:t xml:space="preserve">Se selecciona </w:t>
+            </w:r>
+            <w:r>
+              <w:rPr>
+                <w:rFonts w:ascii="Times New Roman" w:eastAsiaTheme="majorEastAsia" w:hAnsi="Times New Roman" w:cs="Times New Roman"/>
+                <w:b w:val="0"/>
+                <w:bCs/>
+                <w:color w:val="auto"/>
+                <w:kern w:val="28"/>
+                <w:sz w:val="24"/>
+                <w:szCs w:val="20"/>
+              </w:rPr>
+              <w:t>el informe que se desea imprimir y el sistema los genera en el escritorio del dispositivo.</w:t>
+            </w:r>
+          </w:p>
+        </w:tc>
+      </w:tr>
+    </w:tbl>
     <w:p>
       <w:pPr>
         <w:ind w:firstLine="720"/>
@@ -5309,11 +5572,6 @@
     </w:p>
     <w:p>
       <w:pPr>
-        <w:ind w:firstLine="720"/>
-      </w:pPr>
-    </w:p>
-    <w:p>
-      <w:pPr>
         <w:pStyle w:val="Ttulo1"/>
         <w:spacing w:after="200"/>
         <w:ind w:left="504"/>
@@ -5322,12 +5580,13 @@
           <w:szCs w:val="22"/>
         </w:rPr>
       </w:pPr>
-      <w:bookmarkStart w:id="3" w:name="_Toc75082421"/>
+      <w:bookmarkStart w:id="3" w:name="_Toc75095983"/>
       <w:r>
         <w:rPr>
           <w:sz w:val="40"/>
           <w:szCs w:val="22"/>
         </w:rPr>
+        <w:lastRenderedPageBreak/>
         <w:t>4.Diagramas de flujo de cada proceso</w:t>
       </w:r>
       <w:bookmarkEnd w:id="3"/>
@@ -6182,10 +6441,10 @@
           <w:noProof/>
         </w:rPr>
         <w:drawing>
-          <wp:inline distT="0" distB="0" distL="0" distR="0" wp14:anchorId="1396B415" wp14:editId="650C89AC">
-            <wp:extent cx="4520166" cy="7239000"/>
-            <wp:effectExtent l="0" t="0" r="0" b="0"/>
-            <wp:docPr id="25" name="Imagen 25"/>
+          <wp:inline distT="0" distB="0" distL="0" distR="0" wp14:anchorId="5A5FDF82" wp14:editId="32571994">
+            <wp:extent cx="4314825" cy="6966393"/>
+            <wp:effectExtent l="0" t="0" r="0" b="6350"/>
+            <wp:docPr id="12" name="Imagen 12"/>
             <wp:cNvGraphicFramePr>
               <a:graphicFrameLocks xmlns:a="http://schemas.openxmlformats.org/drawingml/2006/main" noChangeAspect="1"/>
             </wp:cNvGraphicFramePr>
@@ -6193,7 +6452,7 @@
               <a:graphicData uri="http://schemas.openxmlformats.org/drawingml/2006/picture">
                 <pic:pic xmlns:pic="http://schemas.openxmlformats.org/drawingml/2006/picture">
                   <pic:nvPicPr>
-                    <pic:cNvPr id="25" name="Modificar pago.jpg"/>
+                    <pic:cNvPr id="12" name="Imagen 12"/>
                     <pic:cNvPicPr/>
                   </pic:nvPicPr>
                   <pic:blipFill>
@@ -6211,7 +6470,7 @@
                   <pic:spPr>
                     <a:xfrm>
                       <a:off x="0" y="0"/>
-                      <a:ext cx="4524783" cy="7246394"/>
+                      <a:ext cx="4318187" cy="6971820"/>
                     </a:xfrm>
                     <a:prstGeom prst="rect">
                       <a:avLst/>
@@ -6272,10 +6531,10 @@
           <w:noProof/>
         </w:rPr>
         <w:drawing>
-          <wp:inline distT="0" distB="0" distL="0" distR="0" wp14:anchorId="2ECF362B" wp14:editId="532B6D0A">
+          <wp:inline distT="0" distB="0" distL="0" distR="0" wp14:anchorId="144C35FE" wp14:editId="477C9DA4">
             <wp:extent cx="4876800" cy="4438650"/>
             <wp:effectExtent l="0" t="0" r="0" b="0"/>
-            <wp:docPr id="26" name="Imagen 26"/>
+            <wp:docPr id="19" name="Imagen 19"/>
             <wp:cNvGraphicFramePr>
               <a:graphicFrameLocks xmlns:a="http://schemas.openxmlformats.org/drawingml/2006/main" noChangeAspect="1"/>
             </wp:cNvGraphicFramePr>
@@ -6283,7 +6542,7 @@
               <a:graphicData uri="http://schemas.openxmlformats.org/drawingml/2006/picture">
                 <pic:pic xmlns:pic="http://schemas.openxmlformats.org/drawingml/2006/picture">
                   <pic:nvPicPr>
-                    <pic:cNvPr id="26" name="Eliminar Pago.jpg"/>
+                    <pic:cNvPr id="19" name="Imagen 19"/>
                     <pic:cNvPicPr/>
                   </pic:nvPicPr>
                   <pic:blipFill>
@@ -6501,6 +6760,115 @@
     </w:p>
     <w:p>
       <w:pPr>
+        <w:pStyle w:val="Prrafodelista"/>
+        <w:rPr>
+          <w:rFonts w:ascii="Times New Roman" w:eastAsia="Arial Unicode MS" w:hAnsi="Times New Roman" w:cs="Times New Roman"/>
+          <w:sz w:val="28"/>
+          <w:szCs w:val="28"/>
+        </w:rPr>
+      </w:pPr>
+      <w:r>
+        <w:rPr>
+          <w:rFonts w:ascii="Times New Roman" w:eastAsia="Arial Unicode MS" w:hAnsi="Times New Roman" w:cs="Times New Roman"/>
+          <w:sz w:val="28"/>
+          <w:szCs w:val="28"/>
+        </w:rPr>
+        <w:lastRenderedPageBreak/>
+        <w:t>13. Imprimir</w:t>
+      </w:r>
+      <w:r>
+        <w:rPr>
+          <w:rFonts w:ascii="Times New Roman" w:eastAsia="Arial Unicode MS" w:hAnsi="Times New Roman" w:cs="Times New Roman"/>
+          <w:sz w:val="28"/>
+          <w:szCs w:val="28"/>
+        </w:rPr>
+        <w:t xml:space="preserve"> Informes</w:t>
+      </w:r>
+    </w:p>
+    <w:p>
+      <w:pPr>
+        <w:pStyle w:val="Prrafodelista"/>
+        <w:rPr>
+          <w:rFonts w:ascii="Times New Roman" w:eastAsia="Arial Unicode MS" w:hAnsi="Times New Roman" w:cs="Times New Roman"/>
+          <w:sz w:val="28"/>
+          <w:szCs w:val="28"/>
+        </w:rPr>
+      </w:pPr>
+    </w:p>
+    <w:p>
+      <w:pPr>
+        <w:pStyle w:val="Prrafodelista"/>
+        <w:rPr>
+          <w:rFonts w:ascii="Times New Roman" w:eastAsia="Arial Unicode MS" w:hAnsi="Times New Roman" w:cs="Times New Roman"/>
+          <w:sz w:val="28"/>
+          <w:szCs w:val="28"/>
+        </w:rPr>
+      </w:pPr>
+      <w:r>
+        <w:rPr>
+          <w:rFonts w:ascii="Times New Roman" w:eastAsia="Arial Unicode MS" w:hAnsi="Times New Roman" w:cs="Times New Roman"/>
+          <w:noProof/>
+          <w:sz w:val="28"/>
+          <w:szCs w:val="28"/>
+        </w:rPr>
+        <w:drawing>
+          <wp:inline distT="0" distB="0" distL="0" distR="0" wp14:anchorId="49622439" wp14:editId="0BC37728">
+            <wp:extent cx="4724400" cy="5410200"/>
+            <wp:effectExtent l="0" t="0" r="0" b="0"/>
+            <wp:docPr id="23" name="Imagen 23"/>
+            <wp:cNvGraphicFramePr>
+              <a:graphicFrameLocks xmlns:a="http://schemas.openxmlformats.org/drawingml/2006/main" noChangeAspect="1"/>
+            </wp:cNvGraphicFramePr>
+            <a:graphic xmlns:a="http://schemas.openxmlformats.org/drawingml/2006/main">
+              <a:graphicData uri="http://schemas.openxmlformats.org/drawingml/2006/picture">
+                <pic:pic xmlns:pic="http://schemas.openxmlformats.org/drawingml/2006/picture">
+                  <pic:nvPicPr>
+                    <pic:cNvPr id="23" name="Imagen 23"/>
+                    <pic:cNvPicPr/>
+                  </pic:nvPicPr>
+                  <pic:blipFill>
+                    <a:blip r:embed="rId23">
+                      <a:extLst>
+                        <a:ext uri="{28A0092B-C50C-407E-A947-70E740481C1C}">
+                          <a14:useLocalDpi xmlns:a14="http://schemas.microsoft.com/office/drawing/2010/main" val="0"/>
+                        </a:ext>
+                      </a:extLst>
+                    </a:blip>
+                    <a:stretch>
+                      <a:fillRect/>
+                    </a:stretch>
+                  </pic:blipFill>
+                  <pic:spPr>
+                    <a:xfrm>
+                      <a:off x="0" y="0"/>
+                      <a:ext cx="4724400" cy="5410200"/>
+                    </a:xfrm>
+                    <a:prstGeom prst="rect">
+                      <a:avLst/>
+                    </a:prstGeom>
+                  </pic:spPr>
+                </pic:pic>
+              </a:graphicData>
+            </a:graphic>
+          </wp:inline>
+        </w:drawing>
+      </w:r>
+    </w:p>
+    <w:p>
+      <w:pPr>
+        <w:spacing w:after="200"/>
+      </w:pPr>
+      <w:r>
+        <w:br w:type="page"/>
+      </w:r>
+    </w:p>
+    <w:p>
+      <w:pPr>
+        <w:spacing w:after="200"/>
+      </w:pPr>
+    </w:p>
+    <w:p>
+      <w:pPr>
         <w:pStyle w:val="Ttulo1"/>
         <w:numPr>
           <w:ilvl w:val="0"/>
@@ -6512,13 +6880,12 @@
           <w:szCs w:val="22"/>
         </w:rPr>
       </w:pPr>
-      <w:bookmarkStart w:id="4" w:name="_Toc75082422"/>
+      <w:bookmarkStart w:id="4" w:name="_Toc75095984"/>
       <w:r>
         <w:rPr>
           <w:sz w:val="40"/>
           <w:szCs w:val="22"/>
         </w:rPr>
-        <w:lastRenderedPageBreak/>
         <w:t>Entradas necesarias y salidas esperadas</w:t>
       </w:r>
       <w:bookmarkEnd w:id="4"/>
@@ -7332,14 +7699,6 @@
           <w:sz w:val="40"/>
         </w:rPr>
       </w:pPr>
-    </w:p>
-    <w:p>
-      <w:pPr>
-        <w:spacing w:after="200"/>
-        <w:rPr>
-          <w:sz w:val="40"/>
-        </w:rPr>
-      </w:pPr>
       <w:r>
         <w:rPr>
           <w:sz w:val="40"/>
@@ -8446,7 +8805,18 @@
               </w:rPr>
               <w:t xml:space="preserve">-Mensaje de que el empleado se </w:t>
             </w:r>
-            <w:proofErr w:type="spellStart"/>
+            <w:r>
+              <w:rPr>
+                <w:rFonts w:ascii="Times New Roman" w:eastAsiaTheme="majorEastAsia" w:hAnsi="Times New Roman" w:cs="Times New Roman"/>
+                <w:b w:val="0"/>
+                <w:bCs/>
+                <w:color w:val="auto"/>
+                <w:kern w:val="28"/>
+                <w:sz w:val="24"/>
+                <w:szCs w:val="20"/>
+              </w:rPr>
+              <w:t>h</w:t>
+            </w:r>
             <w:r>
               <w:rPr>
                 <w:rFonts w:ascii="Times New Roman" w:eastAsiaTheme="majorEastAsia" w:hAnsi="Times New Roman" w:cs="Times New Roman"/>
@@ -8459,7 +8829,6 @@
               </w:rPr>
               <w:t>a</w:t>
             </w:r>
-            <w:proofErr w:type="spellEnd"/>
             <w:r>
               <w:rPr>
                 <w:rFonts w:ascii="Times New Roman" w:eastAsiaTheme="majorEastAsia" w:hAnsi="Times New Roman" w:cs="Times New Roman"/>
@@ -9785,6 +10154,247 @@
         <w:br w:type="page"/>
       </w:r>
     </w:p>
+    <w:tbl>
+      <w:tblPr>
+        <w:tblStyle w:val="Tablaconcuadrcula"/>
+        <w:tblW w:w="0" w:type="auto"/>
+        <w:tblLook w:val="04A0" w:firstRow="1" w:lastRow="0" w:firstColumn="1" w:lastColumn="0" w:noHBand="0" w:noVBand="1"/>
+      </w:tblPr>
+      <w:tblGrid>
+        <w:gridCol w:w="5012"/>
+        <w:gridCol w:w="5012"/>
+      </w:tblGrid>
+      <w:tr>
+        <w:tc>
+          <w:tcPr>
+            <w:tcW w:w="10024" w:type="dxa"/>
+            <w:gridSpan w:val="2"/>
+            <w:shd w:val="clear" w:color="auto" w:fill="D9D9D9" w:themeFill="background1" w:themeFillShade="D9"/>
+          </w:tcPr>
+          <w:p>
+            <w:pPr>
+              <w:jc w:val="center"/>
+              <w:rPr>
+                <w:rFonts w:ascii="Times New Roman" w:hAnsi="Times New Roman" w:cs="Times New Roman"/>
+                <w:color w:val="auto"/>
+              </w:rPr>
+            </w:pPr>
+            <w:r>
+              <w:rPr>
+                <w:rFonts w:ascii="Times New Roman" w:hAnsi="Times New Roman" w:cs="Times New Roman"/>
+                <w:color w:val="auto"/>
+              </w:rPr>
+              <w:lastRenderedPageBreak/>
+              <w:t>NOMBRE DEL PROCEDIMIENTO:</w:t>
+            </w:r>
+          </w:p>
+        </w:tc>
+      </w:tr>
+      <w:tr>
+        <w:tc>
+          <w:tcPr>
+            <w:tcW w:w="10024" w:type="dxa"/>
+            <w:gridSpan w:val="2"/>
+          </w:tcPr>
+          <w:p>
+            <w:pPr>
+              <w:jc w:val="center"/>
+              <w:rPr>
+                <w:rFonts w:ascii="Times New Roman" w:eastAsiaTheme="majorEastAsia" w:hAnsi="Times New Roman" w:cs="Times New Roman"/>
+                <w:b w:val="0"/>
+                <w:bCs/>
+                <w:color w:val="auto"/>
+                <w:kern w:val="28"/>
+                <w:sz w:val="24"/>
+                <w:szCs w:val="20"/>
+              </w:rPr>
+            </w:pPr>
+            <w:r>
+              <w:rPr>
+                <w:rFonts w:ascii="Times New Roman" w:eastAsiaTheme="majorEastAsia" w:hAnsi="Times New Roman" w:cs="Times New Roman"/>
+                <w:b w:val="0"/>
+                <w:bCs/>
+                <w:color w:val="auto"/>
+                <w:kern w:val="28"/>
+                <w:sz w:val="24"/>
+                <w:szCs w:val="20"/>
+              </w:rPr>
+              <w:t>Imprimir Informes</w:t>
+            </w:r>
+          </w:p>
+        </w:tc>
+      </w:tr>
+      <w:tr>
+        <w:tc>
+          <w:tcPr>
+            <w:tcW w:w="5012" w:type="dxa"/>
+            <w:shd w:val="clear" w:color="auto" w:fill="D9D9D9" w:themeFill="background1" w:themeFillShade="D9"/>
+          </w:tcPr>
+          <w:p>
+            <w:pPr>
+              <w:jc w:val="center"/>
+              <w:rPr>
+                <w:rFonts w:ascii="Times New Roman" w:eastAsiaTheme="majorEastAsia" w:hAnsi="Times New Roman" w:cs="Times New Roman"/>
+                <w:bCs/>
+                <w:color w:val="auto"/>
+                <w:kern w:val="28"/>
+                <w:sz w:val="24"/>
+                <w:szCs w:val="20"/>
+              </w:rPr>
+            </w:pPr>
+            <w:r>
+              <w:rPr>
+                <w:rFonts w:ascii="Times New Roman" w:eastAsiaTheme="majorEastAsia" w:hAnsi="Times New Roman" w:cs="Times New Roman"/>
+                <w:bCs/>
+                <w:color w:val="auto"/>
+                <w:kern w:val="28"/>
+                <w:sz w:val="24"/>
+                <w:szCs w:val="20"/>
+              </w:rPr>
+              <w:t>Entradas Necesarias</w:t>
+            </w:r>
+          </w:p>
+        </w:tc>
+        <w:tc>
+          <w:tcPr>
+            <w:tcW w:w="5012" w:type="dxa"/>
+            <w:shd w:val="clear" w:color="auto" w:fill="D9D9D9" w:themeFill="background1" w:themeFillShade="D9"/>
+          </w:tcPr>
+          <w:p>
+            <w:pPr>
+              <w:jc w:val="center"/>
+              <w:rPr>
+                <w:rFonts w:ascii="Times New Roman" w:eastAsiaTheme="majorEastAsia" w:hAnsi="Times New Roman" w:cs="Times New Roman"/>
+                <w:bCs/>
+                <w:color w:val="auto"/>
+                <w:kern w:val="28"/>
+                <w:sz w:val="24"/>
+                <w:szCs w:val="20"/>
+              </w:rPr>
+            </w:pPr>
+            <w:r>
+              <w:rPr>
+                <w:rFonts w:ascii="Times New Roman" w:eastAsiaTheme="majorEastAsia" w:hAnsi="Times New Roman" w:cs="Times New Roman"/>
+                <w:bCs/>
+                <w:color w:val="auto"/>
+                <w:kern w:val="28"/>
+                <w:sz w:val="24"/>
+                <w:szCs w:val="20"/>
+              </w:rPr>
+              <w:t>Salidas Esperadas</w:t>
+            </w:r>
+          </w:p>
+        </w:tc>
+      </w:tr>
+      <w:tr>
+        <w:trPr>
+          <w:trHeight w:val="1898"/>
+        </w:trPr>
+        <w:tc>
+          <w:tcPr>
+            <w:tcW w:w="5012" w:type="dxa"/>
+          </w:tcPr>
+          <w:p>
+            <w:pPr>
+              <w:rPr>
+                <w:rFonts w:ascii="Times New Roman" w:eastAsiaTheme="majorEastAsia" w:hAnsi="Times New Roman" w:cs="Times New Roman"/>
+                <w:b w:val="0"/>
+                <w:bCs/>
+                <w:color w:val="auto"/>
+                <w:kern w:val="28"/>
+                <w:sz w:val="24"/>
+                <w:szCs w:val="20"/>
+              </w:rPr>
+            </w:pPr>
+            <w:r>
+              <w:rPr>
+                <w:rFonts w:ascii="Times New Roman" w:eastAsiaTheme="majorEastAsia" w:hAnsi="Times New Roman" w:cs="Times New Roman"/>
+                <w:b w:val="0"/>
+                <w:bCs/>
+                <w:color w:val="auto"/>
+                <w:kern w:val="28"/>
+                <w:sz w:val="24"/>
+                <w:szCs w:val="20"/>
+              </w:rPr>
+              <w:t>-Tipo de informe</w:t>
+            </w:r>
+          </w:p>
+        </w:tc>
+        <w:tc>
+          <w:tcPr>
+            <w:tcW w:w="5012" w:type="dxa"/>
+          </w:tcPr>
+          <w:p>
+            <w:pPr>
+              <w:rPr>
+                <w:rFonts w:ascii="Times New Roman" w:eastAsiaTheme="majorEastAsia" w:hAnsi="Times New Roman" w:cs="Times New Roman"/>
+                <w:b w:val="0"/>
+                <w:bCs/>
+                <w:color w:val="auto"/>
+                <w:kern w:val="28"/>
+                <w:sz w:val="24"/>
+                <w:szCs w:val="20"/>
+              </w:rPr>
+            </w:pPr>
+            <w:r>
+              <w:rPr>
+                <w:rFonts w:ascii="Times New Roman" w:eastAsiaTheme="majorEastAsia" w:hAnsi="Times New Roman" w:cs="Times New Roman"/>
+                <w:b w:val="0"/>
+                <w:bCs/>
+                <w:color w:val="auto"/>
+                <w:kern w:val="28"/>
+                <w:sz w:val="24"/>
+                <w:szCs w:val="20"/>
+              </w:rPr>
+              <w:t>-</w:t>
+            </w:r>
+            <w:r>
+              <w:rPr>
+                <w:rFonts w:ascii="Times New Roman" w:eastAsiaTheme="majorEastAsia" w:hAnsi="Times New Roman" w:cs="Times New Roman"/>
+                <w:b w:val="0"/>
+                <w:bCs/>
+                <w:color w:val="auto"/>
+                <w:kern w:val="28"/>
+                <w:sz w:val="24"/>
+                <w:szCs w:val="20"/>
+              </w:rPr>
+              <w:t>Mostrar informe en el escritorio del dispositivo</w:t>
+            </w:r>
+          </w:p>
+        </w:tc>
+      </w:tr>
+    </w:tbl>
+    <w:p>
+      <w:pPr>
+        <w:spacing w:after="200"/>
+        <w:rPr>
+          <w:rFonts w:asciiTheme="majorHAnsi" w:eastAsiaTheme="majorEastAsia" w:hAnsiTheme="majorHAnsi" w:cstheme="majorBidi"/>
+          <w:color w:val="061F57" w:themeColor="text2" w:themeShade="BF"/>
+          <w:kern w:val="28"/>
+          <w:sz w:val="40"/>
+        </w:rPr>
+      </w:pPr>
+    </w:p>
+    <w:p>
+      <w:pPr>
+        <w:spacing w:after="200"/>
+        <w:rPr>
+          <w:rFonts w:asciiTheme="majorHAnsi" w:eastAsiaTheme="majorEastAsia" w:hAnsiTheme="majorHAnsi" w:cstheme="majorBidi"/>
+          <w:color w:val="061F57" w:themeColor="text2" w:themeShade="BF"/>
+          <w:kern w:val="28"/>
+          <w:sz w:val="40"/>
+        </w:rPr>
+      </w:pPr>
+      <w:r>
+        <w:rPr>
+          <w:rFonts w:asciiTheme="majorHAnsi" w:eastAsiaTheme="majorEastAsia" w:hAnsiTheme="majorHAnsi" w:cstheme="majorBidi"/>
+          <w:color w:val="061F57" w:themeColor="text2" w:themeShade="BF"/>
+          <w:kern w:val="28"/>
+          <w:sz w:val="40"/>
+        </w:rPr>
+        <w:br w:type="page"/>
+      </w:r>
+    </w:p>
     <w:p>
       <w:pPr>
         <w:pStyle w:val="Ttulo1"/>
@@ -9798,7 +10408,7 @@
           <w:szCs w:val="22"/>
         </w:rPr>
       </w:pPr>
-      <w:bookmarkStart w:id="5" w:name="_Toc75082423"/>
+      <w:bookmarkStart w:id="5" w:name="_Toc75095985"/>
       <w:r>
         <w:rPr>
           <w:sz w:val="40"/>
@@ -9879,6 +10489,7 @@
     </w:p>
     <w:p>
       <w:pPr>
+        <w:jc w:val="both"/>
         <w:rPr>
           <w:rFonts w:ascii="Times New Roman" w:hAnsi="Times New Roman" w:cs="Times New Roman"/>
           <w:b w:val="0"/>
@@ -9925,7 +10536,7 @@
           <w:sz w:val="24"/>
           <w:szCs w:val="24"/>
         </w:rPr>
-        <w:t>”</w:t>
+        <w:t xml:space="preserve">” </w:t>
       </w:r>
       <w:r>
         <w:rPr>
@@ -9935,7 +10546,7 @@
           <w:sz w:val="24"/>
           <w:szCs w:val="24"/>
         </w:rPr>
-        <w:t xml:space="preserve"> </w:t>
+        <w:t>en caso</w:t>
       </w:r>
       <w:r>
         <w:rPr>
@@ -9945,7 +10556,47 @@
           <w:sz w:val="24"/>
           <w:szCs w:val="24"/>
         </w:rPr>
-        <w:t>tiene ciertos privilegios a comparación con el usuario normal, los procedimientos que puede ejecutar el administrador son:</w:t>
+        <w:t xml:space="preserve"> del sistema </w:t>
+      </w:r>
+      <w:r>
+        <w:rPr>
+          <w:rFonts w:ascii="Times New Roman" w:hAnsi="Times New Roman" w:cs="Times New Roman"/>
+          <w:b w:val="0"/>
+          <w:color w:val="auto"/>
+          <w:sz w:val="24"/>
+          <w:szCs w:val="24"/>
+        </w:rPr>
+        <w:t>jefe</w:t>
+      </w:r>
+      <w:r>
+        <w:rPr>
+          <w:rFonts w:ascii="Times New Roman" w:hAnsi="Times New Roman" w:cs="Times New Roman"/>
+          <w:b w:val="0"/>
+          <w:color w:val="auto"/>
+          <w:sz w:val="24"/>
+          <w:szCs w:val="24"/>
+        </w:rPr>
+        <w:t xml:space="preserve"> y Gerente de la </w:t>
+      </w:r>
+      <w:r>
+        <w:rPr>
+          <w:rFonts w:ascii="Times New Roman" w:hAnsi="Times New Roman" w:cs="Times New Roman"/>
+          <w:b w:val="0"/>
+          <w:color w:val="auto"/>
+          <w:sz w:val="24"/>
+          <w:szCs w:val="24"/>
+        </w:rPr>
+        <w:t>Maquila tiene</w:t>
+      </w:r>
+      <w:r>
+        <w:rPr>
+          <w:rFonts w:ascii="Times New Roman" w:hAnsi="Times New Roman" w:cs="Times New Roman"/>
+          <w:b w:val="0"/>
+          <w:color w:val="auto"/>
+          <w:sz w:val="24"/>
+          <w:szCs w:val="24"/>
+        </w:rPr>
+        <w:t xml:space="preserve"> ciertos privilegios a comparación con el usuario normal, los procedimientos que puede ejecutar el administrador son:</w:t>
       </w:r>
     </w:p>
     <w:p>
@@ -10815,6 +11466,7 @@
     </w:p>
     <w:p>
       <w:pPr>
+        <w:jc w:val="both"/>
         <w:rPr>
           <w:rFonts w:ascii="Times New Roman" w:hAnsi="Times New Roman" w:cs="Times New Roman"/>
           <w:b w:val="0"/>
@@ -10851,7 +11503,7 @@
           <w:sz w:val="24"/>
           <w:szCs w:val="24"/>
         </w:rPr>
-        <w:t>”</w:t>
+        <w:t>” (en nuestro caso los contadores)</w:t>
       </w:r>
       <w:r>
         <w:rPr>
@@ -11312,7 +11964,7 @@
           <w:szCs w:val="22"/>
         </w:rPr>
       </w:pPr>
-      <w:bookmarkStart w:id="6" w:name="_Toc75082424"/>
+      <w:bookmarkStart w:id="6" w:name="_Toc75095986"/>
       <w:r>
         <w:rPr>
           <w:sz w:val="40"/>
@@ -11373,7 +12025,7 @@
                     <pic:cNvPicPr/>
                   </pic:nvPicPr>
                   <pic:blipFill>
-                    <a:blip r:embed="rId23">
+                    <a:blip r:embed="rId24">
                       <a:extLst>
                         <a:ext uri="{28A0092B-C50C-407E-A947-70E740481C1C}">
                           <a14:useLocalDpi xmlns:a14="http://schemas.microsoft.com/office/drawing/2010/main" val="0"/>
@@ -11463,7 +12115,7 @@
                     <pic:cNvPicPr/>
                   </pic:nvPicPr>
                   <pic:blipFill>
-                    <a:blip r:embed="rId24">
+                    <a:blip r:embed="rId25">
                       <a:extLst>
                         <a:ext uri="{28A0092B-C50C-407E-A947-70E740481C1C}">
                           <a14:useLocalDpi xmlns:a14="http://schemas.microsoft.com/office/drawing/2010/main" val="0"/>
@@ -11577,7 +12229,7 @@
                     <pic:cNvPicPr/>
                   </pic:nvPicPr>
                   <pic:blipFill>
-                    <a:blip r:embed="rId25">
+                    <a:blip r:embed="rId26">
                       <a:extLst>
                         <a:ext uri="{28A0092B-C50C-407E-A947-70E740481C1C}">
                           <a14:useLocalDpi xmlns:a14="http://schemas.microsoft.com/office/drawing/2010/main" val="0"/>
@@ -11682,7 +12334,7 @@
                     <pic:cNvPicPr/>
                   </pic:nvPicPr>
                   <pic:blipFill>
-                    <a:blip r:embed="rId26">
+                    <a:blip r:embed="rId27">
                       <a:extLst>
                         <a:ext uri="{28A0092B-C50C-407E-A947-70E740481C1C}">
                           <a14:useLocalDpi xmlns:a14="http://schemas.microsoft.com/office/drawing/2010/main" val="0"/>
@@ -11788,7 +12440,7 @@
                     <pic:cNvPicPr/>
                   </pic:nvPicPr>
                   <pic:blipFill>
-                    <a:blip r:embed="rId27">
+                    <a:blip r:embed="rId28">
                       <a:extLst>
                         <a:ext uri="{28A0092B-C50C-407E-A947-70E740481C1C}">
                           <a14:useLocalDpi xmlns:a14="http://schemas.microsoft.com/office/drawing/2010/main" val="0"/>
@@ -11834,16 +12486,92 @@
           <w:szCs w:val="28"/>
         </w:rPr>
       </w:pPr>
-    </w:p>
-    <w:p>
-      <w:pPr>
-        <w:spacing w:after="200"/>
+      <w:r>
         <w:rPr>
           <w:rFonts w:ascii="Times New Roman" w:eastAsia="Arial Unicode MS" w:hAnsi="Times New Roman" w:cs="Times New Roman"/>
           <w:color w:val="auto"/>
           <w:szCs w:val="28"/>
         </w:rPr>
-      </w:pPr>
+        <w:t xml:space="preserve">Procedimiento </w:t>
+      </w:r>
+      <w:r>
+        <w:rPr>
+          <w:rFonts w:ascii="Times New Roman" w:eastAsia="Arial Unicode MS" w:hAnsi="Times New Roman" w:cs="Times New Roman"/>
+          <w:color w:val="auto"/>
+          <w:szCs w:val="28"/>
+        </w:rPr>
+        <w:t>Imprimir Informes</w:t>
+      </w:r>
+    </w:p>
+    <w:p>
+      <w:pPr>
+        <w:jc w:val="center"/>
+        <w:rPr>
+          <w:rFonts w:ascii="Times New Roman" w:eastAsia="Arial Unicode MS" w:hAnsi="Times New Roman" w:cs="Times New Roman"/>
+          <w:color w:val="auto"/>
+          <w:szCs w:val="28"/>
+        </w:rPr>
+      </w:pPr>
+    </w:p>
+    <w:p>
+      <w:pPr>
+        <w:spacing w:after="200"/>
+        <w:jc w:val="center"/>
+        <w:rPr>
+          <w:rFonts w:ascii="Times New Roman" w:eastAsia="Arial Unicode MS" w:hAnsi="Times New Roman" w:cs="Times New Roman"/>
+          <w:color w:val="auto"/>
+          <w:szCs w:val="28"/>
+        </w:rPr>
+      </w:pPr>
+      <w:r>
+        <w:rPr>
+          <w:rFonts w:ascii="Times New Roman" w:eastAsia="Arial Unicode MS" w:hAnsi="Times New Roman" w:cs="Times New Roman"/>
+          <w:noProof/>
+          <w:color w:val="auto"/>
+          <w:szCs w:val="28"/>
+        </w:rPr>
+        <w:drawing>
+          <wp:inline distT="0" distB="0" distL="0" distR="0" wp14:anchorId="3D8A5AE1" wp14:editId="748A9308">
+            <wp:extent cx="4829175" cy="2732650"/>
+            <wp:effectExtent l="0" t="0" r="0" b="0"/>
+            <wp:docPr id="162" name="Imagen 162"/>
+            <wp:cNvGraphicFramePr>
+              <a:graphicFrameLocks xmlns:a="http://schemas.openxmlformats.org/drawingml/2006/main" noChangeAspect="1"/>
+            </wp:cNvGraphicFramePr>
+            <a:graphic xmlns:a="http://schemas.openxmlformats.org/drawingml/2006/main">
+              <a:graphicData uri="http://schemas.openxmlformats.org/drawingml/2006/picture">
+                <pic:pic xmlns:pic="http://schemas.openxmlformats.org/drawingml/2006/picture">
+                  <pic:nvPicPr>
+                    <pic:cNvPr id="162" name="Imagen 162"/>
+                    <pic:cNvPicPr/>
+                  </pic:nvPicPr>
+                  <pic:blipFill>
+                    <a:blip r:embed="rId29">
+                      <a:extLst>
+                        <a:ext uri="{28A0092B-C50C-407E-A947-70E740481C1C}">
+                          <a14:useLocalDpi xmlns:a14="http://schemas.microsoft.com/office/drawing/2010/main" val="0"/>
+                        </a:ext>
+                      </a:extLst>
+                    </a:blip>
+                    <a:stretch>
+                      <a:fillRect/>
+                    </a:stretch>
+                  </pic:blipFill>
+                  <pic:spPr>
+                    <a:xfrm>
+                      <a:off x="0" y="0"/>
+                      <a:ext cx="4833570" cy="2735137"/>
+                    </a:xfrm>
+                    <a:prstGeom prst="rect">
+                      <a:avLst/>
+                    </a:prstGeom>
+                  </pic:spPr>
+                </pic:pic>
+              </a:graphicData>
+            </a:graphic>
+          </wp:inline>
+        </w:drawing>
+      </w:r>
       <w:r>
         <w:rPr>
           <w:rFonts w:ascii="Times New Roman" w:eastAsia="Arial Unicode MS" w:hAnsi="Times New Roman" w:cs="Times New Roman"/>
@@ -11866,7 +12594,7 @@
           <w:szCs w:val="22"/>
         </w:rPr>
       </w:pPr>
-      <w:bookmarkStart w:id="7" w:name="_Toc75082425"/>
+      <w:bookmarkStart w:id="7" w:name="_Toc75095987"/>
       <w:r>
         <w:rPr>
           <w:sz w:val="40"/>
@@ -11882,6 +12610,8 @@
         <w:jc w:val="center"/>
         <w:rPr>
           <w:rFonts w:ascii="Times New Roman" w:eastAsia="Arial Unicode MS" w:hAnsi="Times New Roman" w:cs="Times New Roman"/>
+          <w:b w:val="0"/>
+          <w:bCs/>
           <w:color w:val="auto"/>
           <w:szCs w:val="28"/>
         </w:rPr>
@@ -11889,23 +12619,148 @@
     </w:p>
     <w:p>
       <w:pPr>
-        <w:jc w:val="center"/>
         <w:rPr>
           <w:rFonts w:ascii="Times New Roman" w:eastAsia="Arial Unicode MS" w:hAnsi="Times New Roman" w:cs="Times New Roman"/>
+          <w:b w:val="0"/>
+          <w:bCs/>
           <w:color w:val="auto"/>
           <w:szCs w:val="28"/>
         </w:rPr>
       </w:pPr>
-    </w:p>
-    <w:p>
-      <w:pPr>
-        <w:jc w:val="center"/>
+      <w:r>
         <w:rPr>
           <w:rFonts w:ascii="Times New Roman" w:eastAsia="Arial Unicode MS" w:hAnsi="Times New Roman" w:cs="Times New Roman"/>
+          <w:b w:val="0"/>
+          <w:bCs/>
           <w:color w:val="auto"/>
           <w:szCs w:val="28"/>
         </w:rPr>
-      </w:pPr>
+        <w:t>Las Habilidades mínimas que deben tener los usuarios</w:t>
+      </w:r>
+      <w:r>
+        <w:rPr>
+          <w:rFonts w:ascii="Times New Roman" w:eastAsia="Arial Unicode MS" w:hAnsi="Times New Roman" w:cs="Times New Roman"/>
+          <w:b w:val="0"/>
+          <w:bCs/>
+          <w:color w:val="auto"/>
+          <w:szCs w:val="28"/>
+        </w:rPr>
+        <w:t xml:space="preserve"> para poder manipular el sistema de </w:t>
+      </w:r>
+      <w:r>
+        <w:rPr>
+          <w:rFonts w:ascii="Times New Roman" w:eastAsia="Arial Unicode MS" w:hAnsi="Times New Roman" w:cs="Times New Roman"/>
+          <w:b w:val="0"/>
+          <w:bCs/>
+          <w:color w:val="auto"/>
+          <w:szCs w:val="28"/>
+        </w:rPr>
+        <w:t>Gestión</w:t>
+      </w:r>
+      <w:r>
+        <w:rPr>
+          <w:rFonts w:ascii="Times New Roman" w:eastAsia="Arial Unicode MS" w:hAnsi="Times New Roman" w:cs="Times New Roman"/>
+          <w:b w:val="0"/>
+          <w:bCs/>
+          <w:color w:val="auto"/>
+          <w:szCs w:val="28"/>
+        </w:rPr>
+        <w:t xml:space="preserve"> y Pagos de Planilla son:</w:t>
+      </w:r>
+    </w:p>
+    <w:p>
+      <w:pPr>
+        <w:rPr>
+          <w:rFonts w:ascii="Times New Roman" w:eastAsia="Arial Unicode MS" w:hAnsi="Times New Roman" w:cs="Times New Roman"/>
+          <w:b w:val="0"/>
+          <w:bCs/>
+          <w:color w:val="auto"/>
+          <w:szCs w:val="28"/>
+        </w:rPr>
+      </w:pPr>
+    </w:p>
+    <w:p>
+      <w:pPr>
+        <w:rPr>
+          <w:rFonts w:ascii="Times New Roman" w:eastAsia="Arial Unicode MS" w:hAnsi="Times New Roman" w:cs="Times New Roman"/>
+          <w:b w:val="0"/>
+          <w:bCs/>
+          <w:color w:val="auto"/>
+          <w:szCs w:val="28"/>
+        </w:rPr>
+      </w:pPr>
+      <w:r>
+        <w:rPr>
+          <w:rFonts w:ascii="Times New Roman" w:eastAsia="Arial Unicode MS" w:hAnsi="Times New Roman" w:cs="Times New Roman"/>
+          <w:b w:val="0"/>
+          <w:bCs/>
+          <w:color w:val="auto"/>
+          <w:szCs w:val="28"/>
+        </w:rPr>
+        <w:t>-Haber cursado estudios de bachillerato</w:t>
+      </w:r>
+    </w:p>
+    <w:p>
+      <w:pPr>
+        <w:rPr>
+          <w:rFonts w:ascii="Times New Roman" w:eastAsia="Arial Unicode MS" w:hAnsi="Times New Roman" w:cs="Times New Roman"/>
+          <w:b w:val="0"/>
+          <w:bCs/>
+          <w:color w:val="auto"/>
+          <w:szCs w:val="28"/>
+        </w:rPr>
+      </w:pPr>
+      <w:r>
+        <w:rPr>
+          <w:rFonts w:ascii="Times New Roman" w:eastAsia="Arial Unicode MS" w:hAnsi="Times New Roman" w:cs="Times New Roman"/>
+          <w:b w:val="0"/>
+          <w:bCs/>
+          <w:color w:val="auto"/>
+          <w:szCs w:val="28"/>
+        </w:rPr>
+        <w:t>-Saber leer y escribir</w:t>
+      </w:r>
+    </w:p>
+    <w:p>
+      <w:pPr>
+        <w:rPr>
+          <w:rFonts w:ascii="Times New Roman" w:eastAsia="Arial Unicode MS" w:hAnsi="Times New Roman" w:cs="Times New Roman"/>
+          <w:b w:val="0"/>
+          <w:bCs/>
+          <w:color w:val="auto"/>
+          <w:szCs w:val="28"/>
+        </w:rPr>
+      </w:pPr>
+      <w:r>
+        <w:rPr>
+          <w:rFonts w:ascii="Times New Roman" w:eastAsia="Arial Unicode MS" w:hAnsi="Times New Roman" w:cs="Times New Roman"/>
+          <w:b w:val="0"/>
+          <w:bCs/>
+          <w:color w:val="auto"/>
+          <w:szCs w:val="28"/>
+        </w:rPr>
+        <w:t xml:space="preserve">-Tener conocimiento básico sobre programas </w:t>
+      </w:r>
+      <w:r>
+        <w:rPr>
+          <w:rFonts w:ascii="Times New Roman" w:eastAsia="Arial Unicode MS" w:hAnsi="Times New Roman" w:cs="Times New Roman"/>
+          <w:b w:val="0"/>
+          <w:bCs/>
+          <w:color w:val="auto"/>
+          <w:szCs w:val="28"/>
+        </w:rPr>
+        <w:t>informáticos (</w:t>
+      </w:r>
+      <w:r>
+        <w:rPr>
+          <w:rFonts w:ascii="Times New Roman" w:eastAsia="Arial Unicode MS" w:hAnsi="Times New Roman" w:cs="Times New Roman"/>
+          <w:b w:val="0"/>
+          <w:bCs/>
+          <w:color w:val="auto"/>
+          <w:szCs w:val="28"/>
+        </w:rPr>
+        <w:t>navegar entre ventanas, rellenar formularios).</w:t>
+      </w:r>
     </w:p>
     <w:p>
       <w:pPr>
@@ -11913,8 +12768,8 @@
       </w:pPr>
     </w:p>
     <w:sectPr>
-      <w:headerReference w:type="default" r:id="rId28"/>
-      <w:footerReference w:type="default" r:id="rId29"/>
+      <w:headerReference w:type="default" r:id="rId30"/>
+      <w:footerReference w:type="default" r:id="rId31"/>
       <w:pgSz w:w="11906" w:h="16838" w:code="9"/>
       <w:pgMar w:top="488" w:right="936" w:bottom="720" w:left="936" w:header="0" w:footer="289" w:gutter="0"/>
       <w:pgBorders w:display="notFirstPage" w:offsetFrom="page">
@@ -12822,7 +13677,14 @@
               <w:rFonts w:eastAsia="Arial Unicode MS" w:cstheme="minorHAnsi"/>
               <w:szCs w:val="28"/>
             </w:rPr>
-            <w:t>SISTEMA DE GESTIÓN Y PAGO DE PLANILLA DE PAGO</w:t>
+            <w:t>SISTEMA DE GESTIÓN Y PAGO DE PLANILLA</w:t>
+          </w:r>
+          <w:r>
+            <w:rPr>
+              <w:rFonts w:eastAsia="Arial Unicode MS" w:cstheme="minorHAnsi"/>
+              <w:szCs w:val="28"/>
+            </w:rPr>
+            <w:t xml:space="preserve"> MAQUILA</w:t>
           </w:r>
           <w:r>
             <w:rPr>
@@ -13663,6 +14525,7 @@
     <w:lsdException w:name="HTML Sample" w:semiHidden="1" w:unhideWhenUsed="1"/>
     <w:lsdException w:name="HTML Typewriter" w:semiHidden="1" w:unhideWhenUsed="1"/>
     <w:lsdException w:name="HTML Variable" w:semiHidden="1" w:unhideWhenUsed="1"/>
+    <w:lsdException w:name="Normal Table" w:semiHidden="1" w:unhideWhenUsed="1"/>
     <w:lsdException w:name="annotation subject" w:semiHidden="1" w:unhideWhenUsed="1"/>
     <w:lsdException w:name="No List" w:semiHidden="1" w:unhideWhenUsed="1"/>
     <w:lsdException w:name="Outline List 1" w:semiHidden="1" w:unhideWhenUsed="1"/>
@@ -13709,8 +14572,10 @@
     <w:lsdException w:name="Table Subtle 2" w:semiHidden="1" w:unhideWhenUsed="1"/>
     <w:lsdException w:name="Table Web 1" w:semiHidden="1" w:unhideWhenUsed="1"/>
     <w:lsdException w:name="Table Web 2" w:semiHidden="1" w:unhideWhenUsed="1"/>
+    <w:lsdException w:name="Table Web 3" w:semiHidden="1" w:unhideWhenUsed="1"/>
     <w:lsdException w:name="Balloon Text" w:semiHidden="1" w:unhideWhenUsed="1"/>
     <w:lsdException w:name="Table Grid" w:uiPriority="39"/>
+    <w:lsdException w:name="Table Theme" w:semiHidden="1" w:unhideWhenUsed="1"/>
     <w:lsdException w:name="Placeholder Text" w:semiHidden="1" w:unhideWhenUsed="1"/>
     <w:lsdException w:name="No Spacing" w:semiHidden="1" w:unhideWhenUsed="1"/>
     <w:lsdException w:name="Light Shading"/>
@@ -13732,6 +14597,7 @@
     <w:lsdException w:name="Light Grid Accent 1"/>
     <w:lsdException w:name="Medium Shading 1 Accent 1"/>
     <w:lsdException w:name="Medium Shading 2 Accent 1"/>
+    <w:lsdException w:name="Medium List 1 Accent 1"/>
     <w:lsdException w:name="Revision" w:semiHidden="1"/>
     <w:lsdException w:name="List Paragraph" w:semiHidden="1" w:uiPriority="34" w:unhideWhenUsed="1" w:qFormat="1"/>
     <w:lsdException w:name="Quote" w:semiHidden="1" w:uiPriority="29" w:unhideWhenUsed="1" w:qFormat="1"/>
@@ -14704,9 +15570,11 @@
     <w:rsid w:val="00335DC3"/>
     <w:rsid w:val="0059465C"/>
     <w:rsid w:val="00614A8B"/>
+    <w:rsid w:val="00642B9D"/>
     <w:rsid w:val="0068371B"/>
     <w:rsid w:val="00961540"/>
     <w:rsid w:val="00CD331F"/>
+    <w:rsid w:val="00D97BAE"/>
     <w:rsid w:val="00E11D89"/>
     <w:rsid w:val="00F2706A"/>
   </w:rsids>
@@ -14854,6 +15722,7 @@
     <w:lsdException w:name="HTML Sample" w:semiHidden="1" w:unhideWhenUsed="1"/>
     <w:lsdException w:name="HTML Typewriter" w:semiHidden="1" w:unhideWhenUsed="1"/>
     <w:lsdException w:name="HTML Variable" w:semiHidden="1" w:unhideWhenUsed="1"/>
+    <w:lsdException w:name="Normal Table" w:semiHidden="1" w:unhideWhenUsed="1"/>
     <w:lsdException w:name="annotation subject" w:semiHidden="1" w:unhideWhenUsed="1"/>
     <w:lsdException w:name="No List" w:semiHidden="1" w:unhideWhenUsed="1"/>
     <w:lsdException w:name="Outline List 1" w:semiHidden="1" w:unhideWhenUsed="1"/>
@@ -14900,8 +15769,10 @@
     <w:lsdException w:name="Table Subtle 2" w:semiHidden="1" w:unhideWhenUsed="1"/>
     <w:lsdException w:name="Table Web 1" w:semiHidden="1" w:unhideWhenUsed="1"/>
     <w:lsdException w:name="Table Web 2" w:semiHidden="1" w:unhideWhenUsed="1"/>
+    <w:lsdException w:name="Table Web 3" w:semiHidden="1" w:unhideWhenUsed="1"/>
     <w:lsdException w:name="Balloon Text" w:semiHidden="1" w:unhideWhenUsed="1"/>
     <w:lsdException w:name="Table Grid" w:uiPriority="39"/>
+    <w:lsdException w:name="Table Theme" w:semiHidden="1" w:unhideWhenUsed="1"/>
     <w:lsdException w:name="Placeholder Text" w:semiHidden="1"/>
     <w:lsdException w:name="No Spacing" w:uiPriority="1" w:qFormat="1"/>
     <w:lsdException w:name="Light Shading" w:uiPriority="60"/>

</xml_diff>